<commit_message>
Committed usability test - Kade
</commit_message>
<xml_diff>
--- a/Documents/Pill Pilot P2A2_Document_Template.docx
+++ b/Documents/Pill Pilot P2A2_Document_Template.docx
@@ -195,7 +195,6 @@
         </w:rPr>
         <w:t xml:space="preserve">Project Name: </w:t>
       </w:r>
-      <w:proofErr w:type="spellStart"/>
       <w:r>
         <w:rPr>
           <w:rFonts w:ascii="Roboto" w:eastAsia="Roboto" w:hAnsi="Roboto" w:cs="Roboto"/>
@@ -207,7 +206,6 @@
         </w:rPr>
         <w:t>PillPilot</w:t>
       </w:r>
-      <w:proofErr w:type="spellEnd"/>
     </w:p>
     <w:p>
       <w:pPr>
@@ -304,33 +302,7 @@
           <w:szCs w:val="24"/>
           <w:lang w:val="en-US"/>
         </w:rPr>
-        <w:t xml:space="preserve">Team </w:t>
-      </w:r>
-      <w:proofErr w:type="spellStart"/>
-      <w:r>
-        <w:rPr>
-          <w:rFonts w:ascii="Roboto" w:eastAsia="Roboto" w:hAnsi="Roboto" w:cs="Roboto"/>
-          <w:b/>
-          <w:bCs/>
-          <w:color w:val="1D2125"/>
-          <w:sz w:val="24"/>
-          <w:szCs w:val="24"/>
-          <w:lang w:val="en-US"/>
-        </w:rPr>
-        <w:t>Github</w:t>
-      </w:r>
-      <w:proofErr w:type="spellEnd"/>
-      <w:r>
-        <w:rPr>
-          <w:rFonts w:ascii="Roboto" w:eastAsia="Roboto" w:hAnsi="Roboto" w:cs="Roboto"/>
-          <w:b/>
-          <w:bCs/>
-          <w:color w:val="1D2125"/>
-          <w:sz w:val="24"/>
-          <w:szCs w:val="24"/>
-          <w:lang w:val="en-US"/>
-        </w:rPr>
-        <w:t xml:space="preserve"> repo URL: </w:t>
+        <w:t xml:space="preserve">Team Github repo URL: </w:t>
       </w:r>
       <w:hyperlink r:id="rId6" w:history="1">
         <w:r>
@@ -635,13 +607,8 @@
               </w:rPr>
             </w:pPr>
             <w:r>
-              <w:t xml:space="preserve">Dayne </w:t>
-            </w:r>
-            <w:proofErr w:type="spellStart"/>
-            <w:r>
-              <w:t>Tescum</w:t>
-            </w:r>
-            <w:proofErr w:type="spellEnd"/>
+              <w:t>Dayne Tescum</w:t>
+            </w:r>
           </w:p>
         </w:tc>
       </w:tr>
@@ -844,7 +811,7 @@
                 <w:iCs/>
                 <w:lang w:val="en-US"/>
               </w:rPr>
-              <w:t>Input age here</w:t>
+              <w:t>55</w:t>
             </w:r>
           </w:p>
         </w:tc>
@@ -891,7 +858,7 @@
                 <w:i/>
                 <w:iCs/>
               </w:rPr>
-              <w:t>Input gender here</w:t>
+              <w:t>F</w:t>
             </w:r>
           </w:p>
         </w:tc>
@@ -936,7 +903,7 @@
                 <w:i/>
                 <w:iCs/>
               </w:rPr>
-              <w:t>Test date here</w:t>
+              <w:t>4/27/25</w:t>
             </w:r>
           </w:p>
         </w:tc>
@@ -981,7 +948,28 @@
                 <w:i/>
                 <w:iCs/>
               </w:rPr>
-              <w:t>Test time here</w:t>
+              <w:t xml:space="preserve">6:45 </w:t>
+            </w:r>
+            <w:r>
+              <w:rPr>
+                <w:i/>
+                <w:iCs/>
+              </w:rPr>
+              <w:t>–</w:t>
+            </w:r>
+            <w:r>
+              <w:rPr>
+                <w:i/>
+                <w:iCs/>
+              </w:rPr>
+              <w:t xml:space="preserve"> </w:t>
+            </w:r>
+            <w:r>
+              <w:rPr>
+                <w:i/>
+                <w:iCs/>
+              </w:rPr>
+              <w:t>7:12</w:t>
             </w:r>
           </w:p>
         </w:tc>
@@ -1033,7 +1021,14 @@
                 <w:i/>
                 <w:iCs/>
               </w:rPr>
-              <w:t>Total test time here</w:t>
+              <w:t>41</w:t>
+            </w:r>
+            <w:r>
+              <w:rPr>
+                <w:i/>
+                <w:iCs/>
+              </w:rPr>
+              <w:t xml:space="preserve"> Min</w:t>
             </w:r>
           </w:p>
         </w:tc>
@@ -1088,376 +1083,293 @@
                 <w:iCs/>
                 <w:lang w:val="en-US"/>
               </w:rPr>
-              <w:t xml:space="preserve">Insert here the introductory speech you gave to the </w:t>
-            </w:r>
-            <w:proofErr w:type="gramStart"/>
-            <w:r>
-              <w:rPr>
-                <w:i/>
-                <w:iCs/>
-                <w:lang w:val="en-US"/>
-              </w:rPr>
-              <w:t>participant</w:t>
-            </w:r>
-            <w:proofErr w:type="gramEnd"/>
-            <w:r>
-              <w:rPr>
-                <w:i/>
-                <w:iCs/>
-                <w:lang w:val="en-US"/>
-              </w:rPr>
-              <w:t xml:space="preserve"> to put her at ease and inform him/her about what is expected.</w:t>
-            </w:r>
-            <w:r>
-              <w:rPr>
-                <w:i/>
-                <w:iCs/>
-                <w:lang w:val="en-US"/>
-              </w:rPr>
-              <w:t xml:space="preserve">  You know from our Usability Testing </w:t>
-            </w:r>
-            <w:proofErr w:type="gramStart"/>
-            <w:r>
-              <w:rPr>
-                <w:i/>
-                <w:iCs/>
-                <w:lang w:val="en-US"/>
-              </w:rPr>
-              <w:t>lectures,</w:t>
-            </w:r>
-            <w:proofErr w:type="gramEnd"/>
-            <w:r>
-              <w:rPr>
-                <w:i/>
-                <w:iCs/>
-                <w:lang w:val="en-US"/>
-              </w:rPr>
-              <w:t xml:space="preserve"> and videos that an introduction is necessary.</w:t>
-            </w:r>
-          </w:p>
-          <w:p>
-            <w:pPr>
-              <w:rPr>
-                <w:i/>
-                <w:iCs/>
-                <w:lang w:val="en-US"/>
-              </w:rPr>
-            </w:pPr>
-            <w:r>
-              <w:rPr>
-                <w:i/>
-                <w:iCs/>
-                <w:lang w:val="en-US"/>
-              </w:rPr>
-              <w:t xml:space="preserve">The following items must be present here - </w:t>
-            </w:r>
-          </w:p>
-          <w:p>
-            <w:pPr>
-              <w:pStyle w:val="ListParagraph"/>
-              <w:numPr>
-                <w:ilvl w:val="0"/>
-                <w:numId w:val="3"/>
-              </w:numPr>
-              <w:rPr>
-                <w:i/>
-                <w:iCs/>
-                <w:lang w:val="en-US"/>
-              </w:rPr>
-            </w:pPr>
-            <w:r>
-              <w:rPr>
-                <w:i/>
-                <w:iCs/>
-                <w:lang w:val="en-US"/>
-              </w:rPr>
-              <w:t>Your formal introduction</w:t>
-            </w:r>
-          </w:p>
-          <w:p>
-            <w:pPr>
-              <w:pStyle w:val="ListParagraph"/>
-              <w:numPr>
-                <w:ilvl w:val="1"/>
-                <w:numId w:val="3"/>
-              </w:numPr>
-              <w:rPr>
-                <w:i/>
-                <w:iCs/>
-                <w:lang w:val="en-US"/>
-              </w:rPr>
-            </w:pPr>
-            <w:r>
-              <w:rPr>
-                <w:i/>
-                <w:iCs/>
-                <w:lang w:val="en-US"/>
-              </w:rPr>
-              <w:t>Your name</w:t>
-            </w:r>
-          </w:p>
-          <w:p>
-            <w:pPr>
-              <w:pStyle w:val="ListParagraph"/>
-              <w:numPr>
-                <w:ilvl w:val="1"/>
-                <w:numId w:val="3"/>
-              </w:numPr>
-              <w:rPr>
-                <w:i/>
-                <w:iCs/>
-                <w:lang w:val="en-US"/>
-              </w:rPr>
-            </w:pPr>
-            <w:r>
-              <w:rPr>
-                <w:i/>
-                <w:iCs/>
-                <w:lang w:val="en-US"/>
-              </w:rPr>
-              <w:t>What you do</w:t>
-            </w:r>
-          </w:p>
-          <w:p>
-            <w:pPr>
-              <w:pStyle w:val="ListParagraph"/>
-              <w:numPr>
-                <w:ilvl w:val="1"/>
-                <w:numId w:val="3"/>
-              </w:numPr>
-              <w:rPr>
-                <w:i/>
-                <w:iCs/>
-                <w:lang w:val="en-US"/>
-              </w:rPr>
-            </w:pPr>
-            <w:r>
-              <w:rPr>
-                <w:i/>
-                <w:iCs/>
-                <w:lang w:val="en-US"/>
-              </w:rPr>
-              <w:t xml:space="preserve">And </w:t>
-            </w:r>
-            <w:proofErr w:type="gramStart"/>
-            <w:r>
-              <w:rPr>
-                <w:i/>
-                <w:iCs/>
-                <w:lang w:val="en-US"/>
-              </w:rPr>
-              <w:t>so</w:t>
-            </w:r>
-            <w:proofErr w:type="gramEnd"/>
-            <w:r>
-              <w:rPr>
-                <w:i/>
-                <w:iCs/>
-                <w:lang w:val="en-US"/>
-              </w:rPr>
-              <w:t xml:space="preserve"> on </w:t>
-            </w:r>
-          </w:p>
-          <w:p>
-            <w:pPr>
-              <w:pStyle w:val="ListParagraph"/>
-              <w:numPr>
-                <w:ilvl w:val="0"/>
-                <w:numId w:val="3"/>
-              </w:numPr>
-              <w:rPr>
-                <w:i/>
-                <w:iCs/>
-                <w:lang w:val="en-US"/>
-              </w:rPr>
-            </w:pPr>
-            <w:r>
-              <w:rPr>
-                <w:i/>
-                <w:iCs/>
-                <w:lang w:val="en-US"/>
-              </w:rPr>
-              <w:t>The purpose of the session</w:t>
-            </w:r>
-            <w:r>
-              <w:rPr>
-                <w:i/>
-                <w:iCs/>
-                <w:lang w:val="en-US"/>
-              </w:rPr>
-              <w:t xml:space="preserve"> and the time it might take</w:t>
-            </w:r>
-          </w:p>
-          <w:p>
-            <w:pPr>
-              <w:pStyle w:val="ListParagraph"/>
-              <w:numPr>
-                <w:ilvl w:val="0"/>
-                <w:numId w:val="3"/>
-              </w:numPr>
-              <w:rPr>
-                <w:i/>
-                <w:iCs/>
-                <w:lang w:val="en-US"/>
-              </w:rPr>
-            </w:pPr>
-            <w:r>
-              <w:rPr>
-                <w:i/>
-                <w:iCs/>
-                <w:lang w:val="en-US"/>
-              </w:rPr>
-              <w:t>Put the users at ease by ensuring that they are not being tested in any way, but rather they are helping us by testing a product for us!</w:t>
-            </w:r>
-          </w:p>
-          <w:p>
-            <w:pPr>
-              <w:pStyle w:val="ListParagraph"/>
-              <w:numPr>
-                <w:ilvl w:val="0"/>
-                <w:numId w:val="3"/>
-              </w:numPr>
-              <w:rPr>
-                <w:i/>
-                <w:iCs/>
-                <w:lang w:val="en-US"/>
-              </w:rPr>
-            </w:pPr>
-            <w:r>
-              <w:rPr>
-                <w:i/>
-                <w:iCs/>
-                <w:lang w:val="en-US"/>
-              </w:rPr>
-              <w:t>Explain about your website – do not give them too many details, we want them to explore and find out.</w:t>
-            </w:r>
-          </w:p>
-          <w:p>
-            <w:pPr>
-              <w:pStyle w:val="ListParagraph"/>
-              <w:numPr>
-                <w:ilvl w:val="0"/>
-                <w:numId w:val="3"/>
-              </w:numPr>
-              <w:rPr>
-                <w:i/>
-                <w:iCs/>
-                <w:lang w:val="en-US"/>
-              </w:rPr>
-            </w:pPr>
-            <w:r>
-              <w:rPr>
-                <w:i/>
-                <w:iCs/>
-                <w:lang w:val="en-US"/>
-              </w:rPr>
-              <w:t>Explain how the participant is helping you by participating.</w:t>
-            </w:r>
-          </w:p>
-          <w:p>
-            <w:pPr>
-              <w:pStyle w:val="ListParagraph"/>
-              <w:numPr>
-                <w:ilvl w:val="1"/>
-                <w:numId w:val="3"/>
-              </w:numPr>
-              <w:rPr>
-                <w:i/>
-                <w:iCs/>
-                <w:lang w:val="en-US"/>
-              </w:rPr>
-            </w:pPr>
-            <w:r>
-              <w:rPr>
-                <w:i/>
-                <w:iCs/>
-                <w:lang w:val="en-US"/>
-              </w:rPr>
-              <w:t>Explain what you expect to find</w:t>
-            </w:r>
-          </w:p>
-          <w:p>
-            <w:pPr>
-              <w:pStyle w:val="ListParagraph"/>
-              <w:numPr>
-                <w:ilvl w:val="2"/>
-                <w:numId w:val="3"/>
-              </w:numPr>
-              <w:rPr>
-                <w:i/>
-                <w:iCs/>
-                <w:lang w:val="en-US"/>
-              </w:rPr>
-            </w:pPr>
-            <w:r>
-              <w:rPr>
-                <w:i/>
-                <w:iCs/>
-                <w:lang w:val="en-US"/>
-              </w:rPr>
-              <w:t xml:space="preserve">Do not tell them </w:t>
-            </w:r>
-            <w:proofErr w:type="gramStart"/>
-            <w:r>
-              <w:rPr>
-                <w:i/>
-                <w:iCs/>
-                <w:lang w:val="en-US"/>
-              </w:rPr>
-              <w:t>exact</w:t>
-            </w:r>
-            <w:proofErr w:type="gramEnd"/>
-            <w:r>
-              <w:rPr>
-                <w:i/>
-                <w:iCs/>
-                <w:lang w:val="en-US"/>
-              </w:rPr>
-              <w:t xml:space="preserve"> results that you hope to find, you will bias them that way</w:t>
-            </w:r>
-          </w:p>
-          <w:p>
-            <w:pPr>
-              <w:pStyle w:val="ListParagraph"/>
-              <w:numPr>
-                <w:ilvl w:val="2"/>
-                <w:numId w:val="3"/>
-              </w:numPr>
-              <w:rPr>
-                <w:i/>
-                <w:iCs/>
-                <w:lang w:val="en-US"/>
-              </w:rPr>
-            </w:pPr>
-            <w:r>
-              <w:rPr>
-                <w:i/>
-                <w:iCs/>
-                <w:lang w:val="en-US"/>
-              </w:rPr>
-              <w:t>Explain to them that you are trying to get a general understanding of the site’s usability, what works and what does not for a user.</w:t>
-            </w:r>
-          </w:p>
-          <w:p>
-            <w:pPr>
-              <w:pStyle w:val="ListParagraph"/>
-              <w:numPr>
-                <w:ilvl w:val="0"/>
-                <w:numId w:val="3"/>
-              </w:numPr>
-              <w:rPr>
-                <w:i/>
-                <w:iCs/>
-                <w:lang w:val="en-US"/>
-              </w:rPr>
-            </w:pPr>
-            <w:r>
-              <w:rPr>
-                <w:i/>
-                <w:iCs/>
-                <w:lang w:val="en-US"/>
-              </w:rPr>
-              <w:t>Now point them to the website that they will have to test by giving them the URL.</w:t>
+              <w:t xml:space="preserve">Hello! Good evening. </w:t>
+            </w:r>
+            <w:r>
+              <w:rPr>
+                <w:i/>
+                <w:iCs/>
+                <w:lang w:val="en-US"/>
+              </w:rPr>
+              <w:t xml:space="preserve">My name is Kade, and I major in Computing.  </w:t>
+            </w:r>
+          </w:p>
+          <w:p>
+            <w:pPr>
+              <w:rPr>
+                <w:i/>
+                <w:iCs/>
+                <w:lang w:val="en-US"/>
+              </w:rPr>
+            </w:pPr>
+            <w:r>
+              <w:rPr>
+                <w:i/>
+                <w:iCs/>
+                <w:lang w:val="en-US"/>
+              </w:rPr>
+              <w:t xml:space="preserve">Today, I’m going to ask you to look over a project of </w:t>
+            </w:r>
+            <w:r>
+              <w:rPr>
+                <w:i/>
+                <w:iCs/>
+                <w:lang w:val="en-US"/>
+              </w:rPr>
+              <w:t>mine.</w:t>
+            </w:r>
+            <w:r>
+              <w:rPr>
+                <w:i/>
+                <w:iCs/>
+                <w:lang w:val="en-US"/>
+              </w:rPr>
+              <w:t xml:space="preserve"> This</w:t>
+            </w:r>
+            <w:r>
+              <w:rPr>
+                <w:i/>
+                <w:iCs/>
+                <w:lang w:val="en-US"/>
+              </w:rPr>
+              <w:t xml:space="preserve"> project I'll have you looking over is something I've made in my time during COMP 4600. I </w:t>
+            </w:r>
+          </w:p>
+          <w:p>
+            <w:pPr>
+              <w:rPr>
+                <w:i/>
+                <w:iCs/>
+                <w:lang w:val="en-US"/>
+              </w:rPr>
+            </w:pPr>
+            <w:r>
+              <w:rPr>
+                <w:i/>
+                <w:iCs/>
+                <w:lang w:val="en-US"/>
+              </w:rPr>
+              <w:t xml:space="preserve">wanted you to look over this website and tell me what you think of the design. You won't be </w:t>
+            </w:r>
+          </w:p>
+          <w:p>
+            <w:pPr>
+              <w:rPr>
+                <w:i/>
+                <w:iCs/>
+                <w:lang w:val="en-US"/>
+              </w:rPr>
+            </w:pPr>
+            <w:r>
+              <w:rPr>
+                <w:i/>
+                <w:iCs/>
+                <w:lang w:val="en-US"/>
+              </w:rPr>
+              <w:t>on a time limit or anything, so just navigate around</w:t>
+            </w:r>
+            <w:r>
+              <w:rPr>
+                <w:i/>
+                <w:iCs/>
+                <w:lang w:val="en-US"/>
+              </w:rPr>
+              <w:t xml:space="preserve"> to your best ability</w:t>
+            </w:r>
+            <w:r>
+              <w:rPr>
+                <w:i/>
+                <w:iCs/>
+                <w:lang w:val="en-US"/>
+              </w:rPr>
+              <w:t xml:space="preserve">. This may </w:t>
+            </w:r>
+          </w:p>
+          <w:p>
+            <w:pPr>
+              <w:rPr>
+                <w:i/>
+                <w:iCs/>
+                <w:lang w:val="en-US"/>
+              </w:rPr>
+            </w:pPr>
+            <w:r>
+              <w:rPr>
+                <w:i/>
+                <w:iCs/>
+                <w:lang w:val="en-US"/>
+              </w:rPr>
+              <w:t xml:space="preserve">take around 1 or so minutes, and there are no wrong answers. Your feedback will be </w:t>
+            </w:r>
+          </w:p>
+          <w:p>
+            <w:pPr>
+              <w:rPr>
+                <w:i/>
+                <w:iCs/>
+                <w:lang w:val="en-US"/>
+              </w:rPr>
+            </w:pPr>
+            <w:r>
+              <w:rPr>
+                <w:i/>
+                <w:iCs/>
+                <w:lang w:val="en-US"/>
+              </w:rPr>
+              <w:t xml:space="preserve">essential to the final makeup of the site.  </w:t>
+            </w:r>
+          </w:p>
+          <w:p>
+            <w:pPr>
+              <w:rPr>
+                <w:i/>
+                <w:iCs/>
+                <w:lang w:val="en-US"/>
+              </w:rPr>
+            </w:pPr>
+            <w:r>
+              <w:rPr>
+                <w:i/>
+                <w:iCs/>
+                <w:lang w:val="en-US"/>
+              </w:rPr>
+              <w:t xml:space="preserve"> </w:t>
+            </w:r>
+          </w:p>
+          <w:p>
+            <w:pPr>
+              <w:rPr>
+                <w:i/>
+                <w:iCs/>
+                <w:lang w:val="en-US"/>
+              </w:rPr>
+            </w:pPr>
+            <w:r>
+              <w:rPr>
+                <w:i/>
+                <w:iCs/>
+                <w:lang w:val="en-US"/>
+              </w:rPr>
+              <w:t xml:space="preserve">The site itself is a website that seeks to make an easy to understand, helpful online </w:t>
+            </w:r>
+          </w:p>
+          <w:p>
+            <w:pPr>
+              <w:rPr>
+                <w:i/>
+                <w:iCs/>
+                <w:lang w:val="en-US"/>
+              </w:rPr>
+            </w:pPr>
+            <w:r>
+              <w:rPr>
+                <w:i/>
+                <w:iCs/>
+                <w:lang w:val="en-US"/>
+              </w:rPr>
+              <w:t>experience for the elderly. Built for those usually out of touch with technology, it's a user</w:t>
+            </w:r>
+          </w:p>
+          <w:p>
+            <w:pPr>
+              <w:rPr>
+                <w:i/>
+                <w:iCs/>
+                <w:lang w:val="en-US"/>
+              </w:rPr>
+            </w:pPr>
+            <w:r>
+              <w:rPr>
+                <w:i/>
+                <w:iCs/>
+                <w:lang w:val="en-US"/>
+              </w:rPr>
+              <w:t xml:space="preserve">friendly tool that reminds the user of their prescriptions and appointments. Our goal is to help </w:t>
+            </w:r>
+          </w:p>
+          <w:p>
+            <w:pPr>
+              <w:rPr>
+                <w:i/>
+                <w:iCs/>
+                <w:lang w:val="en-US"/>
+              </w:rPr>
+            </w:pPr>
+            <w:r>
+              <w:rPr>
+                <w:i/>
+                <w:iCs/>
+                <w:lang w:val="en-US"/>
+              </w:rPr>
+              <w:t xml:space="preserve">these users with their medical journey. Your assistance is vital because an unbiased view will </w:t>
+            </w:r>
+          </w:p>
+          <w:p>
+            <w:pPr>
+              <w:rPr>
+                <w:i/>
+                <w:iCs/>
+                <w:lang w:val="en-US"/>
+              </w:rPr>
+            </w:pPr>
+            <w:r>
+              <w:rPr>
+                <w:i/>
+                <w:iCs/>
+                <w:lang w:val="en-US"/>
+              </w:rPr>
+              <w:t xml:space="preserve">help us optimize the site even better for our target audience. I will now give you the link to the </w:t>
+            </w:r>
+          </w:p>
+          <w:p>
+            <w:pPr>
+              <w:rPr>
+                <w:i/>
+                <w:iCs/>
+                <w:lang w:val="en-US"/>
+              </w:rPr>
+            </w:pPr>
+            <w:r>
+              <w:rPr>
+                <w:i/>
+                <w:iCs/>
+                <w:lang w:val="en-US"/>
+              </w:rPr>
+              <w:t xml:space="preserve">site.  </w:t>
+            </w:r>
+          </w:p>
+          <w:p>
+            <w:pPr>
+              <w:rPr>
+                <w:i/>
+                <w:iCs/>
+                <w:lang w:val="en-US"/>
+              </w:rPr>
+            </w:pPr>
+          </w:p>
+          <w:p>
+            <w:pPr>
+              <w:rPr>
+                <w:i/>
+                <w:iCs/>
+                <w:lang w:val="en-US"/>
+              </w:rPr>
+            </w:pPr>
+            <w:r>
+              <w:rPr>
+                <w:i/>
+                <w:iCs/>
+                <w:lang w:val="en-US"/>
+              </w:rPr>
+              <w:t>Happy exploring!</w:t>
+            </w:r>
+            <w:r>
+              <w:rPr>
+                <w:i/>
+                <w:iCs/>
+                <w:lang w:val="en-US"/>
+              </w:rPr>
+              <w:t>.</w:t>
             </w:r>
             <w:r>
               <w:rPr>
@@ -1492,7 +1404,6 @@
                 <w:b/>
                 <w:bCs/>
               </w:rPr>
-              <w:lastRenderedPageBreak/>
               <w:t>The 10 Tasks users must complete and your observations</w:t>
             </w:r>
           </w:p>
@@ -1530,10 +1441,11 @@
           </w:tcPr>
           <w:p>
             <w:r>
-              <w:t>Task 1</w:t>
-            </w:r>
-            <w:r>
-              <w:t xml:space="preserve"> (description of the task)</w:t>
+              <w:lastRenderedPageBreak/>
+              <w:t>R</w:t>
+            </w:r>
+            <w:r>
+              <w:t>egister (Create an account on the site)</w:t>
             </w:r>
           </w:p>
         </w:tc>
@@ -1549,7 +1461,6 @@
               </w:rPr>
               <w:t>Completed successfully</w:t>
             </w:r>
-            <w:proofErr w:type="gramStart"/>
             <w:r>
               <w:rPr>
                 <w:b/>
@@ -1560,10 +1471,6 @@
             <w:r>
               <w:t xml:space="preserve">  yes</w:t>
             </w:r>
-            <w:proofErr w:type="gramEnd"/>
-            <w:r>
-              <w:t>/no</w:t>
-            </w:r>
           </w:p>
           <w:p>
             <w:pPr>
@@ -1579,7 +1486,6 @@
               </w:rPr>
               <w:t xml:space="preserve">Time </w:t>
             </w:r>
-            <w:proofErr w:type="gramStart"/>
             <w:r>
               <w:rPr>
                 <w:b/>
@@ -1588,7 +1494,6 @@
               </w:rPr>
               <w:t>taken:</w:t>
             </w:r>
-            <w:proofErr w:type="gramEnd"/>
             <w:r>
               <w:rPr>
                 <w:lang w:val="en-US"/>
@@ -1599,7 +1504,7 @@
               <w:rPr>
                 <w:lang w:val="en-US"/>
               </w:rPr>
-              <w:t>in seconds</w:t>
+              <w:t>34 sec</w:t>
             </w:r>
           </w:p>
           <w:p>
@@ -1618,6 +1523,20 @@
               </w:rPr>
               <w:t>Facial expressions:</w:t>
             </w:r>
+            <w:r>
+              <w:rPr>
+                <w:b/>
+                <w:bCs/>
+                <w:lang w:val="en-US"/>
+              </w:rPr>
+              <w:t xml:space="preserve"> </w:t>
+            </w:r>
+            <w:r>
+              <w:rPr>
+                <w:lang w:val="en-US"/>
+              </w:rPr>
+              <w:t>Content</w:t>
+            </w:r>
           </w:p>
           <w:p>
             <w:pPr>
@@ -1639,6 +1558,12 @@
               </w:rPr>
               <w:t xml:space="preserve"> </w:t>
             </w:r>
+            <w:r>
+              <w:rPr>
+                <w:lang w:val="en-US"/>
+              </w:rPr>
+              <w:t>N/A</w:t>
+            </w:r>
           </w:p>
           <w:p>
             <w:pPr>
@@ -1659,6 +1584,12 @@
                 <w:lang w:val="en-US"/>
               </w:rPr>
               <w:t xml:space="preserve"> </w:t>
+            </w:r>
+            <w:r>
+              <w:rPr>
+                <w:lang w:val="en-US"/>
+              </w:rPr>
+              <w:t>Started typing regularly before using quick select prompts for the date and email.</w:t>
             </w:r>
           </w:p>
         </w:tc>
@@ -1673,10 +1604,7 @@
           </w:tcPr>
           <w:p>
             <w:r>
-              <w:t>Task 2</w:t>
-            </w:r>
-            <w:r>
-              <w:t xml:space="preserve"> (description of the task)</w:t>
+              <w:t>Log in (Log in with your credentials)</w:t>
             </w:r>
           </w:p>
         </w:tc>
@@ -1690,53 +1618,37 @@
                 <w:b/>
                 <w:bCs/>
               </w:rPr>
-              <w:t>Completed successfully</w:t>
-            </w:r>
-            <w:proofErr w:type="gramStart"/>
-            <w:r>
-              <w:rPr>
-                <w:b/>
-                <w:bCs/>
-              </w:rPr>
-              <w:t>:</w:t>
+              <w:t>Completed successfully:</w:t>
             </w:r>
             <w:r>
               <w:t xml:space="preserve">  yes</w:t>
             </w:r>
-            <w:proofErr w:type="gramEnd"/>
-            <w:r>
-              <w:t>/no</w:t>
-            </w:r>
-          </w:p>
-          <w:p>
-            <w:pPr>
-              <w:rPr>
-                <w:lang w:val="en-US"/>
-              </w:rPr>
-            </w:pPr>
-            <w:r>
-              <w:rPr>
-                <w:b/>
-                <w:bCs/>
-                <w:lang w:val="en-US"/>
-              </w:rPr>
-              <w:t xml:space="preserve">Time </w:t>
-            </w:r>
-            <w:proofErr w:type="gramStart"/>
-            <w:r>
-              <w:rPr>
-                <w:b/>
-                <w:bCs/>
-                <w:lang w:val="en-US"/>
-              </w:rPr>
-              <w:t>taken:</w:t>
-            </w:r>
-            <w:proofErr w:type="gramEnd"/>
-            <w:r>
-              <w:rPr>
-                <w:lang w:val="en-US"/>
-              </w:rPr>
-              <w:t xml:space="preserve"> in seconds</w:t>
+          </w:p>
+          <w:p>
+            <w:pPr>
+              <w:rPr>
+                <w:lang w:val="en-US"/>
+              </w:rPr>
+            </w:pPr>
+            <w:r>
+              <w:rPr>
+                <w:b/>
+                <w:bCs/>
+                <w:lang w:val="en-US"/>
+              </w:rPr>
+              <w:t>Time taken:</w:t>
+            </w:r>
+            <w:r>
+              <w:rPr>
+                <w:lang w:val="en-US"/>
+              </w:rPr>
+              <w:t xml:space="preserve"> </w:t>
+            </w:r>
+            <w:r>
+              <w:rPr>
+                <w:lang w:val="en-US"/>
+              </w:rPr>
+              <w:t>24</w:t>
             </w:r>
           </w:p>
           <w:p>
@@ -1755,6 +1667,20 @@
               </w:rPr>
               <w:t>Facial expressions:</w:t>
             </w:r>
+            <w:r>
+              <w:rPr>
+                <w:b/>
+                <w:bCs/>
+                <w:lang w:val="en-US"/>
+              </w:rPr>
+              <w:t xml:space="preserve"> </w:t>
+            </w:r>
+            <w:r>
+              <w:rPr>
+                <w:lang w:val="en-US"/>
+              </w:rPr>
+              <w:t>Content</w:t>
+            </w:r>
           </w:p>
           <w:p>
             <w:pPr>
@@ -1776,6 +1702,12 @@
               </w:rPr>
               <w:t xml:space="preserve"> </w:t>
             </w:r>
+            <w:r>
+              <w:rPr>
+                <w:lang w:val="en-US"/>
+              </w:rPr>
+              <w:t>Asked if she had to log in with registered information</w:t>
+            </w:r>
           </w:p>
           <w:p>
             <w:pPr>
@@ -1790,6 +1722,20 @@
                 <w:lang w:val="en-US"/>
               </w:rPr>
               <w:t>Any other gestures made:</w:t>
+            </w:r>
+            <w:r>
+              <w:rPr>
+                <w:b/>
+                <w:bCs/>
+                <w:lang w:val="en-US"/>
+              </w:rPr>
+              <w:t xml:space="preserve"> </w:t>
+            </w:r>
+            <w:r>
+              <w:rPr>
+                <w:lang w:val="en-US"/>
+              </w:rPr>
+              <w:t>Clearly remembered information typed previously</w:t>
             </w:r>
           </w:p>
         </w:tc>
@@ -1804,10 +1750,10 @@
           </w:tcPr>
           <w:p>
             <w:r>
-              <w:t>Task 3</w:t>
-            </w:r>
-            <w:r>
-              <w:t xml:space="preserve"> (description of the task)</w:t>
+              <w:t>C</w:t>
+            </w:r>
+            <w:r>
+              <w:t>hange your email account (Change your account details)</w:t>
             </w:r>
           </w:p>
         </w:tc>
@@ -1821,60 +1767,42 @@
                 <w:b/>
                 <w:bCs/>
               </w:rPr>
-              <w:t>Completed successfully</w:t>
-            </w:r>
-            <w:proofErr w:type="gramStart"/>
-            <w:r>
-              <w:rPr>
-                <w:b/>
-                <w:bCs/>
-              </w:rPr>
-              <w:t>:</w:t>
+              <w:t>Completed successfully:</w:t>
             </w:r>
             <w:r>
               <w:t xml:space="preserve">  yes</w:t>
             </w:r>
-            <w:proofErr w:type="gramEnd"/>
-            <w:r>
-              <w:t>/no</w:t>
-            </w:r>
-          </w:p>
-          <w:p>
-            <w:pPr>
-              <w:rPr>
-                <w:lang w:val="en-US"/>
-              </w:rPr>
-            </w:pPr>
-            <w:r>
-              <w:rPr>
-                <w:b/>
-                <w:bCs/>
-                <w:lang w:val="en-US"/>
-              </w:rPr>
-              <w:t xml:space="preserve">Time </w:t>
-            </w:r>
-            <w:proofErr w:type="gramStart"/>
-            <w:r>
-              <w:rPr>
-                <w:b/>
-                <w:bCs/>
-                <w:lang w:val="en-US"/>
-              </w:rPr>
-              <w:t>taken:</w:t>
-            </w:r>
-            <w:proofErr w:type="gramEnd"/>
-            <w:r>
-              <w:rPr>
-                <w:lang w:val="en-US"/>
-              </w:rPr>
-              <w:t xml:space="preserve"> in seconds</w:t>
-            </w:r>
-          </w:p>
-          <w:p>
-            <w:pPr>
-              <w:rPr>
-                <w:b/>
-                <w:bCs/>
+          </w:p>
+          <w:p>
+            <w:pPr>
+              <w:rPr>
+                <w:lang w:val="en-US"/>
+              </w:rPr>
+            </w:pPr>
+            <w:r>
+              <w:rPr>
+                <w:b/>
+                <w:bCs/>
+                <w:lang w:val="en-US"/>
+              </w:rPr>
+              <w:t>Time taken:</w:t>
+            </w:r>
+            <w:r>
+              <w:rPr>
+                <w:lang w:val="en-US"/>
+              </w:rPr>
+              <w:t xml:space="preserve"> </w:t>
+            </w:r>
+            <w:r>
+              <w:rPr>
+                <w:lang w:val="en-US"/>
+              </w:rPr>
+              <w:t>13 sec</w:t>
+            </w:r>
+          </w:p>
+          <w:p>
+            <w:pPr>
+              <w:rPr>
                 <w:lang w:val="en-US"/>
               </w:rPr>
             </w:pPr>
@@ -1886,6 +1814,20 @@
               </w:rPr>
               <w:t>Facial expressions:</w:t>
             </w:r>
+            <w:r>
+              <w:rPr>
+                <w:b/>
+                <w:bCs/>
+                <w:lang w:val="en-US"/>
+              </w:rPr>
+              <w:t xml:space="preserve"> </w:t>
+            </w:r>
+            <w:r>
+              <w:rPr>
+                <w:lang w:val="en-US"/>
+              </w:rPr>
+              <w:t>Content</w:t>
+            </w:r>
           </w:p>
           <w:p>
             <w:pPr>
@@ -1907,6 +1849,12 @@
               </w:rPr>
               <w:t xml:space="preserve"> </w:t>
             </w:r>
+            <w:r>
+              <w:rPr>
+                <w:lang w:val="en-US"/>
+              </w:rPr>
+              <w:t>N/A</w:t>
+            </w:r>
           </w:p>
           <w:p>
             <w:pPr>
@@ -1921,6 +1869,26 @@
                 <w:lang w:val="en-US"/>
               </w:rPr>
               <w:t>Any other gestures made:</w:t>
+            </w:r>
+            <w:r>
+              <w:rPr>
+                <w:b/>
+                <w:bCs/>
+                <w:lang w:val="en-US"/>
+              </w:rPr>
+              <w:t xml:space="preserve"> </w:t>
+            </w:r>
+            <w:r>
+              <w:rPr>
+                <w:lang w:val="en-US"/>
+              </w:rPr>
+              <w:t xml:space="preserve">Understood </w:t>
+            </w:r>
+            <w:r>
+              <w:rPr>
+                <w:lang w:val="en-US"/>
+              </w:rPr>
+              <w:t>where the info was from ‘My Account’, navigated clearly to it. Understood also the information being hard coded for presentation purposes.</w:t>
             </w:r>
           </w:p>
         </w:tc>
@@ -1935,10 +1903,19 @@
           </w:tcPr>
           <w:p>
             <w:r>
-              <w:t>Task 4</w:t>
-            </w:r>
-            <w:r>
-              <w:t xml:space="preserve"> (description of the task)</w:t>
+              <w:t xml:space="preserve">Look for </w:t>
+            </w:r>
+            <w:r>
+              <w:t>a question about site issues</w:t>
+            </w:r>
+            <w:r>
+              <w:t xml:space="preserve"> (Access the FAQ</w:t>
+            </w:r>
+            <w:r>
+              <w:t>/Help</w:t>
+            </w:r>
+            <w:r>
+              <w:t xml:space="preserve"> page)</w:t>
             </w:r>
           </w:p>
         </w:tc>
@@ -1952,60 +1929,42 @@
                 <w:b/>
                 <w:bCs/>
               </w:rPr>
-              <w:t>Completed successfully</w:t>
-            </w:r>
-            <w:proofErr w:type="gramStart"/>
-            <w:r>
-              <w:rPr>
-                <w:b/>
-                <w:bCs/>
-              </w:rPr>
-              <w:t>:</w:t>
+              <w:t>Completed successfully:</w:t>
             </w:r>
             <w:r>
               <w:t xml:space="preserve">  yes</w:t>
             </w:r>
-            <w:proofErr w:type="gramEnd"/>
-            <w:r>
-              <w:t>/no</w:t>
-            </w:r>
-          </w:p>
-          <w:p>
-            <w:pPr>
-              <w:rPr>
-                <w:lang w:val="en-US"/>
-              </w:rPr>
-            </w:pPr>
-            <w:r>
-              <w:rPr>
-                <w:b/>
-                <w:bCs/>
-                <w:lang w:val="en-US"/>
-              </w:rPr>
-              <w:t xml:space="preserve">Time </w:t>
-            </w:r>
-            <w:proofErr w:type="gramStart"/>
-            <w:r>
-              <w:rPr>
-                <w:b/>
-                <w:bCs/>
-                <w:lang w:val="en-US"/>
-              </w:rPr>
-              <w:t>taken:</w:t>
-            </w:r>
-            <w:proofErr w:type="gramEnd"/>
-            <w:r>
-              <w:rPr>
-                <w:lang w:val="en-US"/>
-              </w:rPr>
-              <w:t xml:space="preserve"> in seconds</w:t>
-            </w:r>
-          </w:p>
-          <w:p>
-            <w:pPr>
-              <w:rPr>
-                <w:b/>
-                <w:bCs/>
+          </w:p>
+          <w:p>
+            <w:pPr>
+              <w:rPr>
+                <w:lang w:val="en-US"/>
+              </w:rPr>
+            </w:pPr>
+            <w:r>
+              <w:rPr>
+                <w:b/>
+                <w:bCs/>
+                <w:lang w:val="en-US"/>
+              </w:rPr>
+              <w:t>Time taken:</w:t>
+            </w:r>
+            <w:r>
+              <w:rPr>
+                <w:lang w:val="en-US"/>
+              </w:rPr>
+              <w:t xml:space="preserve"> </w:t>
+            </w:r>
+            <w:r>
+              <w:rPr>
+                <w:lang w:val="en-US"/>
+              </w:rPr>
+              <w:t>20 sec</w:t>
+            </w:r>
+          </w:p>
+          <w:p>
+            <w:pPr>
+              <w:rPr>
                 <w:lang w:val="en-US"/>
               </w:rPr>
             </w:pPr>
@@ -2017,6 +1976,20 @@
               </w:rPr>
               <w:t>Facial expressions:</w:t>
             </w:r>
+            <w:r>
+              <w:rPr>
+                <w:b/>
+                <w:bCs/>
+                <w:lang w:val="en-US"/>
+              </w:rPr>
+              <w:t xml:space="preserve"> </w:t>
+            </w:r>
+            <w:r>
+              <w:rPr>
+                <w:lang w:val="en-US"/>
+              </w:rPr>
+              <w:t>Thinking</w:t>
+            </w:r>
           </w:p>
           <w:p>
             <w:pPr>
@@ -2038,6 +2011,12 @@
               </w:rPr>
               <w:t xml:space="preserve"> </w:t>
             </w:r>
+            <w:r>
+              <w:rPr>
+                <w:lang w:val="en-US"/>
+              </w:rPr>
+              <w:t>Said “Just as I thought once found”</w:t>
+            </w:r>
           </w:p>
           <w:p>
             <w:pPr>
@@ -2052,6 +2031,20 @@
                 <w:lang w:val="en-US"/>
               </w:rPr>
               <w:t>Any other gestures made:</w:t>
+            </w:r>
+            <w:r>
+              <w:rPr>
+                <w:b/>
+                <w:bCs/>
+                <w:lang w:val="en-US"/>
+              </w:rPr>
+              <w:t xml:space="preserve"> </w:t>
+            </w:r>
+            <w:r>
+              <w:rPr>
+                <w:lang w:val="en-US"/>
+              </w:rPr>
+              <w:t>After looking on home page for a tab labeled FAQ, came to the conclusion that there was not one, and it was probably under “Help”. Was excited to be correct.</w:t>
             </w:r>
           </w:p>
         </w:tc>
@@ -2066,10 +2059,7 @@
           </w:tcPr>
           <w:p>
             <w:r>
-              <w:t>Task 5</w:t>
-            </w:r>
-            <w:r>
-              <w:t xml:space="preserve"> (description of the task)</w:t>
+              <w:t>Create a prescription (Create a new prescription)</w:t>
             </w:r>
           </w:p>
         </w:tc>
@@ -2083,60 +2073,42 @@
                 <w:b/>
                 <w:bCs/>
               </w:rPr>
-              <w:t>Completed successfully</w:t>
-            </w:r>
-            <w:proofErr w:type="gramStart"/>
-            <w:r>
-              <w:rPr>
-                <w:b/>
-                <w:bCs/>
-              </w:rPr>
-              <w:t>:</w:t>
+              <w:t>Completed successfully:</w:t>
             </w:r>
             <w:r>
               <w:t xml:space="preserve">  yes</w:t>
             </w:r>
-            <w:proofErr w:type="gramEnd"/>
-            <w:r>
-              <w:t>/no</w:t>
-            </w:r>
-          </w:p>
-          <w:p>
-            <w:pPr>
-              <w:rPr>
-                <w:lang w:val="en-US"/>
-              </w:rPr>
-            </w:pPr>
-            <w:r>
-              <w:rPr>
-                <w:b/>
-                <w:bCs/>
-                <w:lang w:val="en-US"/>
-              </w:rPr>
-              <w:t xml:space="preserve">Time </w:t>
-            </w:r>
-            <w:proofErr w:type="gramStart"/>
-            <w:r>
-              <w:rPr>
-                <w:b/>
-                <w:bCs/>
-                <w:lang w:val="en-US"/>
-              </w:rPr>
-              <w:t>taken:</w:t>
-            </w:r>
-            <w:proofErr w:type="gramEnd"/>
-            <w:r>
-              <w:rPr>
-                <w:lang w:val="en-US"/>
-              </w:rPr>
-              <w:t xml:space="preserve"> in seconds</w:t>
-            </w:r>
-          </w:p>
-          <w:p>
-            <w:pPr>
-              <w:rPr>
-                <w:b/>
-                <w:bCs/>
+          </w:p>
+          <w:p>
+            <w:pPr>
+              <w:rPr>
+                <w:lang w:val="en-US"/>
+              </w:rPr>
+            </w:pPr>
+            <w:r>
+              <w:rPr>
+                <w:b/>
+                <w:bCs/>
+                <w:lang w:val="en-US"/>
+              </w:rPr>
+              <w:t>Time taken:</w:t>
+            </w:r>
+            <w:r>
+              <w:rPr>
+                <w:lang w:val="en-US"/>
+              </w:rPr>
+              <w:t xml:space="preserve"> </w:t>
+            </w:r>
+            <w:r>
+              <w:rPr>
+                <w:lang w:val="en-US"/>
+              </w:rPr>
+              <w:t>65 sec</w:t>
+            </w:r>
+          </w:p>
+          <w:p>
+            <w:pPr>
+              <w:rPr>
                 <w:lang w:val="en-US"/>
               </w:rPr>
             </w:pPr>
@@ -2148,6 +2120,20 @@
               </w:rPr>
               <w:t>Facial expressions:</w:t>
             </w:r>
+            <w:r>
+              <w:rPr>
+                <w:b/>
+                <w:bCs/>
+                <w:lang w:val="en-US"/>
+              </w:rPr>
+              <w:t xml:space="preserve"> </w:t>
+            </w:r>
+            <w:r>
+              <w:rPr>
+                <w:lang w:val="en-US"/>
+              </w:rPr>
+              <w:t>Thinking as typing, no frustrations</w:t>
+            </w:r>
           </w:p>
           <w:p>
             <w:pPr>
@@ -2169,6 +2155,12 @@
               </w:rPr>
               <w:t xml:space="preserve"> </w:t>
             </w:r>
+            <w:r>
+              <w:rPr>
+                <w:lang w:val="en-US"/>
+              </w:rPr>
+              <w:t>N/A</w:t>
+            </w:r>
           </w:p>
           <w:p>
             <w:pPr>
@@ -2183,6 +2175,20 @@
                 <w:lang w:val="en-US"/>
               </w:rPr>
               <w:t>Any other gestures made:</w:t>
+            </w:r>
+            <w:r>
+              <w:rPr>
+                <w:b/>
+                <w:bCs/>
+                <w:lang w:val="en-US"/>
+              </w:rPr>
+              <w:t xml:space="preserve"> </w:t>
+            </w:r>
+            <w:r>
+              <w:rPr>
+                <w:lang w:val="en-US"/>
+              </w:rPr>
+              <w:t>Thanks to the use of color, patient knew exactly what to do to add a prescription.</w:t>
             </w:r>
           </w:p>
         </w:tc>
@@ -2197,10 +2203,7 @@
           </w:tcPr>
           <w:p>
             <w:r>
-              <w:t>Task 6</w:t>
-            </w:r>
-            <w:r>
-              <w:t xml:space="preserve"> (description of the task)</w:t>
+              <w:t>Edit a prescription (Edit an existing prescription)</w:t>
             </w:r>
           </w:p>
         </w:tc>
@@ -2214,60 +2217,42 @@
                 <w:b/>
                 <w:bCs/>
               </w:rPr>
-              <w:t>Completed successfully</w:t>
-            </w:r>
-            <w:proofErr w:type="gramStart"/>
-            <w:r>
-              <w:rPr>
-                <w:b/>
-                <w:bCs/>
-              </w:rPr>
-              <w:t>:</w:t>
+              <w:t>Completed successfully:</w:t>
             </w:r>
             <w:r>
               <w:t xml:space="preserve">  yes</w:t>
             </w:r>
-            <w:proofErr w:type="gramEnd"/>
-            <w:r>
-              <w:t>/no</w:t>
-            </w:r>
-          </w:p>
-          <w:p>
-            <w:pPr>
-              <w:rPr>
-                <w:lang w:val="en-US"/>
-              </w:rPr>
-            </w:pPr>
-            <w:r>
-              <w:rPr>
-                <w:b/>
-                <w:bCs/>
-                <w:lang w:val="en-US"/>
-              </w:rPr>
-              <w:t xml:space="preserve">Time </w:t>
-            </w:r>
-            <w:proofErr w:type="gramStart"/>
-            <w:r>
-              <w:rPr>
-                <w:b/>
-                <w:bCs/>
-                <w:lang w:val="en-US"/>
-              </w:rPr>
-              <w:t>taken:</w:t>
-            </w:r>
-            <w:proofErr w:type="gramEnd"/>
-            <w:r>
-              <w:rPr>
-                <w:lang w:val="en-US"/>
-              </w:rPr>
-              <w:t xml:space="preserve"> in seconds</w:t>
-            </w:r>
-          </w:p>
-          <w:p>
-            <w:pPr>
-              <w:rPr>
-                <w:b/>
-                <w:bCs/>
+          </w:p>
+          <w:p>
+            <w:pPr>
+              <w:rPr>
+                <w:lang w:val="en-US"/>
+              </w:rPr>
+            </w:pPr>
+            <w:r>
+              <w:rPr>
+                <w:b/>
+                <w:bCs/>
+                <w:lang w:val="en-US"/>
+              </w:rPr>
+              <w:t>Time taken:</w:t>
+            </w:r>
+            <w:r>
+              <w:rPr>
+                <w:lang w:val="en-US"/>
+              </w:rPr>
+              <w:t xml:space="preserve"> </w:t>
+            </w:r>
+            <w:r>
+              <w:rPr>
+                <w:lang w:val="en-US"/>
+              </w:rPr>
+              <w:t>19 sec</w:t>
+            </w:r>
+          </w:p>
+          <w:p>
+            <w:pPr>
+              <w:rPr>
                 <w:lang w:val="en-US"/>
               </w:rPr>
             </w:pPr>
@@ -2279,6 +2264,20 @@
               </w:rPr>
               <w:t>Facial expressions:</w:t>
             </w:r>
+            <w:r>
+              <w:rPr>
+                <w:b/>
+                <w:bCs/>
+                <w:lang w:val="en-US"/>
+              </w:rPr>
+              <w:t xml:space="preserve"> </w:t>
+            </w:r>
+            <w:r>
+              <w:rPr>
+                <w:lang w:val="en-US"/>
+              </w:rPr>
+              <w:t>Content</w:t>
+            </w:r>
           </w:p>
           <w:p>
             <w:pPr>
@@ -2300,6 +2299,12 @@
               </w:rPr>
               <w:t xml:space="preserve"> </w:t>
             </w:r>
+            <w:r>
+              <w:rPr>
+                <w:lang w:val="en-US"/>
+              </w:rPr>
+              <w:t>“So I go here, right?”</w:t>
+            </w:r>
           </w:p>
           <w:p>
             <w:pPr>
@@ -2314,6 +2319,20 @@
                 <w:lang w:val="en-US"/>
               </w:rPr>
               <w:t>Any other gestures made:</w:t>
+            </w:r>
+            <w:r>
+              <w:rPr>
+                <w:b/>
+                <w:bCs/>
+                <w:lang w:val="en-US"/>
+              </w:rPr>
+              <w:t xml:space="preserve"> </w:t>
+            </w:r>
+            <w:r>
+              <w:rPr>
+                <w:lang w:val="en-US"/>
+              </w:rPr>
+              <w:t>Looked for confirmation verbally, but action-wise, went directly to the pencil icon to edit previous prescription.</w:t>
             </w:r>
           </w:p>
         </w:tc>
@@ -2328,10 +2347,31 @@
           </w:tcPr>
           <w:p>
             <w:r>
-              <w:t>Task 7</w:t>
-            </w:r>
-            <w:r>
-              <w:t xml:space="preserve"> (description of the task)</w:t>
+              <w:t xml:space="preserve">Schedule </w:t>
+            </w:r>
+            <w:r>
+              <w:t>2</w:t>
+            </w:r>
+            <w:r>
+              <w:t xml:space="preserve"> appointment</w:t>
+            </w:r>
+            <w:r>
+              <w:t>s</w:t>
+            </w:r>
+            <w:r>
+              <w:t xml:space="preserve"> (Make </w:t>
+            </w:r>
+            <w:r>
+              <w:t xml:space="preserve">two </w:t>
+            </w:r>
+            <w:r>
+              <w:t>new appointment</w:t>
+            </w:r>
+            <w:r>
+              <w:t>s</w:t>
+            </w:r>
+            <w:r>
+              <w:t>)</w:t>
             </w:r>
           </w:p>
         </w:tc>
@@ -2345,60 +2385,42 @@
                 <w:b/>
                 <w:bCs/>
               </w:rPr>
-              <w:t>Completed successfully</w:t>
-            </w:r>
-            <w:proofErr w:type="gramStart"/>
-            <w:r>
-              <w:rPr>
-                <w:b/>
-                <w:bCs/>
-              </w:rPr>
-              <w:t>:</w:t>
+              <w:t>Completed successfully:</w:t>
             </w:r>
             <w:r>
               <w:t xml:space="preserve">  yes</w:t>
             </w:r>
-            <w:proofErr w:type="gramEnd"/>
-            <w:r>
-              <w:t>/no</w:t>
-            </w:r>
-          </w:p>
-          <w:p>
-            <w:pPr>
-              <w:rPr>
-                <w:lang w:val="en-US"/>
-              </w:rPr>
-            </w:pPr>
-            <w:r>
-              <w:rPr>
-                <w:b/>
-                <w:bCs/>
-                <w:lang w:val="en-US"/>
-              </w:rPr>
-              <w:t xml:space="preserve">Time </w:t>
-            </w:r>
-            <w:proofErr w:type="gramStart"/>
-            <w:r>
-              <w:rPr>
-                <w:b/>
-                <w:bCs/>
-                <w:lang w:val="en-US"/>
-              </w:rPr>
-              <w:t>taken:</w:t>
-            </w:r>
-            <w:proofErr w:type="gramEnd"/>
-            <w:r>
-              <w:rPr>
-                <w:lang w:val="en-US"/>
-              </w:rPr>
-              <w:t xml:space="preserve"> in seconds</w:t>
-            </w:r>
-          </w:p>
-          <w:p>
-            <w:pPr>
-              <w:rPr>
-                <w:b/>
-                <w:bCs/>
+          </w:p>
+          <w:p>
+            <w:pPr>
+              <w:rPr>
+                <w:lang w:val="en-US"/>
+              </w:rPr>
+            </w:pPr>
+            <w:r>
+              <w:rPr>
+                <w:b/>
+                <w:bCs/>
+                <w:lang w:val="en-US"/>
+              </w:rPr>
+              <w:t>Time taken:</w:t>
+            </w:r>
+            <w:r>
+              <w:rPr>
+                <w:lang w:val="en-US"/>
+              </w:rPr>
+              <w:t xml:space="preserve"> </w:t>
+            </w:r>
+            <w:r>
+              <w:rPr>
+                <w:lang w:val="en-US"/>
+              </w:rPr>
+              <w:t>119 sec</w:t>
+            </w:r>
+          </w:p>
+          <w:p>
+            <w:pPr>
+              <w:rPr>
                 <w:lang w:val="en-US"/>
               </w:rPr>
             </w:pPr>
@@ -2410,6 +2432,20 @@
               </w:rPr>
               <w:t>Facial expressions:</w:t>
             </w:r>
+            <w:r>
+              <w:rPr>
+                <w:b/>
+                <w:bCs/>
+                <w:lang w:val="en-US"/>
+              </w:rPr>
+              <w:t xml:space="preserve"> </w:t>
+            </w:r>
+            <w:r>
+              <w:rPr>
+                <w:lang w:val="en-US"/>
+              </w:rPr>
+              <w:t>Focused, was very adept at making sure the spelling was correct.</w:t>
+            </w:r>
           </w:p>
           <w:p>
             <w:pPr>
@@ -2431,6 +2467,12 @@
               </w:rPr>
               <w:t xml:space="preserve"> </w:t>
             </w:r>
+            <w:r>
+              <w:rPr>
+                <w:lang w:val="en-US"/>
+              </w:rPr>
+              <w:t>Asked if “Appointment Name” was her name, or the title of the appointment. After that everything else was very clear.</w:t>
+            </w:r>
           </w:p>
           <w:p>
             <w:pPr>
@@ -2445,6 +2487,32 @@
                 <w:lang w:val="en-US"/>
               </w:rPr>
               <w:t>Any other gestures made:</w:t>
+            </w:r>
+            <w:r>
+              <w:rPr>
+                <w:b/>
+                <w:bCs/>
+                <w:lang w:val="en-US"/>
+              </w:rPr>
+              <w:t xml:space="preserve"> </w:t>
+            </w:r>
+            <w:r>
+              <w:rPr>
+                <w:lang w:val="en-US"/>
+              </w:rPr>
+              <w:t xml:space="preserve">Had no trouble </w:t>
+            </w:r>
+            <w:r>
+              <w:rPr>
+                <w:lang w:val="en-US"/>
+              </w:rPr>
+              <w:t xml:space="preserve">with </w:t>
+            </w:r>
+            <w:r>
+              <w:rPr>
+                <w:lang w:val="en-US"/>
+              </w:rPr>
+              <w:t>adding the second appointment at all.</w:t>
             </w:r>
           </w:p>
         </w:tc>
@@ -2459,10 +2527,10 @@
           </w:tcPr>
           <w:p>
             <w:r>
-              <w:t>Task 8</w:t>
-            </w:r>
-            <w:r>
-              <w:t xml:space="preserve"> (description of the task)</w:t>
+              <w:t>E</w:t>
+            </w:r>
+            <w:r>
+              <w:t>dit an appointment (Edit an existing appointment)</w:t>
             </w:r>
           </w:p>
         </w:tc>
@@ -2476,60 +2544,42 @@
                 <w:b/>
                 <w:bCs/>
               </w:rPr>
-              <w:t>Completed successfully</w:t>
-            </w:r>
-            <w:proofErr w:type="gramStart"/>
-            <w:r>
-              <w:rPr>
-                <w:b/>
-                <w:bCs/>
-              </w:rPr>
-              <w:t>:</w:t>
+              <w:t>Completed successfully:</w:t>
             </w:r>
             <w:r>
               <w:t xml:space="preserve">  yes</w:t>
             </w:r>
-            <w:proofErr w:type="gramEnd"/>
-            <w:r>
-              <w:t>/no</w:t>
-            </w:r>
-          </w:p>
-          <w:p>
-            <w:pPr>
-              <w:rPr>
-                <w:lang w:val="en-US"/>
-              </w:rPr>
-            </w:pPr>
-            <w:r>
-              <w:rPr>
-                <w:b/>
-                <w:bCs/>
-                <w:lang w:val="en-US"/>
-              </w:rPr>
-              <w:t xml:space="preserve">Time </w:t>
-            </w:r>
-            <w:proofErr w:type="gramStart"/>
-            <w:r>
-              <w:rPr>
-                <w:b/>
-                <w:bCs/>
-                <w:lang w:val="en-US"/>
-              </w:rPr>
-              <w:t>taken:</w:t>
-            </w:r>
-            <w:proofErr w:type="gramEnd"/>
-            <w:r>
-              <w:rPr>
-                <w:lang w:val="en-US"/>
-              </w:rPr>
-              <w:t xml:space="preserve"> in seconds</w:t>
-            </w:r>
-          </w:p>
-          <w:p>
-            <w:pPr>
-              <w:rPr>
-                <w:b/>
-                <w:bCs/>
+          </w:p>
+          <w:p>
+            <w:pPr>
+              <w:rPr>
+                <w:lang w:val="en-US"/>
+              </w:rPr>
+            </w:pPr>
+            <w:r>
+              <w:rPr>
+                <w:b/>
+                <w:bCs/>
+                <w:lang w:val="en-US"/>
+              </w:rPr>
+              <w:t>Time taken:</w:t>
+            </w:r>
+            <w:r>
+              <w:rPr>
+                <w:lang w:val="en-US"/>
+              </w:rPr>
+              <w:t xml:space="preserve"> </w:t>
+            </w:r>
+            <w:r>
+              <w:rPr>
+                <w:lang w:val="en-US"/>
+              </w:rPr>
+              <w:t>18 sec</w:t>
+            </w:r>
+          </w:p>
+          <w:p>
+            <w:pPr>
+              <w:rPr>
                 <w:lang w:val="en-US"/>
               </w:rPr>
             </w:pPr>
@@ -2541,6 +2591,20 @@
               </w:rPr>
               <w:t>Facial expressions:</w:t>
             </w:r>
+            <w:r>
+              <w:rPr>
+                <w:b/>
+                <w:bCs/>
+                <w:lang w:val="en-US"/>
+              </w:rPr>
+              <w:t xml:space="preserve"> </w:t>
+            </w:r>
+            <w:r>
+              <w:rPr>
+                <w:lang w:val="en-US"/>
+              </w:rPr>
+              <w:t>Content</w:t>
+            </w:r>
           </w:p>
           <w:p>
             <w:pPr>
@@ -2562,20 +2626,41 @@
               </w:rPr>
               <w:t xml:space="preserve"> </w:t>
             </w:r>
-          </w:p>
-          <w:p>
-            <w:pPr>
-              <w:rPr>
-                <w:lang w:val="en-US"/>
-              </w:rPr>
-            </w:pPr>
-            <w:r>
-              <w:rPr>
-                <w:b/>
-                <w:bCs/>
-                <w:lang w:val="en-US"/>
-              </w:rPr>
+            <w:r>
+              <w:rPr>
+                <w:lang w:val="en-US"/>
+              </w:rPr>
+              <w:t>“Just like editing a prescription.”</w:t>
+            </w:r>
+          </w:p>
+          <w:p>
+            <w:pPr>
+              <w:rPr>
+                <w:lang w:val="en-US"/>
+              </w:rPr>
+            </w:pPr>
+            <w:r>
+              <w:rPr>
+                <w:b/>
+                <w:bCs/>
+                <w:lang w:val="en-US"/>
+              </w:rPr>
+              <w:lastRenderedPageBreak/>
               <w:t>Any other gestures made:</w:t>
+            </w:r>
+            <w:r>
+              <w:rPr>
+                <w:b/>
+                <w:bCs/>
+                <w:lang w:val="en-US"/>
+              </w:rPr>
+              <w:t xml:space="preserve"> </w:t>
+            </w:r>
+            <w:r>
+              <w:rPr>
+                <w:lang w:val="en-US"/>
+              </w:rPr>
+              <w:t>Knew where to go exactly from familiarity with previous similar test.</w:t>
             </w:r>
           </w:p>
         </w:tc>
@@ -2590,10 +2675,8 @@
           </w:tcPr>
           <w:p>
             <w:r>
-              <w:t>Task 9</w:t>
-            </w:r>
-            <w:r>
-              <w:t xml:space="preserve"> (description of the task)</w:t>
+              <w:lastRenderedPageBreak/>
+              <w:t>Delete an appointment (Delete one of the appointments made, tests emoticon recognizability)</w:t>
             </w:r>
           </w:p>
         </w:tc>
@@ -2607,60 +2690,42 @@
                 <w:b/>
                 <w:bCs/>
               </w:rPr>
-              <w:t>Completed successfully</w:t>
-            </w:r>
-            <w:proofErr w:type="gramStart"/>
-            <w:r>
-              <w:rPr>
-                <w:b/>
-                <w:bCs/>
-              </w:rPr>
-              <w:t>:</w:t>
+              <w:t>Completed successfully:</w:t>
             </w:r>
             <w:r>
               <w:t xml:space="preserve">  yes</w:t>
             </w:r>
-            <w:proofErr w:type="gramEnd"/>
-            <w:r>
-              <w:t>/no</w:t>
-            </w:r>
-          </w:p>
-          <w:p>
-            <w:pPr>
-              <w:rPr>
-                <w:lang w:val="en-US"/>
-              </w:rPr>
-            </w:pPr>
-            <w:r>
-              <w:rPr>
-                <w:b/>
-                <w:bCs/>
-                <w:lang w:val="en-US"/>
-              </w:rPr>
-              <w:t xml:space="preserve">Time </w:t>
-            </w:r>
-            <w:proofErr w:type="gramStart"/>
-            <w:r>
-              <w:rPr>
-                <w:b/>
-                <w:bCs/>
-                <w:lang w:val="en-US"/>
-              </w:rPr>
-              <w:t>taken:</w:t>
-            </w:r>
-            <w:proofErr w:type="gramEnd"/>
-            <w:r>
-              <w:rPr>
-                <w:lang w:val="en-US"/>
-              </w:rPr>
-              <w:t xml:space="preserve"> in seconds</w:t>
-            </w:r>
-          </w:p>
-          <w:p>
-            <w:pPr>
-              <w:rPr>
-                <w:b/>
-                <w:bCs/>
+          </w:p>
+          <w:p>
+            <w:pPr>
+              <w:rPr>
+                <w:lang w:val="en-US"/>
+              </w:rPr>
+            </w:pPr>
+            <w:r>
+              <w:rPr>
+                <w:b/>
+                <w:bCs/>
+                <w:lang w:val="en-US"/>
+              </w:rPr>
+              <w:t>Time taken:</w:t>
+            </w:r>
+            <w:r>
+              <w:rPr>
+                <w:lang w:val="en-US"/>
+              </w:rPr>
+              <w:t xml:space="preserve"> </w:t>
+            </w:r>
+            <w:r>
+              <w:rPr>
+                <w:lang w:val="en-US"/>
+              </w:rPr>
+              <w:t>10 sec</w:t>
+            </w:r>
+          </w:p>
+          <w:p>
+            <w:pPr>
+              <w:rPr>
                 <w:lang w:val="en-US"/>
               </w:rPr>
             </w:pPr>
@@ -2672,6 +2737,20 @@
               </w:rPr>
               <w:t>Facial expressions:</w:t>
             </w:r>
+            <w:r>
+              <w:rPr>
+                <w:b/>
+                <w:bCs/>
+                <w:lang w:val="en-US"/>
+              </w:rPr>
+              <w:t xml:space="preserve"> </w:t>
+            </w:r>
+            <w:r>
+              <w:rPr>
+                <w:lang w:val="en-US"/>
+              </w:rPr>
+              <w:t>Content</w:t>
+            </w:r>
           </w:p>
           <w:p>
             <w:pPr>
@@ -2693,6 +2772,12 @@
               </w:rPr>
               <w:t xml:space="preserve"> </w:t>
             </w:r>
+            <w:r>
+              <w:rPr>
+                <w:lang w:val="en-US"/>
+              </w:rPr>
+              <w:t>N/A</w:t>
+            </w:r>
           </w:p>
           <w:p>
             <w:pPr>
@@ -2707,6 +2792,12 @@
                 <w:lang w:val="en-US"/>
               </w:rPr>
               <w:t>Any other gestures made:</w:t>
+            </w:r>
+            <w:r>
+              <w:rPr>
+                <w:lang w:val="en-US"/>
+              </w:rPr>
+              <w:t xml:space="preserve"> Just as the pencil clearly said “edit” to her, the trash can emoticon clearly described a delete button. Furthermore, made note of the text that appeared when scrolling over the emotes, confirming her suspicion. </w:t>
             </w:r>
           </w:p>
         </w:tc>
@@ -2721,10 +2812,13 @@
           </w:tcPr>
           <w:p>
             <w:r>
-              <w:t>Task 10</w:t>
-            </w:r>
-            <w:r>
-              <w:t xml:space="preserve"> (description of the task)</w:t>
+              <w:t>Book an appointment ride (Use transport</w:t>
+            </w:r>
+            <w:r>
+              <w:t>ation page</w:t>
+            </w:r>
+            <w:r>
+              <w:t xml:space="preserve"> to book a ride to an existing appointment)</w:t>
             </w:r>
           </w:p>
         </w:tc>
@@ -2738,60 +2832,42 @@
                 <w:b/>
                 <w:bCs/>
               </w:rPr>
-              <w:t>Completed successfully</w:t>
-            </w:r>
-            <w:proofErr w:type="gramStart"/>
-            <w:r>
-              <w:rPr>
-                <w:b/>
-                <w:bCs/>
-              </w:rPr>
-              <w:t>:</w:t>
+              <w:t>Completed successfully:</w:t>
             </w:r>
             <w:r>
               <w:t xml:space="preserve">  yes</w:t>
             </w:r>
-            <w:proofErr w:type="gramEnd"/>
-            <w:r>
-              <w:t>/no</w:t>
-            </w:r>
-          </w:p>
-          <w:p>
-            <w:pPr>
-              <w:rPr>
-                <w:lang w:val="en-US"/>
-              </w:rPr>
-            </w:pPr>
-            <w:r>
-              <w:rPr>
-                <w:b/>
-                <w:bCs/>
-                <w:lang w:val="en-US"/>
-              </w:rPr>
-              <w:t xml:space="preserve">Time </w:t>
-            </w:r>
-            <w:proofErr w:type="gramStart"/>
-            <w:r>
-              <w:rPr>
-                <w:b/>
-                <w:bCs/>
-                <w:lang w:val="en-US"/>
-              </w:rPr>
-              <w:t>taken:</w:t>
-            </w:r>
-            <w:proofErr w:type="gramEnd"/>
-            <w:r>
-              <w:rPr>
-                <w:lang w:val="en-US"/>
-              </w:rPr>
-              <w:t xml:space="preserve"> in seconds</w:t>
-            </w:r>
-          </w:p>
-          <w:p>
-            <w:pPr>
-              <w:rPr>
-                <w:b/>
-                <w:bCs/>
+          </w:p>
+          <w:p>
+            <w:pPr>
+              <w:rPr>
+                <w:lang w:val="en-US"/>
+              </w:rPr>
+            </w:pPr>
+            <w:r>
+              <w:rPr>
+                <w:b/>
+                <w:bCs/>
+                <w:lang w:val="en-US"/>
+              </w:rPr>
+              <w:t>Time taken:</w:t>
+            </w:r>
+            <w:r>
+              <w:rPr>
+                <w:lang w:val="en-US"/>
+              </w:rPr>
+              <w:t xml:space="preserve"> </w:t>
+            </w:r>
+            <w:r>
+              <w:rPr>
+                <w:lang w:val="en-US"/>
+              </w:rPr>
+              <w:t>89 sec</w:t>
+            </w:r>
+          </w:p>
+          <w:p>
+            <w:pPr>
+              <w:rPr>
                 <w:lang w:val="en-US"/>
               </w:rPr>
             </w:pPr>
@@ -2803,6 +2879,20 @@
               </w:rPr>
               <w:t>Facial expressions:</w:t>
             </w:r>
+            <w:r>
+              <w:rPr>
+                <w:b/>
+                <w:bCs/>
+                <w:lang w:val="en-US"/>
+              </w:rPr>
+              <w:t xml:space="preserve"> </w:t>
+            </w:r>
+            <w:r>
+              <w:rPr>
+                <w:lang w:val="en-US"/>
+              </w:rPr>
+              <w:t>Confusion</w:t>
+            </w:r>
           </w:p>
           <w:p>
             <w:pPr>
@@ -2824,6 +2914,18 @@
               </w:rPr>
               <w:t xml:space="preserve"> </w:t>
             </w:r>
+            <w:r>
+              <w:rPr>
+                <w:lang w:val="en-US"/>
+              </w:rPr>
+              <w:t xml:space="preserve">Expressed concern when </w:t>
+            </w:r>
+            <w:r>
+              <w:rPr>
+                <w:lang w:val="en-US"/>
+              </w:rPr>
+              <w:t xml:space="preserve">entering the time in the appointment booking box. </w:t>
+            </w:r>
           </w:p>
           <w:p>
             <w:pPr>
@@ -2838,6 +2940,20 @@
                 <w:lang w:val="en-US"/>
               </w:rPr>
               <w:t>Any other gestures made:</w:t>
+            </w:r>
+            <w:r>
+              <w:rPr>
+                <w:b/>
+                <w:bCs/>
+                <w:lang w:val="en-US"/>
+              </w:rPr>
+              <w:t xml:space="preserve"> </w:t>
+            </w:r>
+            <w:r>
+              <w:rPr>
+                <w:lang w:val="en-US"/>
+              </w:rPr>
+              <w:t>Navigating to transportation and filling out the info needed was flawless, but after picking an appointment, she slowed down. She was confused about why she had to specify the time and date when it was already listed next to the appointment.</w:t>
             </w:r>
           </w:p>
         </w:tc>
@@ -2864,7 +2980,6 @@
                 <w:b/>
                 <w:bCs/>
               </w:rPr>
-              <w:lastRenderedPageBreak/>
               <w:t>User’s opinion</w:t>
             </w:r>
             <w:r>
@@ -2950,41 +3065,13 @@
                 <w:lang w:val="en-US"/>
               </w:rPr>
             </w:pPr>
-            <w:proofErr w:type="gramStart"/>
-            <w:r>
-              <w:rPr>
-                <w:i/>
-                <w:iCs/>
-                <w:lang w:val="en-US"/>
-              </w:rPr>
-              <w:t>Questions</w:t>
-            </w:r>
-            <w:proofErr w:type="gramEnd"/>
-            <w:r>
-              <w:rPr>
-                <w:i/>
-                <w:iCs/>
-                <w:lang w:val="en-US"/>
-              </w:rPr>
-              <w:t xml:space="preserve"> that you must ask are below, but you are more than welcome </w:t>
-            </w:r>
-            <w:proofErr w:type="gramStart"/>
-            <w:r>
-              <w:rPr>
-                <w:i/>
-                <w:iCs/>
-                <w:lang w:val="en-US"/>
-              </w:rPr>
-              <w:t>ask</w:t>
-            </w:r>
-            <w:proofErr w:type="gramEnd"/>
-            <w:r>
-              <w:rPr>
-                <w:i/>
-                <w:iCs/>
-                <w:lang w:val="en-US"/>
-              </w:rPr>
-              <w:t xml:space="preserve"> them other questions you deem necessary - </w:t>
+            <w:r>
+              <w:rPr>
+                <w:i/>
+                <w:iCs/>
+                <w:lang w:val="en-US"/>
+              </w:rPr>
+              <w:t xml:space="preserve">Questions that you must ask are below, but you are more than welcome ask them other questions you deem necessary - </w:t>
             </w:r>
             <w:r>
               <w:rPr>
@@ -3003,18 +3090,64 @@
                 <w:numId w:val="2"/>
               </w:numPr>
               <w:rPr>
-                <w:i/>
-                <w:iCs/>
-                <w:lang w:val="en-US"/>
-              </w:rPr>
-            </w:pPr>
-            <w:r>
-              <w:rPr>
+                <w:b/>
+                <w:bCs/>
+                <w:i/>
+                <w:iCs/>
+                <w:lang w:val="en-US"/>
+              </w:rPr>
+            </w:pPr>
+            <w:r>
+              <w:rPr>
+                <w:b/>
+                <w:bCs/>
                 <w:i/>
                 <w:iCs/>
                 <w:lang w:val="en-US"/>
               </w:rPr>
               <w:t>what they liked</w:t>
+            </w:r>
+            <w:r>
+              <w:rPr>
+                <w:b/>
+                <w:bCs/>
+                <w:i/>
+                <w:iCs/>
+                <w:lang w:val="en-US"/>
+              </w:rPr>
+              <w:t xml:space="preserve"> </w:t>
+            </w:r>
+            <w:r>
+              <w:rPr>
+                <w:b/>
+                <w:bCs/>
+                <w:i/>
+                <w:iCs/>
+                <w:lang w:val="en-US"/>
+              </w:rPr>
+              <w:t>–</w:t>
+            </w:r>
+            <w:r>
+              <w:rPr>
+                <w:b/>
+                <w:bCs/>
+                <w:i/>
+                <w:iCs/>
+                <w:lang w:val="en-US"/>
+              </w:rPr>
+              <w:t xml:space="preserve"> </w:t>
+            </w:r>
+            <w:r>
+              <w:rPr>
+                <w:lang w:val="en-US"/>
+              </w:rPr>
+              <w:t>Functionality</w:t>
+            </w:r>
+            <w:r>
+              <w:rPr>
+                <w:lang w:val="en-US"/>
+              </w:rPr>
+              <w:t xml:space="preserve"> and voice of options, entering in your own info was a great tool.</w:t>
             </w:r>
           </w:p>
           <w:p>
@@ -3025,18 +3158,52 @@
                 <w:numId w:val="2"/>
               </w:numPr>
               <w:rPr>
-                <w:i/>
-                <w:iCs/>
-                <w:lang w:val="en-US"/>
-              </w:rPr>
-            </w:pPr>
-            <w:r>
-              <w:rPr>
+                <w:b/>
+                <w:bCs/>
+                <w:i/>
+                <w:iCs/>
+                <w:lang w:val="en-US"/>
+              </w:rPr>
+            </w:pPr>
+            <w:r>
+              <w:rPr>
+                <w:b/>
+                <w:bCs/>
                 <w:i/>
                 <w:iCs/>
                 <w:lang w:val="en-US"/>
               </w:rPr>
               <w:t>what they didn’t like</w:t>
+            </w:r>
+            <w:r>
+              <w:rPr>
+                <w:b/>
+                <w:bCs/>
+                <w:i/>
+                <w:iCs/>
+                <w:lang w:val="en-US"/>
+              </w:rPr>
+              <w:t xml:space="preserve"> - </w:t>
+            </w:r>
+            <w:r>
+              <w:rPr>
+                <w:b/>
+                <w:bCs/>
+                <w:lang w:val="en-US"/>
+              </w:rPr>
+              <w:t xml:space="preserve"> </w:t>
+            </w:r>
+            <w:r>
+              <w:rPr>
+                <w:lang w:val="en-US"/>
+              </w:rPr>
+              <w:t>The use of military time, and site is a little bare without images.</w:t>
+            </w:r>
+            <w:r>
+              <w:rPr>
+                <w:lang w:val="en-US"/>
+              </w:rPr>
+              <w:t xml:space="preserve"> So a lot of the pages look similar.</w:t>
             </w:r>
           </w:p>
           <w:p>
@@ -3047,18 +3214,104 @@
                 <w:numId w:val="2"/>
               </w:numPr>
               <w:rPr>
-                <w:i/>
-                <w:iCs/>
-                <w:lang w:val="en-US"/>
-              </w:rPr>
-            </w:pPr>
-            <w:r>
-              <w:rPr>
+                <w:b/>
+                <w:bCs/>
+                <w:i/>
+                <w:iCs/>
+                <w:lang w:val="en-US"/>
+              </w:rPr>
+            </w:pPr>
+            <w:r>
+              <w:rPr>
+                <w:b/>
+                <w:bCs/>
+                <w:i/>
+                <w:iCs/>
+                <w:lang w:val="en-US"/>
+              </w:rPr>
+              <w:t xml:space="preserve">what page or tool stuck out most to you - </w:t>
+            </w:r>
+            <w:r>
+              <w:rPr>
+                <w:i/>
+                <w:iCs/>
+                <w:lang w:val="en-US"/>
+              </w:rPr>
+              <w:t xml:space="preserve"> </w:t>
+            </w:r>
+            <w:r>
+              <w:rPr>
+                <w:lang w:val="en-US"/>
+              </w:rPr>
+              <w:t xml:space="preserve"> The page for writing your appointments, for it’s interactivity.</w:t>
+            </w:r>
+          </w:p>
+          <w:p>
+            <w:pPr>
+              <w:pStyle w:val="ListParagraph"/>
+              <w:numPr>
+                <w:ilvl w:val="0"/>
+                <w:numId w:val="2"/>
+              </w:numPr>
+              <w:rPr>
+                <w:b/>
+                <w:bCs/>
+                <w:i/>
+                <w:iCs/>
+                <w:lang w:val="en-US"/>
+              </w:rPr>
+            </w:pPr>
+            <w:r>
+              <w:rPr>
+                <w:b/>
+                <w:bCs/>
                 <w:i/>
                 <w:iCs/>
                 <w:lang w:val="en-US"/>
               </w:rPr>
               <w:t>what suggestions they can provide to make the site better for users</w:t>
+            </w:r>
+            <w:r>
+              <w:rPr>
+                <w:b/>
+                <w:bCs/>
+                <w:i/>
+                <w:iCs/>
+                <w:lang w:val="en-US"/>
+              </w:rPr>
+              <w:t xml:space="preserve"> </w:t>
+            </w:r>
+            <w:r>
+              <w:rPr>
+                <w:b/>
+                <w:bCs/>
+                <w:i/>
+                <w:iCs/>
+                <w:lang w:val="en-US"/>
+              </w:rPr>
+              <w:t>–</w:t>
+            </w:r>
+            <w:r>
+              <w:rPr>
+                <w:b/>
+                <w:bCs/>
+                <w:i/>
+                <w:iCs/>
+                <w:lang w:val="en-US"/>
+              </w:rPr>
+              <w:t xml:space="preserve"> </w:t>
+            </w:r>
+            <w:r>
+              <w:rPr>
+                <w:lang w:val="en-US"/>
+              </w:rPr>
+              <w:t>Patient suggested heavily that there be a way to toggle Military Time on or off, as it could be very confusin</w:t>
+            </w:r>
+            <w:r>
+              <w:rPr>
+                <w:lang w:val="en-US"/>
+              </w:rPr>
+              <w:t>g for some people.</w:t>
             </w:r>
           </w:p>
         </w:tc>
@@ -3125,7 +3378,14 @@
                 <w:i/>
                 <w:iCs/>
               </w:rPr>
-              <w:t>Insert the closing remarks with your Thank You speech here.</w:t>
+              <w:t>T</w:t>
+            </w:r>
+            <w:r>
+              <w:rPr>
+                <w:i/>
+                <w:iCs/>
+              </w:rPr>
+              <w:t>hank you so much for your time, and your assistance. Your feedback is valuable to us, and it will be used to greatly increase the usability of the site! You’ve made a wonderful difference, and we hope you enjoyed a look at our upcoming website.</w:t>
             </w:r>
           </w:p>
         </w:tc>
@@ -3171,18 +3431,33 @@
           <w:p>
             <w:pPr>
               <w:rPr>
-                <w:i/>
-                <w:iCs/>
-                <w:lang w:val="en-US"/>
-              </w:rPr>
-            </w:pPr>
-            <w:r>
-              <w:rPr>
-                <w:i/>
-                <w:iCs/>
-                <w:lang w:val="en-US"/>
-              </w:rPr>
-              <w:t>Insert your own assessments of the test, your experience here, if there is anything you would do differently next time, if anything else needs to be added to this document, and so on.</w:t>
+                <w:lang w:val="en-US"/>
+              </w:rPr>
+            </w:pPr>
+            <w:r>
+              <w:rPr>
+                <w:lang w:val="en-US"/>
+              </w:rPr>
+              <w:t xml:space="preserve">I think I’ve done a better job than last time, as there were less examples of </w:t>
+            </w:r>
+            <w:r>
+              <w:rPr>
+                <w:lang w:val="en-US"/>
+              </w:rPr>
+              <w:t>my client being stuck on something, and she overall navigated the site better. Some of that could be due to her remembering the basic layout of the site, but I think it was overall more streamlined than before.</w:t>
+            </w:r>
+          </w:p>
+          <w:p>
+            <w:pPr>
+              <w:rPr>
+                <w:lang w:val="en-US"/>
+              </w:rPr>
+            </w:pPr>
+            <w:r>
+              <w:rPr>
+                <w:lang w:val="en-US"/>
+              </w:rPr>
+              <w:t>If there was one thing I think I could improve on for next time, it’s my directions. I wanted them to be direct, but not so direct that I was basically giving out the instructions. One time my client took a while to find the “FAQ’s”, which was under the Help page, so she took a little bit to find it. But, I didn’t want the task to just be, “View the help page.” I need to find a balance between obscurity and direction for next time.</w:t>
             </w:r>
           </w:p>
         </w:tc>
@@ -3360,6 +3635,7 @@
                 <w:b/>
                 <w:bCs/>
               </w:rPr>
+              <w:lastRenderedPageBreak/>
               <w:t>Test Date</w:t>
             </w:r>
           </w:p>
@@ -3525,43 +3801,7 @@
                 <w:iCs/>
                 <w:lang w:val="en-US"/>
               </w:rPr>
-              <w:t xml:space="preserve">Insert here the introductory speech you gave to the </w:t>
-            </w:r>
-            <w:proofErr w:type="gramStart"/>
-            <w:r>
-              <w:rPr>
-                <w:i/>
-                <w:iCs/>
-                <w:lang w:val="en-US"/>
-              </w:rPr>
-              <w:t>participant</w:t>
-            </w:r>
-            <w:proofErr w:type="gramEnd"/>
-            <w:r>
-              <w:rPr>
-                <w:i/>
-                <w:iCs/>
-                <w:lang w:val="en-US"/>
-              </w:rPr>
-              <w:t xml:space="preserve"> to put her at ease and inform him/her about what is expected.  You know from our Usability Testing </w:t>
-            </w:r>
-            <w:proofErr w:type="gramStart"/>
-            <w:r>
-              <w:rPr>
-                <w:i/>
-                <w:iCs/>
-                <w:lang w:val="en-US"/>
-              </w:rPr>
-              <w:t>lectures,</w:t>
-            </w:r>
-            <w:proofErr w:type="gramEnd"/>
-            <w:r>
-              <w:rPr>
-                <w:i/>
-                <w:iCs/>
-                <w:lang w:val="en-US"/>
-              </w:rPr>
-              <w:t xml:space="preserve"> and videos that an introduction is necessary.</w:t>
+              <w:t>Insert here the introductory speech you gave to the participant to put her at ease and inform him/her about what is expected.  You know from our Usability Testing lectures, and videos that an introduction is necessary.</w:t>
             </w:r>
           </w:p>
           <w:p>
@@ -3666,25 +3906,7 @@
                 <w:iCs/>
                 <w:lang w:val="en-US"/>
               </w:rPr>
-              <w:t xml:space="preserve">And </w:t>
-            </w:r>
-            <w:proofErr w:type="gramStart"/>
-            <w:r>
-              <w:rPr>
-                <w:i/>
-                <w:iCs/>
-                <w:lang w:val="en-US"/>
-              </w:rPr>
-              <w:t>so</w:t>
-            </w:r>
-            <w:proofErr w:type="gramEnd"/>
-            <w:r>
-              <w:rPr>
-                <w:i/>
-                <w:iCs/>
-                <w:lang w:val="en-US"/>
-              </w:rPr>
-              <w:t xml:space="preserve"> on </w:t>
+              <w:t xml:space="preserve">And so on </w:t>
             </w:r>
           </w:p>
           <w:p>
@@ -3816,25 +4038,7 @@
                 <w:iCs/>
                 <w:lang w:val="en-US"/>
               </w:rPr>
-              <w:t xml:space="preserve">Do not tell them </w:t>
-            </w:r>
-            <w:proofErr w:type="gramStart"/>
-            <w:r>
-              <w:rPr>
-                <w:i/>
-                <w:iCs/>
-                <w:lang w:val="en-US"/>
-              </w:rPr>
-              <w:t>exact</w:t>
-            </w:r>
-            <w:proofErr w:type="gramEnd"/>
-            <w:r>
-              <w:rPr>
-                <w:i/>
-                <w:iCs/>
-                <w:lang w:val="en-US"/>
-              </w:rPr>
-              <w:t xml:space="preserve"> results that you hope to find, you will bias them that way</w:t>
+              <w:t>Do not tell them exact results that you hope to find, you will bias them that way</w:t>
             </w:r>
           </w:p>
           <w:p>
@@ -3953,48 +4157,26 @@
                 <w:b/>
                 <w:bCs/>
               </w:rPr>
-              <w:t>Completed successfully</w:t>
-            </w:r>
-            <w:proofErr w:type="gramStart"/>
-            <w:r>
-              <w:rPr>
-                <w:b/>
-                <w:bCs/>
-              </w:rPr>
-              <w:t>:</w:t>
-            </w:r>
-            <w:r>
-              <w:t xml:space="preserve">  yes</w:t>
-            </w:r>
-            <w:proofErr w:type="gramEnd"/>
-            <w:r>
-              <w:t>/no</w:t>
-            </w:r>
-          </w:p>
-          <w:p>
-            <w:pPr>
-              <w:rPr>
-                <w:lang w:val="en-US"/>
-              </w:rPr>
-            </w:pPr>
-            <w:r>
-              <w:rPr>
-                <w:b/>
-                <w:bCs/>
-                <w:lang w:val="en-US"/>
-              </w:rPr>
-              <w:t xml:space="preserve">Time </w:t>
-            </w:r>
-            <w:proofErr w:type="gramStart"/>
-            <w:r>
-              <w:rPr>
-                <w:b/>
-                <w:bCs/>
-                <w:lang w:val="en-US"/>
-              </w:rPr>
-              <w:t>taken:</w:t>
-            </w:r>
-            <w:proofErr w:type="gramEnd"/>
+              <w:t>Completed successfully:</w:t>
+            </w:r>
+            <w:r>
+              <w:t xml:space="preserve">  yes/no</w:t>
+            </w:r>
+          </w:p>
+          <w:p>
+            <w:pPr>
+              <w:rPr>
+                <w:lang w:val="en-US"/>
+              </w:rPr>
+            </w:pPr>
+            <w:r>
+              <w:rPr>
+                <w:b/>
+                <w:bCs/>
+                <w:lang w:val="en-US"/>
+              </w:rPr>
+              <w:t>Time taken:</w:t>
+            </w:r>
             <w:r>
               <w:rPr>
                 <w:lang w:val="en-US"/>
@@ -4087,48 +4269,26 @@
                 <w:b/>
                 <w:bCs/>
               </w:rPr>
-              <w:t>Completed successfully</w:t>
-            </w:r>
-            <w:proofErr w:type="gramStart"/>
-            <w:r>
-              <w:rPr>
-                <w:b/>
-                <w:bCs/>
-              </w:rPr>
-              <w:t>:</w:t>
-            </w:r>
-            <w:r>
-              <w:t xml:space="preserve">  yes</w:t>
-            </w:r>
-            <w:proofErr w:type="gramEnd"/>
-            <w:r>
-              <w:t>/no</w:t>
-            </w:r>
-          </w:p>
-          <w:p>
-            <w:pPr>
-              <w:rPr>
-                <w:lang w:val="en-US"/>
-              </w:rPr>
-            </w:pPr>
-            <w:r>
-              <w:rPr>
-                <w:b/>
-                <w:bCs/>
-                <w:lang w:val="en-US"/>
-              </w:rPr>
-              <w:t xml:space="preserve">Time </w:t>
-            </w:r>
-            <w:proofErr w:type="gramStart"/>
-            <w:r>
-              <w:rPr>
-                <w:b/>
-                <w:bCs/>
-                <w:lang w:val="en-US"/>
-              </w:rPr>
-              <w:t>taken:</w:t>
-            </w:r>
-            <w:proofErr w:type="gramEnd"/>
+              <w:t>Completed successfully:</w:t>
+            </w:r>
+            <w:r>
+              <w:t xml:space="preserve">  yes/no</w:t>
+            </w:r>
+          </w:p>
+          <w:p>
+            <w:pPr>
+              <w:rPr>
+                <w:lang w:val="en-US"/>
+              </w:rPr>
+            </w:pPr>
+            <w:r>
+              <w:rPr>
+                <w:b/>
+                <w:bCs/>
+                <w:lang w:val="en-US"/>
+              </w:rPr>
+              <w:t>Time taken:</w:t>
+            </w:r>
             <w:r>
               <w:rPr>
                 <w:lang w:val="en-US"/>
@@ -4150,7 +4310,6 @@
                 <w:bCs/>
                 <w:lang w:val="en-US"/>
               </w:rPr>
-              <w:lastRenderedPageBreak/>
               <w:t>Facial expressions:</w:t>
             </w:r>
           </w:p>
@@ -4202,7 +4361,6 @@
           </w:tcPr>
           <w:p>
             <w:r>
-              <w:lastRenderedPageBreak/>
               <w:t>Task 3 (description of the task)</w:t>
             </w:r>
           </w:p>
@@ -4217,48 +4375,26 @@
                 <w:b/>
                 <w:bCs/>
               </w:rPr>
-              <w:t>Completed successfully</w:t>
-            </w:r>
-            <w:proofErr w:type="gramStart"/>
-            <w:r>
-              <w:rPr>
-                <w:b/>
-                <w:bCs/>
-              </w:rPr>
-              <w:t>:</w:t>
-            </w:r>
-            <w:r>
-              <w:t xml:space="preserve">  yes</w:t>
-            </w:r>
-            <w:proofErr w:type="gramEnd"/>
-            <w:r>
-              <w:t>/no</w:t>
-            </w:r>
-          </w:p>
-          <w:p>
-            <w:pPr>
-              <w:rPr>
-                <w:lang w:val="en-US"/>
-              </w:rPr>
-            </w:pPr>
-            <w:r>
-              <w:rPr>
-                <w:b/>
-                <w:bCs/>
-                <w:lang w:val="en-US"/>
-              </w:rPr>
-              <w:t xml:space="preserve">Time </w:t>
-            </w:r>
-            <w:proofErr w:type="gramStart"/>
-            <w:r>
-              <w:rPr>
-                <w:b/>
-                <w:bCs/>
-                <w:lang w:val="en-US"/>
-              </w:rPr>
-              <w:t>taken:</w:t>
-            </w:r>
-            <w:proofErr w:type="gramEnd"/>
+              <w:t>Completed successfully:</w:t>
+            </w:r>
+            <w:r>
+              <w:t xml:space="preserve">  yes/no</w:t>
+            </w:r>
+          </w:p>
+          <w:p>
+            <w:pPr>
+              <w:rPr>
+                <w:lang w:val="en-US"/>
+              </w:rPr>
+            </w:pPr>
+            <w:r>
+              <w:rPr>
+                <w:b/>
+                <w:bCs/>
+                <w:lang w:val="en-US"/>
+              </w:rPr>
+              <w:t>Time taken:</w:t>
+            </w:r>
             <w:r>
               <w:rPr>
                 <w:lang w:val="en-US"/>
@@ -4345,48 +4481,26 @@
                 <w:b/>
                 <w:bCs/>
               </w:rPr>
-              <w:t>Completed successfully</w:t>
-            </w:r>
-            <w:proofErr w:type="gramStart"/>
-            <w:r>
-              <w:rPr>
-                <w:b/>
-                <w:bCs/>
-              </w:rPr>
-              <w:t>:</w:t>
-            </w:r>
-            <w:r>
-              <w:t xml:space="preserve">  yes</w:t>
-            </w:r>
-            <w:proofErr w:type="gramEnd"/>
-            <w:r>
-              <w:t>/no</w:t>
-            </w:r>
-          </w:p>
-          <w:p>
-            <w:pPr>
-              <w:rPr>
-                <w:lang w:val="en-US"/>
-              </w:rPr>
-            </w:pPr>
-            <w:r>
-              <w:rPr>
-                <w:b/>
-                <w:bCs/>
-                <w:lang w:val="en-US"/>
-              </w:rPr>
-              <w:t xml:space="preserve">Time </w:t>
-            </w:r>
-            <w:proofErr w:type="gramStart"/>
-            <w:r>
-              <w:rPr>
-                <w:b/>
-                <w:bCs/>
-                <w:lang w:val="en-US"/>
-              </w:rPr>
-              <w:t>taken:</w:t>
-            </w:r>
-            <w:proofErr w:type="gramEnd"/>
+              <w:t>Completed successfully:</w:t>
+            </w:r>
+            <w:r>
+              <w:t xml:space="preserve">  yes/no</w:t>
+            </w:r>
+          </w:p>
+          <w:p>
+            <w:pPr>
+              <w:rPr>
+                <w:lang w:val="en-US"/>
+              </w:rPr>
+            </w:pPr>
+            <w:r>
+              <w:rPr>
+                <w:b/>
+                <w:bCs/>
+                <w:lang w:val="en-US"/>
+              </w:rPr>
+              <w:t>Time taken:</w:t>
+            </w:r>
             <w:r>
               <w:rPr>
                 <w:lang w:val="en-US"/>
@@ -4473,48 +4587,26 @@
                 <w:b/>
                 <w:bCs/>
               </w:rPr>
-              <w:t>Completed successfully</w:t>
-            </w:r>
-            <w:proofErr w:type="gramStart"/>
-            <w:r>
-              <w:rPr>
-                <w:b/>
-                <w:bCs/>
-              </w:rPr>
-              <w:t>:</w:t>
-            </w:r>
-            <w:r>
-              <w:t xml:space="preserve">  yes</w:t>
-            </w:r>
-            <w:proofErr w:type="gramEnd"/>
-            <w:r>
-              <w:t>/no</w:t>
-            </w:r>
-          </w:p>
-          <w:p>
-            <w:pPr>
-              <w:rPr>
-                <w:lang w:val="en-US"/>
-              </w:rPr>
-            </w:pPr>
-            <w:r>
-              <w:rPr>
-                <w:b/>
-                <w:bCs/>
-                <w:lang w:val="en-US"/>
-              </w:rPr>
-              <w:t xml:space="preserve">Time </w:t>
-            </w:r>
-            <w:proofErr w:type="gramStart"/>
-            <w:r>
-              <w:rPr>
-                <w:b/>
-                <w:bCs/>
-                <w:lang w:val="en-US"/>
-              </w:rPr>
-              <w:t>taken:</w:t>
-            </w:r>
-            <w:proofErr w:type="gramEnd"/>
+              <w:t>Completed successfully:</w:t>
+            </w:r>
+            <w:r>
+              <w:t xml:space="preserve">  yes/no</w:t>
+            </w:r>
+          </w:p>
+          <w:p>
+            <w:pPr>
+              <w:rPr>
+                <w:lang w:val="en-US"/>
+              </w:rPr>
+            </w:pPr>
+            <w:r>
+              <w:rPr>
+                <w:b/>
+                <w:bCs/>
+                <w:lang w:val="en-US"/>
+              </w:rPr>
+              <w:t>Time taken:</w:t>
+            </w:r>
             <w:r>
               <w:rPr>
                 <w:lang w:val="en-US"/>
@@ -4572,6 +4664,7 @@
                 <w:bCs/>
                 <w:lang w:val="en-US"/>
               </w:rPr>
+              <w:lastRenderedPageBreak/>
               <w:t>Any other gestures made:</w:t>
             </w:r>
           </w:p>
@@ -4587,6 +4680,7 @@
           </w:tcPr>
           <w:p>
             <w:r>
+              <w:lastRenderedPageBreak/>
               <w:t>Task 6 (description of the task)</w:t>
             </w:r>
           </w:p>
@@ -4601,48 +4695,26 @@
                 <w:b/>
                 <w:bCs/>
               </w:rPr>
-              <w:t>Completed successfully</w:t>
-            </w:r>
-            <w:proofErr w:type="gramStart"/>
-            <w:r>
-              <w:rPr>
-                <w:b/>
-                <w:bCs/>
-              </w:rPr>
-              <w:t>:</w:t>
-            </w:r>
-            <w:r>
-              <w:t xml:space="preserve">  yes</w:t>
-            </w:r>
-            <w:proofErr w:type="gramEnd"/>
-            <w:r>
-              <w:t>/no</w:t>
-            </w:r>
-          </w:p>
-          <w:p>
-            <w:pPr>
-              <w:rPr>
-                <w:lang w:val="en-US"/>
-              </w:rPr>
-            </w:pPr>
-            <w:r>
-              <w:rPr>
-                <w:b/>
-                <w:bCs/>
-                <w:lang w:val="en-US"/>
-              </w:rPr>
-              <w:t xml:space="preserve">Time </w:t>
-            </w:r>
-            <w:proofErr w:type="gramStart"/>
-            <w:r>
-              <w:rPr>
-                <w:b/>
-                <w:bCs/>
-                <w:lang w:val="en-US"/>
-              </w:rPr>
-              <w:t>taken:</w:t>
-            </w:r>
-            <w:proofErr w:type="gramEnd"/>
+              <w:t>Completed successfully:</w:t>
+            </w:r>
+            <w:r>
+              <w:t xml:space="preserve">  yes/no</w:t>
+            </w:r>
+          </w:p>
+          <w:p>
+            <w:pPr>
+              <w:rPr>
+                <w:lang w:val="en-US"/>
+              </w:rPr>
+            </w:pPr>
+            <w:r>
+              <w:rPr>
+                <w:b/>
+                <w:bCs/>
+                <w:lang w:val="en-US"/>
+              </w:rPr>
+              <w:t>Time taken:</w:t>
+            </w:r>
             <w:r>
               <w:rPr>
                 <w:lang w:val="en-US"/>
@@ -4729,48 +4801,26 @@
                 <w:b/>
                 <w:bCs/>
               </w:rPr>
-              <w:t>Completed successfully</w:t>
-            </w:r>
-            <w:proofErr w:type="gramStart"/>
-            <w:r>
-              <w:rPr>
-                <w:b/>
-                <w:bCs/>
-              </w:rPr>
-              <w:t>:</w:t>
-            </w:r>
-            <w:r>
-              <w:t xml:space="preserve">  yes</w:t>
-            </w:r>
-            <w:proofErr w:type="gramEnd"/>
-            <w:r>
-              <w:t>/no</w:t>
-            </w:r>
-          </w:p>
-          <w:p>
-            <w:pPr>
-              <w:rPr>
-                <w:lang w:val="en-US"/>
-              </w:rPr>
-            </w:pPr>
-            <w:r>
-              <w:rPr>
-                <w:b/>
-                <w:bCs/>
-                <w:lang w:val="en-US"/>
-              </w:rPr>
-              <w:t xml:space="preserve">Time </w:t>
-            </w:r>
-            <w:proofErr w:type="gramStart"/>
-            <w:r>
-              <w:rPr>
-                <w:b/>
-                <w:bCs/>
-                <w:lang w:val="en-US"/>
-              </w:rPr>
-              <w:t>taken:</w:t>
-            </w:r>
-            <w:proofErr w:type="gramEnd"/>
+              <w:t>Completed successfully:</w:t>
+            </w:r>
+            <w:r>
+              <w:t xml:space="preserve">  yes/no</w:t>
+            </w:r>
+          </w:p>
+          <w:p>
+            <w:pPr>
+              <w:rPr>
+                <w:lang w:val="en-US"/>
+              </w:rPr>
+            </w:pPr>
+            <w:r>
+              <w:rPr>
+                <w:b/>
+                <w:bCs/>
+                <w:lang w:val="en-US"/>
+              </w:rPr>
+              <w:t>Time taken:</w:t>
+            </w:r>
             <w:r>
               <w:rPr>
                 <w:lang w:val="en-US"/>
@@ -4857,48 +4907,26 @@
                 <w:b/>
                 <w:bCs/>
               </w:rPr>
-              <w:t>Completed successfully</w:t>
-            </w:r>
-            <w:proofErr w:type="gramStart"/>
-            <w:r>
-              <w:rPr>
-                <w:b/>
-                <w:bCs/>
-              </w:rPr>
-              <w:t>:</w:t>
-            </w:r>
-            <w:r>
-              <w:t xml:space="preserve">  yes</w:t>
-            </w:r>
-            <w:proofErr w:type="gramEnd"/>
-            <w:r>
-              <w:t>/no</w:t>
-            </w:r>
-          </w:p>
-          <w:p>
-            <w:pPr>
-              <w:rPr>
-                <w:lang w:val="en-US"/>
-              </w:rPr>
-            </w:pPr>
-            <w:r>
-              <w:rPr>
-                <w:b/>
-                <w:bCs/>
-                <w:lang w:val="en-US"/>
-              </w:rPr>
-              <w:t xml:space="preserve">Time </w:t>
-            </w:r>
-            <w:proofErr w:type="gramStart"/>
-            <w:r>
-              <w:rPr>
-                <w:b/>
-                <w:bCs/>
-                <w:lang w:val="en-US"/>
-              </w:rPr>
-              <w:t>taken:</w:t>
-            </w:r>
-            <w:proofErr w:type="gramEnd"/>
+              <w:t>Completed successfully:</w:t>
+            </w:r>
+            <w:r>
+              <w:t xml:space="preserve">  yes/no</w:t>
+            </w:r>
+          </w:p>
+          <w:p>
+            <w:pPr>
+              <w:rPr>
+                <w:lang w:val="en-US"/>
+              </w:rPr>
+            </w:pPr>
+            <w:r>
+              <w:rPr>
+                <w:b/>
+                <w:bCs/>
+                <w:lang w:val="en-US"/>
+              </w:rPr>
+              <w:t>Time taken:</w:t>
+            </w:r>
             <w:r>
               <w:rPr>
                 <w:lang w:val="en-US"/>
@@ -4985,48 +5013,26 @@
                 <w:b/>
                 <w:bCs/>
               </w:rPr>
-              <w:t>Completed successfully</w:t>
-            </w:r>
-            <w:proofErr w:type="gramStart"/>
-            <w:r>
-              <w:rPr>
-                <w:b/>
-                <w:bCs/>
-              </w:rPr>
-              <w:t>:</w:t>
-            </w:r>
-            <w:r>
-              <w:t xml:space="preserve">  yes</w:t>
-            </w:r>
-            <w:proofErr w:type="gramEnd"/>
-            <w:r>
-              <w:t>/no</w:t>
-            </w:r>
-          </w:p>
-          <w:p>
-            <w:pPr>
-              <w:rPr>
-                <w:lang w:val="en-US"/>
-              </w:rPr>
-            </w:pPr>
-            <w:r>
-              <w:rPr>
-                <w:b/>
-                <w:bCs/>
-                <w:lang w:val="en-US"/>
-              </w:rPr>
-              <w:t xml:space="preserve">Time </w:t>
-            </w:r>
-            <w:proofErr w:type="gramStart"/>
-            <w:r>
-              <w:rPr>
-                <w:b/>
-                <w:bCs/>
-                <w:lang w:val="en-US"/>
-              </w:rPr>
-              <w:t>taken:</w:t>
-            </w:r>
-            <w:proofErr w:type="gramEnd"/>
+              <w:t>Completed successfully:</w:t>
+            </w:r>
+            <w:r>
+              <w:t xml:space="preserve">  yes/no</w:t>
+            </w:r>
+          </w:p>
+          <w:p>
+            <w:pPr>
+              <w:rPr>
+                <w:lang w:val="en-US"/>
+              </w:rPr>
+            </w:pPr>
+            <w:r>
+              <w:rPr>
+                <w:b/>
+                <w:bCs/>
+                <w:lang w:val="en-US"/>
+              </w:rPr>
+              <w:t>Time taken:</w:t>
+            </w:r>
             <w:r>
               <w:rPr>
                 <w:lang w:val="en-US"/>
@@ -5113,48 +5119,26 @@
                 <w:b/>
                 <w:bCs/>
               </w:rPr>
-              <w:t>Completed successfully</w:t>
-            </w:r>
-            <w:proofErr w:type="gramStart"/>
-            <w:r>
-              <w:rPr>
-                <w:b/>
-                <w:bCs/>
-              </w:rPr>
-              <w:t>:</w:t>
-            </w:r>
-            <w:r>
-              <w:t xml:space="preserve">  yes</w:t>
-            </w:r>
-            <w:proofErr w:type="gramEnd"/>
-            <w:r>
-              <w:t>/no</w:t>
-            </w:r>
-          </w:p>
-          <w:p>
-            <w:pPr>
-              <w:rPr>
-                <w:lang w:val="en-US"/>
-              </w:rPr>
-            </w:pPr>
-            <w:r>
-              <w:rPr>
-                <w:b/>
-                <w:bCs/>
-                <w:lang w:val="en-US"/>
-              </w:rPr>
-              <w:t xml:space="preserve">Time </w:t>
-            </w:r>
-            <w:proofErr w:type="gramStart"/>
-            <w:r>
-              <w:rPr>
-                <w:b/>
-                <w:bCs/>
-                <w:lang w:val="en-US"/>
-              </w:rPr>
-              <w:t>taken:</w:t>
-            </w:r>
-            <w:proofErr w:type="gramEnd"/>
+              <w:t>Completed successfully:</w:t>
+            </w:r>
+            <w:r>
+              <w:t xml:space="preserve">  yes/no</w:t>
+            </w:r>
+          </w:p>
+          <w:p>
+            <w:pPr>
+              <w:rPr>
+                <w:lang w:val="en-US"/>
+              </w:rPr>
+            </w:pPr>
+            <w:r>
+              <w:rPr>
+                <w:b/>
+                <w:bCs/>
+                <w:lang w:val="en-US"/>
+              </w:rPr>
+              <w:t>Time taken:</w:t>
+            </w:r>
             <w:r>
               <w:rPr>
                 <w:lang w:val="en-US"/>
@@ -5278,41 +5262,13 @@
                 <w:lang w:val="en-US"/>
               </w:rPr>
             </w:pPr>
-            <w:proofErr w:type="gramStart"/>
-            <w:r>
-              <w:rPr>
-                <w:i/>
-                <w:iCs/>
-                <w:lang w:val="en-US"/>
-              </w:rPr>
-              <w:t>Questions</w:t>
-            </w:r>
-            <w:proofErr w:type="gramEnd"/>
-            <w:r>
-              <w:rPr>
-                <w:i/>
-                <w:iCs/>
-                <w:lang w:val="en-US"/>
-              </w:rPr>
-              <w:t xml:space="preserve"> that you must ask are below, but you are more than welcome </w:t>
-            </w:r>
-            <w:proofErr w:type="gramStart"/>
-            <w:r>
-              <w:rPr>
-                <w:i/>
-                <w:iCs/>
-                <w:lang w:val="en-US"/>
-              </w:rPr>
-              <w:t>ask</w:t>
-            </w:r>
-            <w:proofErr w:type="gramEnd"/>
-            <w:r>
-              <w:rPr>
-                <w:i/>
-                <w:iCs/>
-                <w:lang w:val="en-US"/>
-              </w:rPr>
-              <w:t xml:space="preserve"> them other questions you deem necessary -  </w:t>
+            <w:r>
+              <w:rPr>
+                <w:i/>
+                <w:iCs/>
+                <w:lang w:val="en-US"/>
+              </w:rPr>
+              <w:t xml:space="preserve">Questions that you must ask are below, but you are more than welcome ask them other questions you deem necessary -  </w:t>
             </w:r>
           </w:p>
           <w:p>
@@ -5460,7 +5416,6 @@
                 <w:bCs/>
                 <w:lang w:val="en-US"/>
               </w:rPr>
-              <w:lastRenderedPageBreak/>
               <w:t>Your experience, assessment of the Usability Test</w:t>
             </w:r>
           </w:p>
@@ -5561,18 +5516,8 @@
                 <w:iCs/>
                 <w:lang w:val="en-US"/>
               </w:rPr>
-              <w:t xml:space="preserve">Dayne </w:t>
-            </w:r>
-            <w:proofErr w:type="spellStart"/>
-            <w:r>
-              <w:rPr>
-                <w:i/>
-                <w:iCs/>
-                <w:lang w:val="en-US"/>
-              </w:rPr>
-              <w:t>Tescum</w:t>
-            </w:r>
-            <w:proofErr w:type="spellEnd"/>
+              <w:t>Dayne Tescum</w:t>
+            </w:r>
           </w:p>
         </w:tc>
       </w:tr>
@@ -5855,59 +5800,24 @@
                 <w:iCs/>
                 <w:lang w:val="en-US"/>
               </w:rPr>
-              <w:t xml:space="preserve">Insert here the introductory speech you gave to the </w:t>
-            </w:r>
-            <w:proofErr w:type="gramStart"/>
-            <w:r>
-              <w:rPr>
-                <w:i/>
-                <w:iCs/>
-                <w:lang w:val="en-US"/>
-              </w:rPr>
-              <w:t>participant</w:t>
-            </w:r>
-            <w:proofErr w:type="gramEnd"/>
-            <w:r>
-              <w:rPr>
-                <w:i/>
-                <w:iCs/>
-                <w:lang w:val="en-US"/>
-              </w:rPr>
-              <w:t xml:space="preserve"> to put her at ease and inform him/her about what is expected.  You know from our Usability Testing </w:t>
-            </w:r>
-            <w:proofErr w:type="gramStart"/>
-            <w:r>
-              <w:rPr>
-                <w:i/>
-                <w:iCs/>
-                <w:lang w:val="en-US"/>
-              </w:rPr>
-              <w:t>lectures,</w:t>
-            </w:r>
-            <w:proofErr w:type="gramEnd"/>
-            <w:r>
-              <w:rPr>
-                <w:i/>
-                <w:iCs/>
-                <w:lang w:val="en-US"/>
-              </w:rPr>
-              <w:t xml:space="preserve"> and videos that an introduction is necessary.</w:t>
-            </w:r>
-          </w:p>
-          <w:p>
-            <w:pPr>
-              <w:rPr>
-                <w:i/>
-                <w:iCs/>
-                <w:lang w:val="en-US"/>
-              </w:rPr>
-            </w:pPr>
-            <w:r>
-              <w:rPr>
-                <w:i/>
-                <w:iCs/>
-                <w:lang w:val="en-US"/>
-              </w:rPr>
+              <w:t>Insert here the introductory speech you gave to the participant to put her at ease and inform him/her about what is expected.  You know from our Usability Testing lectures, and videos that an introduction is necessary.</w:t>
+            </w:r>
+          </w:p>
+          <w:p>
+            <w:pPr>
+              <w:rPr>
+                <w:i/>
+                <w:iCs/>
+                <w:lang w:val="en-US"/>
+              </w:rPr>
+            </w:pPr>
+            <w:r>
+              <w:rPr>
+                <w:i/>
+                <w:iCs/>
+                <w:lang w:val="en-US"/>
+              </w:rPr>
+              <w:lastRenderedPageBreak/>
               <w:t xml:space="preserve">The following items must be present here - </w:t>
             </w:r>
           </w:p>
@@ -5996,25 +5906,7 @@
                 <w:iCs/>
                 <w:lang w:val="en-US"/>
               </w:rPr>
-              <w:t xml:space="preserve">And </w:t>
-            </w:r>
-            <w:proofErr w:type="gramStart"/>
-            <w:r>
-              <w:rPr>
-                <w:i/>
-                <w:iCs/>
-                <w:lang w:val="en-US"/>
-              </w:rPr>
-              <w:t>so</w:t>
-            </w:r>
-            <w:proofErr w:type="gramEnd"/>
-            <w:r>
-              <w:rPr>
-                <w:i/>
-                <w:iCs/>
-                <w:lang w:val="en-US"/>
-              </w:rPr>
-              <w:t xml:space="preserve"> on </w:t>
+              <w:t xml:space="preserve">And so on </w:t>
             </w:r>
           </w:p>
           <w:p>
@@ -6146,25 +6038,7 @@
                 <w:iCs/>
                 <w:lang w:val="en-US"/>
               </w:rPr>
-              <w:t xml:space="preserve">Do not tell them </w:t>
-            </w:r>
-            <w:proofErr w:type="gramStart"/>
-            <w:r>
-              <w:rPr>
-                <w:i/>
-                <w:iCs/>
-                <w:lang w:val="en-US"/>
-              </w:rPr>
-              <w:t>exact</w:t>
-            </w:r>
-            <w:proofErr w:type="gramEnd"/>
-            <w:r>
-              <w:rPr>
-                <w:i/>
-                <w:iCs/>
-                <w:lang w:val="en-US"/>
-              </w:rPr>
-              <w:t xml:space="preserve"> results that you hope to find, you will bias them that way</w:t>
+              <w:t>Do not tell them exact results that you hope to find, you will bias them that way</w:t>
             </w:r>
           </w:p>
           <w:p>
@@ -6235,6 +6109,7 @@
                 <w:b/>
                 <w:bCs/>
               </w:rPr>
+              <w:lastRenderedPageBreak/>
               <w:t>The 10 Tasks users must complete and your observations</w:t>
             </w:r>
           </w:p>
@@ -6283,48 +6158,26 @@
                 <w:b/>
                 <w:bCs/>
               </w:rPr>
-              <w:t>Completed successfully</w:t>
-            </w:r>
-            <w:proofErr w:type="gramStart"/>
-            <w:r>
-              <w:rPr>
-                <w:b/>
-                <w:bCs/>
-              </w:rPr>
-              <w:t>:</w:t>
-            </w:r>
-            <w:r>
-              <w:t xml:space="preserve">  yes</w:t>
-            </w:r>
-            <w:proofErr w:type="gramEnd"/>
-            <w:r>
-              <w:t>/no</w:t>
-            </w:r>
-          </w:p>
-          <w:p>
-            <w:pPr>
-              <w:rPr>
-                <w:lang w:val="en-US"/>
-              </w:rPr>
-            </w:pPr>
-            <w:r>
-              <w:rPr>
-                <w:b/>
-                <w:bCs/>
-                <w:lang w:val="en-US"/>
-              </w:rPr>
-              <w:t xml:space="preserve">Time </w:t>
-            </w:r>
-            <w:proofErr w:type="gramStart"/>
-            <w:r>
-              <w:rPr>
-                <w:b/>
-                <w:bCs/>
-                <w:lang w:val="en-US"/>
-              </w:rPr>
-              <w:t>taken:</w:t>
-            </w:r>
-            <w:proofErr w:type="gramEnd"/>
+              <w:t>Completed successfully:</w:t>
+            </w:r>
+            <w:r>
+              <w:t xml:space="preserve">  yes/no</w:t>
+            </w:r>
+          </w:p>
+          <w:p>
+            <w:pPr>
+              <w:rPr>
+                <w:lang w:val="en-US"/>
+              </w:rPr>
+            </w:pPr>
+            <w:r>
+              <w:rPr>
+                <w:b/>
+                <w:bCs/>
+                <w:lang w:val="en-US"/>
+              </w:rPr>
+              <w:t>Time taken:</w:t>
+            </w:r>
             <w:r>
               <w:rPr>
                 <w:lang w:val="en-US"/>
@@ -6417,48 +6270,26 @@
                 <w:b/>
                 <w:bCs/>
               </w:rPr>
-              <w:t>Completed successfully</w:t>
-            </w:r>
-            <w:proofErr w:type="gramStart"/>
-            <w:r>
-              <w:rPr>
-                <w:b/>
-                <w:bCs/>
-              </w:rPr>
-              <w:t>:</w:t>
-            </w:r>
-            <w:r>
-              <w:t xml:space="preserve">  yes</w:t>
-            </w:r>
-            <w:proofErr w:type="gramEnd"/>
-            <w:r>
-              <w:t>/no</w:t>
-            </w:r>
-          </w:p>
-          <w:p>
-            <w:pPr>
-              <w:rPr>
-                <w:lang w:val="en-US"/>
-              </w:rPr>
-            </w:pPr>
-            <w:r>
-              <w:rPr>
-                <w:b/>
-                <w:bCs/>
-                <w:lang w:val="en-US"/>
-              </w:rPr>
-              <w:t xml:space="preserve">Time </w:t>
-            </w:r>
-            <w:proofErr w:type="gramStart"/>
-            <w:r>
-              <w:rPr>
-                <w:b/>
-                <w:bCs/>
-                <w:lang w:val="en-US"/>
-              </w:rPr>
-              <w:t>taken:</w:t>
-            </w:r>
-            <w:proofErr w:type="gramEnd"/>
+              <w:t>Completed successfully:</w:t>
+            </w:r>
+            <w:r>
+              <w:t xml:space="preserve">  yes/no</w:t>
+            </w:r>
+          </w:p>
+          <w:p>
+            <w:pPr>
+              <w:rPr>
+                <w:lang w:val="en-US"/>
+              </w:rPr>
+            </w:pPr>
+            <w:r>
+              <w:rPr>
+                <w:b/>
+                <w:bCs/>
+                <w:lang w:val="en-US"/>
+              </w:rPr>
+              <w:t>Time taken:</w:t>
+            </w:r>
             <w:r>
               <w:rPr>
                 <w:lang w:val="en-US"/>
@@ -6545,48 +6376,26 @@
                 <w:b/>
                 <w:bCs/>
               </w:rPr>
-              <w:t>Completed successfully</w:t>
-            </w:r>
-            <w:proofErr w:type="gramStart"/>
-            <w:r>
-              <w:rPr>
-                <w:b/>
-                <w:bCs/>
-              </w:rPr>
-              <w:t>:</w:t>
-            </w:r>
-            <w:r>
-              <w:t xml:space="preserve">  yes</w:t>
-            </w:r>
-            <w:proofErr w:type="gramEnd"/>
-            <w:r>
-              <w:t>/no</w:t>
-            </w:r>
-          </w:p>
-          <w:p>
-            <w:pPr>
-              <w:rPr>
-                <w:lang w:val="en-US"/>
-              </w:rPr>
-            </w:pPr>
-            <w:r>
-              <w:rPr>
-                <w:b/>
-                <w:bCs/>
-                <w:lang w:val="en-US"/>
-              </w:rPr>
-              <w:t xml:space="preserve">Time </w:t>
-            </w:r>
-            <w:proofErr w:type="gramStart"/>
-            <w:r>
-              <w:rPr>
-                <w:b/>
-                <w:bCs/>
-                <w:lang w:val="en-US"/>
-              </w:rPr>
-              <w:t>taken:</w:t>
-            </w:r>
-            <w:proofErr w:type="gramEnd"/>
+              <w:t>Completed successfully:</w:t>
+            </w:r>
+            <w:r>
+              <w:t xml:space="preserve">  yes/no</w:t>
+            </w:r>
+          </w:p>
+          <w:p>
+            <w:pPr>
+              <w:rPr>
+                <w:lang w:val="en-US"/>
+              </w:rPr>
+            </w:pPr>
+            <w:r>
+              <w:rPr>
+                <w:b/>
+                <w:bCs/>
+                <w:lang w:val="en-US"/>
+              </w:rPr>
+              <w:t>Time taken:</w:t>
+            </w:r>
             <w:r>
               <w:rPr>
                 <w:lang w:val="en-US"/>
@@ -6659,7 +6468,6 @@
           </w:tcPr>
           <w:p>
             <w:r>
-              <w:lastRenderedPageBreak/>
               <w:t>Task 4 (description of the task)</w:t>
             </w:r>
           </w:p>
@@ -6674,48 +6482,26 @@
                 <w:b/>
                 <w:bCs/>
               </w:rPr>
-              <w:t>Completed successfully</w:t>
-            </w:r>
-            <w:proofErr w:type="gramStart"/>
-            <w:r>
-              <w:rPr>
-                <w:b/>
-                <w:bCs/>
-              </w:rPr>
-              <w:t>:</w:t>
-            </w:r>
-            <w:r>
-              <w:t xml:space="preserve">  yes</w:t>
-            </w:r>
-            <w:proofErr w:type="gramEnd"/>
-            <w:r>
-              <w:t>/no</w:t>
-            </w:r>
-          </w:p>
-          <w:p>
-            <w:pPr>
-              <w:rPr>
-                <w:lang w:val="en-US"/>
-              </w:rPr>
-            </w:pPr>
-            <w:r>
-              <w:rPr>
-                <w:b/>
-                <w:bCs/>
-                <w:lang w:val="en-US"/>
-              </w:rPr>
-              <w:t xml:space="preserve">Time </w:t>
-            </w:r>
-            <w:proofErr w:type="gramStart"/>
-            <w:r>
-              <w:rPr>
-                <w:b/>
-                <w:bCs/>
-                <w:lang w:val="en-US"/>
-              </w:rPr>
-              <w:t>taken:</w:t>
-            </w:r>
-            <w:proofErr w:type="gramEnd"/>
+              <w:t>Completed successfully:</w:t>
+            </w:r>
+            <w:r>
+              <w:t xml:space="preserve">  yes/no</w:t>
+            </w:r>
+          </w:p>
+          <w:p>
+            <w:pPr>
+              <w:rPr>
+                <w:lang w:val="en-US"/>
+              </w:rPr>
+            </w:pPr>
+            <w:r>
+              <w:rPr>
+                <w:b/>
+                <w:bCs/>
+                <w:lang w:val="en-US"/>
+              </w:rPr>
+              <w:t>Time taken:</w:t>
+            </w:r>
             <w:r>
               <w:rPr>
                 <w:lang w:val="en-US"/>
@@ -6802,48 +6588,26 @@
                 <w:b/>
                 <w:bCs/>
               </w:rPr>
-              <w:t>Completed successfully</w:t>
-            </w:r>
-            <w:proofErr w:type="gramStart"/>
-            <w:r>
-              <w:rPr>
-                <w:b/>
-                <w:bCs/>
-              </w:rPr>
-              <w:t>:</w:t>
-            </w:r>
-            <w:r>
-              <w:t xml:space="preserve">  yes</w:t>
-            </w:r>
-            <w:proofErr w:type="gramEnd"/>
-            <w:r>
-              <w:t>/no</w:t>
-            </w:r>
-          </w:p>
-          <w:p>
-            <w:pPr>
-              <w:rPr>
-                <w:lang w:val="en-US"/>
-              </w:rPr>
-            </w:pPr>
-            <w:r>
-              <w:rPr>
-                <w:b/>
-                <w:bCs/>
-                <w:lang w:val="en-US"/>
-              </w:rPr>
-              <w:t xml:space="preserve">Time </w:t>
-            </w:r>
-            <w:proofErr w:type="gramStart"/>
-            <w:r>
-              <w:rPr>
-                <w:b/>
-                <w:bCs/>
-                <w:lang w:val="en-US"/>
-              </w:rPr>
-              <w:t>taken:</w:t>
-            </w:r>
-            <w:proofErr w:type="gramEnd"/>
+              <w:t>Completed successfully:</w:t>
+            </w:r>
+            <w:r>
+              <w:t xml:space="preserve">  yes/no</w:t>
+            </w:r>
+          </w:p>
+          <w:p>
+            <w:pPr>
+              <w:rPr>
+                <w:lang w:val="en-US"/>
+              </w:rPr>
+            </w:pPr>
+            <w:r>
+              <w:rPr>
+                <w:b/>
+                <w:bCs/>
+                <w:lang w:val="en-US"/>
+              </w:rPr>
+              <w:t>Time taken:</w:t>
+            </w:r>
             <w:r>
               <w:rPr>
                 <w:lang w:val="en-US"/>
@@ -6930,48 +6694,26 @@
                 <w:b/>
                 <w:bCs/>
               </w:rPr>
-              <w:t>Completed successfully</w:t>
-            </w:r>
-            <w:proofErr w:type="gramStart"/>
-            <w:r>
-              <w:rPr>
-                <w:b/>
-                <w:bCs/>
-              </w:rPr>
-              <w:t>:</w:t>
-            </w:r>
-            <w:r>
-              <w:t xml:space="preserve">  yes</w:t>
-            </w:r>
-            <w:proofErr w:type="gramEnd"/>
-            <w:r>
-              <w:t>/no</w:t>
-            </w:r>
-          </w:p>
-          <w:p>
-            <w:pPr>
-              <w:rPr>
-                <w:lang w:val="en-US"/>
-              </w:rPr>
-            </w:pPr>
-            <w:r>
-              <w:rPr>
-                <w:b/>
-                <w:bCs/>
-                <w:lang w:val="en-US"/>
-              </w:rPr>
-              <w:t xml:space="preserve">Time </w:t>
-            </w:r>
-            <w:proofErr w:type="gramStart"/>
-            <w:r>
-              <w:rPr>
-                <w:b/>
-                <w:bCs/>
-                <w:lang w:val="en-US"/>
-              </w:rPr>
-              <w:t>taken:</w:t>
-            </w:r>
-            <w:proofErr w:type="gramEnd"/>
+              <w:t>Completed successfully:</w:t>
+            </w:r>
+            <w:r>
+              <w:t xml:space="preserve">  yes/no</w:t>
+            </w:r>
+          </w:p>
+          <w:p>
+            <w:pPr>
+              <w:rPr>
+                <w:lang w:val="en-US"/>
+              </w:rPr>
+            </w:pPr>
+            <w:r>
+              <w:rPr>
+                <w:b/>
+                <w:bCs/>
+                <w:lang w:val="en-US"/>
+              </w:rPr>
+              <w:t>Time taken:</w:t>
+            </w:r>
             <w:r>
               <w:rPr>
                 <w:lang w:val="en-US"/>
@@ -7058,48 +6800,26 @@
                 <w:b/>
                 <w:bCs/>
               </w:rPr>
-              <w:t>Completed successfully</w:t>
-            </w:r>
-            <w:proofErr w:type="gramStart"/>
-            <w:r>
-              <w:rPr>
-                <w:b/>
-                <w:bCs/>
-              </w:rPr>
-              <w:t>:</w:t>
-            </w:r>
-            <w:r>
-              <w:t xml:space="preserve">  yes</w:t>
-            </w:r>
-            <w:proofErr w:type="gramEnd"/>
-            <w:r>
-              <w:t>/no</w:t>
-            </w:r>
-          </w:p>
-          <w:p>
-            <w:pPr>
-              <w:rPr>
-                <w:lang w:val="en-US"/>
-              </w:rPr>
-            </w:pPr>
-            <w:r>
-              <w:rPr>
-                <w:b/>
-                <w:bCs/>
-                <w:lang w:val="en-US"/>
-              </w:rPr>
-              <w:t xml:space="preserve">Time </w:t>
-            </w:r>
-            <w:proofErr w:type="gramStart"/>
-            <w:r>
-              <w:rPr>
-                <w:b/>
-                <w:bCs/>
-                <w:lang w:val="en-US"/>
-              </w:rPr>
-              <w:t>taken:</w:t>
-            </w:r>
-            <w:proofErr w:type="gramEnd"/>
+              <w:t>Completed successfully:</w:t>
+            </w:r>
+            <w:r>
+              <w:t xml:space="preserve">  yes/no</w:t>
+            </w:r>
+          </w:p>
+          <w:p>
+            <w:pPr>
+              <w:rPr>
+                <w:lang w:val="en-US"/>
+              </w:rPr>
+            </w:pPr>
+            <w:r>
+              <w:rPr>
+                <w:b/>
+                <w:bCs/>
+                <w:lang w:val="en-US"/>
+              </w:rPr>
+              <w:t>Time taken:</w:t>
+            </w:r>
             <w:r>
               <w:rPr>
                 <w:lang w:val="en-US"/>
@@ -7121,6 +6841,7 @@
                 <w:bCs/>
                 <w:lang w:val="en-US"/>
               </w:rPr>
+              <w:lastRenderedPageBreak/>
               <w:t>Facial expressions:</w:t>
             </w:r>
           </w:p>
@@ -7172,6 +6893,7 @@
           </w:tcPr>
           <w:p>
             <w:r>
+              <w:lastRenderedPageBreak/>
               <w:t>Task 8 (description of the task)</w:t>
             </w:r>
           </w:p>
@@ -7186,48 +6908,26 @@
                 <w:b/>
                 <w:bCs/>
               </w:rPr>
-              <w:t>Completed successfully</w:t>
-            </w:r>
-            <w:proofErr w:type="gramStart"/>
-            <w:r>
-              <w:rPr>
-                <w:b/>
-                <w:bCs/>
-              </w:rPr>
-              <w:t>:</w:t>
-            </w:r>
-            <w:r>
-              <w:t xml:space="preserve">  yes</w:t>
-            </w:r>
-            <w:proofErr w:type="gramEnd"/>
-            <w:r>
-              <w:t>/no</w:t>
-            </w:r>
-          </w:p>
-          <w:p>
-            <w:pPr>
-              <w:rPr>
-                <w:lang w:val="en-US"/>
-              </w:rPr>
-            </w:pPr>
-            <w:r>
-              <w:rPr>
-                <w:b/>
-                <w:bCs/>
-                <w:lang w:val="en-US"/>
-              </w:rPr>
-              <w:t xml:space="preserve">Time </w:t>
-            </w:r>
-            <w:proofErr w:type="gramStart"/>
-            <w:r>
-              <w:rPr>
-                <w:b/>
-                <w:bCs/>
-                <w:lang w:val="en-US"/>
-              </w:rPr>
-              <w:t>taken:</w:t>
-            </w:r>
-            <w:proofErr w:type="gramEnd"/>
+              <w:t>Completed successfully:</w:t>
+            </w:r>
+            <w:r>
+              <w:t xml:space="preserve">  yes/no</w:t>
+            </w:r>
+          </w:p>
+          <w:p>
+            <w:pPr>
+              <w:rPr>
+                <w:lang w:val="en-US"/>
+              </w:rPr>
+            </w:pPr>
+            <w:r>
+              <w:rPr>
+                <w:b/>
+                <w:bCs/>
+                <w:lang w:val="en-US"/>
+              </w:rPr>
+              <w:t>Time taken:</w:t>
+            </w:r>
             <w:r>
               <w:rPr>
                 <w:lang w:val="en-US"/>
@@ -7314,48 +7014,26 @@
                 <w:b/>
                 <w:bCs/>
               </w:rPr>
-              <w:t>Completed successfully</w:t>
-            </w:r>
-            <w:proofErr w:type="gramStart"/>
-            <w:r>
-              <w:rPr>
-                <w:b/>
-                <w:bCs/>
-              </w:rPr>
-              <w:t>:</w:t>
-            </w:r>
-            <w:r>
-              <w:t xml:space="preserve">  yes</w:t>
-            </w:r>
-            <w:proofErr w:type="gramEnd"/>
-            <w:r>
-              <w:t>/no</w:t>
-            </w:r>
-          </w:p>
-          <w:p>
-            <w:pPr>
-              <w:rPr>
-                <w:lang w:val="en-US"/>
-              </w:rPr>
-            </w:pPr>
-            <w:r>
-              <w:rPr>
-                <w:b/>
-                <w:bCs/>
-                <w:lang w:val="en-US"/>
-              </w:rPr>
-              <w:t xml:space="preserve">Time </w:t>
-            </w:r>
-            <w:proofErr w:type="gramStart"/>
-            <w:r>
-              <w:rPr>
-                <w:b/>
-                <w:bCs/>
-                <w:lang w:val="en-US"/>
-              </w:rPr>
-              <w:t>taken:</w:t>
-            </w:r>
-            <w:proofErr w:type="gramEnd"/>
+              <w:t>Completed successfully:</w:t>
+            </w:r>
+            <w:r>
+              <w:t xml:space="preserve">  yes/no</w:t>
+            </w:r>
+          </w:p>
+          <w:p>
+            <w:pPr>
+              <w:rPr>
+                <w:lang w:val="en-US"/>
+              </w:rPr>
+            </w:pPr>
+            <w:r>
+              <w:rPr>
+                <w:b/>
+                <w:bCs/>
+                <w:lang w:val="en-US"/>
+              </w:rPr>
+              <w:t>Time taken:</w:t>
+            </w:r>
             <w:r>
               <w:rPr>
                 <w:lang w:val="en-US"/>
@@ -7442,48 +7120,26 @@
                 <w:b/>
                 <w:bCs/>
               </w:rPr>
-              <w:t>Completed successfully</w:t>
-            </w:r>
-            <w:proofErr w:type="gramStart"/>
-            <w:r>
-              <w:rPr>
-                <w:b/>
-                <w:bCs/>
-              </w:rPr>
-              <w:t>:</w:t>
-            </w:r>
-            <w:r>
-              <w:t xml:space="preserve">  yes</w:t>
-            </w:r>
-            <w:proofErr w:type="gramEnd"/>
-            <w:r>
-              <w:t>/no</w:t>
-            </w:r>
-          </w:p>
-          <w:p>
-            <w:pPr>
-              <w:rPr>
-                <w:lang w:val="en-US"/>
-              </w:rPr>
-            </w:pPr>
-            <w:r>
-              <w:rPr>
-                <w:b/>
-                <w:bCs/>
-                <w:lang w:val="en-US"/>
-              </w:rPr>
-              <w:t xml:space="preserve">Time </w:t>
-            </w:r>
-            <w:proofErr w:type="gramStart"/>
-            <w:r>
-              <w:rPr>
-                <w:b/>
-                <w:bCs/>
-                <w:lang w:val="en-US"/>
-              </w:rPr>
-              <w:t>taken:</w:t>
-            </w:r>
-            <w:proofErr w:type="gramEnd"/>
+              <w:t>Completed successfully:</w:t>
+            </w:r>
+            <w:r>
+              <w:t xml:space="preserve">  yes/no</w:t>
+            </w:r>
+          </w:p>
+          <w:p>
+            <w:pPr>
+              <w:rPr>
+                <w:lang w:val="en-US"/>
+              </w:rPr>
+            </w:pPr>
+            <w:r>
+              <w:rPr>
+                <w:b/>
+                <w:bCs/>
+                <w:lang w:val="en-US"/>
+              </w:rPr>
+              <w:t>Time taken:</w:t>
+            </w:r>
             <w:r>
               <w:rPr>
                 <w:lang w:val="en-US"/>
@@ -7607,41 +7263,13 @@
                 <w:lang w:val="en-US"/>
               </w:rPr>
             </w:pPr>
-            <w:proofErr w:type="gramStart"/>
-            <w:r>
-              <w:rPr>
-                <w:i/>
-                <w:iCs/>
-                <w:lang w:val="en-US"/>
-              </w:rPr>
-              <w:t>Questions</w:t>
-            </w:r>
-            <w:proofErr w:type="gramEnd"/>
-            <w:r>
-              <w:rPr>
-                <w:i/>
-                <w:iCs/>
-                <w:lang w:val="en-US"/>
-              </w:rPr>
-              <w:t xml:space="preserve"> that you must ask are below, but you are more than welcome </w:t>
-            </w:r>
-            <w:proofErr w:type="gramStart"/>
-            <w:r>
-              <w:rPr>
-                <w:i/>
-                <w:iCs/>
-                <w:lang w:val="en-US"/>
-              </w:rPr>
-              <w:t>ask</w:t>
-            </w:r>
-            <w:proofErr w:type="gramEnd"/>
-            <w:r>
-              <w:rPr>
-                <w:i/>
-                <w:iCs/>
-                <w:lang w:val="en-US"/>
-              </w:rPr>
-              <w:t xml:space="preserve"> them other questions you deem necessary -  </w:t>
+            <w:r>
+              <w:rPr>
+                <w:i/>
+                <w:iCs/>
+                <w:lang w:val="en-US"/>
+              </w:rPr>
+              <w:t xml:space="preserve">Questions that you must ask are below, but you are more than welcome ask them other questions you deem necessary -  </w:t>
             </w:r>
           </w:p>
           <w:p>
@@ -7917,7 +7545,6 @@
                 <w:szCs w:val="24"/>
                 <w:lang w:val="en-US"/>
               </w:rPr>
-              <w:lastRenderedPageBreak/>
               <w:t>Kade Levy</w:t>
             </w:r>
           </w:p>
@@ -7978,7 +7605,6 @@
                 <w:lang w:val="en-US"/>
               </w:rPr>
             </w:pPr>
-            <w:proofErr w:type="gramStart"/>
             <w:r>
               <w:rPr>
                 <w:rFonts w:ascii="Roboto" w:eastAsia="Roboto" w:hAnsi="Roboto" w:cs="Roboto"/>
@@ -7989,20 +7615,7 @@
                 <w:szCs w:val="24"/>
                 <w:lang w:val="en-US"/>
               </w:rPr>
-              <w:t>List</w:t>
-            </w:r>
-            <w:proofErr w:type="gramEnd"/>
-            <w:r>
-              <w:rPr>
-                <w:rFonts w:ascii="Roboto" w:eastAsia="Roboto" w:hAnsi="Roboto" w:cs="Roboto"/>
-                <w:i/>
-                <w:iCs/>
-                <w:color w:val="1D2125"/>
-                <w:sz w:val="24"/>
-                <w:szCs w:val="24"/>
-                <w:lang w:val="en-US"/>
-              </w:rPr>
-              <w:t xml:space="preserve"> the issues found here</w:t>
+              <w:t>List the issues found here</w:t>
             </w:r>
           </w:p>
         </w:tc>
@@ -8167,7 +7780,6 @@
                 <w:lang w:val="en-US"/>
               </w:rPr>
             </w:pPr>
-            <w:proofErr w:type="gramStart"/>
             <w:r>
               <w:rPr>
                 <w:rFonts w:ascii="Roboto" w:eastAsia="Roboto" w:hAnsi="Roboto" w:cs="Roboto"/>
@@ -8178,20 +7790,7 @@
                 <w:szCs w:val="24"/>
                 <w:lang w:val="en-US"/>
               </w:rPr>
-              <w:t>List</w:t>
-            </w:r>
-            <w:proofErr w:type="gramEnd"/>
-            <w:r>
-              <w:rPr>
-                <w:rFonts w:ascii="Roboto" w:eastAsia="Roboto" w:hAnsi="Roboto" w:cs="Roboto"/>
-                <w:i/>
-                <w:iCs/>
-                <w:color w:val="1D2125"/>
-                <w:sz w:val="24"/>
-                <w:szCs w:val="24"/>
-                <w:lang w:val="en-US"/>
-              </w:rPr>
-              <w:t xml:space="preserve"> the issues found here</w:t>
+              <w:t>List the issues found here</w:t>
             </w:r>
           </w:p>
         </w:tc>
@@ -8362,7 +7961,6 @@
                 <w:lang w:val="en-US"/>
               </w:rPr>
             </w:pPr>
-            <w:proofErr w:type="gramStart"/>
             <w:r>
               <w:rPr>
                 <w:rFonts w:ascii="Roboto" w:eastAsia="Roboto" w:hAnsi="Roboto" w:cs="Roboto"/>
@@ -8373,20 +7971,7 @@
                 <w:szCs w:val="24"/>
                 <w:lang w:val="en-US"/>
               </w:rPr>
-              <w:t>List</w:t>
-            </w:r>
-            <w:proofErr w:type="gramEnd"/>
-            <w:r>
-              <w:rPr>
-                <w:rFonts w:ascii="Roboto" w:eastAsia="Roboto" w:hAnsi="Roboto" w:cs="Roboto"/>
-                <w:i/>
-                <w:iCs/>
-                <w:color w:val="1D2125"/>
-                <w:sz w:val="24"/>
-                <w:szCs w:val="24"/>
-                <w:lang w:val="en-US"/>
-              </w:rPr>
-              <w:t xml:space="preserve"> the issues found here</w:t>
+              <w:t>List the issues found here</w:t>
             </w:r>
           </w:p>
         </w:tc>
@@ -8462,6 +8047,7 @@
                 <w:szCs w:val="24"/>
                 <w:lang w:val="en-US"/>
               </w:rPr>
+              <w:lastRenderedPageBreak/>
               <w:t>List the Markup issues found here</w:t>
             </w:r>
           </w:p>
@@ -8495,7 +8081,6 @@
           <w:lang w:val="en-US"/>
         </w:rPr>
       </w:pPr>
-      <w:proofErr w:type="gramStart"/>
       <w:r>
         <w:rPr>
           <w:rFonts w:ascii="Roboto" w:eastAsia="Roboto" w:hAnsi="Roboto" w:cs="Roboto"/>
@@ -8506,20 +8091,7 @@
           <w:szCs w:val="24"/>
           <w:lang w:val="en-US"/>
         </w:rPr>
-        <w:t>Team’s</w:t>
-      </w:r>
-      <w:proofErr w:type="gramEnd"/>
-      <w:r>
-        <w:rPr>
-          <w:rFonts w:ascii="Roboto" w:eastAsia="Roboto" w:hAnsi="Roboto" w:cs="Roboto"/>
-          <w:b/>
-          <w:bCs/>
-          <w:color w:val="1D2125"/>
-          <w:sz w:val="24"/>
-          <w:szCs w:val="24"/>
-          <w:lang w:val="en-US"/>
-        </w:rPr>
-        <w:t xml:space="preserve"> assessments</w:t>
+        <w:t>Team’s assessments</w:t>
       </w:r>
     </w:p>
     <w:tbl>
@@ -8610,33 +8182,7 @@
                 <w:szCs w:val="24"/>
                 <w:lang w:val="en-US"/>
               </w:rPr>
-              <w:t xml:space="preserve">.  The following </w:t>
-            </w:r>
-            <w:proofErr w:type="spellStart"/>
-            <w:r>
-              <w:rPr>
-                <w:rFonts w:ascii="Roboto" w:eastAsia="Roboto" w:hAnsi="Roboto" w:cs="Roboto"/>
-                <w:i/>
-                <w:iCs/>
-                <w:color w:val="1D2125"/>
-                <w:sz w:val="24"/>
-                <w:szCs w:val="24"/>
-                <w:lang w:val="en-US"/>
-              </w:rPr>
-              <w:t>ust</w:t>
-            </w:r>
-            <w:proofErr w:type="spellEnd"/>
-            <w:r>
-              <w:rPr>
-                <w:rFonts w:ascii="Roboto" w:eastAsia="Roboto" w:hAnsi="Roboto" w:cs="Roboto"/>
-                <w:i/>
-                <w:iCs/>
-                <w:color w:val="1D2125"/>
-                <w:sz w:val="24"/>
-                <w:szCs w:val="24"/>
-                <w:lang w:val="en-US"/>
-              </w:rPr>
-              <w:t xml:space="preserve"> be included here - </w:t>
+              <w:t xml:space="preserve">.  The following ust be included here - </w:t>
             </w:r>
           </w:p>
           <w:p>
@@ -8842,33 +8388,7 @@
                 <w:szCs w:val="24"/>
                 <w:lang w:val="en-US"/>
               </w:rPr>
-              <w:t xml:space="preserve"> </w:t>
-            </w:r>
-            <w:proofErr w:type="spellStart"/>
-            <w:r>
-              <w:rPr>
-                <w:rFonts w:ascii="Roboto" w:eastAsia="Roboto" w:hAnsi="Roboto" w:cs="Roboto"/>
-                <w:i/>
-                <w:iCs/>
-                <w:color w:val="1D2125"/>
-                <w:sz w:val="24"/>
-                <w:szCs w:val="24"/>
-                <w:lang w:val="en-US"/>
-              </w:rPr>
-              <w:t>yoru</w:t>
-            </w:r>
-            <w:proofErr w:type="spellEnd"/>
-            <w:r>
-              <w:rPr>
-                <w:rFonts w:ascii="Roboto" w:eastAsia="Roboto" w:hAnsi="Roboto" w:cs="Roboto"/>
-                <w:i/>
-                <w:iCs/>
-                <w:color w:val="1D2125"/>
-                <w:sz w:val="24"/>
-                <w:szCs w:val="24"/>
-                <w:lang w:val="en-US"/>
-              </w:rPr>
-              <w:t xml:space="preserve"> team will take</w:t>
+              <w:t xml:space="preserve"> yoru team will take</w:t>
             </w:r>
             <w:r>
               <w:rPr>
@@ -11049,7 +10569,6 @@
   <w:style w:type="character" w:default="1" w:styleId="DefaultParagraphFont">
     <w:name w:val="Default Paragraph Font"/>
     <w:uiPriority w:val="1"/>
-    <w:semiHidden/>
     <w:unhideWhenUsed/>
   </w:style>
   <w:style w:type="table" w:default="1" w:styleId="TableNormal">

</xml_diff>

<commit_message>
Add dayne info to P2A2
</commit_message>
<xml_diff>
--- a/Documents/Pill Pilot P2A2_Document_Template.docx
+++ b/Documents/Pill Pilot P2A2_Document_Template.docx
@@ -1,6 +1,6 @@
 
 <file path=word/document.xml><?xml version="1.0" encoding="utf-8"?>
-<w:document xmlns:wpc="http://schemas.microsoft.com/office/word/2010/wordprocessingCanvas" xmlns:mc="http://schemas.openxmlformats.org/markup-compatibility/2006" xmlns:o="urn:schemas-microsoft-com:office:office" xmlns:r="http://schemas.openxmlformats.org/officeDocument/2006/relationships" xmlns:m="http://schemas.openxmlformats.org/officeDocument/2006/math" xmlns:v="urn:schemas-microsoft-com:vml" xmlns:wp14="http://schemas.microsoft.com/office/word/2010/wordprocessingDrawing" xmlns:wp="http://schemas.openxmlformats.org/drawingml/2006/wordprocessingDrawing" xmlns:w10="urn:schemas-microsoft-com:office:word" xmlns:w="http://schemas.openxmlformats.org/wordprocessingml/2006/main" xmlns:w14="http://schemas.microsoft.com/office/word/2010/wordml" xmlns:w15="http://schemas.microsoft.com/office/word/2012/wordml" xmlns:wpg="http://schemas.microsoft.com/office/word/2010/wordprocessingGroup" xmlns:wpi="http://schemas.microsoft.com/office/word/2010/wordprocessingInk" xmlns:wne="http://schemas.microsoft.com/office/word/2006/wordml" xmlns:wps="http://schemas.microsoft.com/office/word/2010/wordprocessingShape" mc:Ignorable="w14 w15 wp14">
+<w:document xmlns:wpc="http://schemas.microsoft.com/office/word/2010/wordprocessingCanvas" xmlns:cx="http://schemas.microsoft.com/office/drawing/2014/chartex" xmlns:cx1="http://schemas.microsoft.com/office/drawing/2015/9/8/chartex" xmlns:cx2="http://schemas.microsoft.com/office/drawing/2015/10/21/chartex" xmlns:cx3="http://schemas.microsoft.com/office/drawing/2016/5/9/chartex" xmlns:cx4="http://schemas.microsoft.com/office/drawing/2016/5/10/chartex" xmlns:cx5="http://schemas.microsoft.com/office/drawing/2016/5/11/chartex" xmlns:cx6="http://schemas.microsoft.com/office/drawing/2016/5/12/chartex" xmlns:cx7="http://schemas.microsoft.com/office/drawing/2016/5/13/chartex" xmlns:cx8="http://schemas.microsoft.com/office/drawing/2016/5/14/chartex" xmlns:mc="http://schemas.openxmlformats.org/markup-compatibility/2006" xmlns:aink="http://schemas.microsoft.com/office/drawing/2016/ink" xmlns:am3d="http://schemas.microsoft.com/office/drawing/2017/model3d" xmlns:o="urn:schemas-microsoft-com:office:office" xmlns:oel="http://schemas.microsoft.com/office/2019/extlst" xmlns:r="http://schemas.openxmlformats.org/officeDocument/2006/relationships" xmlns:m="http://schemas.openxmlformats.org/officeDocument/2006/math" xmlns:v="urn:schemas-microsoft-com:vml" xmlns:wp14="http://schemas.microsoft.com/office/word/2010/wordprocessingDrawing" xmlns:wp="http://schemas.openxmlformats.org/drawingml/2006/wordprocessingDrawing" xmlns:w10="urn:schemas-microsoft-com:office:word" xmlns:w="http://schemas.openxmlformats.org/wordprocessingml/2006/main" xmlns:w14="http://schemas.microsoft.com/office/word/2010/wordml" xmlns:w15="http://schemas.microsoft.com/office/word/2012/wordml" xmlns:w16cex="http://schemas.microsoft.com/office/word/2018/wordml/cex" xmlns:w16cid="http://schemas.microsoft.com/office/word/2016/wordml/cid" xmlns:w16="http://schemas.microsoft.com/office/word/2018/wordml" xmlns:w16du="http://schemas.microsoft.com/office/word/2023/wordml/word16du" xmlns:w16sdtdh="http://schemas.microsoft.com/office/word/2020/wordml/sdtdatahash" xmlns:w16sdtfl="http://schemas.microsoft.com/office/word/2024/wordml/sdtformatlock" xmlns:w16se="http://schemas.microsoft.com/office/word/2015/wordml/symex" xmlns:wpg="http://schemas.microsoft.com/office/word/2010/wordprocessingGroup" xmlns:wpi="http://schemas.microsoft.com/office/word/2010/wordprocessingInk" xmlns:wne="http://schemas.microsoft.com/office/word/2006/wordml" xmlns:wps="http://schemas.microsoft.com/office/word/2010/wordprocessingShape" mc:Ignorable="w14 w15 w16se w16cid w16 w16cex w16sdtdh w16sdtfl w16du wp14">
   <w:body>
     <w:p>
       <w:pPr>
@@ -195,7 +195,6 @@
         </w:rPr>
         <w:t xml:space="preserve">Project Name: </w:t>
       </w:r>
-      <w:proofErr w:type="spellStart"/>
       <w:r>
         <w:rPr>
           <w:rFonts w:ascii="Roboto" w:eastAsia="Roboto" w:hAnsi="Roboto" w:cs="Roboto"/>
@@ -207,7 +206,6 @@
         </w:rPr>
         <w:t>PillPilot</w:t>
       </w:r>
-      <w:proofErr w:type="spellEnd"/>
     </w:p>
     <w:p>
       <w:pPr>
@@ -304,33 +302,7 @@
           <w:szCs w:val="24"/>
           <w:lang w:val="en-US"/>
         </w:rPr>
-        <w:t xml:space="preserve">Team </w:t>
-      </w:r>
-      <w:proofErr w:type="spellStart"/>
-      <w:r>
-        <w:rPr>
-          <w:rFonts w:ascii="Roboto" w:eastAsia="Roboto" w:hAnsi="Roboto" w:cs="Roboto"/>
-          <w:b/>
-          <w:bCs/>
-          <w:color w:val="1D2125"/>
-          <w:sz w:val="24"/>
-          <w:szCs w:val="24"/>
-          <w:lang w:val="en-US"/>
-        </w:rPr>
-        <w:t>Github</w:t>
-      </w:r>
-      <w:proofErr w:type="spellEnd"/>
-      <w:r>
-        <w:rPr>
-          <w:rFonts w:ascii="Roboto" w:eastAsia="Roboto" w:hAnsi="Roboto" w:cs="Roboto"/>
-          <w:b/>
-          <w:bCs/>
-          <w:color w:val="1D2125"/>
-          <w:sz w:val="24"/>
-          <w:szCs w:val="24"/>
-          <w:lang w:val="en-US"/>
-        </w:rPr>
-        <w:t xml:space="preserve"> repo URL: </w:t>
+        <w:t xml:space="preserve">Team Github repo URL: </w:t>
       </w:r>
       <w:hyperlink r:id="rId6" w:history="1">
         <w:r>
@@ -544,13 +516,8 @@
                 <w:color w:val="000000" w:themeColor="text1"/>
               </w:rPr>
             </w:pPr>
-            <w:proofErr w:type="spellStart"/>
-            <w:r>
-              <w:t>Kade</w:t>
-            </w:r>
-            <w:proofErr w:type="spellEnd"/>
-            <w:r>
-              <w:t xml:space="preserve"> Levy</w:t>
+            <w:r>
+              <w:t>Kade Levy</w:t>
             </w:r>
           </w:p>
         </w:tc>
@@ -639,19 +606,9 @@
                 <w:color w:val="000000" w:themeColor="text1"/>
               </w:rPr>
             </w:pPr>
-            <w:proofErr w:type="spellStart"/>
-            <w:r>
-              <w:t>Dayne</w:t>
-            </w:r>
-            <w:proofErr w:type="spellEnd"/>
-            <w:r>
-              <w:t xml:space="preserve"> </w:t>
-            </w:r>
-            <w:proofErr w:type="spellStart"/>
-            <w:r>
-              <w:t>Tescum</w:t>
-            </w:r>
-            <w:proofErr w:type="spellEnd"/>
+            <w:r>
+              <w:t>Dayne Tescum</w:t>
+            </w:r>
           </w:p>
         </w:tc>
       </w:tr>
@@ -801,23 +758,13 @@
             <w:tcW w:w="6660" w:type="dxa"/>
           </w:tcPr>
           <w:p>
-            <w:proofErr w:type="spellStart"/>
-            <w:r>
-              <w:rPr>
-                <w:i/>
-                <w:iCs/>
-                <w:lang w:val="en-US"/>
-              </w:rPr>
-              <w:t>Kade</w:t>
-            </w:r>
-            <w:proofErr w:type="spellEnd"/>
-            <w:r>
-              <w:rPr>
-                <w:i/>
-                <w:iCs/>
-                <w:lang w:val="en-US"/>
-              </w:rPr>
-              <w:t xml:space="preserve"> Levy</w:t>
+            <w:r>
+              <w:rPr>
+                <w:i/>
+                <w:iCs/>
+                <w:lang w:val="en-US"/>
+              </w:rPr>
+              <w:t>Kade Levy</w:t>
             </w:r>
           </w:p>
         </w:tc>
@@ -1144,25 +1091,7 @@
                 <w:iCs/>
                 <w:lang w:val="en-US"/>
               </w:rPr>
-              <w:t xml:space="preserve">My name is </w:t>
-            </w:r>
-            <w:proofErr w:type="spellStart"/>
-            <w:r>
-              <w:rPr>
-                <w:i/>
-                <w:iCs/>
-                <w:lang w:val="en-US"/>
-              </w:rPr>
-              <w:t>Kade</w:t>
-            </w:r>
-            <w:proofErr w:type="spellEnd"/>
-            <w:r>
-              <w:rPr>
-                <w:i/>
-                <w:iCs/>
-                <w:lang w:val="en-US"/>
-              </w:rPr>
-              <w:t xml:space="preserve">, and I major in Computing.  </w:t>
+              <w:t xml:space="preserve">My name is Kade, and I major in Computing.  </w:t>
             </w:r>
           </w:p>
           <w:p>
@@ -1214,50 +1143,30 @@
                 <w:lang w:val="en-US"/>
               </w:rPr>
             </w:pPr>
-            <w:proofErr w:type="gramStart"/>
-            <w:r>
-              <w:rPr>
-                <w:i/>
-                <w:iCs/>
-                <w:lang w:val="en-US"/>
-              </w:rPr>
-              <w:t>wanted</w:t>
-            </w:r>
-            <w:proofErr w:type="gramEnd"/>
-            <w:r>
-              <w:rPr>
-                <w:i/>
-                <w:iCs/>
-                <w:lang w:val="en-US"/>
-              </w:rPr>
-              <w:t xml:space="preserve"> you to look over this website and tell me what you think of the design. You won't be </w:t>
-            </w:r>
-          </w:p>
-          <w:p>
-            <w:pPr>
-              <w:rPr>
-                <w:i/>
-                <w:iCs/>
-                <w:lang w:val="en-US"/>
-              </w:rPr>
-            </w:pPr>
-            <w:proofErr w:type="gramStart"/>
-            <w:r>
-              <w:rPr>
-                <w:i/>
-                <w:iCs/>
-                <w:lang w:val="en-US"/>
-              </w:rPr>
-              <w:t>on</w:t>
-            </w:r>
-            <w:proofErr w:type="gramEnd"/>
-            <w:r>
-              <w:rPr>
-                <w:i/>
-                <w:iCs/>
-                <w:lang w:val="en-US"/>
-              </w:rPr>
-              <w:t xml:space="preserve"> a time limit or anything, so just navigate around</w:t>
+            <w:r>
+              <w:rPr>
+                <w:i/>
+                <w:iCs/>
+                <w:lang w:val="en-US"/>
+              </w:rPr>
+              <w:t xml:space="preserve">wanted you to look over this website and tell me what you think of the design. You won't be </w:t>
+            </w:r>
+          </w:p>
+          <w:p>
+            <w:pPr>
+              <w:rPr>
+                <w:i/>
+                <w:iCs/>
+                <w:lang w:val="en-US"/>
+              </w:rPr>
+            </w:pPr>
+            <w:r>
+              <w:rPr>
+                <w:i/>
+                <w:iCs/>
+                <w:lang w:val="en-US"/>
+              </w:rPr>
+              <w:t>on a time limit or anything, so just navigate around</w:t>
             </w:r>
             <w:r>
               <w:rPr>
@@ -1284,50 +1193,30 @@
                 <w:lang w:val="en-US"/>
               </w:rPr>
             </w:pPr>
-            <w:proofErr w:type="gramStart"/>
-            <w:r>
-              <w:rPr>
-                <w:i/>
-                <w:iCs/>
-                <w:lang w:val="en-US"/>
-              </w:rPr>
-              <w:t>take</w:t>
-            </w:r>
-            <w:proofErr w:type="gramEnd"/>
-            <w:r>
-              <w:rPr>
-                <w:i/>
-                <w:iCs/>
-                <w:lang w:val="en-US"/>
-              </w:rPr>
-              <w:t xml:space="preserve"> around 1 or so minutes, and there are no wrong answers. Your feedback will be </w:t>
-            </w:r>
-          </w:p>
-          <w:p>
-            <w:pPr>
-              <w:rPr>
-                <w:i/>
-                <w:iCs/>
-                <w:lang w:val="en-US"/>
-              </w:rPr>
-            </w:pPr>
-            <w:proofErr w:type="gramStart"/>
-            <w:r>
-              <w:rPr>
-                <w:i/>
-                <w:iCs/>
-                <w:lang w:val="en-US"/>
-              </w:rPr>
-              <w:t>essential</w:t>
-            </w:r>
-            <w:proofErr w:type="gramEnd"/>
-            <w:r>
-              <w:rPr>
-                <w:i/>
-                <w:iCs/>
-                <w:lang w:val="en-US"/>
-              </w:rPr>
-              <w:t xml:space="preserve"> to the final makeup of the site.  </w:t>
+            <w:r>
+              <w:rPr>
+                <w:i/>
+                <w:iCs/>
+                <w:lang w:val="en-US"/>
+              </w:rPr>
+              <w:t xml:space="preserve">take around 1 or so minutes, and there are no wrong answers. Your feedback will be </w:t>
+            </w:r>
+          </w:p>
+          <w:p>
+            <w:pPr>
+              <w:rPr>
+                <w:i/>
+                <w:iCs/>
+                <w:lang w:val="en-US"/>
+              </w:rPr>
+            </w:pPr>
+            <w:r>
+              <w:rPr>
+                <w:i/>
+                <w:iCs/>
+                <w:lang w:val="en-US"/>
+              </w:rPr>
+              <w:t xml:space="preserve">essential to the final makeup of the site.  </w:t>
             </w:r>
           </w:p>
           <w:p>
@@ -1372,166 +1261,107 @@
                 <w:lang w:val="en-US"/>
               </w:rPr>
             </w:pPr>
-            <w:proofErr w:type="gramStart"/>
-            <w:r>
-              <w:rPr>
-                <w:i/>
-                <w:iCs/>
-                <w:lang w:val="en-US"/>
-              </w:rPr>
-              <w:t>experience</w:t>
-            </w:r>
-            <w:proofErr w:type="gramEnd"/>
-            <w:r>
-              <w:rPr>
-                <w:i/>
-                <w:iCs/>
-                <w:lang w:val="en-US"/>
-              </w:rPr>
-              <w:t xml:space="preserve"> for the elderly. Built for those usually out of touch with technology, it's a user</w:t>
-            </w:r>
-          </w:p>
-          <w:p>
-            <w:pPr>
-              <w:rPr>
-                <w:i/>
-                <w:iCs/>
-                <w:lang w:val="en-US"/>
-              </w:rPr>
-            </w:pPr>
-            <w:proofErr w:type="gramStart"/>
-            <w:r>
-              <w:rPr>
-                <w:i/>
-                <w:iCs/>
-                <w:lang w:val="en-US"/>
-              </w:rPr>
-              <w:t>friendly</w:t>
-            </w:r>
-            <w:proofErr w:type="gramEnd"/>
-            <w:r>
-              <w:rPr>
-                <w:i/>
-                <w:iCs/>
-                <w:lang w:val="en-US"/>
-              </w:rPr>
-              <w:t xml:space="preserve"> tool that reminds the user of their prescriptions and appointments. Our goal is to help </w:t>
-            </w:r>
-          </w:p>
-          <w:p>
-            <w:pPr>
-              <w:rPr>
-                <w:i/>
-                <w:iCs/>
-                <w:lang w:val="en-US"/>
-              </w:rPr>
-            </w:pPr>
-            <w:proofErr w:type="gramStart"/>
-            <w:r>
-              <w:rPr>
-                <w:i/>
-                <w:iCs/>
-                <w:lang w:val="en-US"/>
-              </w:rPr>
-              <w:t>these</w:t>
-            </w:r>
-            <w:proofErr w:type="gramEnd"/>
-            <w:r>
-              <w:rPr>
-                <w:i/>
-                <w:iCs/>
-                <w:lang w:val="en-US"/>
-              </w:rPr>
-              <w:t xml:space="preserve"> users with their medical journey. Your assistance is vital because an unbiased view will </w:t>
-            </w:r>
-          </w:p>
-          <w:p>
-            <w:pPr>
-              <w:rPr>
-                <w:i/>
-                <w:iCs/>
-                <w:lang w:val="en-US"/>
-              </w:rPr>
-            </w:pPr>
-            <w:proofErr w:type="gramStart"/>
-            <w:r>
-              <w:rPr>
-                <w:i/>
-                <w:iCs/>
-                <w:lang w:val="en-US"/>
-              </w:rPr>
-              <w:t>help</w:t>
-            </w:r>
-            <w:proofErr w:type="gramEnd"/>
-            <w:r>
-              <w:rPr>
-                <w:i/>
-                <w:iCs/>
-                <w:lang w:val="en-US"/>
-              </w:rPr>
-              <w:t xml:space="preserve"> us optimize the site even better for our target audience. I will now give you the link to the </w:t>
-            </w:r>
-          </w:p>
-          <w:p>
-            <w:pPr>
-              <w:rPr>
-                <w:i/>
-                <w:iCs/>
-                <w:lang w:val="en-US"/>
-              </w:rPr>
-            </w:pPr>
-            <w:proofErr w:type="gramStart"/>
-            <w:r>
-              <w:rPr>
-                <w:i/>
-                <w:iCs/>
-                <w:lang w:val="en-US"/>
-              </w:rPr>
-              <w:t>site</w:t>
-            </w:r>
-            <w:proofErr w:type="gramEnd"/>
-            <w:r>
-              <w:rPr>
-                <w:i/>
-                <w:iCs/>
-                <w:lang w:val="en-US"/>
-              </w:rPr>
-              <w:t xml:space="preserve">.  </w:t>
-            </w:r>
-          </w:p>
-          <w:p>
-            <w:pPr>
-              <w:rPr>
-                <w:i/>
-                <w:iCs/>
-                <w:lang w:val="en-US"/>
-              </w:rPr>
-            </w:pPr>
-          </w:p>
-          <w:p>
-            <w:pPr>
-              <w:rPr>
-                <w:i/>
-                <w:iCs/>
-                <w:lang w:val="en-US"/>
-              </w:rPr>
-            </w:pPr>
-            <w:r>
-              <w:rPr>
-                <w:i/>
-                <w:iCs/>
-                <w:lang w:val="en-US"/>
-              </w:rPr>
-              <w:t>Happy exploring</w:t>
-            </w:r>
-            <w:proofErr w:type="gramStart"/>
-            <w:r>
-              <w:rPr>
-                <w:i/>
-                <w:iCs/>
-                <w:lang w:val="en-US"/>
-              </w:rPr>
-              <w:t>!</w:t>
+            <w:r>
+              <w:rPr>
+                <w:i/>
+                <w:iCs/>
+                <w:lang w:val="en-US"/>
+              </w:rPr>
+              <w:t>experience for the elderly. Built for those usually out of touch with technology, it's a user</w:t>
+            </w:r>
+          </w:p>
+          <w:p>
+            <w:pPr>
+              <w:rPr>
+                <w:i/>
+                <w:iCs/>
+                <w:lang w:val="en-US"/>
+              </w:rPr>
+            </w:pPr>
+            <w:r>
+              <w:rPr>
+                <w:i/>
+                <w:iCs/>
+                <w:lang w:val="en-US"/>
+              </w:rPr>
+              <w:t xml:space="preserve">friendly tool that reminds the user of their prescriptions and appointments. Our goal is to help </w:t>
+            </w:r>
+          </w:p>
+          <w:p>
+            <w:pPr>
+              <w:rPr>
+                <w:i/>
+                <w:iCs/>
+                <w:lang w:val="en-US"/>
+              </w:rPr>
+            </w:pPr>
+            <w:r>
+              <w:rPr>
+                <w:i/>
+                <w:iCs/>
+                <w:lang w:val="en-US"/>
+              </w:rPr>
+              <w:t xml:space="preserve">these users with their medical journey. Your assistance is vital because an unbiased view will </w:t>
+            </w:r>
+          </w:p>
+          <w:p>
+            <w:pPr>
+              <w:rPr>
+                <w:i/>
+                <w:iCs/>
+                <w:lang w:val="en-US"/>
+              </w:rPr>
+            </w:pPr>
+            <w:r>
+              <w:rPr>
+                <w:i/>
+                <w:iCs/>
+                <w:lang w:val="en-US"/>
+              </w:rPr>
+              <w:t xml:space="preserve">help us optimize the site even better for our target audience. I will now give you the link to the </w:t>
+            </w:r>
+          </w:p>
+          <w:p>
+            <w:pPr>
+              <w:rPr>
+                <w:i/>
+                <w:iCs/>
+                <w:lang w:val="en-US"/>
+              </w:rPr>
+            </w:pPr>
+            <w:r>
+              <w:rPr>
+                <w:i/>
+                <w:iCs/>
+                <w:lang w:val="en-US"/>
+              </w:rPr>
+              <w:t xml:space="preserve">site.  </w:t>
+            </w:r>
+          </w:p>
+          <w:p>
+            <w:pPr>
+              <w:rPr>
+                <w:i/>
+                <w:iCs/>
+                <w:lang w:val="en-US"/>
+              </w:rPr>
+            </w:pPr>
+          </w:p>
+          <w:p>
+            <w:pPr>
+              <w:rPr>
+                <w:i/>
+                <w:iCs/>
+                <w:lang w:val="en-US"/>
+              </w:rPr>
+            </w:pPr>
+            <w:r>
+              <w:rPr>
+                <w:i/>
+                <w:iCs/>
+                <w:lang w:val="en-US"/>
+              </w:rPr>
+              <w:t>Happy exploring!</w:t>
             </w:r>
             <w:r>
               <w:rPr>
@@ -1541,7 +1371,6 @@
               </w:rPr>
               <w:t>.</w:t>
             </w:r>
-            <w:proofErr w:type="gramEnd"/>
             <w:r>
               <w:rPr>
                 <w:i/>
@@ -2847,15 +2676,7 @@
           <w:p>
             <w:r>
               <w:lastRenderedPageBreak/>
-              <w:t xml:space="preserve">Delete an appointment (Delete one of the appointments made, tests emoticon </w:t>
-            </w:r>
-            <w:proofErr w:type="spellStart"/>
-            <w:r>
-              <w:t>recognizability</w:t>
-            </w:r>
-            <w:proofErr w:type="spellEnd"/>
-            <w:r>
-              <w:t>)</w:t>
+              <w:t>Delete an appointment (Delete one of the appointments made, tests emoticon recognizability)</w:t>
             </w:r>
           </w:p>
         </w:tc>
@@ -2976,21 +2797,7 @@
               <w:rPr>
                 <w:lang w:val="en-US"/>
               </w:rPr>
-              <w:t xml:space="preserve"> Just as the pencil clearly said “edit” to her, the trash can emoticon clearly described a delete button. Furthermore, made note of the text that appeared when scrolling over </w:t>
-            </w:r>
-            <w:proofErr w:type="gramStart"/>
-            <w:r>
-              <w:rPr>
-                <w:lang w:val="en-US"/>
-              </w:rPr>
-              <w:t>the emotes</w:t>
-            </w:r>
-            <w:proofErr w:type="gramEnd"/>
-            <w:r>
-              <w:rPr>
-                <w:lang w:val="en-US"/>
-              </w:rPr>
-              <w:t xml:space="preserve">, confirming her suspicion. </w:t>
+              <w:t xml:space="preserve"> Just as the pencil clearly said “edit” to her, the trash can emoticon clearly described a delete button. Furthermore, made note of the text that appeared when scrolling over the emotes, confirming her suspicion. </w:t>
             </w:r>
           </w:p>
         </w:tc>
@@ -3284,27 +3091,15 @@
                 <w:lang w:val="en-US"/>
               </w:rPr>
             </w:pPr>
-            <w:proofErr w:type="gramStart"/>
-            <w:r>
-              <w:rPr>
-                <w:b/>
-                <w:bCs/>
-                <w:i/>
-                <w:iCs/>
-                <w:lang w:val="en-US"/>
-              </w:rPr>
-              <w:t>what</w:t>
-            </w:r>
-            <w:proofErr w:type="gramEnd"/>
-            <w:r>
-              <w:rPr>
-                <w:b/>
-                <w:bCs/>
-                <w:i/>
-                <w:iCs/>
-                <w:lang w:val="en-US"/>
-              </w:rPr>
-              <w:t xml:space="preserve"> they liked</w:t>
+            <w:r>
+              <w:rPr>
+                <w:b/>
+                <w:bCs/>
+                <w:i/>
+                <w:iCs/>
+                <w:lang w:val="en-US"/>
+              </w:rPr>
+              <w:t>what they liked</w:t>
             </w:r>
             <w:r>
               <w:rPr>
@@ -3364,27 +3159,15 @@
                 <w:lang w:val="en-US"/>
               </w:rPr>
             </w:pPr>
-            <w:proofErr w:type="gramStart"/>
-            <w:r>
-              <w:rPr>
-                <w:b/>
-                <w:bCs/>
-                <w:i/>
-                <w:iCs/>
-                <w:lang w:val="en-US"/>
-              </w:rPr>
-              <w:t>what</w:t>
-            </w:r>
-            <w:proofErr w:type="gramEnd"/>
-            <w:r>
-              <w:rPr>
-                <w:b/>
-                <w:bCs/>
-                <w:i/>
-                <w:iCs/>
-                <w:lang w:val="en-US"/>
-              </w:rPr>
-              <w:t xml:space="preserve"> they didn’t like</w:t>
+            <w:r>
+              <w:rPr>
+                <w:b/>
+                <w:bCs/>
+                <w:i/>
+                <w:iCs/>
+                <w:lang w:val="en-US"/>
+              </w:rPr>
+              <w:t>what they didn’t like</w:t>
             </w:r>
             <w:r>
               <w:rPr>
@@ -3432,55 +3215,29 @@
                 <w:lang w:val="en-US"/>
               </w:rPr>
             </w:pPr>
-            <w:proofErr w:type="gramStart"/>
-            <w:r>
-              <w:rPr>
-                <w:b/>
-                <w:bCs/>
-                <w:i/>
-                <w:iCs/>
-                <w:lang w:val="en-US"/>
-              </w:rPr>
-              <w:t>what</w:t>
-            </w:r>
-            <w:proofErr w:type="gramEnd"/>
-            <w:r>
-              <w:rPr>
-                <w:b/>
-                <w:bCs/>
-                <w:i/>
-                <w:iCs/>
-                <w:lang w:val="en-US"/>
-              </w:rPr>
-              <w:t xml:space="preserve"> page or tool stuck out most to you - </w:t>
-            </w:r>
-            <w:r>
-              <w:rPr>
-                <w:i/>
-                <w:iCs/>
-                <w:lang w:val="en-US"/>
-              </w:rPr>
-              <w:t xml:space="preserve"> </w:t>
-            </w:r>
-            <w:r>
-              <w:rPr>
-                <w:lang w:val="en-US"/>
-              </w:rPr>
-              <w:t xml:space="preserve"> The page for writing your appointments, for </w:t>
-            </w:r>
-            <w:proofErr w:type="spellStart"/>
-            <w:r>
-              <w:rPr>
-                <w:lang w:val="en-US"/>
-              </w:rPr>
-              <w:t>it’s</w:t>
-            </w:r>
-            <w:proofErr w:type="spellEnd"/>
-            <w:r>
-              <w:rPr>
-                <w:lang w:val="en-US"/>
-              </w:rPr>
-              <w:t xml:space="preserve"> interactivity.</w:t>
+            <w:r>
+              <w:rPr>
+                <w:b/>
+                <w:bCs/>
+                <w:i/>
+                <w:iCs/>
+                <w:lang w:val="en-US"/>
+              </w:rPr>
+              <w:t xml:space="preserve">what page or tool stuck out most to you - </w:t>
+            </w:r>
+            <w:r>
+              <w:rPr>
+                <w:i/>
+                <w:iCs/>
+                <w:lang w:val="en-US"/>
+              </w:rPr>
+              <w:t xml:space="preserve"> </w:t>
+            </w:r>
+            <w:r>
+              <w:rPr>
+                <w:lang w:val="en-US"/>
+              </w:rPr>
+              <w:t xml:space="preserve"> The page for writing your appointments, for it’s interactivity.</w:t>
             </w:r>
           </w:p>
           <w:p>
@@ -3498,27 +3255,15 @@
                 <w:lang w:val="en-US"/>
               </w:rPr>
             </w:pPr>
-            <w:proofErr w:type="gramStart"/>
-            <w:r>
-              <w:rPr>
-                <w:b/>
-                <w:bCs/>
-                <w:i/>
-                <w:iCs/>
-                <w:lang w:val="en-US"/>
-              </w:rPr>
-              <w:t>what</w:t>
-            </w:r>
-            <w:proofErr w:type="gramEnd"/>
-            <w:r>
-              <w:rPr>
-                <w:b/>
-                <w:bCs/>
-                <w:i/>
-                <w:iCs/>
-                <w:lang w:val="en-US"/>
-              </w:rPr>
-              <w:t xml:space="preserve"> suggestions they can provide to make the site better for users</w:t>
+            <w:r>
+              <w:rPr>
+                <w:b/>
+                <w:bCs/>
+                <w:i/>
+                <w:iCs/>
+                <w:lang w:val="en-US"/>
+              </w:rPr>
+              <w:t>what suggestions they can provide to make the site better for users</w:t>
             </w:r>
             <w:r>
               <w:rPr>
@@ -6000,40 +5745,51 @@
                 <w:iCs/>
                 <w:lang w:val="en-US"/>
               </w:rPr>
-              <w:t>I think I need to work on possibly helping the user next time or cutting the time short because sitting there for two minutes for the transport page was very suboptimal</w:t>
-            </w:r>
-            <w:proofErr w:type="gramStart"/>
-            <w:r>
-              <w:rPr>
-                <w:i/>
-                <w:iCs/>
-                <w:lang w:val="en-US"/>
-              </w:rPr>
-              <w:t>.</w:t>
-            </w:r>
-            <w:bookmarkStart w:id="0" w:name="_GoBack"/>
-            <w:bookmarkEnd w:id="0"/>
-            <w:r>
-              <w:rPr>
-                <w:i/>
-                <w:iCs/>
-                <w:lang w:val="en-US"/>
-              </w:rPr>
-              <w:t>.</w:t>
-            </w:r>
-            <w:proofErr w:type="gramEnd"/>
-            <w:r>
-              <w:rPr>
-                <w:i/>
-                <w:iCs/>
-                <w:lang w:val="en-US"/>
-              </w:rPr>
-              <w:t xml:space="preserve"> </w:t>
+              <w:t xml:space="preserve">I think I need to work on possibly helping the user next time or cutting the time short because sitting there for two minutes for the transport page was very suboptimal.. </w:t>
             </w:r>
           </w:p>
         </w:tc>
       </w:tr>
     </w:tbl>
+    <w:p>
+      <w:pPr>
+        <w:shd w:val="clear" w:color="auto" w:fill="F8F9FA"/>
+        <w:rPr>
+          <w:rFonts w:ascii="Roboto" w:eastAsia="Roboto" w:hAnsi="Roboto" w:cs="Roboto"/>
+          <w:b/>
+          <w:bCs/>
+          <w:color w:val="1D2125"/>
+          <w:sz w:val="24"/>
+          <w:szCs w:val="24"/>
+          <w:lang w:val="en-US"/>
+        </w:rPr>
+      </w:pPr>
+    </w:p>
+    <w:p>
+      <w:pPr>
+        <w:rPr>
+          <w:rFonts w:ascii="Roboto" w:eastAsia="Roboto" w:hAnsi="Roboto" w:cs="Roboto"/>
+          <w:b/>
+          <w:bCs/>
+          <w:color w:val="1D2125"/>
+          <w:sz w:val="24"/>
+          <w:szCs w:val="24"/>
+          <w:lang w:val="en-US"/>
+        </w:rPr>
+      </w:pPr>
+      <w:r>
+        <w:rPr>
+          <w:rFonts w:ascii="Roboto" w:eastAsia="Roboto" w:hAnsi="Roboto" w:cs="Roboto"/>
+          <w:b/>
+          <w:bCs/>
+          <w:color w:val="1D2125"/>
+          <w:sz w:val="24"/>
+          <w:szCs w:val="24"/>
+          <w:lang w:val="en-US"/>
+        </w:rPr>
+        <w:br w:type="page"/>
+      </w:r>
+    </w:p>
     <w:p>
       <w:pPr>
         <w:shd w:val="clear" w:color="auto" w:fill="F8F9FA"/>
@@ -6094,34 +5850,14 @@
                 <w:lang w:val="en-US"/>
               </w:rPr>
             </w:pPr>
-            <w:proofErr w:type="spellStart"/>
-            <w:r>
-              <w:rPr>
-                <w:i/>
-                <w:iCs/>
-                <w:lang w:val="en-US"/>
-              </w:rPr>
-              <w:t>Dayne</w:t>
-            </w:r>
-            <w:proofErr w:type="spellEnd"/>
-            <w:r>
-              <w:rPr>
-                <w:i/>
-                <w:iCs/>
-                <w:lang w:val="en-US"/>
-              </w:rPr>
-              <w:t xml:space="preserve"> </w:t>
-            </w:r>
-            <w:proofErr w:type="spellStart"/>
-            <w:r>
-              <w:rPr>
-                <w:i/>
-                <w:iCs/>
-                <w:lang w:val="en-US"/>
-              </w:rPr>
-              <w:t>Tescum</w:t>
-            </w:r>
-            <w:proofErr w:type="spellEnd"/>
+            <w:r>
+              <w:rPr>
+                <w:i/>
+                <w:iCs/>
+                <w:lang w:val="en-US"/>
+              </w:rPr>
+              <w:t>Dayne Tescum</w:t>
+            </w:r>
           </w:p>
         </w:tc>
       </w:tr>
@@ -6167,7 +5903,7 @@
                 <w:iCs/>
                 <w:lang w:val="en-US"/>
               </w:rPr>
-              <w:t>Input age here</w:t>
+              <w:t>53</w:t>
             </w:r>
           </w:p>
         </w:tc>
@@ -6214,7 +5950,7 @@
                 <w:i/>
                 <w:iCs/>
               </w:rPr>
-              <w:t>Input gender here</w:t>
+              <w:t>Female</w:t>
             </w:r>
           </w:p>
         </w:tc>
@@ -6259,7 +5995,21 @@
                 <w:i/>
                 <w:iCs/>
               </w:rPr>
-              <w:t>Test date here</w:t>
+              <w:t>5/</w:t>
+            </w:r>
+            <w:r>
+              <w:rPr>
+                <w:i/>
+                <w:iCs/>
+              </w:rPr>
+              <w:t>3</w:t>
+            </w:r>
+            <w:r>
+              <w:rPr>
+                <w:i/>
+                <w:iCs/>
+              </w:rPr>
+              <w:t>/2025</w:t>
             </w:r>
           </w:p>
         </w:tc>
@@ -6304,7 +6054,14 @@
                 <w:i/>
                 <w:iCs/>
               </w:rPr>
-              <w:t>Test time here</w:t>
+              <w:t>4</w:t>
+            </w:r>
+            <w:r>
+              <w:rPr>
+                <w:i/>
+                <w:iCs/>
+              </w:rPr>
+              <w:t>:23pm</w:t>
             </w:r>
           </w:p>
         </w:tc>
@@ -6349,7 +6106,21 @@
                 <w:i/>
                 <w:iCs/>
               </w:rPr>
-              <w:t>Total test time here</w:t>
+              <w:t>2</w:t>
+            </w:r>
+            <w:r>
+              <w:rPr>
+                <w:i/>
+                <w:iCs/>
+              </w:rPr>
+              <w:t>4</w:t>
+            </w:r>
+            <w:r>
+              <w:rPr>
+                <w:i/>
+                <w:iCs/>
+              </w:rPr>
+              <w:t xml:space="preserve"> minutes</w:t>
             </w:r>
           </w:p>
         </w:tc>
@@ -6402,291 +6173,79 @@
               <w:rPr>
                 <w:i/>
                 <w:iCs/>
-                <w:lang w:val="en-US"/>
-              </w:rPr>
-              <w:lastRenderedPageBreak/>
-              <w:t>Insert here the introductory speech you gave to the participant to put her at ease and inform him/her about what is expected.  You know from our Usability Testing lectures, and videos that an introduction is necessary.</w:t>
-            </w:r>
-          </w:p>
-          <w:p>
-            <w:pPr>
-              <w:rPr>
-                <w:i/>
-                <w:iCs/>
-                <w:lang w:val="en-US"/>
-              </w:rPr>
-            </w:pPr>
-            <w:r>
-              <w:rPr>
-                <w:i/>
-                <w:iCs/>
-                <w:lang w:val="en-US"/>
-              </w:rPr>
-              <w:t xml:space="preserve">The following items must be present here - </w:t>
-            </w:r>
-          </w:p>
-          <w:p>
-            <w:pPr>
-              <w:pStyle w:val="ListParagraph"/>
-              <w:numPr>
-                <w:ilvl w:val="0"/>
-                <w:numId w:val="3"/>
-              </w:numPr>
-              <w:rPr>
-                <w:i/>
-                <w:iCs/>
-                <w:lang w:val="en-US"/>
-              </w:rPr>
-            </w:pPr>
-            <w:r>
-              <w:rPr>
-                <w:i/>
-                <w:iCs/>
-                <w:lang w:val="en-US"/>
-              </w:rPr>
-              <w:t>Your formal introduction</w:t>
-            </w:r>
-          </w:p>
-          <w:p>
-            <w:pPr>
-              <w:pStyle w:val="ListParagraph"/>
-              <w:numPr>
-                <w:ilvl w:val="1"/>
-                <w:numId w:val="3"/>
-              </w:numPr>
-              <w:rPr>
-                <w:i/>
-                <w:iCs/>
-                <w:lang w:val="en-US"/>
-              </w:rPr>
-            </w:pPr>
-            <w:r>
-              <w:rPr>
-                <w:i/>
-                <w:iCs/>
-                <w:lang w:val="en-US"/>
-              </w:rPr>
-              <w:t>Your name</w:t>
-            </w:r>
-          </w:p>
-          <w:p>
-            <w:pPr>
-              <w:pStyle w:val="ListParagraph"/>
-              <w:numPr>
-                <w:ilvl w:val="1"/>
-                <w:numId w:val="3"/>
-              </w:numPr>
-              <w:rPr>
-                <w:i/>
-                <w:iCs/>
-                <w:lang w:val="en-US"/>
-              </w:rPr>
-            </w:pPr>
-            <w:r>
-              <w:rPr>
-                <w:i/>
-                <w:iCs/>
-                <w:lang w:val="en-US"/>
-              </w:rPr>
-              <w:t>What you do</w:t>
-            </w:r>
-          </w:p>
-          <w:p>
-            <w:pPr>
-              <w:pStyle w:val="ListParagraph"/>
-              <w:numPr>
-                <w:ilvl w:val="1"/>
-                <w:numId w:val="3"/>
-              </w:numPr>
-              <w:rPr>
-                <w:i/>
-                <w:iCs/>
-                <w:lang w:val="en-US"/>
-              </w:rPr>
-            </w:pPr>
-            <w:r>
-              <w:rPr>
-                <w:i/>
-                <w:iCs/>
-                <w:lang w:val="en-US"/>
-              </w:rPr>
-              <w:t xml:space="preserve">And so on </w:t>
-            </w:r>
-          </w:p>
-          <w:p>
-            <w:pPr>
-              <w:pStyle w:val="ListParagraph"/>
-              <w:numPr>
-                <w:ilvl w:val="0"/>
-                <w:numId w:val="3"/>
-              </w:numPr>
-              <w:rPr>
-                <w:i/>
-                <w:iCs/>
-                <w:lang w:val="en-US"/>
-              </w:rPr>
-            </w:pPr>
-            <w:r>
-              <w:rPr>
-                <w:i/>
-                <w:iCs/>
-                <w:lang w:val="en-US"/>
-              </w:rPr>
-              <w:t>The purpose of the session and the time it might take</w:t>
-            </w:r>
-          </w:p>
-          <w:p>
-            <w:pPr>
-              <w:pStyle w:val="ListParagraph"/>
-              <w:numPr>
-                <w:ilvl w:val="0"/>
-                <w:numId w:val="3"/>
-              </w:numPr>
-              <w:rPr>
-                <w:i/>
-                <w:iCs/>
-                <w:lang w:val="en-US"/>
-              </w:rPr>
-            </w:pPr>
-            <w:r>
-              <w:rPr>
-                <w:i/>
-                <w:iCs/>
-                <w:lang w:val="en-US"/>
-              </w:rPr>
-              <w:t>Put the users at ease by ensuring that they are not being tested in any way, but rather they are helping us by testing a product for us!</w:t>
-            </w:r>
-          </w:p>
-          <w:p>
-            <w:pPr>
-              <w:pStyle w:val="ListParagraph"/>
-              <w:numPr>
-                <w:ilvl w:val="0"/>
-                <w:numId w:val="3"/>
-              </w:numPr>
-              <w:rPr>
-                <w:i/>
-                <w:iCs/>
-                <w:lang w:val="en-US"/>
-              </w:rPr>
-            </w:pPr>
-            <w:r>
-              <w:rPr>
-                <w:i/>
-                <w:iCs/>
-                <w:lang w:val="en-US"/>
-              </w:rPr>
-              <w:t>Explain about your website – do not give them too many details, we want them to explore and find out.</w:t>
-            </w:r>
-          </w:p>
-          <w:p>
-            <w:pPr>
-              <w:pStyle w:val="ListParagraph"/>
-              <w:numPr>
-                <w:ilvl w:val="0"/>
-                <w:numId w:val="3"/>
-              </w:numPr>
-              <w:rPr>
-                <w:i/>
-                <w:iCs/>
-                <w:lang w:val="en-US"/>
-              </w:rPr>
-            </w:pPr>
-            <w:r>
-              <w:rPr>
-                <w:i/>
-                <w:iCs/>
-                <w:lang w:val="en-US"/>
-              </w:rPr>
-              <w:t>Explain how the participant is helping you by participating.</w:t>
-            </w:r>
-          </w:p>
-          <w:p>
-            <w:pPr>
-              <w:pStyle w:val="ListParagraph"/>
-              <w:numPr>
-                <w:ilvl w:val="1"/>
-                <w:numId w:val="3"/>
-              </w:numPr>
-              <w:rPr>
-                <w:i/>
-                <w:iCs/>
-                <w:lang w:val="en-US"/>
-              </w:rPr>
-            </w:pPr>
-            <w:r>
-              <w:rPr>
-                <w:i/>
-                <w:iCs/>
-                <w:lang w:val="en-US"/>
-              </w:rPr>
-              <w:t>Explain what you expect to find</w:t>
-            </w:r>
-          </w:p>
-          <w:p>
-            <w:pPr>
-              <w:pStyle w:val="ListParagraph"/>
-              <w:numPr>
-                <w:ilvl w:val="2"/>
-                <w:numId w:val="3"/>
-              </w:numPr>
-              <w:rPr>
-                <w:i/>
-                <w:iCs/>
-                <w:lang w:val="en-US"/>
-              </w:rPr>
-            </w:pPr>
-            <w:r>
-              <w:rPr>
-                <w:i/>
-                <w:iCs/>
-                <w:lang w:val="en-US"/>
-              </w:rPr>
-              <w:t>Do not tell them exact results that you hope to find, you will bias them that way</w:t>
-            </w:r>
-          </w:p>
-          <w:p>
-            <w:pPr>
-              <w:pStyle w:val="ListParagraph"/>
-              <w:numPr>
-                <w:ilvl w:val="2"/>
-                <w:numId w:val="3"/>
-              </w:numPr>
-              <w:rPr>
-                <w:i/>
-                <w:iCs/>
-                <w:lang w:val="en-US"/>
-              </w:rPr>
-            </w:pPr>
-            <w:r>
-              <w:rPr>
-                <w:i/>
-                <w:iCs/>
-                <w:lang w:val="en-US"/>
-              </w:rPr>
-              <w:t>Explain to them that you are trying to get a general understanding of the site’s usability, what works and what does not for a user.</w:t>
-            </w:r>
-          </w:p>
-          <w:p>
-            <w:pPr>
-              <w:pStyle w:val="ListParagraph"/>
-              <w:numPr>
-                <w:ilvl w:val="0"/>
-                <w:numId w:val="3"/>
-              </w:numPr>
-              <w:rPr>
-                <w:i/>
-                <w:iCs/>
-                <w:lang w:val="en-US"/>
-              </w:rPr>
-            </w:pPr>
-            <w:r>
-              <w:rPr>
-                <w:i/>
-                <w:iCs/>
-                <w:lang w:val="en-US"/>
-              </w:rPr>
-              <w:t xml:space="preserve">Now point them to the website that they will have to test by giving them the URL. </w:t>
+              </w:rPr>
+              <w:t xml:space="preserve">Hello, I’m Dayne. I’m a website designer for a new site we are testing. </w:t>
+            </w:r>
+            <w:r>
+              <w:rPr>
+                <w:i/>
+                <w:iCs/>
+              </w:rPr>
+              <w:t>It is going to be the same site as last time,</w:t>
+            </w:r>
+            <w:r>
+              <w:rPr>
+                <w:i/>
+                <w:iCs/>
+              </w:rPr>
+              <w:t xml:space="preserve"> the one that assists with medical issues,</w:t>
+            </w:r>
+            <w:r>
+              <w:rPr>
+                <w:i/>
+                <w:iCs/>
+              </w:rPr>
+              <w:t xml:space="preserve"> but we have made various adjustments. Like last time, I am going to ask you to complete a task and all you have to do is try to complete it to the best of your </w:t>
+            </w:r>
+            <w:r>
+              <w:rPr>
+                <w:i/>
+                <w:iCs/>
+              </w:rPr>
+              <w:t xml:space="preserve">ability. </w:t>
+            </w:r>
+            <w:r>
+              <w:rPr>
+                <w:i/>
+                <w:iCs/>
+              </w:rPr>
+              <w:t xml:space="preserve">Your process will help us further make the site more usable. </w:t>
+            </w:r>
+            <w:r>
+              <w:rPr>
+                <w:i/>
+                <w:iCs/>
+              </w:rPr>
+              <w:t xml:space="preserve">Thank you for your help and </w:t>
+            </w:r>
+            <w:r>
+              <w:rPr>
+                <w:i/>
+                <w:iCs/>
+              </w:rPr>
+              <w:t>let’s</w:t>
+            </w:r>
+            <w:r>
+              <w:rPr>
+                <w:i/>
+                <w:iCs/>
+              </w:rPr>
+              <w:t xml:space="preserve"> begin.</w:t>
+            </w:r>
+            <w:r>
+              <w:rPr>
+                <w:i/>
+                <w:iCs/>
+              </w:rPr>
+              <w:t xml:space="preserve"> </w:t>
+            </w:r>
+            <w:r>
+              <w:rPr>
+                <w:i/>
+                <w:iCs/>
+                <w:lang w:val="en-US"/>
+              </w:rPr>
+              <w:t xml:space="preserve"> </w:t>
             </w:r>
           </w:p>
         </w:tc>
@@ -6747,7 +6306,13 @@
           </w:tcPr>
           <w:p>
             <w:r>
-              <w:t>Task 1 (description of the task)</w:t>
+              <w:t xml:space="preserve">Task </w:t>
+            </w:r>
+            <w:r>
+              <w:t>1</w:t>
+            </w:r>
+            <w:r>
+              <w:t xml:space="preserve"> Add a new prescription</w:t>
             </w:r>
           </w:p>
         </w:tc>
@@ -6764,7 +6329,17 @@
               <w:t>Completed successfully:</w:t>
             </w:r>
             <w:r>
-              <w:t xml:space="preserve">  yes/no</w:t>
+              <w:t xml:space="preserve">  </w:t>
+            </w:r>
+            <w:r>
+              <w:rPr>
+                <w:b/>
+                <w:bCs/>
+              </w:rPr>
+              <w:t>yes</w:t>
+            </w:r>
+            <w:r>
+              <w:t>/no</w:t>
             </w:r>
           </w:p>
           <w:p>
@@ -6785,7 +6360,19 @@
               <w:rPr>
                 <w:lang w:val="en-US"/>
               </w:rPr>
-              <w:t xml:space="preserve"> in seconds</w:t>
+              <w:t xml:space="preserve"> </w:t>
+            </w:r>
+            <w:r>
+              <w:rPr>
+                <w:lang w:val="en-US"/>
+              </w:rPr>
+              <w:t xml:space="preserve">32 </w:t>
+            </w:r>
+            <w:r>
+              <w:rPr>
+                <w:lang w:val="en-US"/>
+              </w:rPr>
+              <w:t>in seconds</w:t>
             </w:r>
           </w:p>
           <w:p>
@@ -6804,10 +6391,20 @@
               </w:rPr>
               <w:t>Facial expressions:</w:t>
             </w:r>
-          </w:p>
-          <w:p>
-            <w:pPr>
-              <w:rPr>
+            <w:r>
+              <w:rPr>
+                <w:b/>
+                <w:bCs/>
+                <w:lang w:val="en-US"/>
+              </w:rPr>
+              <w:t xml:space="preserve"> None</w:t>
+            </w:r>
+          </w:p>
+          <w:p>
+            <w:pPr>
+              <w:rPr>
+                <w:b/>
+                <w:bCs/>
                 <w:lang w:val="en-US"/>
               </w:rPr>
             </w:pPr>
@@ -6825,6 +6422,26 @@
               </w:rPr>
               <w:t xml:space="preserve"> </w:t>
             </w:r>
+            <w:r>
+              <w:rPr>
+                <w:lang w:val="en-US"/>
+              </w:rPr>
+              <w:t>“Can I put anything in here?”</w:t>
+            </w:r>
+            <w:r>
+              <w:rPr>
+                <w:lang w:val="en-US"/>
+              </w:rPr>
+              <w:t xml:space="preserve"> </w:t>
+            </w:r>
+            <w:r>
+              <w:rPr>
+                <w:b/>
+                <w:bCs/>
+                <w:lang w:val="en-US"/>
+              </w:rPr>
+              <w:t>(Told they could input anything for the rest of the tasks)</w:t>
+            </w:r>
           </w:p>
           <w:p>
             <w:pPr>
@@ -6845,6 +6462,12 @@
                 <w:lang w:val="en-US"/>
               </w:rPr>
               <w:t xml:space="preserve"> </w:t>
+            </w:r>
+            <w:r>
+              <w:rPr>
+                <w:lang w:val="en-US"/>
+              </w:rPr>
+              <w:t>None</w:t>
             </w:r>
           </w:p>
         </w:tc>
@@ -6859,7 +6482,10 @@
           </w:tcPr>
           <w:p>
             <w:r>
-              <w:t>Task 2 (description of the task)</w:t>
+              <w:t xml:space="preserve">Task 2 </w:t>
+            </w:r>
+            <w:r>
+              <w:t>Contact Support</w:t>
             </w:r>
           </w:p>
         </w:tc>
@@ -6876,7 +6502,17 @@
               <w:t>Completed successfully:</w:t>
             </w:r>
             <w:r>
-              <w:t xml:space="preserve">  yes/no</w:t>
+              <w:t xml:space="preserve">  </w:t>
+            </w:r>
+            <w:r>
+              <w:rPr>
+                <w:b/>
+                <w:bCs/>
+              </w:rPr>
+              <w:t>yes</w:t>
+            </w:r>
+            <w:r>
+              <w:t>/no</w:t>
             </w:r>
           </w:p>
           <w:p>
@@ -6897,7 +6533,19 @@
               <w:rPr>
                 <w:lang w:val="en-US"/>
               </w:rPr>
-              <w:t xml:space="preserve"> in seconds</w:t>
+              <w:t xml:space="preserve"> </w:t>
+            </w:r>
+            <w:r>
+              <w:rPr>
+                <w:lang w:val="en-US"/>
+              </w:rPr>
+              <w:t xml:space="preserve">15 </w:t>
+            </w:r>
+            <w:r>
+              <w:rPr>
+                <w:lang w:val="en-US"/>
+              </w:rPr>
+              <w:t>in seconds</w:t>
             </w:r>
           </w:p>
           <w:p>
@@ -6916,6 +6564,14 @@
               </w:rPr>
               <w:t>Facial expressions:</w:t>
             </w:r>
+            <w:r>
+              <w:rPr>
+                <w:b/>
+                <w:bCs/>
+                <w:lang w:val="en-US"/>
+              </w:rPr>
+              <w:t xml:space="preserve"> None</w:t>
+            </w:r>
           </w:p>
           <w:p>
             <w:pPr>
@@ -6937,6 +6593,12 @@
               </w:rPr>
               <w:t xml:space="preserve"> </w:t>
             </w:r>
+            <w:r>
+              <w:rPr>
+                <w:lang w:val="en-US"/>
+              </w:rPr>
+              <w:t>Kinda hard to see the text there</w:t>
+            </w:r>
           </w:p>
           <w:p>
             <w:pPr>
@@ -6951,6 +6613,22 @@
                 <w:lang w:val="en-US"/>
               </w:rPr>
               <w:t>Any other gestures made:</w:t>
+            </w:r>
+            <w:r>
+              <w:rPr>
+                <w:b/>
+                <w:bCs/>
+                <w:lang w:val="en-US"/>
+              </w:rPr>
+              <w:t xml:space="preserve"> </w:t>
+            </w:r>
+            <w:r>
+              <w:rPr>
+                <w:b/>
+                <w:bCs/>
+                <w:lang w:val="en-US"/>
+              </w:rPr>
+              <w:t>None</w:t>
             </w:r>
           </w:p>
         </w:tc>
@@ -6965,7 +6643,10 @@
           </w:tcPr>
           <w:p>
             <w:r>
-              <w:t>Task 3 (description of the task)</w:t>
+              <w:t xml:space="preserve">Task 3 </w:t>
+            </w:r>
+            <w:r>
+              <w:t>Register for an account</w:t>
             </w:r>
           </w:p>
         </w:tc>
@@ -6982,7 +6663,17 @@
               <w:t>Completed successfully:</w:t>
             </w:r>
             <w:r>
-              <w:t xml:space="preserve">  yes/no</w:t>
+              <w:t xml:space="preserve">  </w:t>
+            </w:r>
+            <w:r>
+              <w:rPr>
+                <w:b/>
+                <w:bCs/>
+              </w:rPr>
+              <w:t>yes</w:t>
+            </w:r>
+            <w:r>
+              <w:t>/no</w:t>
             </w:r>
           </w:p>
           <w:p>
@@ -7003,7 +6694,19 @@
               <w:rPr>
                 <w:lang w:val="en-US"/>
               </w:rPr>
-              <w:t xml:space="preserve"> in seconds</w:t>
+              <w:t xml:space="preserve"> </w:t>
+            </w:r>
+            <w:r>
+              <w:rPr>
+                <w:lang w:val="en-US"/>
+              </w:rPr>
+              <w:t xml:space="preserve">40 </w:t>
+            </w:r>
+            <w:r>
+              <w:rPr>
+                <w:lang w:val="en-US"/>
+              </w:rPr>
+              <w:t>in seconds</w:t>
             </w:r>
           </w:p>
           <w:p>
@@ -7022,6 +6725,14 @@
               </w:rPr>
               <w:t>Facial expressions:</w:t>
             </w:r>
+            <w:r>
+              <w:rPr>
+                <w:b/>
+                <w:bCs/>
+                <w:lang w:val="en-US"/>
+              </w:rPr>
+              <w:t xml:space="preserve"> None</w:t>
+            </w:r>
           </w:p>
           <w:p>
             <w:pPr>
@@ -7043,6 +6754,14 @@
               </w:rPr>
               <w:t xml:space="preserve"> </w:t>
             </w:r>
+            <w:r>
+              <w:rPr>
+                <w:b/>
+                <w:bCs/>
+                <w:lang w:val="en-US"/>
+              </w:rPr>
+              <w:t>None</w:t>
+            </w:r>
           </w:p>
           <w:p>
             <w:pPr>
@@ -7057,6 +6776,22 @@
                 <w:lang w:val="en-US"/>
               </w:rPr>
               <w:t>Any other gestures made:</w:t>
+            </w:r>
+            <w:r>
+              <w:rPr>
+                <w:b/>
+                <w:bCs/>
+                <w:lang w:val="en-US"/>
+              </w:rPr>
+              <w:t xml:space="preserve"> </w:t>
+            </w:r>
+            <w:r>
+              <w:rPr>
+                <w:b/>
+                <w:bCs/>
+                <w:lang w:val="en-US"/>
+              </w:rPr>
+              <w:t>None</w:t>
             </w:r>
           </w:p>
         </w:tc>
@@ -7071,7 +6806,7 @@
           </w:tcPr>
           <w:p>
             <w:r>
-              <w:t>Task 4 (description of the task)</w:t>
+              <w:t>Task 4 Navigate to My Account Page</w:t>
             </w:r>
           </w:p>
         </w:tc>
@@ -7085,10 +6820,17 @@
                 <w:b/>
                 <w:bCs/>
               </w:rPr>
-              <w:t>Completed successfully:</w:t>
-            </w:r>
-            <w:r>
-              <w:t xml:space="preserve">  yes/no</w:t>
+              <w:t>Completed successfully</w:t>
+            </w:r>
+            <w:r>
+              <w:rPr>
+                <w:b/>
+                <w:bCs/>
+              </w:rPr>
+              <w:t>:  yes</w:t>
+            </w:r>
+            <w:r>
+              <w:t>/no</w:t>
             </w:r>
           </w:p>
           <w:p>
@@ -7109,7 +6851,19 @@
               <w:rPr>
                 <w:lang w:val="en-US"/>
               </w:rPr>
-              <w:t xml:space="preserve"> in seconds</w:t>
+              <w:t xml:space="preserve"> </w:t>
+            </w:r>
+            <w:r>
+              <w:rPr>
+                <w:lang w:val="en-US"/>
+              </w:rPr>
+              <w:t xml:space="preserve">7 </w:t>
+            </w:r>
+            <w:r>
+              <w:rPr>
+                <w:lang w:val="en-US"/>
+              </w:rPr>
+              <w:t>in seconds</w:t>
             </w:r>
           </w:p>
           <w:p>
@@ -7128,6 +6882,22 @@
               </w:rPr>
               <w:t>Facial expressions:</w:t>
             </w:r>
+            <w:r>
+              <w:rPr>
+                <w:b/>
+                <w:bCs/>
+                <w:lang w:val="en-US"/>
+              </w:rPr>
+              <w:t xml:space="preserve"> </w:t>
+            </w:r>
+            <w:r>
+              <w:rPr>
+                <w:b/>
+                <w:bCs/>
+                <w:lang w:val="en-US"/>
+              </w:rPr>
+              <w:t>None</w:t>
+            </w:r>
           </w:p>
           <w:p>
             <w:pPr>
@@ -7149,6 +6919,14 @@
               </w:rPr>
               <w:t xml:space="preserve"> </w:t>
             </w:r>
+            <w:r>
+              <w:rPr>
+                <w:b/>
+                <w:bCs/>
+                <w:lang w:val="en-US"/>
+              </w:rPr>
+              <w:t>None</w:t>
+            </w:r>
           </w:p>
           <w:p>
             <w:pPr>
@@ -7163,6 +6941,22 @@
                 <w:lang w:val="en-US"/>
               </w:rPr>
               <w:t>Any other gestures made:</w:t>
+            </w:r>
+            <w:r>
+              <w:rPr>
+                <w:b/>
+                <w:bCs/>
+                <w:lang w:val="en-US"/>
+              </w:rPr>
+              <w:t xml:space="preserve"> </w:t>
+            </w:r>
+            <w:r>
+              <w:rPr>
+                <w:b/>
+                <w:bCs/>
+                <w:lang w:val="en-US"/>
+              </w:rPr>
+              <w:t>None</w:t>
             </w:r>
           </w:p>
         </w:tc>
@@ -7177,7 +6971,10 @@
           </w:tcPr>
           <w:p>
             <w:r>
-              <w:t>Task 5 (description of the task)</w:t>
+              <w:t xml:space="preserve">Task 5 </w:t>
+            </w:r>
+            <w:r>
+              <w:t>Find the frequently asked questions section</w:t>
             </w:r>
           </w:p>
         </w:tc>
@@ -7194,7 +6991,17 @@
               <w:t>Completed successfully:</w:t>
             </w:r>
             <w:r>
-              <w:t xml:space="preserve">  yes/no</w:t>
+              <w:t xml:space="preserve">  </w:t>
+            </w:r>
+            <w:r>
+              <w:rPr>
+                <w:b/>
+                <w:bCs/>
+              </w:rPr>
+              <w:t>yes</w:t>
+            </w:r>
+            <w:r>
+              <w:t>/no</w:t>
             </w:r>
           </w:p>
           <w:p>
@@ -7215,7 +7022,19 @@
               <w:rPr>
                 <w:lang w:val="en-US"/>
               </w:rPr>
-              <w:t xml:space="preserve"> in seconds</w:t>
+              <w:t xml:space="preserve"> </w:t>
+            </w:r>
+            <w:r>
+              <w:rPr>
+                <w:lang w:val="en-US"/>
+              </w:rPr>
+              <w:t xml:space="preserve">8 </w:t>
+            </w:r>
+            <w:r>
+              <w:rPr>
+                <w:lang w:val="en-US"/>
+              </w:rPr>
+              <w:t>in seconds</w:t>
             </w:r>
           </w:p>
           <w:p>
@@ -7234,6 +7053,22 @@
               </w:rPr>
               <w:t>Facial expressions:</w:t>
             </w:r>
+            <w:r>
+              <w:rPr>
+                <w:b/>
+                <w:bCs/>
+                <w:lang w:val="en-US"/>
+              </w:rPr>
+              <w:t xml:space="preserve"> </w:t>
+            </w:r>
+            <w:r>
+              <w:rPr>
+                <w:b/>
+                <w:bCs/>
+                <w:lang w:val="en-US"/>
+              </w:rPr>
+              <w:t>None</w:t>
+            </w:r>
           </w:p>
           <w:p>
             <w:pPr>
@@ -7255,6 +7090,14 @@
               </w:rPr>
               <w:t xml:space="preserve"> </w:t>
             </w:r>
+            <w:r>
+              <w:rPr>
+                <w:b/>
+                <w:bCs/>
+                <w:lang w:val="en-US"/>
+              </w:rPr>
+              <w:t>None</w:t>
+            </w:r>
           </w:p>
           <w:p>
             <w:pPr>
@@ -7269,6 +7112,22 @@
                 <w:lang w:val="en-US"/>
               </w:rPr>
               <w:t>Any other gestures made:</w:t>
+            </w:r>
+            <w:r>
+              <w:rPr>
+                <w:b/>
+                <w:bCs/>
+                <w:lang w:val="en-US"/>
+              </w:rPr>
+              <w:t xml:space="preserve"> </w:t>
+            </w:r>
+            <w:r>
+              <w:rPr>
+                <w:b/>
+                <w:bCs/>
+                <w:lang w:val="en-US"/>
+              </w:rPr>
+              <w:t>None</w:t>
             </w:r>
           </w:p>
         </w:tc>
@@ -7283,7 +7142,13 @@
           </w:tcPr>
           <w:p>
             <w:r>
-              <w:t>Task 6 (description of the task)</w:t>
+              <w:t xml:space="preserve">Task 6 Change </w:t>
+            </w:r>
+            <w:r>
+              <w:t>Personal</w:t>
+            </w:r>
+            <w:r>
+              <w:t xml:space="preserve"> details</w:t>
             </w:r>
           </w:p>
         </w:tc>
@@ -7300,7 +7165,17 @@
               <w:t>Completed successfully:</w:t>
             </w:r>
             <w:r>
-              <w:t xml:space="preserve">  yes/no</w:t>
+              <w:t xml:space="preserve">  </w:t>
+            </w:r>
+            <w:r>
+              <w:rPr>
+                <w:b/>
+                <w:bCs/>
+              </w:rPr>
+              <w:t>yes</w:t>
+            </w:r>
+            <w:r>
+              <w:t>/no</w:t>
             </w:r>
           </w:p>
           <w:p>
@@ -7321,7 +7196,19 @@
               <w:rPr>
                 <w:lang w:val="en-US"/>
               </w:rPr>
-              <w:t xml:space="preserve"> in seconds</w:t>
+              <w:t xml:space="preserve"> </w:t>
+            </w:r>
+            <w:r>
+              <w:rPr>
+                <w:lang w:val="en-US"/>
+              </w:rPr>
+              <w:t xml:space="preserve">21 </w:t>
+            </w:r>
+            <w:r>
+              <w:rPr>
+                <w:lang w:val="en-US"/>
+              </w:rPr>
+              <w:t>in seconds</w:t>
             </w:r>
           </w:p>
           <w:p>
@@ -7340,6 +7227,22 @@
               </w:rPr>
               <w:t>Facial expressions:</w:t>
             </w:r>
+            <w:r>
+              <w:rPr>
+                <w:b/>
+                <w:bCs/>
+                <w:lang w:val="en-US"/>
+              </w:rPr>
+              <w:t xml:space="preserve"> </w:t>
+            </w:r>
+            <w:r>
+              <w:rPr>
+                <w:b/>
+                <w:bCs/>
+                <w:lang w:val="en-US"/>
+              </w:rPr>
+              <w:t>None</w:t>
+            </w:r>
           </w:p>
           <w:p>
             <w:pPr>
@@ -7361,21 +7264,44 @@
               </w:rPr>
               <w:t xml:space="preserve"> </w:t>
             </w:r>
-          </w:p>
-          <w:p>
-            <w:pPr>
-              <w:rPr>
-                <w:lang w:val="en-US"/>
-              </w:rPr>
-            </w:pPr>
-            <w:r>
-              <w:rPr>
-                <w:b/>
-                <w:bCs/>
-                <w:lang w:val="en-US"/>
-              </w:rPr>
-              <w:lastRenderedPageBreak/>
+            <w:r>
+              <w:rPr>
+                <w:b/>
+                <w:bCs/>
+                <w:lang w:val="en-US"/>
+              </w:rPr>
+              <w:t>None</w:t>
+            </w:r>
+          </w:p>
+          <w:p>
+            <w:pPr>
+              <w:rPr>
+                <w:lang w:val="en-US"/>
+              </w:rPr>
+            </w:pPr>
+            <w:r>
+              <w:rPr>
+                <w:b/>
+                <w:bCs/>
+                <w:lang w:val="en-US"/>
+              </w:rPr>
               <w:t>Any other gestures made:</w:t>
+            </w:r>
+            <w:r>
+              <w:rPr>
+                <w:b/>
+                <w:bCs/>
+                <w:lang w:val="en-US"/>
+              </w:rPr>
+              <w:t xml:space="preserve"> </w:t>
+            </w:r>
+            <w:r>
+              <w:rPr>
+                <w:b/>
+                <w:bCs/>
+                <w:lang w:val="en-US"/>
+              </w:rPr>
+              <w:t>None</w:t>
             </w:r>
           </w:p>
         </w:tc>
@@ -7390,99 +7316,162 @@
           </w:tcPr>
           <w:p>
             <w:r>
+              <w:t xml:space="preserve">Task 7 </w:t>
+            </w:r>
+            <w:r>
+              <w:t xml:space="preserve">Add and </w:t>
+            </w:r>
+            <w:r>
+              <w:t>Edit</w:t>
+            </w:r>
+            <w:r>
+              <w:t xml:space="preserve"> a prescription</w:t>
+            </w:r>
+          </w:p>
+        </w:tc>
+        <w:tc>
+          <w:tcPr>
+            <w:tcW w:w="6660" w:type="dxa"/>
+          </w:tcPr>
+          <w:p>
+            <w:r>
+              <w:rPr>
+                <w:b/>
+                <w:bCs/>
+              </w:rPr>
+              <w:t>Completed successfully:</w:t>
+            </w:r>
+            <w:r>
+              <w:t xml:space="preserve">  </w:t>
+            </w:r>
+            <w:r>
+              <w:rPr>
+                <w:b/>
+                <w:bCs/>
+              </w:rPr>
+              <w:t>yes</w:t>
+            </w:r>
+            <w:r>
+              <w:t>/no</w:t>
+            </w:r>
+          </w:p>
+          <w:p>
+            <w:pPr>
+              <w:rPr>
+                <w:lang w:val="en-US"/>
+              </w:rPr>
+            </w:pPr>
+            <w:r>
+              <w:rPr>
+                <w:b/>
+                <w:bCs/>
+                <w:lang w:val="en-US"/>
+              </w:rPr>
+              <w:t>Time taken:</w:t>
+            </w:r>
+            <w:r>
+              <w:rPr>
+                <w:lang w:val="en-US"/>
+              </w:rPr>
+              <w:t xml:space="preserve"> </w:t>
+            </w:r>
+            <w:r>
+              <w:rPr>
+                <w:lang w:val="en-US"/>
+              </w:rPr>
+              <w:t xml:space="preserve">45 </w:t>
+            </w:r>
+            <w:r>
+              <w:rPr>
+                <w:lang w:val="en-US"/>
+              </w:rPr>
+              <w:t>in seconds</w:t>
+            </w:r>
+          </w:p>
+          <w:p>
+            <w:pPr>
+              <w:rPr>
+                <w:b/>
+                <w:bCs/>
+                <w:lang w:val="en-US"/>
+              </w:rPr>
+            </w:pPr>
+            <w:r>
+              <w:rPr>
+                <w:b/>
+                <w:bCs/>
+                <w:lang w:val="en-US"/>
+              </w:rPr>
+              <w:t>Facial expressions:</w:t>
+            </w:r>
+            <w:r>
+              <w:rPr>
+                <w:b/>
+                <w:bCs/>
+                <w:lang w:val="en-US"/>
+              </w:rPr>
+              <w:t xml:space="preserve"> Slight Squit</w:t>
+            </w:r>
+          </w:p>
+          <w:p>
+            <w:pPr>
+              <w:rPr>
+                <w:lang w:val="en-US"/>
+              </w:rPr>
+            </w:pPr>
+            <w:r>
+              <w:rPr>
+                <w:b/>
+                <w:bCs/>
+                <w:lang w:val="en-US"/>
+              </w:rPr>
+              <w:t>Any noises made:</w:t>
+            </w:r>
+            <w:r>
+              <w:rPr>
+                <w:lang w:val="en-US"/>
+              </w:rPr>
+              <w:t xml:space="preserve"> </w:t>
+            </w:r>
+            <w:r>
+              <w:rPr>
+                <w:b/>
+                <w:bCs/>
+                <w:lang w:val="en-US"/>
+              </w:rPr>
+              <w:t>None</w:t>
+            </w:r>
+          </w:p>
+          <w:p>
+            <w:pPr>
+              <w:rPr>
+                <w:lang w:val="en-US"/>
+              </w:rPr>
+            </w:pPr>
+            <w:r>
+              <w:rPr>
+                <w:b/>
+                <w:bCs/>
+                <w:lang w:val="en-US"/>
+              </w:rPr>
               <w:lastRenderedPageBreak/>
-              <w:t>Task 7 (description of the task)</w:t>
-            </w:r>
-          </w:p>
-        </w:tc>
-        <w:tc>
-          <w:tcPr>
-            <w:tcW w:w="6660" w:type="dxa"/>
-          </w:tcPr>
-          <w:p>
-            <w:r>
-              <w:rPr>
-                <w:b/>
-                <w:bCs/>
-              </w:rPr>
-              <w:t>Completed successfully:</w:t>
-            </w:r>
-            <w:r>
-              <w:t xml:space="preserve">  yes/no</w:t>
-            </w:r>
-          </w:p>
-          <w:p>
-            <w:pPr>
-              <w:rPr>
-                <w:lang w:val="en-US"/>
-              </w:rPr>
-            </w:pPr>
-            <w:r>
-              <w:rPr>
-                <w:b/>
-                <w:bCs/>
-                <w:lang w:val="en-US"/>
-              </w:rPr>
-              <w:t>Time taken:</w:t>
-            </w:r>
-            <w:r>
-              <w:rPr>
-                <w:lang w:val="en-US"/>
-              </w:rPr>
-              <w:t xml:space="preserve"> in seconds</w:t>
-            </w:r>
-          </w:p>
-          <w:p>
-            <w:pPr>
-              <w:rPr>
-                <w:b/>
-                <w:bCs/>
-                <w:lang w:val="en-US"/>
-              </w:rPr>
-            </w:pPr>
-            <w:r>
-              <w:rPr>
-                <w:b/>
-                <w:bCs/>
-                <w:lang w:val="en-US"/>
-              </w:rPr>
-              <w:t>Facial expressions:</w:t>
-            </w:r>
-          </w:p>
-          <w:p>
-            <w:pPr>
-              <w:rPr>
-                <w:lang w:val="en-US"/>
-              </w:rPr>
-            </w:pPr>
-            <w:r>
-              <w:rPr>
-                <w:b/>
-                <w:bCs/>
-                <w:lang w:val="en-US"/>
-              </w:rPr>
-              <w:t>Any noises made:</w:t>
-            </w:r>
-            <w:r>
-              <w:rPr>
-                <w:lang w:val="en-US"/>
-              </w:rPr>
-              <w:t xml:space="preserve"> </w:t>
-            </w:r>
-          </w:p>
-          <w:p>
-            <w:pPr>
-              <w:rPr>
-                <w:lang w:val="en-US"/>
-              </w:rPr>
-            </w:pPr>
-            <w:r>
-              <w:rPr>
-                <w:b/>
-                <w:bCs/>
-                <w:lang w:val="en-US"/>
-              </w:rPr>
               <w:t>Any other gestures made:</w:t>
+            </w:r>
+            <w:r>
+              <w:rPr>
+                <w:b/>
+                <w:bCs/>
+                <w:lang w:val="en-US"/>
+              </w:rPr>
+              <w:t xml:space="preserve"> </w:t>
+            </w:r>
+            <w:r>
+              <w:rPr>
+                <w:b/>
+                <w:bCs/>
+                <w:lang w:val="en-US"/>
+              </w:rPr>
+              <w:t>None</w:t>
             </w:r>
           </w:p>
         </w:tc>
@@ -7497,7 +7486,11 @@
           </w:tcPr>
           <w:p>
             <w:r>
-              <w:t>Task 8 (description of the task)</w:t>
+              <w:lastRenderedPageBreak/>
+              <w:t xml:space="preserve">Task 8 </w:t>
+            </w:r>
+            <w:r>
+              <w:t>Book a ride to your appointment</w:t>
             </w:r>
           </w:p>
         </w:tc>
@@ -7514,7 +7507,17 @@
               <w:t>Completed successfully:</w:t>
             </w:r>
             <w:r>
-              <w:t xml:space="preserve">  yes/no</w:t>
+              <w:t xml:space="preserve">  </w:t>
+            </w:r>
+            <w:r>
+              <w:rPr>
+                <w:b/>
+                <w:bCs/>
+              </w:rPr>
+              <w:t>yes</w:t>
+            </w:r>
+            <w:r>
+              <w:t>/no</w:t>
             </w:r>
           </w:p>
           <w:p>
@@ -7535,7 +7538,19 @@
               <w:rPr>
                 <w:lang w:val="en-US"/>
               </w:rPr>
-              <w:t xml:space="preserve"> in seconds</w:t>
+              <w:t xml:space="preserve"> </w:t>
+            </w:r>
+            <w:r>
+              <w:rPr>
+                <w:lang w:val="en-US"/>
+              </w:rPr>
+              <w:t xml:space="preserve">42 </w:t>
+            </w:r>
+            <w:r>
+              <w:rPr>
+                <w:lang w:val="en-US"/>
+              </w:rPr>
+              <w:t>in seconds</w:t>
             </w:r>
           </w:p>
           <w:p>
@@ -7554,6 +7569,14 @@
               </w:rPr>
               <w:t>Facial expressions:</w:t>
             </w:r>
+            <w:r>
+              <w:rPr>
+                <w:b/>
+                <w:bCs/>
+                <w:lang w:val="en-US"/>
+              </w:rPr>
+              <w:t xml:space="preserve"> Confusion</w:t>
+            </w:r>
           </w:p>
           <w:p>
             <w:pPr>
@@ -7575,6 +7598,12 @@
               </w:rPr>
               <w:t xml:space="preserve"> </w:t>
             </w:r>
+            <w:r>
+              <w:rPr>
+                <w:lang w:val="en-US"/>
+              </w:rPr>
+              <w:t>“is it fine if I cant select an appointment?”</w:t>
+            </w:r>
           </w:p>
           <w:p>
             <w:pPr>
@@ -7589,6 +7618,22 @@
                 <w:lang w:val="en-US"/>
               </w:rPr>
               <w:t>Any other gestures made:</w:t>
+            </w:r>
+            <w:r>
+              <w:rPr>
+                <w:b/>
+                <w:bCs/>
+                <w:lang w:val="en-US"/>
+              </w:rPr>
+              <w:t xml:space="preserve"> </w:t>
+            </w:r>
+            <w:r>
+              <w:rPr>
+                <w:b/>
+                <w:bCs/>
+                <w:lang w:val="en-US"/>
+              </w:rPr>
+              <w:t>None</w:t>
             </w:r>
           </w:p>
         </w:tc>
@@ -7603,7 +7648,7 @@
           </w:tcPr>
           <w:p>
             <w:r>
-              <w:t>Task 9 (description of the task)</w:t>
+              <w:t>Task 9 Add a new appointment</w:t>
             </w:r>
           </w:p>
         </w:tc>
@@ -7620,7 +7665,17 @@
               <w:t>Completed successfully:</w:t>
             </w:r>
             <w:r>
-              <w:t xml:space="preserve">  yes/no</w:t>
+              <w:t xml:space="preserve">  </w:t>
+            </w:r>
+            <w:r>
+              <w:rPr>
+                <w:b/>
+                <w:bCs/>
+              </w:rPr>
+              <w:t>yes</w:t>
+            </w:r>
+            <w:r>
+              <w:t>/no</w:t>
             </w:r>
           </w:p>
           <w:p>
@@ -7641,7 +7696,19 @@
               <w:rPr>
                 <w:lang w:val="en-US"/>
               </w:rPr>
-              <w:t xml:space="preserve"> in seconds</w:t>
+              <w:t xml:space="preserve"> </w:t>
+            </w:r>
+            <w:r>
+              <w:rPr>
+                <w:lang w:val="en-US"/>
+              </w:rPr>
+              <w:t xml:space="preserve">28 </w:t>
+            </w:r>
+            <w:r>
+              <w:rPr>
+                <w:lang w:val="en-US"/>
+              </w:rPr>
+              <w:t>in seconds</w:t>
             </w:r>
           </w:p>
           <w:p>
@@ -7660,6 +7727,22 @@
               </w:rPr>
               <w:t>Facial expressions:</w:t>
             </w:r>
+            <w:r>
+              <w:rPr>
+                <w:b/>
+                <w:bCs/>
+                <w:lang w:val="en-US"/>
+              </w:rPr>
+              <w:t xml:space="preserve"> </w:t>
+            </w:r>
+            <w:r>
+              <w:rPr>
+                <w:b/>
+                <w:bCs/>
+                <w:lang w:val="en-US"/>
+              </w:rPr>
+              <w:t>None</w:t>
+            </w:r>
           </w:p>
           <w:p>
             <w:pPr>
@@ -7681,6 +7764,14 @@
               </w:rPr>
               <w:t xml:space="preserve"> </w:t>
             </w:r>
+            <w:r>
+              <w:rPr>
+                <w:b/>
+                <w:bCs/>
+                <w:lang w:val="en-US"/>
+              </w:rPr>
+              <w:t>None</w:t>
+            </w:r>
           </w:p>
           <w:p>
             <w:pPr>
@@ -7695,6 +7786,22 @@
                 <w:lang w:val="en-US"/>
               </w:rPr>
               <w:t>Any other gestures made:</w:t>
+            </w:r>
+            <w:r>
+              <w:rPr>
+                <w:b/>
+                <w:bCs/>
+                <w:lang w:val="en-US"/>
+              </w:rPr>
+              <w:t xml:space="preserve"> </w:t>
+            </w:r>
+            <w:r>
+              <w:rPr>
+                <w:b/>
+                <w:bCs/>
+                <w:lang w:val="en-US"/>
+              </w:rPr>
+              <w:t>None</w:t>
             </w:r>
           </w:p>
         </w:tc>
@@ -7709,7 +7816,7 @@
           </w:tcPr>
           <w:p>
             <w:r>
-              <w:t>Task 10 (description of the task)</w:t>
+              <w:t>Task 10 Change your payment details</w:t>
             </w:r>
           </w:p>
         </w:tc>
@@ -7726,7 +7833,17 @@
               <w:t>Completed successfully:</w:t>
             </w:r>
             <w:r>
-              <w:t xml:space="preserve">  yes/no</w:t>
+              <w:t xml:space="preserve">  </w:t>
+            </w:r>
+            <w:r>
+              <w:rPr>
+                <w:b/>
+                <w:bCs/>
+              </w:rPr>
+              <w:t>yes</w:t>
+            </w:r>
+            <w:r>
+              <w:t>/no</w:t>
             </w:r>
           </w:p>
           <w:p>
@@ -7747,7 +7864,19 @@
               <w:rPr>
                 <w:lang w:val="en-US"/>
               </w:rPr>
-              <w:t xml:space="preserve"> in seconds</w:t>
+              <w:t xml:space="preserve"> </w:t>
+            </w:r>
+            <w:r>
+              <w:rPr>
+                <w:lang w:val="en-US"/>
+              </w:rPr>
+              <w:t xml:space="preserve">13 </w:t>
+            </w:r>
+            <w:r>
+              <w:rPr>
+                <w:lang w:val="en-US"/>
+              </w:rPr>
+              <w:t>in seconds</w:t>
             </w:r>
           </w:p>
           <w:p>
@@ -7766,6 +7895,22 @@
               </w:rPr>
               <w:t>Facial expressions:</w:t>
             </w:r>
+            <w:r>
+              <w:rPr>
+                <w:b/>
+                <w:bCs/>
+                <w:lang w:val="en-US"/>
+              </w:rPr>
+              <w:t xml:space="preserve"> </w:t>
+            </w:r>
+            <w:r>
+              <w:rPr>
+                <w:b/>
+                <w:bCs/>
+                <w:lang w:val="en-US"/>
+              </w:rPr>
+              <w:t>None</w:t>
+            </w:r>
           </w:p>
           <w:p>
             <w:pPr>
@@ -7787,6 +7932,14 @@
               </w:rPr>
               <w:t xml:space="preserve"> </w:t>
             </w:r>
+            <w:r>
+              <w:rPr>
+                <w:b/>
+                <w:bCs/>
+                <w:lang w:val="en-US"/>
+              </w:rPr>
+              <w:t>None</w:t>
+            </w:r>
           </w:p>
           <w:p>
             <w:pPr>
@@ -7801,6 +7954,22 @@
                 <w:lang w:val="en-US"/>
               </w:rPr>
               <w:t>Any other gestures made:</w:t>
+            </w:r>
+            <w:r>
+              <w:rPr>
+                <w:b/>
+                <w:bCs/>
+                <w:lang w:val="en-US"/>
+              </w:rPr>
+              <w:t xml:space="preserve"> </w:t>
+            </w:r>
+            <w:r>
+              <w:rPr>
+                <w:b/>
+                <w:bCs/>
+                <w:lang w:val="en-US"/>
+              </w:rPr>
+              <w:t>None</w:t>
             </w:r>
           </w:p>
         </w:tc>
@@ -7894,7 +8063,7 @@
                 <w:iCs/>
                 <w:lang w:val="en-US"/>
               </w:rPr>
-              <w:t>what they liked</w:t>
+              <w:t>Mostly everything was easy to find</w:t>
             </w:r>
           </w:p>
           <w:p>
@@ -7916,7 +8085,7 @@
                 <w:iCs/>
                 <w:lang w:val="en-US"/>
               </w:rPr>
-              <w:t>what they didn’t like</w:t>
+              <w:t>Some stuff is a bit small or the colors blend together</w:t>
             </w:r>
           </w:p>
           <w:p>
@@ -7938,7 +8107,23 @@
                 <w:iCs/>
                 <w:lang w:val="en-US"/>
               </w:rPr>
-              <w:t>what suggestions they can provide to make the site better for users</w:t>
+              <w:t>The bar at the top should have bigger or darker text</w:t>
+            </w:r>
+            <w:r>
+              <w:rPr>
+                <w:i/>
+                <w:iCs/>
+                <w:lang w:val="en-US"/>
+              </w:rPr>
+              <w:t xml:space="preserve">. </w:t>
+            </w:r>
+            <w:r>
+              <w:rPr>
+                <w:i/>
+                <w:iCs/>
+                <w:lang w:val="en-US"/>
+              </w:rPr>
+              <w:t>Make a way to book a ride from the appointment thing “It confused me at first”</w:t>
             </w:r>
           </w:p>
         </w:tc>
@@ -7991,7 +8176,21 @@
                 <w:i/>
                 <w:iCs/>
               </w:rPr>
-              <w:t>Insert the closing remarks with your Thank You speech here.</w:t>
+              <w:t xml:space="preserve">I Appreciate you lending you time to me today. </w:t>
+            </w:r>
+            <w:r>
+              <w:rPr>
+                <w:i/>
+                <w:iCs/>
+              </w:rPr>
+              <w:t xml:space="preserve">Once again thank you for helping. </w:t>
+            </w:r>
+            <w:r>
+              <w:rPr>
+                <w:i/>
+                <w:iCs/>
+              </w:rPr>
+              <w:t>I hope you have a good rest of your day.</w:t>
             </w:r>
           </w:p>
         </w:tc>
@@ -8048,7 +8247,7 @@
                 <w:iCs/>
                 <w:lang w:val="en-US"/>
               </w:rPr>
-              <w:t>Insert your own assessments of the test, your experience here, if there is anything you would do differently next time, if anything else needs to be added to this document, and so on.</w:t>
+              <w:t>Test went well it seems everything navigation wise is pretty good with the only exception being booking a ride for an appointment. We could change this to where we have a link to the transportation page from appointments through like a button. Other than that we should make the text stand out more in some areas.</w:t>
             </w:r>
           </w:p>
         </w:tc>
@@ -8138,7 +8337,6 @@
                 <w:lang w:val="en-US"/>
               </w:rPr>
             </w:pPr>
-            <w:proofErr w:type="spellStart"/>
             <w:r>
               <w:rPr>
                 <w:rFonts w:ascii="Roboto" w:eastAsia="Roboto" w:hAnsi="Roboto" w:cs="Roboto"/>
@@ -8149,20 +8347,7 @@
                 <w:szCs w:val="24"/>
                 <w:lang w:val="en-US"/>
               </w:rPr>
-              <w:t>Kade</w:t>
-            </w:r>
-            <w:proofErr w:type="spellEnd"/>
-            <w:r>
-              <w:rPr>
-                <w:rFonts w:ascii="Roboto" w:eastAsia="Roboto" w:hAnsi="Roboto" w:cs="Roboto"/>
-                <w:b/>
-                <w:bCs/>
-                <w:color w:val="1D2125"/>
-                <w:sz w:val="24"/>
-                <w:szCs w:val="24"/>
-                <w:lang w:val="en-US"/>
-              </w:rPr>
-              <w:t xml:space="preserve"> Levy</w:t>
+              <w:t>Kade Levy</w:t>
             </w:r>
           </w:p>
         </w:tc>
@@ -8502,7 +8687,6 @@
                 <w:lang w:val="en-US"/>
               </w:rPr>
             </w:pPr>
-            <w:proofErr w:type="spellStart"/>
             <w:r>
               <w:rPr>
                 <w:rFonts w:ascii="Roboto" w:eastAsia="Roboto" w:hAnsi="Roboto" w:cs="Roboto"/>
@@ -8513,35 +8697,8 @@
                 <w:szCs w:val="24"/>
                 <w:lang w:val="en-US"/>
               </w:rPr>
-              <w:t>Dayne</w:t>
-            </w:r>
-            <w:proofErr w:type="spellEnd"/>
-            <w:r>
-              <w:rPr>
-                <w:rFonts w:ascii="Roboto" w:eastAsia="Roboto" w:hAnsi="Roboto" w:cs="Roboto"/>
-                <w:b/>
-                <w:bCs/>
-                <w:color w:val="1D2125"/>
-                <w:sz w:val="24"/>
-                <w:szCs w:val="24"/>
-                <w:lang w:val="en-US"/>
-              </w:rPr>
-              <w:t xml:space="preserve"> </w:t>
-            </w:r>
-            <w:proofErr w:type="spellStart"/>
-            <w:r>
-              <w:rPr>
-                <w:rFonts w:ascii="Roboto" w:eastAsia="Roboto" w:hAnsi="Roboto" w:cs="Roboto"/>
-                <w:b/>
-                <w:bCs/>
-                <w:color w:val="1D2125"/>
-                <w:sz w:val="24"/>
-                <w:szCs w:val="24"/>
-                <w:lang w:val="en-US"/>
-              </w:rPr>
-              <w:t>Tescum</w:t>
-            </w:r>
-            <w:proofErr w:type="spellEnd"/>
+              <w:t>Dayne Tescum</w:t>
+            </w:r>
           </w:p>
         </w:tc>
       </w:tr>
@@ -8616,7 +8773,6 @@
                 <w:szCs w:val="24"/>
                 <w:lang w:val="en-US"/>
               </w:rPr>
-              <w:lastRenderedPageBreak/>
               <w:t>List the issues found here</w:t>
             </w:r>
           </w:p>
@@ -8655,6 +8811,7 @@
                 <w:szCs w:val="24"/>
                 <w:lang w:val="en-US"/>
               </w:rPr>
+              <w:lastRenderedPageBreak/>
               <w:t>Insert the HTML validation screenshots here</w:t>
             </w:r>
           </w:p>
@@ -8829,7 +8986,6 @@
               </w:rPr>
               <w:t xml:space="preserve">.  The following </w:t>
             </w:r>
-            <w:proofErr w:type="spellStart"/>
             <w:r>
               <w:rPr>
                 <w:rFonts w:ascii="Roboto" w:eastAsia="Roboto" w:hAnsi="Roboto" w:cs="Roboto"/>
@@ -8840,9 +8996,8 @@
                 <w:szCs w:val="24"/>
                 <w:lang w:val="en-US"/>
               </w:rPr>
-              <w:t>ust</w:t>
-            </w:r>
-            <w:proofErr w:type="spellEnd"/>
+              <w:t>must</w:t>
+            </w:r>
             <w:r>
               <w:rPr>
                 <w:rFonts w:ascii="Roboto" w:eastAsia="Roboto" w:hAnsi="Roboto" w:cs="Roboto"/>
@@ -9061,7 +9216,6 @@
               </w:rPr>
               <w:t xml:space="preserve"> </w:t>
             </w:r>
-            <w:proofErr w:type="spellStart"/>
             <w:r>
               <w:rPr>
                 <w:rFonts w:ascii="Roboto" w:eastAsia="Roboto" w:hAnsi="Roboto" w:cs="Roboto"/>
@@ -9072,9 +9226,8 @@
                 <w:szCs w:val="24"/>
                 <w:lang w:val="en-US"/>
               </w:rPr>
-              <w:t>yoru</w:t>
-            </w:r>
-            <w:proofErr w:type="spellEnd"/>
+              <w:t>your</w:t>
+            </w:r>
             <w:r>
               <w:rPr>
                 <w:rFonts w:ascii="Roboto" w:eastAsia="Roboto" w:hAnsi="Roboto" w:cs="Roboto"/>
@@ -9279,7 +9432,7 @@
 </file>
 
 <file path=word/numbering.xml><?xml version="1.0" encoding="utf-8"?>
-<w:numbering xmlns:wpc="http://schemas.microsoft.com/office/word/2010/wordprocessingCanvas" xmlns:mc="http://schemas.openxmlformats.org/markup-compatibility/2006" xmlns:o="urn:schemas-microsoft-com:office:office" xmlns:r="http://schemas.openxmlformats.org/officeDocument/2006/relationships" xmlns:m="http://schemas.openxmlformats.org/officeDocument/2006/math" xmlns:v="urn:schemas-microsoft-com:vml" xmlns:wp14="http://schemas.microsoft.com/office/word/2010/wordprocessingDrawing" xmlns:wp="http://schemas.openxmlformats.org/drawingml/2006/wordprocessingDrawing" xmlns:w10="urn:schemas-microsoft-com:office:word" xmlns:w="http://schemas.openxmlformats.org/wordprocessingml/2006/main" xmlns:w14="http://schemas.microsoft.com/office/word/2010/wordml" xmlns:w15="http://schemas.microsoft.com/office/word/2012/wordml" xmlns:wpg="http://schemas.microsoft.com/office/word/2010/wordprocessingGroup" xmlns:wpi="http://schemas.microsoft.com/office/word/2010/wordprocessingInk" xmlns:wne="http://schemas.microsoft.com/office/word/2006/wordml" xmlns:wps="http://schemas.microsoft.com/office/word/2010/wordprocessingShape" mc:Ignorable="w14 w15 wp14">
+<w:numbering xmlns:wpc="http://schemas.microsoft.com/office/word/2010/wordprocessingCanvas" xmlns:cx="http://schemas.microsoft.com/office/drawing/2014/chartex" xmlns:cx1="http://schemas.microsoft.com/office/drawing/2015/9/8/chartex" xmlns:cx2="http://schemas.microsoft.com/office/drawing/2015/10/21/chartex" xmlns:cx3="http://schemas.microsoft.com/office/drawing/2016/5/9/chartex" xmlns:cx4="http://schemas.microsoft.com/office/drawing/2016/5/10/chartex" xmlns:cx5="http://schemas.microsoft.com/office/drawing/2016/5/11/chartex" xmlns:cx6="http://schemas.microsoft.com/office/drawing/2016/5/12/chartex" xmlns:cx7="http://schemas.microsoft.com/office/drawing/2016/5/13/chartex" xmlns:cx8="http://schemas.microsoft.com/office/drawing/2016/5/14/chartex" xmlns:mc="http://schemas.openxmlformats.org/markup-compatibility/2006" xmlns:aink="http://schemas.microsoft.com/office/drawing/2016/ink" xmlns:am3d="http://schemas.microsoft.com/office/drawing/2017/model3d" xmlns:o="urn:schemas-microsoft-com:office:office" xmlns:oel="http://schemas.microsoft.com/office/2019/extlst" xmlns:r="http://schemas.openxmlformats.org/officeDocument/2006/relationships" xmlns:m="http://schemas.openxmlformats.org/officeDocument/2006/math" xmlns:v="urn:schemas-microsoft-com:vml" xmlns:wp14="http://schemas.microsoft.com/office/word/2010/wordprocessingDrawing" xmlns:wp="http://schemas.openxmlformats.org/drawingml/2006/wordprocessingDrawing" xmlns:w10="urn:schemas-microsoft-com:office:word" xmlns:w="http://schemas.openxmlformats.org/wordprocessingml/2006/main" xmlns:w14="http://schemas.microsoft.com/office/word/2010/wordml" xmlns:w15="http://schemas.microsoft.com/office/word/2012/wordml" xmlns:w16cex="http://schemas.microsoft.com/office/word/2018/wordml/cex" xmlns:w16cid="http://schemas.microsoft.com/office/word/2016/wordml/cid" xmlns:w16="http://schemas.microsoft.com/office/word/2018/wordml" xmlns:w16du="http://schemas.microsoft.com/office/word/2023/wordml/word16du" xmlns:w16sdtdh="http://schemas.microsoft.com/office/word/2020/wordml/sdtdatahash" xmlns:w16sdtfl="http://schemas.microsoft.com/office/word/2024/wordml/sdtformatlock" xmlns:w16se="http://schemas.microsoft.com/office/word/2015/wordml/symex" xmlns:wpg="http://schemas.microsoft.com/office/word/2010/wordprocessingGroup" xmlns:wpi="http://schemas.microsoft.com/office/word/2010/wordprocessingInk" xmlns:wne="http://schemas.microsoft.com/office/word/2006/wordml" xmlns:wps="http://schemas.microsoft.com/office/word/2010/wordprocessingShape" mc:Ignorable="w14 w15 w16se w16cid w16 w16cex w16sdtdh w16sdtfl w16du wp14">
   <w:abstractNum w:abstractNumId="0" w15:restartNumberingAfterBreak="0">
     <w:nsid w:val="07573F9B"/>
     <w:multiLevelType w:val="multilevel"/>
@@ -10706,53 +10859,53 @@
       </w:rPr>
     </w:lvl>
   </w:abstractNum>
-  <w:num w:numId="1">
+  <w:num w:numId="1" w16cid:durableId="344870205">
     <w:abstractNumId w:val="3"/>
   </w:num>
-  <w:num w:numId="2">
+  <w:num w:numId="2" w16cid:durableId="1075976724">
     <w:abstractNumId w:val="1"/>
   </w:num>
-  <w:num w:numId="3">
+  <w:num w:numId="3" w16cid:durableId="54090086">
     <w:abstractNumId w:val="9"/>
   </w:num>
-  <w:num w:numId="4">
+  <w:num w:numId="4" w16cid:durableId="964000935">
     <w:abstractNumId w:val="7"/>
   </w:num>
-  <w:num w:numId="5">
+  <w:num w:numId="5" w16cid:durableId="1516505609">
     <w:abstractNumId w:val="6"/>
   </w:num>
-  <w:num w:numId="6">
+  <w:num w:numId="6" w16cid:durableId="1892615024">
     <w:abstractNumId w:val="8"/>
   </w:num>
-  <w:num w:numId="7">
+  <w:num w:numId="7" w16cid:durableId="557204924">
     <w:abstractNumId w:val="5"/>
   </w:num>
-  <w:num w:numId="8">
+  <w:num w:numId="8" w16cid:durableId="1882787685">
     <w:abstractNumId w:val="10"/>
   </w:num>
-  <w:num w:numId="9">
+  <w:num w:numId="9" w16cid:durableId="653029040">
     <w:abstractNumId w:val="2"/>
   </w:num>
-  <w:num w:numId="10">
+  <w:num w:numId="10" w16cid:durableId="1976250740">
     <w:abstractNumId w:val="11"/>
   </w:num>
-  <w:num w:numId="11">
+  <w:num w:numId="11" w16cid:durableId="709695036">
     <w:abstractNumId w:val="13"/>
   </w:num>
-  <w:num w:numId="12">
+  <w:num w:numId="12" w16cid:durableId="904995331">
     <w:abstractNumId w:val="12"/>
   </w:num>
-  <w:num w:numId="13">
+  <w:num w:numId="13" w16cid:durableId="1351225274">
     <w:abstractNumId w:val="4"/>
   </w:num>
-  <w:num w:numId="14">
+  <w:num w:numId="14" w16cid:durableId="1635788646">
     <w:abstractNumId w:val="0"/>
   </w:num>
 </w:numbering>
 </file>
 
 <file path=word/styles.xml><?xml version="1.0" encoding="utf-8"?>
-<w:styles xmlns:mc="http://schemas.openxmlformats.org/markup-compatibility/2006" xmlns:r="http://schemas.openxmlformats.org/officeDocument/2006/relationships" xmlns:w="http://schemas.openxmlformats.org/wordprocessingml/2006/main" xmlns:w14="http://schemas.microsoft.com/office/word/2010/wordml" xmlns:w15="http://schemas.microsoft.com/office/word/2012/wordml" mc:Ignorable="w14 w15">
+<w:styles xmlns:mc="http://schemas.openxmlformats.org/markup-compatibility/2006" xmlns:r="http://schemas.openxmlformats.org/officeDocument/2006/relationships" xmlns:w="http://schemas.openxmlformats.org/wordprocessingml/2006/main" xmlns:w14="http://schemas.microsoft.com/office/word/2010/wordml" xmlns:w15="http://schemas.microsoft.com/office/word/2012/wordml" xmlns:w16cex="http://schemas.microsoft.com/office/word/2018/wordml/cex" xmlns:w16cid="http://schemas.microsoft.com/office/word/2016/wordml/cid" xmlns:w16="http://schemas.microsoft.com/office/word/2018/wordml" xmlns:w16du="http://schemas.microsoft.com/office/word/2023/wordml/word16du" xmlns:w16sdtdh="http://schemas.microsoft.com/office/word/2020/wordml/sdtdatahash" xmlns:w16sdtfl="http://schemas.microsoft.com/office/word/2024/wordml/sdtformatlock" xmlns:w16se="http://schemas.microsoft.com/office/word/2015/wordml/symex" mc:Ignorable="w14 w15 w16se w16cid w16 w16cex w16sdtdh w16sdtfl w16du">
   <w:docDefaults>
     <w:rPrDefault>
       <w:rPr>
@@ -10768,7 +10921,7 @@
       </w:pPr>
     </w:pPrDefault>
   </w:docDefaults>
-  <w:latentStyles w:defLockedState="0" w:defUIPriority="99" w:defSemiHidden="0" w:defUnhideWhenUsed="0" w:defQFormat="0" w:count="371">
+  <w:latentStyles w:defLockedState="0" w:defUIPriority="99" w:defSemiHidden="0" w:defUnhideWhenUsed="0" w:defQFormat="0" w:count="376">
     <w:lsdException w:name="Normal" w:uiPriority="0" w:qFormat="1"/>
     <w:lsdException w:name="heading 1" w:uiPriority="9" w:qFormat="1"/>
     <w:lsdException w:name="heading 2" w:semiHidden="1" w:uiPriority="9" w:unhideWhenUsed="1" w:qFormat="1"/>
@@ -11140,6 +11293,11 @@
     <w:lsdException w:name="List Table 5 Dark Accent 6" w:uiPriority="50"/>
     <w:lsdException w:name="List Table 6 Colorful Accent 6" w:uiPriority="51"/>
     <w:lsdException w:name="List Table 7 Colorful Accent 6" w:uiPriority="52"/>
+    <w:lsdException w:name="Mention" w:semiHidden="1" w:unhideWhenUsed="1"/>
+    <w:lsdException w:name="Smart Hyperlink" w:semiHidden="1" w:unhideWhenUsed="1"/>
+    <w:lsdException w:name="Hashtag" w:semiHidden="1" w:unhideWhenUsed="1"/>
+    <w:lsdException w:name="Unresolved Mention" w:semiHidden="1" w:unhideWhenUsed="1"/>
+    <w:lsdException w:name="Smart Link" w:semiHidden="1" w:unhideWhenUsed="1"/>
   </w:latentStyles>
   <w:style w:type="paragraph" w:default="1" w:styleId="Normal">
     <w:name w:val="Normal"/>
@@ -11261,7 +11419,6 @@
   <w:style w:type="character" w:default="1" w:styleId="DefaultParagraphFont">
     <w:name w:val="Default Paragraph Font"/>
     <w:uiPriority w:val="1"/>
-    <w:semiHidden/>
     <w:unhideWhenUsed/>
   </w:style>
   <w:style w:type="table" w:default="1" w:styleId="TableNormal">

</xml_diff>

<commit_message>
Add dayne validation to P2A2
</commit_message>
<xml_diff>
--- a/Documents/Pill Pilot P2A2_Document_Template.docx
+++ b/Documents/Pill Pilot P2A2_Document_Template.docx
@@ -6620,15 +6620,7 @@
                 <w:bCs/>
                 <w:lang w:val="en-US"/>
               </w:rPr>
-              <w:t xml:space="preserve"> </w:t>
-            </w:r>
-            <w:r>
-              <w:rPr>
-                <w:b/>
-                <w:bCs/>
-                <w:lang w:val="en-US"/>
-              </w:rPr>
-              <w:t>None</w:t>
+              <w:t xml:space="preserve"> None</w:t>
             </w:r>
           </w:p>
         </w:tc>
@@ -6783,15 +6775,7 @@
                 <w:bCs/>
                 <w:lang w:val="en-US"/>
               </w:rPr>
-              <w:t xml:space="preserve"> </w:t>
-            </w:r>
-            <w:r>
-              <w:rPr>
-                <w:b/>
-                <w:bCs/>
-                <w:lang w:val="en-US"/>
-              </w:rPr>
-              <w:t>None</w:t>
+              <w:t xml:space="preserve"> None</w:t>
             </w:r>
           </w:p>
         </w:tc>
@@ -6888,6 +6872,27 @@
                 <w:bCs/>
                 <w:lang w:val="en-US"/>
               </w:rPr>
+              <w:t xml:space="preserve"> None</w:t>
+            </w:r>
+          </w:p>
+          <w:p>
+            <w:pPr>
+              <w:rPr>
+                <w:lang w:val="en-US"/>
+              </w:rPr>
+            </w:pPr>
+            <w:r>
+              <w:rPr>
+                <w:b/>
+                <w:bCs/>
+                <w:lang w:val="en-US"/>
+              </w:rPr>
+              <w:t>Any noises made:</w:t>
+            </w:r>
+            <w:r>
+              <w:rPr>
+                <w:lang w:val="en-US"/>
+              </w:rPr>
               <w:t xml:space="preserve"> </w:t>
             </w:r>
             <w:r>
@@ -6911,35 +6916,6 @@
                 <w:bCs/>
                 <w:lang w:val="en-US"/>
               </w:rPr>
-              <w:t>Any noises made:</w:t>
-            </w:r>
-            <w:r>
-              <w:rPr>
-                <w:lang w:val="en-US"/>
-              </w:rPr>
-              <w:t xml:space="preserve"> </w:t>
-            </w:r>
-            <w:r>
-              <w:rPr>
-                <w:b/>
-                <w:bCs/>
-                <w:lang w:val="en-US"/>
-              </w:rPr>
-              <w:t>None</w:t>
-            </w:r>
-          </w:p>
-          <w:p>
-            <w:pPr>
-              <w:rPr>
-                <w:lang w:val="en-US"/>
-              </w:rPr>
-            </w:pPr>
-            <w:r>
-              <w:rPr>
-                <w:b/>
-                <w:bCs/>
-                <w:lang w:val="en-US"/>
-              </w:rPr>
               <w:t>Any other gestures made:</w:t>
             </w:r>
             <w:r>
@@ -6948,15 +6924,7 @@
                 <w:bCs/>
                 <w:lang w:val="en-US"/>
               </w:rPr>
-              <w:t xml:space="preserve"> </w:t>
-            </w:r>
-            <w:r>
-              <w:rPr>
-                <w:b/>
-                <w:bCs/>
-                <w:lang w:val="en-US"/>
-              </w:rPr>
-              <w:t>None</w:t>
+              <w:t xml:space="preserve"> None</w:t>
             </w:r>
           </w:p>
         </w:tc>
@@ -7059,6 +7027,27 @@
                 <w:bCs/>
                 <w:lang w:val="en-US"/>
               </w:rPr>
+              <w:t xml:space="preserve"> None</w:t>
+            </w:r>
+          </w:p>
+          <w:p>
+            <w:pPr>
+              <w:rPr>
+                <w:lang w:val="en-US"/>
+              </w:rPr>
+            </w:pPr>
+            <w:r>
+              <w:rPr>
+                <w:b/>
+                <w:bCs/>
+                <w:lang w:val="en-US"/>
+              </w:rPr>
+              <w:t>Any noises made:</w:t>
+            </w:r>
+            <w:r>
+              <w:rPr>
+                <w:lang w:val="en-US"/>
+              </w:rPr>
               <w:t xml:space="preserve"> </w:t>
             </w:r>
             <w:r>
@@ -7082,35 +7071,6 @@
                 <w:bCs/>
                 <w:lang w:val="en-US"/>
               </w:rPr>
-              <w:t>Any noises made:</w:t>
-            </w:r>
-            <w:r>
-              <w:rPr>
-                <w:lang w:val="en-US"/>
-              </w:rPr>
-              <w:t xml:space="preserve"> </w:t>
-            </w:r>
-            <w:r>
-              <w:rPr>
-                <w:b/>
-                <w:bCs/>
-                <w:lang w:val="en-US"/>
-              </w:rPr>
-              <w:t>None</w:t>
-            </w:r>
-          </w:p>
-          <w:p>
-            <w:pPr>
-              <w:rPr>
-                <w:lang w:val="en-US"/>
-              </w:rPr>
-            </w:pPr>
-            <w:r>
-              <w:rPr>
-                <w:b/>
-                <w:bCs/>
-                <w:lang w:val="en-US"/>
-              </w:rPr>
               <w:t>Any other gestures made:</w:t>
             </w:r>
             <w:r>
@@ -7119,15 +7079,7 @@
                 <w:bCs/>
                 <w:lang w:val="en-US"/>
               </w:rPr>
-              <w:t xml:space="preserve"> </w:t>
-            </w:r>
-            <w:r>
-              <w:rPr>
-                <w:b/>
-                <w:bCs/>
-                <w:lang w:val="en-US"/>
-              </w:rPr>
-              <w:t>None</w:t>
+              <w:t xml:space="preserve"> None</w:t>
             </w:r>
           </w:p>
         </w:tc>
@@ -7233,6 +7185,27 @@
                 <w:bCs/>
                 <w:lang w:val="en-US"/>
               </w:rPr>
+              <w:t xml:space="preserve"> None</w:t>
+            </w:r>
+          </w:p>
+          <w:p>
+            <w:pPr>
+              <w:rPr>
+                <w:lang w:val="en-US"/>
+              </w:rPr>
+            </w:pPr>
+            <w:r>
+              <w:rPr>
+                <w:b/>
+                <w:bCs/>
+                <w:lang w:val="en-US"/>
+              </w:rPr>
+              <w:t>Any noises made:</w:t>
+            </w:r>
+            <w:r>
+              <w:rPr>
+                <w:lang w:val="en-US"/>
+              </w:rPr>
               <w:t xml:space="preserve"> </w:t>
             </w:r>
             <w:r>
@@ -7256,35 +7229,6 @@
                 <w:bCs/>
                 <w:lang w:val="en-US"/>
               </w:rPr>
-              <w:t>Any noises made:</w:t>
-            </w:r>
-            <w:r>
-              <w:rPr>
-                <w:lang w:val="en-US"/>
-              </w:rPr>
-              <w:t xml:space="preserve"> </w:t>
-            </w:r>
-            <w:r>
-              <w:rPr>
-                <w:b/>
-                <w:bCs/>
-                <w:lang w:val="en-US"/>
-              </w:rPr>
-              <w:t>None</w:t>
-            </w:r>
-          </w:p>
-          <w:p>
-            <w:pPr>
-              <w:rPr>
-                <w:lang w:val="en-US"/>
-              </w:rPr>
-            </w:pPr>
-            <w:r>
-              <w:rPr>
-                <w:b/>
-                <w:bCs/>
-                <w:lang w:val="en-US"/>
-              </w:rPr>
               <w:t>Any other gestures made:</w:t>
             </w:r>
             <w:r>
@@ -7293,15 +7237,7 @@
                 <w:bCs/>
                 <w:lang w:val="en-US"/>
               </w:rPr>
-              <w:t xml:space="preserve"> </w:t>
-            </w:r>
-            <w:r>
-              <w:rPr>
-                <w:b/>
-                <w:bCs/>
-                <w:lang w:val="en-US"/>
-              </w:rPr>
-              <w:t>None</w:t>
+              <w:t xml:space="preserve"> None</w:t>
             </w:r>
           </w:p>
         </w:tc>
@@ -7463,15 +7399,7 @@
                 <w:bCs/>
                 <w:lang w:val="en-US"/>
               </w:rPr>
-              <w:t xml:space="preserve"> </w:t>
-            </w:r>
-            <w:r>
-              <w:rPr>
-                <w:b/>
-                <w:bCs/>
-                <w:lang w:val="en-US"/>
-              </w:rPr>
-              <w:t>None</w:t>
+              <w:t xml:space="preserve"> None</w:t>
             </w:r>
           </w:p>
         </w:tc>
@@ -7733,6 +7661,27 @@
                 <w:bCs/>
                 <w:lang w:val="en-US"/>
               </w:rPr>
+              <w:t xml:space="preserve"> None</w:t>
+            </w:r>
+          </w:p>
+          <w:p>
+            <w:pPr>
+              <w:rPr>
+                <w:lang w:val="en-US"/>
+              </w:rPr>
+            </w:pPr>
+            <w:r>
+              <w:rPr>
+                <w:b/>
+                <w:bCs/>
+                <w:lang w:val="en-US"/>
+              </w:rPr>
+              <w:t>Any noises made:</w:t>
+            </w:r>
+            <w:r>
+              <w:rPr>
+                <w:lang w:val="en-US"/>
+              </w:rPr>
               <w:t xml:space="preserve"> </w:t>
             </w:r>
             <w:r>
@@ -7756,35 +7705,6 @@
                 <w:bCs/>
                 <w:lang w:val="en-US"/>
               </w:rPr>
-              <w:t>Any noises made:</w:t>
-            </w:r>
-            <w:r>
-              <w:rPr>
-                <w:lang w:val="en-US"/>
-              </w:rPr>
-              <w:t xml:space="preserve"> </w:t>
-            </w:r>
-            <w:r>
-              <w:rPr>
-                <w:b/>
-                <w:bCs/>
-                <w:lang w:val="en-US"/>
-              </w:rPr>
-              <w:t>None</w:t>
-            </w:r>
-          </w:p>
-          <w:p>
-            <w:pPr>
-              <w:rPr>
-                <w:lang w:val="en-US"/>
-              </w:rPr>
-            </w:pPr>
-            <w:r>
-              <w:rPr>
-                <w:b/>
-                <w:bCs/>
-                <w:lang w:val="en-US"/>
-              </w:rPr>
               <w:t>Any other gestures made:</w:t>
             </w:r>
             <w:r>
@@ -7793,15 +7713,7 @@
                 <w:bCs/>
                 <w:lang w:val="en-US"/>
               </w:rPr>
-              <w:t xml:space="preserve"> </w:t>
-            </w:r>
-            <w:r>
-              <w:rPr>
-                <w:b/>
-                <w:bCs/>
-                <w:lang w:val="en-US"/>
-              </w:rPr>
-              <w:t>None</w:t>
+              <w:t xml:space="preserve"> None</w:t>
             </w:r>
           </w:p>
         </w:tc>
@@ -7901,6 +7813,27 @@
                 <w:bCs/>
                 <w:lang w:val="en-US"/>
               </w:rPr>
+              <w:t xml:space="preserve"> None</w:t>
+            </w:r>
+          </w:p>
+          <w:p>
+            <w:pPr>
+              <w:rPr>
+                <w:lang w:val="en-US"/>
+              </w:rPr>
+            </w:pPr>
+            <w:r>
+              <w:rPr>
+                <w:b/>
+                <w:bCs/>
+                <w:lang w:val="en-US"/>
+              </w:rPr>
+              <w:t>Any noises made:</w:t>
+            </w:r>
+            <w:r>
+              <w:rPr>
+                <w:lang w:val="en-US"/>
+              </w:rPr>
               <w:t xml:space="preserve"> </w:t>
             </w:r>
             <w:r>
@@ -7924,35 +7857,6 @@
                 <w:bCs/>
                 <w:lang w:val="en-US"/>
               </w:rPr>
-              <w:t>Any noises made:</w:t>
-            </w:r>
-            <w:r>
-              <w:rPr>
-                <w:lang w:val="en-US"/>
-              </w:rPr>
-              <w:t xml:space="preserve"> </w:t>
-            </w:r>
-            <w:r>
-              <w:rPr>
-                <w:b/>
-                <w:bCs/>
-                <w:lang w:val="en-US"/>
-              </w:rPr>
-              <w:t>None</w:t>
-            </w:r>
-          </w:p>
-          <w:p>
-            <w:pPr>
-              <w:rPr>
-                <w:lang w:val="en-US"/>
-              </w:rPr>
-            </w:pPr>
-            <w:r>
-              <w:rPr>
-                <w:b/>
-                <w:bCs/>
-                <w:lang w:val="en-US"/>
-              </w:rPr>
               <w:t>Any other gestures made:</w:t>
             </w:r>
             <w:r>
@@ -7961,15 +7865,7 @@
                 <w:bCs/>
                 <w:lang w:val="en-US"/>
               </w:rPr>
-              <w:t xml:space="preserve"> </w:t>
-            </w:r>
-            <w:r>
-              <w:rPr>
-                <w:b/>
-                <w:bCs/>
-                <w:lang w:val="en-US"/>
-              </w:rPr>
-              <w:t>None</w:t>
+              <w:t xml:space="preserve"> None</w:t>
             </w:r>
           </w:p>
         </w:tc>
@@ -8735,7 +8631,42 @@
                 <w:szCs w:val="24"/>
                 <w:lang w:val="en-US"/>
               </w:rPr>
-              <w:t>Insert the Accessibility test screenshots here</w:t>
+              <w:lastRenderedPageBreak/>
+              <w:drawing>
+                <wp:inline distT="0" distB="0" distL="0" distR="0" wp14:anchorId="5520B540" wp14:editId="62D64DD0">
+                  <wp:extent cx="5806440" cy="4402455"/>
+                  <wp:effectExtent l="0" t="0" r="3810" b="0"/>
+                  <wp:docPr id="672263814" name="Picture 1"/>
+                  <wp:cNvGraphicFramePr>
+                    <a:graphicFrameLocks xmlns:a="http://schemas.openxmlformats.org/drawingml/2006/main" noChangeAspect="1"/>
+                  </wp:cNvGraphicFramePr>
+                  <a:graphic xmlns:a="http://schemas.openxmlformats.org/drawingml/2006/main">
+                    <a:graphicData uri="http://schemas.openxmlformats.org/drawingml/2006/picture">
+                      <pic:pic xmlns:pic="http://schemas.openxmlformats.org/drawingml/2006/picture">
+                        <pic:nvPicPr>
+                          <pic:cNvPr id="672263814" name=""/>
+                          <pic:cNvPicPr/>
+                        </pic:nvPicPr>
+                        <pic:blipFill>
+                          <a:blip r:embed="rId8"/>
+                          <a:stretch>
+                            <a:fillRect/>
+                          </a:stretch>
+                        </pic:blipFill>
+                        <pic:spPr>
+                          <a:xfrm>
+                            <a:off x="0" y="0"/>
+                            <a:ext cx="5806440" cy="4402455"/>
+                          </a:xfrm>
+                          <a:prstGeom prst="rect">
+                            <a:avLst/>
+                          </a:prstGeom>
+                        </pic:spPr>
+                      </pic:pic>
+                    </a:graphicData>
+                  </a:graphic>
+                </wp:inline>
+              </w:drawing>
             </w:r>
           </w:p>
         </w:tc>
@@ -8753,6 +8684,11 @@
           </w:tcPr>
           <w:p>
             <w:pPr>
+              <w:pStyle w:val="ListParagraph"/>
+              <w:numPr>
+                <w:ilvl w:val="0"/>
+                <w:numId w:val="16"/>
+              </w:numPr>
               <w:rPr>
                 <w:rFonts w:ascii="Roboto" w:eastAsia="Roboto" w:hAnsi="Roboto" w:cs="Roboto"/>
                 <w:i/>
@@ -8773,7 +8709,187 @@
                 <w:szCs w:val="24"/>
                 <w:lang w:val="en-US"/>
               </w:rPr>
-              <w:t>List the issues found here</w:t>
+              <w:t>There are 12 links that don’t link to anything</w:t>
+            </w:r>
+          </w:p>
+          <w:p>
+            <w:pPr>
+              <w:pStyle w:val="ListParagraph"/>
+              <w:numPr>
+                <w:ilvl w:val="0"/>
+                <w:numId w:val="16"/>
+              </w:numPr>
+              <w:rPr>
+                <w:rFonts w:ascii="Roboto" w:eastAsia="Roboto" w:hAnsi="Roboto" w:cs="Roboto"/>
+                <w:i/>
+                <w:iCs/>
+                <w:color w:val="1D2125"/>
+                <w:sz w:val="24"/>
+                <w:szCs w:val="24"/>
+                <w:lang w:val="en-US"/>
+              </w:rPr>
+            </w:pPr>
+            <w:r>
+              <w:rPr>
+                <w:rFonts w:ascii="Roboto" w:eastAsia="Roboto" w:hAnsi="Roboto" w:cs="Roboto"/>
+                <w:i/>
+                <w:iCs/>
+                <w:color w:val="1D2125"/>
+                <w:sz w:val="24"/>
+                <w:szCs w:val="24"/>
+                <w:lang w:val="en-US"/>
+              </w:rPr>
+              <w:t>3 images don’t have alternate text</w:t>
+            </w:r>
+          </w:p>
+          <w:p>
+            <w:pPr>
+              <w:pStyle w:val="ListParagraph"/>
+              <w:numPr>
+                <w:ilvl w:val="0"/>
+                <w:numId w:val="16"/>
+              </w:numPr>
+              <w:rPr>
+                <w:rFonts w:ascii="Roboto" w:eastAsia="Roboto" w:hAnsi="Roboto" w:cs="Roboto"/>
+                <w:i/>
+                <w:iCs/>
+                <w:color w:val="1D2125"/>
+                <w:sz w:val="24"/>
+                <w:szCs w:val="24"/>
+                <w:lang w:val="en-US"/>
+              </w:rPr>
+            </w:pPr>
+            <w:r>
+              <w:rPr>
+                <w:rFonts w:ascii="Roboto" w:eastAsia="Roboto" w:hAnsi="Roboto" w:cs="Roboto"/>
+                <w:i/>
+                <w:iCs/>
+                <w:color w:val="1D2125"/>
+                <w:sz w:val="24"/>
+                <w:szCs w:val="24"/>
+                <w:lang w:val="en-US"/>
+              </w:rPr>
+              <w:t>2 of the inputs do not have labels</w:t>
+            </w:r>
+          </w:p>
+          <w:p>
+            <w:pPr>
+              <w:pStyle w:val="ListParagraph"/>
+              <w:numPr>
+                <w:ilvl w:val="0"/>
+                <w:numId w:val="16"/>
+              </w:numPr>
+              <w:rPr>
+                <w:rFonts w:ascii="Roboto" w:eastAsia="Roboto" w:hAnsi="Roboto" w:cs="Roboto"/>
+                <w:i/>
+                <w:iCs/>
+                <w:color w:val="1D2125"/>
+                <w:sz w:val="24"/>
+                <w:szCs w:val="24"/>
+                <w:lang w:val="en-US"/>
+              </w:rPr>
+            </w:pPr>
+            <w:r>
+              <w:rPr>
+                <w:rFonts w:ascii="Roboto" w:eastAsia="Roboto" w:hAnsi="Roboto" w:cs="Roboto"/>
+                <w:i/>
+                <w:iCs/>
+                <w:color w:val="1D2125"/>
+                <w:sz w:val="24"/>
+                <w:szCs w:val="24"/>
+                <w:lang w:val="en-US"/>
+              </w:rPr>
+              <w:t>One form doesn’t have a submit button</w:t>
+            </w:r>
+          </w:p>
+          <w:p>
+            <w:pPr>
+              <w:pStyle w:val="ListParagraph"/>
+              <w:numPr>
+                <w:ilvl w:val="0"/>
+                <w:numId w:val="16"/>
+              </w:numPr>
+              <w:rPr>
+                <w:rFonts w:ascii="Roboto" w:eastAsia="Roboto" w:hAnsi="Roboto" w:cs="Roboto"/>
+                <w:i/>
+                <w:iCs/>
+                <w:color w:val="1D2125"/>
+                <w:sz w:val="24"/>
+                <w:szCs w:val="24"/>
+                <w:lang w:val="en-US"/>
+              </w:rPr>
+            </w:pPr>
+            <w:r>
+              <w:rPr>
+                <w:rFonts w:ascii="Roboto" w:eastAsia="Roboto" w:hAnsi="Roboto" w:cs="Roboto"/>
+                <w:i/>
+                <w:iCs/>
+                <w:color w:val="1D2125"/>
+                <w:sz w:val="24"/>
+                <w:szCs w:val="24"/>
+                <w:lang w:val="en-US"/>
+              </w:rPr>
+              <w:t>Many elements do not have enough contrast against the background</w:t>
+            </w:r>
+          </w:p>
+          <w:p>
+            <w:pPr>
+              <w:pStyle w:val="ListParagraph"/>
+              <w:numPr>
+                <w:ilvl w:val="0"/>
+                <w:numId w:val="16"/>
+              </w:numPr>
+              <w:rPr>
+                <w:rFonts w:ascii="Roboto" w:eastAsia="Roboto" w:hAnsi="Roboto" w:cs="Roboto"/>
+                <w:i/>
+                <w:iCs/>
+                <w:color w:val="1D2125"/>
+                <w:sz w:val="24"/>
+                <w:szCs w:val="24"/>
+                <w:lang w:val="en-US"/>
+              </w:rPr>
+            </w:pPr>
+            <w:r>
+              <w:rPr>
+                <w:rFonts w:ascii="Roboto" w:eastAsia="Roboto" w:hAnsi="Roboto" w:cs="Roboto"/>
+                <w:i/>
+                <w:iCs/>
+                <w:color w:val="1D2125"/>
+                <w:sz w:val="24"/>
+                <w:szCs w:val="24"/>
+                <w:lang w:val="en-US"/>
+              </w:rPr>
+              <w:t>Iframes need a title attribute</w:t>
+            </w:r>
+          </w:p>
+          <w:p>
+            <w:pPr>
+              <w:pStyle w:val="ListParagraph"/>
+              <w:numPr>
+                <w:ilvl w:val="0"/>
+                <w:numId w:val="16"/>
+              </w:numPr>
+              <w:rPr>
+                <w:rFonts w:ascii="Roboto" w:eastAsia="Roboto" w:hAnsi="Roboto" w:cs="Roboto"/>
+                <w:i/>
+                <w:iCs/>
+                <w:color w:val="1D2125"/>
+                <w:sz w:val="24"/>
+                <w:szCs w:val="24"/>
+                <w:lang w:val="en-US"/>
+              </w:rPr>
+            </w:pPr>
+            <w:r>
+              <w:rPr>
+                <w:rFonts w:ascii="Roboto" w:eastAsia="Roboto" w:hAnsi="Roboto" w:cs="Roboto"/>
+                <w:i/>
+                <w:iCs/>
+                <w:color w:val="1D2125"/>
+                <w:sz w:val="24"/>
+                <w:szCs w:val="24"/>
+                <w:lang w:val="en-US"/>
+              </w:rPr>
+              <w:t>More than one element has the id “paint0_linear”</w:t>
             </w:r>
           </w:p>
         </w:tc>
@@ -8812,7 +8928,113 @@
                 <w:lang w:val="en-US"/>
               </w:rPr>
               <w:lastRenderedPageBreak/>
-              <w:t>Insert the HTML validation screenshots here</w:t>
+              <w:drawing>
+                <wp:inline distT="0" distB="0" distL="0" distR="0" wp14:anchorId="01405D11" wp14:editId="1D3F194A">
+                  <wp:extent cx="5806440" cy="4922520"/>
+                  <wp:effectExtent l="0" t="0" r="3810" b="0"/>
+                  <wp:docPr id="1194589443" name="Picture 1"/>
+                  <wp:cNvGraphicFramePr>
+                    <a:graphicFrameLocks xmlns:a="http://schemas.openxmlformats.org/drawingml/2006/main" noChangeAspect="1"/>
+                  </wp:cNvGraphicFramePr>
+                  <a:graphic xmlns:a="http://schemas.openxmlformats.org/drawingml/2006/main">
+                    <a:graphicData uri="http://schemas.openxmlformats.org/drawingml/2006/picture">
+                      <pic:pic xmlns:pic="http://schemas.openxmlformats.org/drawingml/2006/picture">
+                        <pic:nvPicPr>
+                          <pic:cNvPr id="1194589443" name=""/>
+                          <pic:cNvPicPr/>
+                        </pic:nvPicPr>
+                        <pic:blipFill>
+                          <a:blip r:embed="rId9"/>
+                          <a:stretch>
+                            <a:fillRect/>
+                          </a:stretch>
+                        </pic:blipFill>
+                        <pic:spPr>
+                          <a:xfrm>
+                            <a:off x="0" y="0"/>
+                            <a:ext cx="5806440" cy="4922520"/>
+                          </a:xfrm>
+                          <a:prstGeom prst="rect">
+                            <a:avLst/>
+                          </a:prstGeom>
+                        </pic:spPr>
+                      </pic:pic>
+                    </a:graphicData>
+                  </a:graphic>
+                </wp:inline>
+              </w:drawing>
+            </w:r>
+          </w:p>
+          <w:p>
+            <w:pPr>
+              <w:rPr>
+                <w:rFonts w:ascii="Roboto" w:eastAsia="Roboto" w:hAnsi="Roboto" w:cs="Roboto"/>
+                <w:i/>
+                <w:iCs/>
+                <w:color w:val="1D2125"/>
+                <w:sz w:val="24"/>
+                <w:szCs w:val="24"/>
+                <w:lang w:val="en-US"/>
+              </w:rPr>
+            </w:pPr>
+          </w:p>
+          <w:p>
+            <w:pPr>
+              <w:rPr>
+                <w:rFonts w:ascii="Roboto" w:eastAsia="Roboto" w:hAnsi="Roboto" w:cs="Roboto"/>
+                <w:i/>
+                <w:iCs/>
+                <w:color w:val="1D2125"/>
+                <w:sz w:val="24"/>
+                <w:szCs w:val="24"/>
+                <w:lang w:val="en-US"/>
+              </w:rPr>
+            </w:pPr>
+            <w:r>
+              <w:rPr>
+                <w:rFonts w:ascii="Roboto" w:eastAsia="Roboto" w:hAnsi="Roboto" w:cs="Roboto"/>
+                <w:i/>
+                <w:iCs/>
+                <w:color w:val="1D2125"/>
+                <w:sz w:val="24"/>
+                <w:szCs w:val="24"/>
+                <w:lang w:val="en-US"/>
+              </w:rPr>
+              <w:drawing>
+                <wp:inline distT="0" distB="0" distL="0" distR="0" wp14:anchorId="15C6C01E" wp14:editId="04C4FE4B">
+                  <wp:extent cx="5806440" cy="2468880"/>
+                  <wp:effectExtent l="0" t="0" r="3810" b="7620"/>
+                  <wp:docPr id="2125098833" name="Picture 1"/>
+                  <wp:cNvGraphicFramePr>
+                    <a:graphicFrameLocks xmlns:a="http://schemas.openxmlformats.org/drawingml/2006/main" noChangeAspect="1"/>
+                  </wp:cNvGraphicFramePr>
+                  <a:graphic xmlns:a="http://schemas.openxmlformats.org/drawingml/2006/main">
+                    <a:graphicData uri="http://schemas.openxmlformats.org/drawingml/2006/picture">
+                      <pic:pic xmlns:pic="http://schemas.openxmlformats.org/drawingml/2006/picture">
+                        <pic:nvPicPr>
+                          <pic:cNvPr id="2125098833" name=""/>
+                          <pic:cNvPicPr/>
+                        </pic:nvPicPr>
+                        <pic:blipFill>
+                          <a:blip r:embed="rId10"/>
+                          <a:stretch>
+                            <a:fillRect/>
+                          </a:stretch>
+                        </pic:blipFill>
+                        <pic:spPr>
+                          <a:xfrm>
+                            <a:off x="0" y="0"/>
+                            <a:ext cx="5806440" cy="2468880"/>
+                          </a:xfrm>
+                          <a:prstGeom prst="rect">
+                            <a:avLst/>
+                          </a:prstGeom>
+                        </pic:spPr>
+                      </pic:pic>
+                    </a:graphicData>
+                  </a:graphic>
+                </wp:inline>
+              </w:drawing>
             </w:r>
           </w:p>
         </w:tc>
@@ -8850,7 +9072,122 @@
                 <w:szCs w:val="24"/>
                 <w:lang w:val="en-US"/>
               </w:rPr>
-              <w:t>List the Markup issues found here</w:t>
+              <w:t>Most of the pages have the same issues which is:</w:t>
+            </w:r>
+          </w:p>
+          <w:p>
+            <w:pPr>
+              <w:pStyle w:val="ListParagraph"/>
+              <w:numPr>
+                <w:ilvl w:val="0"/>
+                <w:numId w:val="15"/>
+              </w:numPr>
+              <w:rPr>
+                <w:rFonts w:ascii="Roboto" w:eastAsia="Roboto" w:hAnsi="Roboto" w:cs="Roboto"/>
+                <w:i/>
+                <w:iCs/>
+                <w:color w:val="1D2125"/>
+                <w:sz w:val="24"/>
+                <w:szCs w:val="24"/>
+                <w:lang w:val="en-US"/>
+              </w:rPr>
+            </w:pPr>
+            <w:r>
+              <w:rPr>
+                <w:rFonts w:ascii="Roboto" w:eastAsia="Roboto" w:hAnsi="Roboto" w:cs="Roboto"/>
+                <w:i/>
+                <w:iCs/>
+                <w:color w:val="1D2125"/>
+                <w:sz w:val="24"/>
+                <w:szCs w:val="24"/>
+                <w:lang w:val="en-US"/>
+              </w:rPr>
+              <w:t>Footer not being closed</w:t>
+            </w:r>
+          </w:p>
+          <w:p>
+            <w:pPr>
+              <w:pStyle w:val="ListParagraph"/>
+              <w:numPr>
+                <w:ilvl w:val="0"/>
+                <w:numId w:val="15"/>
+              </w:numPr>
+              <w:rPr>
+                <w:rFonts w:ascii="Roboto" w:eastAsia="Roboto" w:hAnsi="Roboto" w:cs="Roboto"/>
+                <w:i/>
+                <w:iCs/>
+                <w:color w:val="1D2125"/>
+                <w:sz w:val="24"/>
+                <w:szCs w:val="24"/>
+                <w:lang w:val="en-US"/>
+              </w:rPr>
+            </w:pPr>
+            <w:r>
+              <w:rPr>
+                <w:rFonts w:ascii="Roboto" w:eastAsia="Roboto" w:hAnsi="Roboto" w:cs="Roboto"/>
+                <w:i/>
+                <w:iCs/>
+                <w:color w:val="1D2125"/>
+                <w:sz w:val="24"/>
+                <w:szCs w:val="24"/>
+                <w:lang w:val="en-US"/>
+              </w:rPr>
+              <w:t>Some elements in &lt;body&gt; were not closed before &lt;body&gt; is closed</w:t>
+            </w:r>
+          </w:p>
+          <w:p>
+            <w:pPr>
+              <w:pStyle w:val="ListParagraph"/>
+              <w:numPr>
+                <w:ilvl w:val="0"/>
+                <w:numId w:val="15"/>
+              </w:numPr>
+              <w:rPr>
+                <w:rFonts w:ascii="Roboto" w:eastAsia="Roboto" w:hAnsi="Roboto" w:cs="Roboto"/>
+                <w:i/>
+                <w:iCs/>
+                <w:color w:val="1D2125"/>
+                <w:sz w:val="24"/>
+                <w:szCs w:val="24"/>
+                <w:lang w:val="en-US"/>
+              </w:rPr>
+            </w:pPr>
+            <w:r>
+              <w:rPr>
+                <w:rFonts w:ascii="Roboto" w:eastAsia="Roboto" w:hAnsi="Roboto" w:cs="Roboto"/>
+                <w:i/>
+                <w:iCs/>
+                <w:color w:val="1D2125"/>
+                <w:sz w:val="24"/>
+                <w:szCs w:val="24"/>
+                <w:lang w:val="en-US"/>
+              </w:rPr>
+              <w:t>Style tag should be placed outside of body</w:t>
+            </w:r>
+          </w:p>
+          <w:p>
+            <w:pPr>
+              <w:rPr>
+                <w:rFonts w:ascii="Roboto" w:eastAsia="Roboto" w:hAnsi="Roboto" w:cs="Roboto"/>
+                <w:i/>
+                <w:iCs/>
+                <w:color w:val="1D2125"/>
+                <w:sz w:val="24"/>
+                <w:szCs w:val="24"/>
+                <w:lang w:val="en-US"/>
+              </w:rPr>
+            </w:pPr>
+            <w:r>
+              <w:rPr>
+                <w:rFonts w:ascii="Roboto" w:eastAsia="Roboto" w:hAnsi="Roboto" w:cs="Roboto"/>
+                <w:i/>
+                <w:iCs/>
+                <w:color w:val="1D2125"/>
+                <w:sz w:val="24"/>
+                <w:szCs w:val="24"/>
+                <w:lang w:val="en-US"/>
+              </w:rPr>
+              <w:t>Account page is missing a &lt;p&gt; tag</w:t>
             </w:r>
           </w:p>
         </w:tc>
@@ -10150,6 +10487,119 @@
     </w:lvl>
   </w:abstractNum>
   <w:abstractNum w:abstractNumId="7" w15:restartNumberingAfterBreak="0">
+    <w:nsid w:val="35676FBD"/>
+    <w:multiLevelType w:val="hybridMultilevel"/>
+    <w:tmpl w:val="ECF87868"/>
+    <w:lvl w:ilvl="0" w:tplc="04090001">
+      <w:start w:val="1"/>
+      <w:numFmt w:val="bullet"/>
+      <w:lvlText w:val=""/>
+      <w:lvlJc w:val="left"/>
+      <w:pPr>
+        <w:ind w:left="720" w:hanging="360"/>
+      </w:pPr>
+      <w:rPr>
+        <w:rFonts w:ascii="Symbol" w:hAnsi="Symbol" w:hint="default"/>
+      </w:rPr>
+    </w:lvl>
+    <w:lvl w:ilvl="1" w:tplc="04090003" w:tentative="1">
+      <w:start w:val="1"/>
+      <w:numFmt w:val="bullet"/>
+      <w:lvlText w:val="o"/>
+      <w:lvlJc w:val="left"/>
+      <w:pPr>
+        <w:ind w:left="1440" w:hanging="360"/>
+      </w:pPr>
+      <w:rPr>
+        <w:rFonts w:ascii="Courier New" w:hAnsi="Courier New" w:cs="Courier New" w:hint="default"/>
+      </w:rPr>
+    </w:lvl>
+    <w:lvl w:ilvl="2" w:tplc="04090005" w:tentative="1">
+      <w:start w:val="1"/>
+      <w:numFmt w:val="bullet"/>
+      <w:lvlText w:val=""/>
+      <w:lvlJc w:val="left"/>
+      <w:pPr>
+        <w:ind w:left="2160" w:hanging="360"/>
+      </w:pPr>
+      <w:rPr>
+        <w:rFonts w:ascii="Wingdings" w:hAnsi="Wingdings" w:hint="default"/>
+      </w:rPr>
+    </w:lvl>
+    <w:lvl w:ilvl="3" w:tplc="04090001" w:tentative="1">
+      <w:start w:val="1"/>
+      <w:numFmt w:val="bullet"/>
+      <w:lvlText w:val=""/>
+      <w:lvlJc w:val="left"/>
+      <w:pPr>
+        <w:ind w:left="2880" w:hanging="360"/>
+      </w:pPr>
+      <w:rPr>
+        <w:rFonts w:ascii="Symbol" w:hAnsi="Symbol" w:hint="default"/>
+      </w:rPr>
+    </w:lvl>
+    <w:lvl w:ilvl="4" w:tplc="04090003" w:tentative="1">
+      <w:start w:val="1"/>
+      <w:numFmt w:val="bullet"/>
+      <w:lvlText w:val="o"/>
+      <w:lvlJc w:val="left"/>
+      <w:pPr>
+        <w:ind w:left="3600" w:hanging="360"/>
+      </w:pPr>
+      <w:rPr>
+        <w:rFonts w:ascii="Courier New" w:hAnsi="Courier New" w:cs="Courier New" w:hint="default"/>
+      </w:rPr>
+    </w:lvl>
+    <w:lvl w:ilvl="5" w:tplc="04090005" w:tentative="1">
+      <w:start w:val="1"/>
+      <w:numFmt w:val="bullet"/>
+      <w:lvlText w:val=""/>
+      <w:lvlJc w:val="left"/>
+      <w:pPr>
+        <w:ind w:left="4320" w:hanging="360"/>
+      </w:pPr>
+      <w:rPr>
+        <w:rFonts w:ascii="Wingdings" w:hAnsi="Wingdings" w:hint="default"/>
+      </w:rPr>
+    </w:lvl>
+    <w:lvl w:ilvl="6" w:tplc="04090001" w:tentative="1">
+      <w:start w:val="1"/>
+      <w:numFmt w:val="bullet"/>
+      <w:lvlText w:val=""/>
+      <w:lvlJc w:val="left"/>
+      <w:pPr>
+        <w:ind w:left="5040" w:hanging="360"/>
+      </w:pPr>
+      <w:rPr>
+        <w:rFonts w:ascii="Symbol" w:hAnsi="Symbol" w:hint="default"/>
+      </w:rPr>
+    </w:lvl>
+    <w:lvl w:ilvl="7" w:tplc="04090003" w:tentative="1">
+      <w:start w:val="1"/>
+      <w:numFmt w:val="bullet"/>
+      <w:lvlText w:val="o"/>
+      <w:lvlJc w:val="left"/>
+      <w:pPr>
+        <w:ind w:left="5760" w:hanging="360"/>
+      </w:pPr>
+      <w:rPr>
+        <w:rFonts w:ascii="Courier New" w:hAnsi="Courier New" w:cs="Courier New" w:hint="default"/>
+      </w:rPr>
+    </w:lvl>
+    <w:lvl w:ilvl="8" w:tplc="04090005" w:tentative="1">
+      <w:start w:val="1"/>
+      <w:numFmt w:val="bullet"/>
+      <w:lvlText w:val=""/>
+      <w:lvlJc w:val="left"/>
+      <w:pPr>
+        <w:ind w:left="6480" w:hanging="360"/>
+      </w:pPr>
+      <w:rPr>
+        <w:rFonts w:ascii="Wingdings" w:hAnsi="Wingdings" w:hint="default"/>
+      </w:rPr>
+    </w:lvl>
+  </w:abstractNum>
+  <w:abstractNum w:abstractNumId="8" w15:restartNumberingAfterBreak="0">
     <w:nsid w:val="46B88349"/>
     <w:multiLevelType w:val="hybridMultilevel"/>
     <w:tmpl w:val="FFFFFFFF"/>
@@ -10235,7 +10685,7 @@
       </w:pPr>
     </w:lvl>
   </w:abstractNum>
-  <w:abstractNum w:abstractNumId="8" w15:restartNumberingAfterBreak="0">
+  <w:abstractNum w:abstractNumId="9" w15:restartNumberingAfterBreak="0">
     <w:nsid w:val="57B25464"/>
     <w:multiLevelType w:val="hybridMultilevel"/>
     <w:tmpl w:val="FFFFFFFF"/>
@@ -10321,7 +10771,7 @@
       </w:pPr>
     </w:lvl>
   </w:abstractNum>
-  <w:abstractNum w:abstractNumId="9" w15:restartNumberingAfterBreak="0">
+  <w:abstractNum w:abstractNumId="10" w15:restartNumberingAfterBreak="0">
     <w:nsid w:val="5B77D6EF"/>
     <w:multiLevelType w:val="hybridMultilevel"/>
     <w:tmpl w:val="86284848"/>
@@ -10434,7 +10884,7 @@
       </w:rPr>
     </w:lvl>
   </w:abstractNum>
-  <w:abstractNum w:abstractNumId="10" w15:restartNumberingAfterBreak="0">
+  <w:abstractNum w:abstractNumId="11" w15:restartNumberingAfterBreak="0">
     <w:nsid w:val="5BD951F2"/>
     <w:multiLevelType w:val="hybridMultilevel"/>
     <w:tmpl w:val="FFFFFFFF"/>
@@ -10520,7 +10970,7 @@
       </w:pPr>
     </w:lvl>
   </w:abstractNum>
-  <w:abstractNum w:abstractNumId="11" w15:restartNumberingAfterBreak="0">
+  <w:abstractNum w:abstractNumId="12" w15:restartNumberingAfterBreak="0">
     <w:nsid w:val="5CF90773"/>
     <w:multiLevelType w:val="multilevel"/>
     <w:tmpl w:val="FFFFFFFF"/>
@@ -10633,7 +11083,120 @@
       </w:rPr>
     </w:lvl>
   </w:abstractNum>
-  <w:abstractNum w:abstractNumId="12" w15:restartNumberingAfterBreak="0">
+  <w:abstractNum w:abstractNumId="13" w15:restartNumberingAfterBreak="0">
+    <w:nsid w:val="6B65618B"/>
+    <w:multiLevelType w:val="hybridMultilevel"/>
+    <w:tmpl w:val="CDACF4F4"/>
+    <w:lvl w:ilvl="0" w:tplc="04090001">
+      <w:start w:val="1"/>
+      <w:numFmt w:val="bullet"/>
+      <w:lvlText w:val=""/>
+      <w:lvlJc w:val="left"/>
+      <w:pPr>
+        <w:ind w:left="720" w:hanging="360"/>
+      </w:pPr>
+      <w:rPr>
+        <w:rFonts w:ascii="Symbol" w:hAnsi="Symbol" w:hint="default"/>
+      </w:rPr>
+    </w:lvl>
+    <w:lvl w:ilvl="1" w:tplc="04090003" w:tentative="1">
+      <w:start w:val="1"/>
+      <w:numFmt w:val="bullet"/>
+      <w:lvlText w:val="o"/>
+      <w:lvlJc w:val="left"/>
+      <w:pPr>
+        <w:ind w:left="1440" w:hanging="360"/>
+      </w:pPr>
+      <w:rPr>
+        <w:rFonts w:ascii="Courier New" w:hAnsi="Courier New" w:cs="Courier New" w:hint="default"/>
+      </w:rPr>
+    </w:lvl>
+    <w:lvl w:ilvl="2" w:tplc="04090005" w:tentative="1">
+      <w:start w:val="1"/>
+      <w:numFmt w:val="bullet"/>
+      <w:lvlText w:val=""/>
+      <w:lvlJc w:val="left"/>
+      <w:pPr>
+        <w:ind w:left="2160" w:hanging="360"/>
+      </w:pPr>
+      <w:rPr>
+        <w:rFonts w:ascii="Wingdings" w:hAnsi="Wingdings" w:hint="default"/>
+      </w:rPr>
+    </w:lvl>
+    <w:lvl w:ilvl="3" w:tplc="04090001" w:tentative="1">
+      <w:start w:val="1"/>
+      <w:numFmt w:val="bullet"/>
+      <w:lvlText w:val=""/>
+      <w:lvlJc w:val="left"/>
+      <w:pPr>
+        <w:ind w:left="2880" w:hanging="360"/>
+      </w:pPr>
+      <w:rPr>
+        <w:rFonts w:ascii="Symbol" w:hAnsi="Symbol" w:hint="default"/>
+      </w:rPr>
+    </w:lvl>
+    <w:lvl w:ilvl="4" w:tplc="04090003" w:tentative="1">
+      <w:start w:val="1"/>
+      <w:numFmt w:val="bullet"/>
+      <w:lvlText w:val="o"/>
+      <w:lvlJc w:val="left"/>
+      <w:pPr>
+        <w:ind w:left="3600" w:hanging="360"/>
+      </w:pPr>
+      <w:rPr>
+        <w:rFonts w:ascii="Courier New" w:hAnsi="Courier New" w:cs="Courier New" w:hint="default"/>
+      </w:rPr>
+    </w:lvl>
+    <w:lvl w:ilvl="5" w:tplc="04090005" w:tentative="1">
+      <w:start w:val="1"/>
+      <w:numFmt w:val="bullet"/>
+      <w:lvlText w:val=""/>
+      <w:lvlJc w:val="left"/>
+      <w:pPr>
+        <w:ind w:left="4320" w:hanging="360"/>
+      </w:pPr>
+      <w:rPr>
+        <w:rFonts w:ascii="Wingdings" w:hAnsi="Wingdings" w:hint="default"/>
+      </w:rPr>
+    </w:lvl>
+    <w:lvl w:ilvl="6" w:tplc="04090001" w:tentative="1">
+      <w:start w:val="1"/>
+      <w:numFmt w:val="bullet"/>
+      <w:lvlText w:val=""/>
+      <w:lvlJc w:val="left"/>
+      <w:pPr>
+        <w:ind w:left="5040" w:hanging="360"/>
+      </w:pPr>
+      <w:rPr>
+        <w:rFonts w:ascii="Symbol" w:hAnsi="Symbol" w:hint="default"/>
+      </w:rPr>
+    </w:lvl>
+    <w:lvl w:ilvl="7" w:tplc="04090003" w:tentative="1">
+      <w:start w:val="1"/>
+      <w:numFmt w:val="bullet"/>
+      <w:lvlText w:val="o"/>
+      <w:lvlJc w:val="left"/>
+      <w:pPr>
+        <w:ind w:left="5760" w:hanging="360"/>
+      </w:pPr>
+      <w:rPr>
+        <w:rFonts w:ascii="Courier New" w:hAnsi="Courier New" w:cs="Courier New" w:hint="default"/>
+      </w:rPr>
+    </w:lvl>
+    <w:lvl w:ilvl="8" w:tplc="04090005" w:tentative="1">
+      <w:start w:val="1"/>
+      <w:numFmt w:val="bullet"/>
+      <w:lvlText w:val=""/>
+      <w:lvlJc w:val="left"/>
+      <w:pPr>
+        <w:ind w:left="6480" w:hanging="360"/>
+      </w:pPr>
+      <w:rPr>
+        <w:rFonts w:ascii="Wingdings" w:hAnsi="Wingdings" w:hint="default"/>
+      </w:rPr>
+    </w:lvl>
+  </w:abstractNum>
+  <w:abstractNum w:abstractNumId="14" w15:restartNumberingAfterBreak="0">
     <w:nsid w:val="70FD5B51"/>
     <w:multiLevelType w:val="multilevel"/>
     <w:tmpl w:val="FFFFFFFF"/>
@@ -10746,7 +11309,7 @@
       </w:rPr>
     </w:lvl>
   </w:abstractNum>
-  <w:abstractNum w:abstractNumId="13" w15:restartNumberingAfterBreak="0">
+  <w:abstractNum w:abstractNumId="15" w15:restartNumberingAfterBreak="0">
     <w:nsid w:val="77F253E1"/>
     <w:multiLevelType w:val="multilevel"/>
     <w:tmpl w:val="FFFFFFFF"/>
@@ -10866,40 +11429,46 @@
     <w:abstractNumId w:val="1"/>
   </w:num>
   <w:num w:numId="3" w16cid:durableId="54090086">
-    <w:abstractNumId w:val="9"/>
+    <w:abstractNumId w:val="10"/>
   </w:num>
   <w:num w:numId="4" w16cid:durableId="964000935">
-    <w:abstractNumId w:val="7"/>
+    <w:abstractNumId w:val="8"/>
   </w:num>
   <w:num w:numId="5" w16cid:durableId="1516505609">
     <w:abstractNumId w:val="6"/>
   </w:num>
   <w:num w:numId="6" w16cid:durableId="1892615024">
-    <w:abstractNumId w:val="8"/>
+    <w:abstractNumId w:val="9"/>
   </w:num>
   <w:num w:numId="7" w16cid:durableId="557204924">
     <w:abstractNumId w:val="5"/>
   </w:num>
   <w:num w:numId="8" w16cid:durableId="1882787685">
-    <w:abstractNumId w:val="10"/>
+    <w:abstractNumId w:val="11"/>
   </w:num>
   <w:num w:numId="9" w16cid:durableId="653029040">
     <w:abstractNumId w:val="2"/>
   </w:num>
   <w:num w:numId="10" w16cid:durableId="1976250740">
-    <w:abstractNumId w:val="11"/>
+    <w:abstractNumId w:val="12"/>
   </w:num>
   <w:num w:numId="11" w16cid:durableId="709695036">
-    <w:abstractNumId w:val="13"/>
+    <w:abstractNumId w:val="15"/>
   </w:num>
   <w:num w:numId="12" w16cid:durableId="904995331">
-    <w:abstractNumId w:val="12"/>
+    <w:abstractNumId w:val="14"/>
   </w:num>
   <w:num w:numId="13" w16cid:durableId="1351225274">
     <w:abstractNumId w:val="4"/>
   </w:num>
   <w:num w:numId="14" w16cid:durableId="1635788646">
     <w:abstractNumId w:val="0"/>
+  </w:num>
+  <w:num w:numId="15" w16cid:durableId="1053774821">
+    <w:abstractNumId w:val="7"/>
+  </w:num>
+  <w:num w:numId="16" w16cid:durableId="1971664975">
+    <w:abstractNumId w:val="13"/>
   </w:num>
 </w:numbering>
 </file>
@@ -11419,6 +11988,7 @@
   <w:style w:type="character" w:default="1" w:styleId="DefaultParagraphFont">
     <w:name w:val="Default Paragraph Font"/>
     <w:uiPriority w:val="1"/>
+    <w:semiHidden/>
     <w:unhideWhenUsed/>
   </w:style>
   <w:style w:type="table" w:default="1" w:styleId="TableNormal">

</xml_diff>

<commit_message>
Added tests to project doc
</commit_message>
<xml_diff>
--- a/Documents/Pill Pilot P2A2_Document_Template.docx
+++ b/Documents/Pill Pilot P2A2_Document_Template.docx
@@ -195,6 +195,7 @@
         </w:rPr>
         <w:t xml:space="preserve">Project Name: </w:t>
       </w:r>
+      <w:proofErr w:type="spellStart"/>
       <w:r>
         <w:rPr>
           <w:rFonts w:ascii="Roboto" w:eastAsia="Roboto" w:hAnsi="Roboto" w:cs="Roboto"/>
@@ -206,6 +207,7 @@
         </w:rPr>
         <w:t>PillPilot</w:t>
       </w:r>
+      <w:proofErr w:type="spellEnd"/>
     </w:p>
     <w:p>
       <w:pPr>
@@ -302,7 +304,33 @@
           <w:szCs w:val="24"/>
           <w:lang w:val="en-US"/>
         </w:rPr>
-        <w:t xml:space="preserve">Team Github repo URL: </w:t>
+        <w:t xml:space="preserve">Team </w:t>
+      </w:r>
+      <w:proofErr w:type="spellStart"/>
+      <w:r>
+        <w:rPr>
+          <w:rFonts w:ascii="Roboto" w:eastAsia="Roboto" w:hAnsi="Roboto" w:cs="Roboto"/>
+          <w:b/>
+          <w:bCs/>
+          <w:color w:val="1D2125"/>
+          <w:sz w:val="24"/>
+          <w:szCs w:val="24"/>
+          <w:lang w:val="en-US"/>
+        </w:rPr>
+        <w:t>Github</w:t>
+      </w:r>
+      <w:proofErr w:type="spellEnd"/>
+      <w:r>
+        <w:rPr>
+          <w:rFonts w:ascii="Roboto" w:eastAsia="Roboto" w:hAnsi="Roboto" w:cs="Roboto"/>
+          <w:b/>
+          <w:bCs/>
+          <w:color w:val="1D2125"/>
+          <w:sz w:val="24"/>
+          <w:szCs w:val="24"/>
+          <w:lang w:val="en-US"/>
+        </w:rPr>
+        <w:t xml:space="preserve"> repo URL: </w:t>
       </w:r>
       <w:hyperlink r:id="rId6" w:history="1">
         <w:r>
@@ -607,8 +635,13 @@
               </w:rPr>
             </w:pPr>
             <w:r>
-              <w:t>Dayne Tescum</w:t>
-            </w:r>
+              <w:t xml:space="preserve">Dayne </w:t>
+            </w:r>
+            <w:proofErr w:type="spellStart"/>
+            <w:r>
+              <w:t>Tescum</w:t>
+            </w:r>
+            <w:proofErr w:type="spellEnd"/>
           </w:p>
         </w:tc>
       </w:tr>
@@ -1166,7 +1199,25 @@
                 <w:iCs/>
                 <w:lang w:val="en-US"/>
               </w:rPr>
-              <w:t>on a time limit or anything, so just navigate around</w:t>
+              <w:t xml:space="preserve">on a </w:t>
+            </w:r>
+            <w:proofErr w:type="gramStart"/>
+            <w:r>
+              <w:rPr>
+                <w:i/>
+                <w:iCs/>
+                <w:lang w:val="en-US"/>
+              </w:rPr>
+              <w:t>time</w:t>
+            </w:r>
+            <w:proofErr w:type="gramEnd"/>
+            <w:r>
+              <w:rPr>
+                <w:i/>
+                <w:iCs/>
+                <w:lang w:val="en-US"/>
+              </w:rPr>
+              <w:t xml:space="preserve"> limit or anything, so just navigate around</w:t>
             </w:r>
             <w:r>
               <w:rPr>
@@ -1361,7 +1412,16 @@
                 <w:iCs/>
                 <w:lang w:val="en-US"/>
               </w:rPr>
-              <w:t>Happy exploring!</w:t>
+              <w:t xml:space="preserve">Happy </w:t>
+            </w:r>
+            <w:proofErr w:type="gramStart"/>
+            <w:r>
+              <w:rPr>
+                <w:i/>
+                <w:iCs/>
+                <w:lang w:val="en-US"/>
+              </w:rPr>
+              <w:t>exploring!</w:t>
             </w:r>
             <w:r>
               <w:rPr>
@@ -1371,6 +1431,7 @@
               </w:rPr>
               <w:t>.</w:t>
             </w:r>
+            <w:proofErr w:type="gramEnd"/>
             <w:r>
               <w:rPr>
                 <w:i/>
@@ -1461,6 +1522,7 @@
               </w:rPr>
               <w:t>Completed successfully</w:t>
             </w:r>
+            <w:proofErr w:type="gramStart"/>
             <w:r>
               <w:rPr>
                 <w:b/>
@@ -1471,6 +1533,7 @@
             <w:r>
               <w:t xml:space="preserve">  yes</w:t>
             </w:r>
+            <w:proofErr w:type="gramEnd"/>
           </w:p>
           <w:p>
             <w:pPr>
@@ -1618,11 +1681,20 @@
                 <w:b/>
                 <w:bCs/>
               </w:rPr>
-              <w:t>Completed successfully:</w:t>
+              <w:t>Completed successfully</w:t>
+            </w:r>
+            <w:proofErr w:type="gramStart"/>
+            <w:r>
+              <w:rPr>
+                <w:b/>
+                <w:bCs/>
+              </w:rPr>
+              <w:t>:</w:t>
             </w:r>
             <w:r>
               <w:t xml:space="preserve">  yes</w:t>
             </w:r>
+            <w:proofErr w:type="gramEnd"/>
           </w:p>
           <w:p>
             <w:pPr>
@@ -1767,11 +1839,20 @@
                 <w:b/>
                 <w:bCs/>
               </w:rPr>
-              <w:t>Completed successfully:</w:t>
+              <w:t>Completed successfully</w:t>
+            </w:r>
+            <w:proofErr w:type="gramStart"/>
+            <w:r>
+              <w:rPr>
+                <w:b/>
+                <w:bCs/>
+              </w:rPr>
+              <w:t>:</w:t>
             </w:r>
             <w:r>
               <w:t xml:space="preserve">  yes</w:t>
             </w:r>
+            <w:proofErr w:type="gramEnd"/>
           </w:p>
           <w:p>
             <w:pPr>
@@ -1929,11 +2010,20 @@
                 <w:b/>
                 <w:bCs/>
               </w:rPr>
-              <w:t>Completed successfully:</w:t>
+              <w:t>Completed successfully</w:t>
+            </w:r>
+            <w:proofErr w:type="gramStart"/>
+            <w:r>
+              <w:rPr>
+                <w:b/>
+                <w:bCs/>
+              </w:rPr>
+              <w:t>:</w:t>
             </w:r>
             <w:r>
               <w:t xml:space="preserve">  yes</w:t>
             </w:r>
+            <w:proofErr w:type="gramEnd"/>
           </w:p>
           <w:p>
             <w:pPr>
@@ -2044,7 +2134,35 @@
               <w:rPr>
                 <w:lang w:val="en-US"/>
               </w:rPr>
-              <w:t>After looking on home page for a tab labeled FAQ, came to the conclusion that there was not one, and it was probably under “Help”. Was excited to be correct.</w:t>
+              <w:t xml:space="preserve">After looking on home page for a tab labeled FAQ, </w:t>
+            </w:r>
+            <w:proofErr w:type="gramStart"/>
+            <w:r>
+              <w:rPr>
+                <w:lang w:val="en-US"/>
+              </w:rPr>
+              <w:t>came to the conclusion</w:t>
+            </w:r>
+            <w:proofErr w:type="gramEnd"/>
+            <w:r>
+              <w:rPr>
+                <w:lang w:val="en-US"/>
+              </w:rPr>
+              <w:t xml:space="preserve"> that there was not one, and it was probably under “Help”. </w:t>
+            </w:r>
+            <w:proofErr w:type="gramStart"/>
+            <w:r>
+              <w:rPr>
+                <w:lang w:val="en-US"/>
+              </w:rPr>
+              <w:t>Was</w:t>
+            </w:r>
+            <w:proofErr w:type="gramEnd"/>
+            <w:r>
+              <w:rPr>
+                <w:lang w:val="en-US"/>
+              </w:rPr>
+              <w:t xml:space="preserve"> excited to be correct.</w:t>
             </w:r>
           </w:p>
         </w:tc>
@@ -2073,11 +2191,20 @@
                 <w:b/>
                 <w:bCs/>
               </w:rPr>
-              <w:t>Completed successfully:</w:t>
+              <w:t>Completed successfully</w:t>
+            </w:r>
+            <w:proofErr w:type="gramStart"/>
+            <w:r>
+              <w:rPr>
+                <w:b/>
+                <w:bCs/>
+              </w:rPr>
+              <w:t>:</w:t>
             </w:r>
             <w:r>
               <w:t xml:space="preserve">  yes</w:t>
             </w:r>
+            <w:proofErr w:type="gramEnd"/>
           </w:p>
           <w:p>
             <w:pPr>
@@ -2174,8 +2301,18 @@
                 <w:bCs/>
                 <w:lang w:val="en-US"/>
               </w:rPr>
-              <w:t>Any other gestures made:</w:t>
-            </w:r>
+              <w:t xml:space="preserve">Any other gestures </w:t>
+            </w:r>
+            <w:proofErr w:type="gramStart"/>
+            <w:r>
+              <w:rPr>
+                <w:b/>
+                <w:bCs/>
+                <w:lang w:val="en-US"/>
+              </w:rPr>
+              <w:t>made:</w:t>
+            </w:r>
+            <w:proofErr w:type="gramEnd"/>
             <w:r>
               <w:rPr>
                 <w:b/>
@@ -2217,11 +2354,20 @@
                 <w:b/>
                 <w:bCs/>
               </w:rPr>
-              <w:t>Completed successfully:</w:t>
+              <w:t>Completed successfully</w:t>
+            </w:r>
+            <w:proofErr w:type="gramStart"/>
+            <w:r>
+              <w:rPr>
+                <w:b/>
+                <w:bCs/>
+              </w:rPr>
+              <w:t>:</w:t>
             </w:r>
             <w:r>
               <w:t xml:space="preserve">  yes</w:t>
             </w:r>
+            <w:proofErr w:type="gramEnd"/>
           </w:p>
           <w:p>
             <w:pPr>
@@ -2385,11 +2531,20 @@
                 <w:b/>
                 <w:bCs/>
               </w:rPr>
-              <w:t>Completed successfully:</w:t>
+              <w:t>Completed successfully</w:t>
+            </w:r>
+            <w:proofErr w:type="gramStart"/>
+            <w:r>
+              <w:rPr>
+                <w:b/>
+                <w:bCs/>
+              </w:rPr>
+              <w:t>:</w:t>
             </w:r>
             <w:r>
               <w:t xml:space="preserve">  yes</w:t>
             </w:r>
+            <w:proofErr w:type="gramEnd"/>
           </w:p>
           <w:p>
             <w:pPr>
@@ -2444,7 +2599,21 @@
               <w:rPr>
                 <w:lang w:val="en-US"/>
               </w:rPr>
-              <w:t>Focused, was very adept at making sure the spelling was correct.</w:t>
+              <w:t xml:space="preserve">Focused, </w:t>
+            </w:r>
+            <w:proofErr w:type="gramStart"/>
+            <w:r>
+              <w:rPr>
+                <w:lang w:val="en-US"/>
+              </w:rPr>
+              <w:t>was</w:t>
+            </w:r>
+            <w:proofErr w:type="gramEnd"/>
+            <w:r>
+              <w:rPr>
+                <w:lang w:val="en-US"/>
+              </w:rPr>
+              <w:t xml:space="preserve"> very adept at making sure the spelling was correct.</w:t>
             </w:r>
           </w:p>
           <w:p>
@@ -2544,11 +2713,20 @@
                 <w:b/>
                 <w:bCs/>
               </w:rPr>
-              <w:t>Completed successfully:</w:t>
+              <w:t>Completed successfully</w:t>
+            </w:r>
+            <w:proofErr w:type="gramStart"/>
+            <w:r>
+              <w:rPr>
+                <w:b/>
+                <w:bCs/>
+              </w:rPr>
+              <w:t>:</w:t>
             </w:r>
             <w:r>
               <w:t xml:space="preserve">  yes</w:t>
             </w:r>
+            <w:proofErr w:type="gramEnd"/>
           </w:p>
           <w:p>
             <w:pPr>
@@ -2690,11 +2868,20 @@
                 <w:b/>
                 <w:bCs/>
               </w:rPr>
-              <w:t>Completed successfully:</w:t>
+              <w:t>Completed successfully</w:t>
+            </w:r>
+            <w:proofErr w:type="gramStart"/>
+            <w:r>
+              <w:rPr>
+                <w:b/>
+                <w:bCs/>
+              </w:rPr>
+              <w:t>:</w:t>
             </w:r>
             <w:r>
               <w:t xml:space="preserve">  yes</w:t>
             </w:r>
+            <w:proofErr w:type="gramEnd"/>
           </w:p>
           <w:p>
             <w:pPr>
@@ -2797,7 +2984,21 @@
               <w:rPr>
                 <w:lang w:val="en-US"/>
               </w:rPr>
-              <w:t xml:space="preserve"> Just as the pencil clearly said “edit” to her, the trash can emoticon clearly described a delete button. Furthermore, made note of the text that appeared when scrolling over the emotes, confirming her suspicion. </w:t>
+              <w:t xml:space="preserve"> Just as the pencil clearly said “edit” to her, the trash can emoticon clearly described a delete button. Furthermore, made </w:t>
+            </w:r>
+            <w:proofErr w:type="gramStart"/>
+            <w:r>
+              <w:rPr>
+                <w:lang w:val="en-US"/>
+              </w:rPr>
+              <w:t>note</w:t>
+            </w:r>
+            <w:proofErr w:type="gramEnd"/>
+            <w:r>
+              <w:rPr>
+                <w:lang w:val="en-US"/>
+              </w:rPr>
+              <w:t xml:space="preserve"> of the text that appeared when scrolling over the emotes, confirming her suspicion. </w:t>
             </w:r>
           </w:p>
         </w:tc>
@@ -2826,11 +3027,20 @@
                 <w:b/>
                 <w:bCs/>
               </w:rPr>
-              <w:t>Completed successfully:</w:t>
+              <w:t>Completed successfully</w:t>
+            </w:r>
+            <w:proofErr w:type="gramStart"/>
+            <w:r>
+              <w:rPr>
+                <w:b/>
+                <w:bCs/>
+              </w:rPr>
+              <w:t>:</w:t>
             </w:r>
             <w:r>
               <w:t xml:space="preserve">  yes</w:t>
             </w:r>
+            <w:proofErr w:type="gramEnd"/>
           </w:p>
           <w:p>
             <w:pPr>
@@ -3059,13 +3269,41 @@
                 <w:lang w:val="en-US"/>
               </w:rPr>
             </w:pPr>
-            <w:r>
-              <w:rPr>
-                <w:i/>
-                <w:iCs/>
-                <w:lang w:val="en-US"/>
-              </w:rPr>
-              <w:t xml:space="preserve">Questions that you must ask are below, but you are more than welcome ask them other questions you deem necessary - </w:t>
+            <w:proofErr w:type="gramStart"/>
+            <w:r>
+              <w:rPr>
+                <w:i/>
+                <w:iCs/>
+                <w:lang w:val="en-US"/>
+              </w:rPr>
+              <w:t>Questions</w:t>
+            </w:r>
+            <w:proofErr w:type="gramEnd"/>
+            <w:r>
+              <w:rPr>
+                <w:i/>
+                <w:iCs/>
+                <w:lang w:val="en-US"/>
+              </w:rPr>
+              <w:t xml:space="preserve"> that you must ask are below, but you are more than welcome </w:t>
+            </w:r>
+            <w:proofErr w:type="gramStart"/>
+            <w:r>
+              <w:rPr>
+                <w:i/>
+                <w:iCs/>
+                <w:lang w:val="en-US"/>
+              </w:rPr>
+              <w:t>ask</w:t>
+            </w:r>
+            <w:proofErr w:type="gramEnd"/>
+            <w:r>
+              <w:rPr>
+                <w:i/>
+                <w:iCs/>
+                <w:lang w:val="en-US"/>
+              </w:rPr>
+              <w:t xml:space="preserve"> them other questions you deem necessary - </w:t>
             </w:r>
             <w:r>
               <w:rPr>
@@ -3177,27 +3415,59 @@
                 <w:iCs/>
                 <w:lang w:val="en-US"/>
               </w:rPr>
-              <w:t xml:space="preserve"> - </w:t>
-            </w:r>
-            <w:r>
-              <w:rPr>
-                <w:b/>
-                <w:bCs/>
-                <w:lang w:val="en-US"/>
-              </w:rPr>
               <w:t xml:space="preserve"> </w:t>
             </w:r>
-            <w:r>
-              <w:rPr>
-                <w:lang w:val="en-US"/>
-              </w:rPr>
-              <w:t>The use of military time, and site is a little bare without images.</w:t>
-            </w:r>
-            <w:r>
-              <w:rPr>
-                <w:lang w:val="en-US"/>
-              </w:rPr>
-              <w:t xml:space="preserve"> So a lot of the pages look similar.</w:t>
+            <w:proofErr w:type="gramStart"/>
+            <w:r>
+              <w:rPr>
+                <w:b/>
+                <w:bCs/>
+                <w:i/>
+                <w:iCs/>
+                <w:lang w:val="en-US"/>
+              </w:rPr>
+              <w:t xml:space="preserve">- </w:t>
+            </w:r>
+            <w:r>
+              <w:rPr>
+                <w:b/>
+                <w:bCs/>
+                <w:lang w:val="en-US"/>
+              </w:rPr>
+              <w:t xml:space="preserve"> </w:t>
+            </w:r>
+            <w:r>
+              <w:rPr>
+                <w:lang w:val="en-US"/>
+              </w:rPr>
+              <w:t>The</w:t>
+            </w:r>
+            <w:proofErr w:type="gramEnd"/>
+            <w:r>
+              <w:rPr>
+                <w:lang w:val="en-US"/>
+              </w:rPr>
+              <w:t xml:space="preserve"> use of military time, and site is a little bare without images.</w:t>
+            </w:r>
+            <w:r>
+              <w:rPr>
+                <w:lang w:val="en-US"/>
+              </w:rPr>
+              <w:t xml:space="preserve"> </w:t>
+            </w:r>
+            <w:proofErr w:type="gramStart"/>
+            <w:r>
+              <w:rPr>
+                <w:lang w:val="en-US"/>
+              </w:rPr>
+              <w:t>So</w:t>
+            </w:r>
+            <w:proofErr w:type="gramEnd"/>
+            <w:r>
+              <w:rPr>
+                <w:lang w:val="en-US"/>
+              </w:rPr>
+              <w:t xml:space="preserve"> a lot of the pages look similar.</w:t>
             </w:r>
           </w:p>
           <w:p>
@@ -3215,15 +3485,27 @@
                 <w:lang w:val="en-US"/>
               </w:rPr>
             </w:pPr>
-            <w:r>
-              <w:rPr>
-                <w:b/>
-                <w:bCs/>
-                <w:i/>
-                <w:iCs/>
-                <w:lang w:val="en-US"/>
-              </w:rPr>
-              <w:t xml:space="preserve">what page or tool stuck out most to you - </w:t>
+            <w:proofErr w:type="gramStart"/>
+            <w:r>
+              <w:rPr>
+                <w:b/>
+                <w:bCs/>
+                <w:i/>
+                <w:iCs/>
+                <w:lang w:val="en-US"/>
+              </w:rPr>
+              <w:t>what</w:t>
+            </w:r>
+            <w:proofErr w:type="gramEnd"/>
+            <w:r>
+              <w:rPr>
+                <w:b/>
+                <w:bCs/>
+                <w:i/>
+                <w:iCs/>
+                <w:lang w:val="en-US"/>
+              </w:rPr>
+              <w:t xml:space="preserve"> page or tool stuck out most to you - </w:t>
             </w:r>
             <w:r>
               <w:rPr>
@@ -3237,7 +3519,23 @@
               <w:rPr>
                 <w:lang w:val="en-US"/>
               </w:rPr>
-              <w:t xml:space="preserve"> The page for writing your appointments, for it’s interactivity.</w:t>
+              <w:t xml:space="preserve"> The page for writing your appointments, for </w:t>
+            </w:r>
+            <w:proofErr w:type="spellStart"/>
+            <w:proofErr w:type="gramStart"/>
+            <w:r>
+              <w:rPr>
+                <w:lang w:val="en-US"/>
+              </w:rPr>
+              <w:t>it’s</w:t>
+            </w:r>
+            <w:proofErr w:type="spellEnd"/>
+            <w:proofErr w:type="gramEnd"/>
+            <w:r>
+              <w:rPr>
+                <w:lang w:val="en-US"/>
+              </w:rPr>
+              <w:t xml:space="preserve"> interactivity.</w:t>
             </w:r>
           </w:p>
           <w:p>
@@ -3438,20 +3736,62 @@
               <w:rPr>
                 <w:lang w:val="en-US"/>
               </w:rPr>
-              <w:t>my client being stuck on something, and she overall navigated the site better. Some of that could be due to her remembering the basic layout of the site, but I think it was overall more streamlined than before.</w:t>
-            </w:r>
-          </w:p>
-          <w:p>
-            <w:pPr>
-              <w:rPr>
-                <w:lang w:val="en-US"/>
-              </w:rPr>
-            </w:pPr>
-            <w:r>
-              <w:rPr>
-                <w:lang w:val="en-US"/>
-              </w:rPr>
-              <w:t>If there was one thing I think I could improve on for next time, it’s my directions. I wanted them to be direct, but not so direct that I was basically giving out the instructions. One time my client took a while to find the “FAQ’s”, which was under the Help page, so she took a little bit to find it. But, I didn’t want the task to just be, “View the help page.” I need to find a balance between obscurity and direction for next time.</w:t>
+              <w:t xml:space="preserve">my client being stuck on something, and she overall navigated the site better. Some of that could be due to her remembering the basic layout of the site, but I think it </w:t>
+            </w:r>
+            <w:proofErr w:type="gramStart"/>
+            <w:r>
+              <w:rPr>
+                <w:lang w:val="en-US"/>
+              </w:rPr>
+              <w:t>was overall</w:t>
+            </w:r>
+            <w:proofErr w:type="gramEnd"/>
+            <w:r>
+              <w:rPr>
+                <w:lang w:val="en-US"/>
+              </w:rPr>
+              <w:t xml:space="preserve"> more streamlined than before.</w:t>
+            </w:r>
+          </w:p>
+          <w:p>
+            <w:pPr>
+              <w:rPr>
+                <w:lang w:val="en-US"/>
+              </w:rPr>
+            </w:pPr>
+            <w:r>
+              <w:rPr>
+                <w:lang w:val="en-US"/>
+              </w:rPr>
+              <w:t xml:space="preserve">If there was one </w:t>
+            </w:r>
+            <w:proofErr w:type="gramStart"/>
+            <w:r>
+              <w:rPr>
+                <w:lang w:val="en-US"/>
+              </w:rPr>
+              <w:t>thing</w:t>
+            </w:r>
+            <w:proofErr w:type="gramEnd"/>
+            <w:r>
+              <w:rPr>
+                <w:lang w:val="en-US"/>
+              </w:rPr>
+              <w:t xml:space="preserve"> I think I could improve on for next time, it’s my directions. I wanted them to be direct, but not so direct that I was basically giving out the instructions. One time my client took a while to find the “FAQ’s”, which was under the Help page, so she took a little bit to find it. </w:t>
+            </w:r>
+            <w:proofErr w:type="gramStart"/>
+            <w:r>
+              <w:rPr>
+                <w:lang w:val="en-US"/>
+              </w:rPr>
+              <w:t>But,</w:t>
+            </w:r>
+            <w:proofErr w:type="gramEnd"/>
+            <w:r>
+              <w:rPr>
+                <w:lang w:val="en-US"/>
+              </w:rPr>
+              <w:t xml:space="preserve"> I didn’t want the task to just be, “View the help page.” I need to find a balance between obscurity and direction for next time.</w:t>
             </w:r>
           </w:p>
         </w:tc>
@@ -3795,7 +4135,25 @@
                 <w:iCs/>
                 <w:lang w:val="en-US"/>
               </w:rPr>
-              <w:t>Hello, I am Connor McIntire and I am a computing student at the University of West Georgia. The purpose of this is to test my group’s website that you tested last time. The website is the thing being tested not you. If you remember from last time, the website is to assist the older generation with remembering their medical prescriptions and book appointments. You are going to help us make sure that it is easy to use and effective in what it is doing. I am about to give you the link and prompt you on what your task is. The test itself should not take very long. Are you ready to begin?</w:t>
+              <w:t xml:space="preserve">Hello, I am Connor </w:t>
+            </w:r>
+            <w:proofErr w:type="gramStart"/>
+            <w:r>
+              <w:rPr>
+                <w:i/>
+                <w:iCs/>
+                <w:lang w:val="en-US"/>
+              </w:rPr>
+              <w:t>McIntire</w:t>
+            </w:r>
+            <w:proofErr w:type="gramEnd"/>
+            <w:r>
+              <w:rPr>
+                <w:i/>
+                <w:iCs/>
+                <w:lang w:val="en-US"/>
+              </w:rPr>
+              <w:t xml:space="preserve"> and I am a computing student at the University of West Georgia. The purpose of this is to test my group’s website that you tested last time. The website is the thing being tested not you. If you remember from last time, the website is to assist the older generation with remembering their medical prescriptions and book appointments. You are going to help us make sure that it is easy to use and effective in what it is doing. I am about to give you the link and prompt you on what your task is. The test itself should not take very long. Are you ready to begin?</w:t>
             </w:r>
           </w:p>
         </w:tc>
@@ -3870,11 +4228,20 @@
                 <w:b/>
                 <w:bCs/>
               </w:rPr>
-              <w:t>Completed successfully:</w:t>
+              <w:t>Completed successfully</w:t>
+            </w:r>
+            <w:proofErr w:type="gramStart"/>
+            <w:r>
+              <w:rPr>
+                <w:b/>
+                <w:bCs/>
+              </w:rPr>
+              <w:t>:</w:t>
             </w:r>
             <w:r>
               <w:t xml:space="preserve">  yes</w:t>
             </w:r>
+            <w:proofErr w:type="gramEnd"/>
           </w:p>
           <w:p>
             <w:pPr>
@@ -3947,6 +4314,7 @@
                 <w:lang w:val="en-US"/>
               </w:rPr>
             </w:pPr>
+            <w:proofErr w:type="gramStart"/>
             <w:r>
               <w:rPr>
                 <w:b/>
@@ -3967,6 +4335,7 @@
               </w:rPr>
               <w:t>None</w:t>
             </w:r>
+            <w:proofErr w:type="gramEnd"/>
           </w:p>
           <w:p>
             <w:pPr>
@@ -4021,11 +4390,20 @@
                 <w:b/>
                 <w:bCs/>
               </w:rPr>
-              <w:t>Completed successfully:</w:t>
+              <w:t>Completed successfully</w:t>
+            </w:r>
+            <w:proofErr w:type="gramStart"/>
+            <w:r>
+              <w:rPr>
+                <w:b/>
+                <w:bCs/>
+              </w:rPr>
+              <w:t>:</w:t>
             </w:r>
             <w:r>
               <w:t xml:space="preserve">  yes</w:t>
             </w:r>
+            <w:proofErr w:type="gramEnd"/>
           </w:p>
           <w:p>
             <w:pPr>
@@ -4179,11 +4557,20 @@
                 <w:b/>
                 <w:bCs/>
               </w:rPr>
-              <w:t>Completed successfully:</w:t>
+              <w:t>Completed successfully</w:t>
+            </w:r>
+            <w:proofErr w:type="gramStart"/>
+            <w:r>
+              <w:rPr>
+                <w:b/>
+                <w:bCs/>
+              </w:rPr>
+              <w:t>:</w:t>
             </w:r>
             <w:r>
               <w:t xml:space="preserve">  yes</w:t>
             </w:r>
+            <w:proofErr w:type="gramEnd"/>
           </w:p>
           <w:p>
             <w:pPr>
@@ -4256,6 +4643,7 @@
                 <w:lang w:val="en-US"/>
               </w:rPr>
             </w:pPr>
+            <w:proofErr w:type="gramStart"/>
             <w:r>
               <w:rPr>
                 <w:b/>
@@ -4276,6 +4664,7 @@
               </w:rPr>
               <w:t>None</w:t>
             </w:r>
+            <w:proofErr w:type="gramEnd"/>
           </w:p>
           <w:p>
             <w:pPr>
@@ -4330,11 +4719,20 @@
                 <w:b/>
                 <w:bCs/>
               </w:rPr>
-              <w:t>Completed successfully:</w:t>
+              <w:t>Completed successfully</w:t>
+            </w:r>
+            <w:proofErr w:type="gramStart"/>
+            <w:r>
+              <w:rPr>
+                <w:b/>
+                <w:bCs/>
+              </w:rPr>
+              <w:t>:</w:t>
             </w:r>
             <w:r>
               <w:t xml:space="preserve">  yes</w:t>
             </w:r>
+            <w:proofErr w:type="gramEnd"/>
           </w:p>
           <w:p>
             <w:pPr>
@@ -4407,6 +4805,7 @@
                 <w:lang w:val="en-US"/>
               </w:rPr>
             </w:pPr>
+            <w:proofErr w:type="gramStart"/>
             <w:r>
               <w:rPr>
                 <w:b/>
@@ -4427,6 +4826,7 @@
               </w:rPr>
               <w:t>None</w:t>
             </w:r>
+            <w:proofErr w:type="gramEnd"/>
           </w:p>
           <w:p>
             <w:pPr>
@@ -4481,11 +4881,20 @@
                 <w:b/>
                 <w:bCs/>
               </w:rPr>
-              <w:t>Completed successfully:</w:t>
+              <w:t>Completed successfully</w:t>
+            </w:r>
+            <w:proofErr w:type="gramStart"/>
+            <w:r>
+              <w:rPr>
+                <w:b/>
+                <w:bCs/>
+              </w:rPr>
+              <w:t>:</w:t>
             </w:r>
             <w:r>
               <w:t xml:space="preserve">  yes</w:t>
             </w:r>
+            <w:proofErr w:type="gramEnd"/>
           </w:p>
           <w:p>
             <w:pPr>
@@ -4558,6 +4967,7 @@
                 <w:lang w:val="en-US"/>
               </w:rPr>
             </w:pPr>
+            <w:proofErr w:type="gramStart"/>
             <w:r>
               <w:rPr>
                 <w:b/>
@@ -4578,6 +4988,7 @@
               </w:rPr>
               <w:t>None</w:t>
             </w:r>
+            <w:proofErr w:type="gramEnd"/>
           </w:p>
           <w:p>
             <w:pPr>
@@ -4632,11 +5043,20 @@
                 <w:b/>
                 <w:bCs/>
               </w:rPr>
-              <w:t>Completed successfully:</w:t>
+              <w:t>Completed successfully</w:t>
+            </w:r>
+            <w:proofErr w:type="gramStart"/>
+            <w:r>
+              <w:rPr>
+                <w:b/>
+                <w:bCs/>
+              </w:rPr>
+              <w:t>:</w:t>
             </w:r>
             <w:r>
               <w:t xml:space="preserve">  yes</w:t>
             </w:r>
+            <w:proofErr w:type="gramEnd"/>
           </w:p>
           <w:p>
             <w:pPr>
@@ -4709,6 +5129,7 @@
                 <w:lang w:val="en-US"/>
               </w:rPr>
             </w:pPr>
+            <w:proofErr w:type="gramStart"/>
             <w:r>
               <w:rPr>
                 <w:b/>
@@ -4729,6 +5150,7 @@
               </w:rPr>
               <w:t>None</w:t>
             </w:r>
+            <w:proofErr w:type="gramEnd"/>
           </w:p>
           <w:p>
             <w:pPr>
@@ -4789,11 +5211,20 @@
                 <w:b/>
                 <w:bCs/>
               </w:rPr>
-              <w:t>Completed successfully:</w:t>
+              <w:t>Completed successfully</w:t>
+            </w:r>
+            <w:proofErr w:type="gramStart"/>
+            <w:r>
+              <w:rPr>
+                <w:b/>
+                <w:bCs/>
+              </w:rPr>
+              <w:t>:</w:t>
             </w:r>
             <w:r>
               <w:t xml:space="preserve">  yes</w:t>
             </w:r>
+            <w:proofErr w:type="gramEnd"/>
           </w:p>
           <w:p>
             <w:pPr>
@@ -4867,6 +5298,7 @@
                 <w:lang w:val="en-US"/>
               </w:rPr>
             </w:pPr>
+            <w:proofErr w:type="gramStart"/>
             <w:r>
               <w:rPr>
                 <w:b/>
@@ -4887,6 +5319,7 @@
               </w:rPr>
               <w:t>None</w:t>
             </w:r>
+            <w:proofErr w:type="gramEnd"/>
           </w:p>
           <w:p>
             <w:pPr>
@@ -4948,11 +5381,20 @@
                 <w:b/>
                 <w:bCs/>
               </w:rPr>
-              <w:t>Completed successfully:</w:t>
+              <w:t>Completed successfully</w:t>
+            </w:r>
+            <w:proofErr w:type="gramStart"/>
+            <w:r>
+              <w:rPr>
+                <w:b/>
+                <w:bCs/>
+              </w:rPr>
+              <w:t>:</w:t>
             </w:r>
             <w:r>
               <w:t xml:space="preserve">  yes</w:t>
             </w:r>
+            <w:proofErr w:type="gramEnd"/>
           </w:p>
           <w:p>
             <w:pPr>
@@ -5025,6 +5467,7 @@
                 <w:lang w:val="en-US"/>
               </w:rPr>
             </w:pPr>
+            <w:proofErr w:type="gramStart"/>
             <w:r>
               <w:rPr>
                 <w:b/>
@@ -5045,6 +5488,7 @@
               </w:rPr>
               <w:t>None</w:t>
             </w:r>
+            <w:proofErr w:type="gramEnd"/>
           </w:p>
           <w:p>
             <w:pPr>
@@ -5105,11 +5549,20 @@
                 <w:b/>
                 <w:bCs/>
               </w:rPr>
-              <w:t>Completed successfully:</w:t>
+              <w:t>Completed successfully</w:t>
+            </w:r>
+            <w:proofErr w:type="gramStart"/>
+            <w:r>
+              <w:rPr>
+                <w:b/>
+                <w:bCs/>
+              </w:rPr>
+              <w:t>:</w:t>
             </w:r>
             <w:r>
               <w:t xml:space="preserve">  yes</w:t>
             </w:r>
+            <w:proofErr w:type="gramEnd"/>
           </w:p>
           <w:p>
             <w:pPr>
@@ -5182,6 +5635,7 @@
                 <w:lang w:val="en-US"/>
               </w:rPr>
             </w:pPr>
+            <w:proofErr w:type="gramStart"/>
             <w:r>
               <w:rPr>
                 <w:b/>
@@ -5202,6 +5656,7 @@
               </w:rPr>
               <w:t>None</w:t>
             </w:r>
+            <w:proofErr w:type="gramEnd"/>
           </w:p>
           <w:p>
             <w:pPr>
@@ -5248,7 +5703,15 @@
           </w:tcPr>
           <w:p>
             <w:r>
-              <w:t>Change you billing info</w:t>
+              <w:t xml:space="preserve">Change </w:t>
+            </w:r>
+            <w:proofErr w:type="gramStart"/>
+            <w:r>
+              <w:t>you</w:t>
+            </w:r>
+            <w:proofErr w:type="gramEnd"/>
+            <w:r>
+              <w:t xml:space="preserve"> billing info</w:t>
             </w:r>
           </w:p>
         </w:tc>
@@ -5262,11 +5725,20 @@
                 <w:b/>
                 <w:bCs/>
               </w:rPr>
-              <w:t>Completed successfully:</w:t>
+              <w:t>Completed successfully</w:t>
+            </w:r>
+            <w:proofErr w:type="gramStart"/>
+            <w:r>
+              <w:rPr>
+                <w:b/>
+                <w:bCs/>
+              </w:rPr>
+              <w:t>:</w:t>
             </w:r>
             <w:r>
               <w:t xml:space="preserve">  yes</w:t>
             </w:r>
+            <w:proofErr w:type="gramEnd"/>
           </w:p>
           <w:p>
             <w:pPr>
@@ -5339,6 +5811,7 @@
                 <w:lang w:val="en-US"/>
               </w:rPr>
             </w:pPr>
+            <w:proofErr w:type="gramStart"/>
             <w:r>
               <w:rPr>
                 <w:b/>
@@ -5359,6 +5832,7 @@
               </w:rPr>
               <w:t>None</w:t>
             </w:r>
+            <w:proofErr w:type="gramEnd"/>
           </w:p>
           <w:p>
             <w:pPr>
@@ -5380,11 +5854,19 @@
               </w:rPr>
               <w:t xml:space="preserve"> </w:t>
             </w:r>
-            <w:r>
-              <w:rPr>
-                <w:lang w:val="en-US"/>
-              </w:rPr>
-              <w:t>Took  a second but went to the account page and clicked the button</w:t>
+            <w:proofErr w:type="gramStart"/>
+            <w:r>
+              <w:rPr>
+                <w:lang w:val="en-US"/>
+              </w:rPr>
+              <w:t>Took  a</w:t>
+            </w:r>
+            <w:proofErr w:type="gramEnd"/>
+            <w:r>
+              <w:rPr>
+                <w:lang w:val="en-US"/>
+              </w:rPr>
+              <w:t xml:space="preserve"> second but went to the account page and clicked the button</w:t>
             </w:r>
           </w:p>
         </w:tc>
@@ -5450,13 +5932,41 @@
                 <w:lang w:val="en-US"/>
               </w:rPr>
             </w:pPr>
-            <w:r>
-              <w:rPr>
-                <w:i/>
-                <w:iCs/>
-                <w:lang w:val="en-US"/>
-              </w:rPr>
-              <w:t xml:space="preserve">Questions that you must ask are below, but you are more than welcome ask them other questions you deem necessary -  </w:t>
+            <w:proofErr w:type="gramStart"/>
+            <w:r>
+              <w:rPr>
+                <w:i/>
+                <w:iCs/>
+                <w:lang w:val="en-US"/>
+              </w:rPr>
+              <w:t>Questions</w:t>
+            </w:r>
+            <w:proofErr w:type="gramEnd"/>
+            <w:r>
+              <w:rPr>
+                <w:i/>
+                <w:iCs/>
+                <w:lang w:val="en-US"/>
+              </w:rPr>
+              <w:t xml:space="preserve"> that you must ask are below, but you are more than welcome </w:t>
+            </w:r>
+            <w:proofErr w:type="gramStart"/>
+            <w:r>
+              <w:rPr>
+                <w:i/>
+                <w:iCs/>
+                <w:lang w:val="en-US"/>
+              </w:rPr>
+              <w:t>ask</w:t>
+            </w:r>
+            <w:proofErr w:type="gramEnd"/>
+            <w:r>
+              <w:rPr>
+                <w:i/>
+                <w:iCs/>
+                <w:lang w:val="en-US"/>
+              </w:rPr>
+              <w:t xml:space="preserve"> them other questions you deem necessary -  </w:t>
             </w:r>
           </w:p>
           <w:p>
@@ -5534,27 +6044,59 @@
                 <w:iCs/>
                 <w:lang w:val="en-US"/>
               </w:rPr>
-              <w:t xml:space="preserve"> - </w:t>
-            </w:r>
-            <w:r>
-              <w:rPr>
-                <w:b/>
-                <w:bCs/>
-                <w:lang w:val="en-US"/>
-              </w:rPr>
               <w:t xml:space="preserve"> </w:t>
             </w:r>
-            <w:r>
-              <w:rPr>
-                <w:lang w:val="en-US"/>
-              </w:rPr>
-              <w:t>They did not like</w:t>
-            </w:r>
-            <w:r>
-              <w:rPr>
-                <w:lang w:val="en-US"/>
-              </w:rPr>
-              <w:t xml:space="preserve"> the transportation page because it was not efficient and they kept having to cycle the pages</w:t>
+            <w:proofErr w:type="gramStart"/>
+            <w:r>
+              <w:rPr>
+                <w:b/>
+                <w:bCs/>
+                <w:i/>
+                <w:iCs/>
+                <w:lang w:val="en-US"/>
+              </w:rPr>
+              <w:t xml:space="preserve">- </w:t>
+            </w:r>
+            <w:r>
+              <w:rPr>
+                <w:b/>
+                <w:bCs/>
+                <w:lang w:val="en-US"/>
+              </w:rPr>
+              <w:t xml:space="preserve"> </w:t>
+            </w:r>
+            <w:r>
+              <w:rPr>
+                <w:lang w:val="en-US"/>
+              </w:rPr>
+              <w:t>They</w:t>
+            </w:r>
+            <w:proofErr w:type="gramEnd"/>
+            <w:r>
+              <w:rPr>
+                <w:lang w:val="en-US"/>
+              </w:rPr>
+              <w:t xml:space="preserve"> did not like</w:t>
+            </w:r>
+            <w:r>
+              <w:rPr>
+                <w:lang w:val="en-US"/>
+              </w:rPr>
+              <w:t xml:space="preserve"> the transportation page because it was not </w:t>
+            </w:r>
+            <w:proofErr w:type="gramStart"/>
+            <w:r>
+              <w:rPr>
+                <w:lang w:val="en-US"/>
+              </w:rPr>
+              <w:t>efficient</w:t>
+            </w:r>
+            <w:proofErr w:type="gramEnd"/>
+            <w:r>
+              <w:rPr>
+                <w:lang w:val="en-US"/>
+              </w:rPr>
+              <w:t xml:space="preserve"> and they kept having to cycle the pages</w:t>
             </w:r>
           </w:p>
           <w:p>
@@ -5745,7 +6287,25 @@
                 <w:iCs/>
                 <w:lang w:val="en-US"/>
               </w:rPr>
-              <w:t xml:space="preserve">I think I need to work on possibly helping the user next time or cutting the time short because sitting there for two minutes for the transport page was very suboptimal.. </w:t>
+              <w:t xml:space="preserve">I think I need to work on possibly helping the user next time or cutting the time short because sitting there for two minutes for the transport page was very </w:t>
+            </w:r>
+            <w:proofErr w:type="gramStart"/>
+            <w:r>
+              <w:rPr>
+                <w:i/>
+                <w:iCs/>
+                <w:lang w:val="en-US"/>
+              </w:rPr>
+              <w:t>suboptimal..</w:t>
+            </w:r>
+            <w:proofErr w:type="gramEnd"/>
+            <w:r>
+              <w:rPr>
+                <w:i/>
+                <w:iCs/>
+                <w:lang w:val="en-US"/>
+              </w:rPr>
+              <w:t xml:space="preserve"> </w:t>
             </w:r>
           </w:p>
         </w:tc>
@@ -5856,8 +6416,18 @@
                 <w:iCs/>
                 <w:lang w:val="en-US"/>
               </w:rPr>
-              <w:t>Dayne Tescum</w:t>
-            </w:r>
+              <w:t xml:space="preserve">Dayne </w:t>
+            </w:r>
+            <w:proofErr w:type="spellStart"/>
+            <w:r>
+              <w:rPr>
+                <w:i/>
+                <w:iCs/>
+                <w:lang w:val="en-US"/>
+              </w:rPr>
+              <w:t>Tescum</w:t>
+            </w:r>
+            <w:proofErr w:type="spellEnd"/>
           </w:p>
         </w:tc>
       </w:tr>
@@ -6195,7 +6765,23 @@
                 <w:i/>
                 <w:iCs/>
               </w:rPr>
-              <w:t xml:space="preserve"> but we have made various adjustments. Like last time, I am going to ask you to complete a task and all you have to do is try to complete it to the best of your </w:t>
+              <w:t xml:space="preserve"> but we have made various adjustments. Like last time, I am going to ask you to complete a task and all you </w:t>
+            </w:r>
+            <w:proofErr w:type="gramStart"/>
+            <w:r>
+              <w:rPr>
+                <w:i/>
+                <w:iCs/>
+              </w:rPr>
+              <w:t>have to</w:t>
+            </w:r>
+            <w:proofErr w:type="gramEnd"/>
+            <w:r>
+              <w:rPr>
+                <w:i/>
+                <w:iCs/>
+              </w:rPr>
+              <w:t xml:space="preserve"> do is try to complete it to the best of your </w:t>
             </w:r>
             <w:r>
               <w:rPr>
@@ -6326,7 +6912,15 @@
                 <w:b/>
                 <w:bCs/>
               </w:rPr>
-              <w:t>Completed successfully:</w:t>
+              <w:t>Completed successfully</w:t>
+            </w:r>
+            <w:proofErr w:type="gramStart"/>
+            <w:r>
+              <w:rPr>
+                <w:b/>
+                <w:bCs/>
+              </w:rPr>
+              <w:t>:</w:t>
             </w:r>
             <w:r>
               <w:t xml:space="preserve">  </w:t>
@@ -6338,6 +6932,7 @@
               </w:rPr>
               <w:t>yes</w:t>
             </w:r>
+            <w:proofErr w:type="gramEnd"/>
             <w:r>
               <w:t>/no</w:t>
             </w:r>
@@ -6499,7 +7094,15 @@
                 <w:b/>
                 <w:bCs/>
               </w:rPr>
-              <w:t>Completed successfully:</w:t>
+              <w:t>Completed successfully</w:t>
+            </w:r>
+            <w:proofErr w:type="gramStart"/>
+            <w:r>
+              <w:rPr>
+                <w:b/>
+                <w:bCs/>
+              </w:rPr>
+              <w:t>:</w:t>
             </w:r>
             <w:r>
               <w:t xml:space="preserve">  </w:t>
@@ -6511,6 +7114,7 @@
               </w:rPr>
               <w:t>yes</w:t>
             </w:r>
+            <w:proofErr w:type="gramEnd"/>
             <w:r>
               <w:t>/no</w:t>
             </w:r>
@@ -6652,7 +7256,15 @@
                 <w:b/>
                 <w:bCs/>
               </w:rPr>
-              <w:t>Completed successfully:</w:t>
+              <w:t>Completed successfully</w:t>
+            </w:r>
+            <w:proofErr w:type="gramStart"/>
+            <w:r>
+              <w:rPr>
+                <w:b/>
+                <w:bCs/>
+              </w:rPr>
+              <w:t>:</w:t>
             </w:r>
             <w:r>
               <w:t xml:space="preserve">  </w:t>
@@ -6664,6 +7276,7 @@
               </w:rPr>
               <w:t>yes</w:t>
             </w:r>
+            <w:proofErr w:type="gramEnd"/>
             <w:r>
               <w:t>/no</w:t>
             </w:r>
@@ -6732,6 +7345,7 @@
                 <w:lang w:val="en-US"/>
               </w:rPr>
             </w:pPr>
+            <w:proofErr w:type="gramStart"/>
             <w:r>
               <w:rPr>
                 <w:b/>
@@ -6754,6 +7368,7 @@
               </w:rPr>
               <w:t>None</w:t>
             </w:r>
+            <w:proofErr w:type="gramEnd"/>
           </w:p>
           <w:p>
             <w:pPr>
@@ -6806,6 +7421,7 @@
               </w:rPr>
               <w:t>Completed successfully</w:t>
             </w:r>
+            <w:proofErr w:type="gramStart"/>
             <w:r>
               <w:rPr>
                 <w:b/>
@@ -6813,6 +7429,7 @@
               </w:rPr>
               <w:t>:  yes</w:t>
             </w:r>
+            <w:proofErr w:type="gramEnd"/>
             <w:r>
               <w:t>/no</w:t>
             </w:r>
@@ -6881,6 +7498,7 @@
                 <w:lang w:val="en-US"/>
               </w:rPr>
             </w:pPr>
+            <w:proofErr w:type="gramStart"/>
             <w:r>
               <w:rPr>
                 <w:b/>
@@ -6903,6 +7521,7 @@
               </w:rPr>
               <w:t>None</w:t>
             </w:r>
+            <w:proofErr w:type="gramEnd"/>
           </w:p>
           <w:p>
             <w:pPr>
@@ -6956,7 +7575,15 @@
                 <w:b/>
                 <w:bCs/>
               </w:rPr>
-              <w:t>Completed successfully:</w:t>
+              <w:t>Completed successfully</w:t>
+            </w:r>
+            <w:proofErr w:type="gramStart"/>
+            <w:r>
+              <w:rPr>
+                <w:b/>
+                <w:bCs/>
+              </w:rPr>
+              <w:t>:</w:t>
             </w:r>
             <w:r>
               <w:t xml:space="preserve">  </w:t>
@@ -6968,6 +7595,7 @@
               </w:rPr>
               <w:t>yes</w:t>
             </w:r>
+            <w:proofErr w:type="gramEnd"/>
             <w:r>
               <w:t>/no</w:t>
             </w:r>
@@ -7036,6 +7664,7 @@
                 <w:lang w:val="en-US"/>
               </w:rPr>
             </w:pPr>
+            <w:proofErr w:type="gramStart"/>
             <w:r>
               <w:rPr>
                 <w:b/>
@@ -7058,6 +7687,7 @@
               </w:rPr>
               <w:t>None</w:t>
             </w:r>
+            <w:proofErr w:type="gramEnd"/>
           </w:p>
           <w:p>
             <w:pPr>
@@ -7114,7 +7744,15 @@
                 <w:b/>
                 <w:bCs/>
               </w:rPr>
-              <w:t>Completed successfully:</w:t>
+              <w:t>Completed successfully</w:t>
+            </w:r>
+            <w:proofErr w:type="gramStart"/>
+            <w:r>
+              <w:rPr>
+                <w:b/>
+                <w:bCs/>
+              </w:rPr>
+              <w:t>:</w:t>
             </w:r>
             <w:r>
               <w:t xml:space="preserve">  </w:t>
@@ -7126,6 +7764,7 @@
               </w:rPr>
               <w:t>yes</w:t>
             </w:r>
+            <w:proofErr w:type="gramEnd"/>
             <w:r>
               <w:t>/no</w:t>
             </w:r>
@@ -7194,6 +7833,7 @@
                 <w:lang w:val="en-US"/>
               </w:rPr>
             </w:pPr>
+            <w:proofErr w:type="gramStart"/>
             <w:r>
               <w:rPr>
                 <w:b/>
@@ -7216,6 +7856,7 @@
               </w:rPr>
               <w:t>None</w:t>
             </w:r>
+            <w:proofErr w:type="gramEnd"/>
           </w:p>
           <w:p>
             <w:pPr>
@@ -7275,7 +7916,15 @@
                 <w:b/>
                 <w:bCs/>
               </w:rPr>
-              <w:t>Completed successfully:</w:t>
+              <w:t>Completed successfully</w:t>
+            </w:r>
+            <w:proofErr w:type="gramStart"/>
+            <w:r>
+              <w:rPr>
+                <w:b/>
+                <w:bCs/>
+              </w:rPr>
+              <w:t>:</w:t>
             </w:r>
             <w:r>
               <w:t xml:space="preserve">  </w:t>
@@ -7287,6 +7936,7 @@
               </w:rPr>
               <w:t>yes</w:t>
             </w:r>
+            <w:proofErr w:type="gramEnd"/>
             <w:r>
               <w:t>/no</w:t>
             </w:r>
@@ -7346,15 +7996,26 @@
                 <w:bCs/>
                 <w:lang w:val="en-US"/>
               </w:rPr>
-              <w:t xml:space="preserve"> Slight Squit</w:t>
-            </w:r>
-          </w:p>
-          <w:p>
-            <w:pPr>
-              <w:rPr>
-                <w:lang w:val="en-US"/>
-              </w:rPr>
-            </w:pPr>
+              <w:t xml:space="preserve"> Slight </w:t>
+            </w:r>
+            <w:proofErr w:type="spellStart"/>
+            <w:r>
+              <w:rPr>
+                <w:b/>
+                <w:bCs/>
+                <w:lang w:val="en-US"/>
+              </w:rPr>
+              <w:t>Squit</w:t>
+            </w:r>
+            <w:proofErr w:type="spellEnd"/>
+          </w:p>
+          <w:p>
+            <w:pPr>
+              <w:rPr>
+                <w:lang w:val="en-US"/>
+              </w:rPr>
+            </w:pPr>
+            <w:proofErr w:type="gramStart"/>
             <w:r>
               <w:rPr>
                 <w:b/>
@@ -7377,6 +8038,7 @@
               </w:rPr>
               <w:t>None</w:t>
             </w:r>
+            <w:proofErr w:type="gramEnd"/>
           </w:p>
           <w:p>
             <w:pPr>
@@ -7432,7 +8094,15 @@
                 <w:b/>
                 <w:bCs/>
               </w:rPr>
-              <w:t>Completed successfully:</w:t>
+              <w:t>Completed successfully</w:t>
+            </w:r>
+            <w:proofErr w:type="gramStart"/>
+            <w:r>
+              <w:rPr>
+                <w:b/>
+                <w:bCs/>
+              </w:rPr>
+              <w:t>:</w:t>
             </w:r>
             <w:r>
               <w:t xml:space="preserve">  </w:t>
@@ -7444,6 +8114,7 @@
               </w:rPr>
               <w:t>yes</w:t>
             </w:r>
+            <w:proofErr w:type="gramEnd"/>
             <w:r>
               <w:t>/no</w:t>
             </w:r>
@@ -7530,7 +8201,23 @@
               <w:rPr>
                 <w:lang w:val="en-US"/>
               </w:rPr>
-              <w:t>“is it fine if I cant select an appointment?”</w:t>
+              <w:t xml:space="preserve">“is it fine if I </w:t>
+            </w:r>
+            <w:proofErr w:type="spellStart"/>
+            <w:proofErr w:type="gramStart"/>
+            <w:r>
+              <w:rPr>
+                <w:lang w:val="en-US"/>
+              </w:rPr>
+              <w:t>cant</w:t>
+            </w:r>
+            <w:proofErr w:type="spellEnd"/>
+            <w:proofErr w:type="gramEnd"/>
+            <w:r>
+              <w:rPr>
+                <w:lang w:val="en-US"/>
+              </w:rPr>
+              <w:t xml:space="preserve"> select an appointment?”</w:t>
             </w:r>
           </w:p>
           <w:p>
@@ -7590,7 +8277,15 @@
                 <w:b/>
                 <w:bCs/>
               </w:rPr>
-              <w:t>Completed successfully:</w:t>
+              <w:t>Completed successfully</w:t>
+            </w:r>
+            <w:proofErr w:type="gramStart"/>
+            <w:r>
+              <w:rPr>
+                <w:b/>
+                <w:bCs/>
+              </w:rPr>
+              <w:t>:</w:t>
             </w:r>
             <w:r>
               <w:t xml:space="preserve">  </w:t>
@@ -7602,6 +8297,7 @@
               </w:rPr>
               <w:t>yes</w:t>
             </w:r>
+            <w:proofErr w:type="gramEnd"/>
             <w:r>
               <w:t>/no</w:t>
             </w:r>
@@ -7670,6 +8366,7 @@
                 <w:lang w:val="en-US"/>
               </w:rPr>
             </w:pPr>
+            <w:proofErr w:type="gramStart"/>
             <w:r>
               <w:rPr>
                 <w:b/>
@@ -7692,6 +8389,7 @@
               </w:rPr>
               <w:t>None</w:t>
             </w:r>
+            <w:proofErr w:type="gramEnd"/>
           </w:p>
           <w:p>
             <w:pPr>
@@ -7742,7 +8440,15 @@
                 <w:b/>
                 <w:bCs/>
               </w:rPr>
-              <w:t>Completed successfully:</w:t>
+              <w:t>Completed successfully</w:t>
+            </w:r>
+            <w:proofErr w:type="gramStart"/>
+            <w:r>
+              <w:rPr>
+                <w:b/>
+                <w:bCs/>
+              </w:rPr>
+              <w:t>:</w:t>
             </w:r>
             <w:r>
               <w:t xml:space="preserve">  </w:t>
@@ -7754,6 +8460,7 @@
               </w:rPr>
               <w:t>yes</w:t>
             </w:r>
+            <w:proofErr w:type="gramEnd"/>
             <w:r>
               <w:t>/no</w:t>
             </w:r>
@@ -7822,6 +8529,7 @@
                 <w:lang w:val="en-US"/>
               </w:rPr>
             </w:pPr>
+            <w:proofErr w:type="gramStart"/>
             <w:r>
               <w:rPr>
                 <w:b/>
@@ -7844,6 +8552,7 @@
               </w:rPr>
               <w:t>None</w:t>
             </w:r>
+            <w:proofErr w:type="gramEnd"/>
           </w:p>
           <w:p>
             <w:pPr>
@@ -7931,13 +8640,41 @@
                 <w:lang w:val="en-US"/>
               </w:rPr>
             </w:pPr>
-            <w:r>
-              <w:rPr>
-                <w:i/>
-                <w:iCs/>
-                <w:lang w:val="en-US"/>
-              </w:rPr>
-              <w:t xml:space="preserve">Questions that you must ask are below, but you are more than welcome ask them other questions you deem necessary -  </w:t>
+            <w:proofErr w:type="gramStart"/>
+            <w:r>
+              <w:rPr>
+                <w:i/>
+                <w:iCs/>
+                <w:lang w:val="en-US"/>
+              </w:rPr>
+              <w:t>Questions</w:t>
+            </w:r>
+            <w:proofErr w:type="gramEnd"/>
+            <w:r>
+              <w:rPr>
+                <w:i/>
+                <w:iCs/>
+                <w:lang w:val="en-US"/>
+              </w:rPr>
+              <w:t xml:space="preserve"> that you must ask are below, but you are more than welcome </w:t>
+            </w:r>
+            <w:proofErr w:type="gramStart"/>
+            <w:r>
+              <w:rPr>
+                <w:i/>
+                <w:iCs/>
+                <w:lang w:val="en-US"/>
+              </w:rPr>
+              <w:t>ask</w:t>
+            </w:r>
+            <w:proofErr w:type="gramEnd"/>
+            <w:r>
+              <w:rPr>
+                <w:i/>
+                <w:iCs/>
+                <w:lang w:val="en-US"/>
+              </w:rPr>
+              <w:t xml:space="preserve"> them other questions you deem necessary -  </w:t>
             </w:r>
           </w:p>
           <w:p>
@@ -8143,7 +8880,25 @@
                 <w:iCs/>
                 <w:lang w:val="en-US"/>
               </w:rPr>
-              <w:t>Test went well it seems everything navigation wise is pretty good with the only exception being booking a ride for an appointment. We could change this to where we have a link to the transportation page from appointments through like a button. Other than that we should make the text stand out more in some areas.</w:t>
+              <w:t xml:space="preserve">Test went well it seems everything navigation wise is pretty good with the only exception being booking a ride for an appointment. We could change this to where we have a link to the transportation page from appointments through like a button. Other than </w:t>
+            </w:r>
+            <w:proofErr w:type="gramStart"/>
+            <w:r>
+              <w:rPr>
+                <w:i/>
+                <w:iCs/>
+                <w:lang w:val="en-US"/>
+              </w:rPr>
+              <w:t>that</w:t>
+            </w:r>
+            <w:proofErr w:type="gramEnd"/>
+            <w:r>
+              <w:rPr>
+                <w:i/>
+                <w:iCs/>
+                <w:lang w:val="en-US"/>
+              </w:rPr>
+              <w:t xml:space="preserve"> we should make the text stand out more in some areas.</w:t>
             </w:r>
           </w:p>
         </w:tc>
@@ -8190,6 +8945,188 @@
           <w:lang w:val="en-US"/>
         </w:rPr>
       </w:pPr>
+    </w:p>
+    <w:p>
+      <w:pPr>
+        <w:shd w:val="clear" w:color="auto" w:fill="F8F9FA"/>
+        <w:rPr>
+          <w:rFonts w:ascii="Roboto" w:eastAsia="Roboto" w:hAnsi="Roboto" w:cs="Roboto"/>
+          <w:b/>
+          <w:bCs/>
+          <w:color w:val="1D2125"/>
+          <w:sz w:val="24"/>
+          <w:szCs w:val="24"/>
+          <w:lang w:val="en-US"/>
+        </w:rPr>
+      </w:pPr>
+    </w:p>
+    <w:p>
+      <w:pPr>
+        <w:shd w:val="clear" w:color="auto" w:fill="F8F9FA"/>
+        <w:rPr>
+          <w:rFonts w:ascii="Roboto" w:eastAsia="Roboto" w:hAnsi="Roboto" w:cs="Roboto"/>
+          <w:b/>
+          <w:bCs/>
+          <w:color w:val="1D2125"/>
+          <w:sz w:val="24"/>
+          <w:szCs w:val="24"/>
+          <w:lang w:val="en-US"/>
+        </w:rPr>
+      </w:pPr>
+    </w:p>
+    <w:p>
+      <w:pPr>
+        <w:shd w:val="clear" w:color="auto" w:fill="F8F9FA"/>
+        <w:rPr>
+          <w:rFonts w:ascii="Roboto" w:eastAsia="Roboto" w:hAnsi="Roboto" w:cs="Roboto"/>
+          <w:b/>
+          <w:bCs/>
+          <w:color w:val="1D2125"/>
+          <w:sz w:val="24"/>
+          <w:szCs w:val="24"/>
+          <w:lang w:val="en-US"/>
+        </w:rPr>
+      </w:pPr>
+    </w:p>
+    <w:p>
+      <w:pPr>
+        <w:shd w:val="clear" w:color="auto" w:fill="F8F9FA"/>
+        <w:rPr>
+          <w:rFonts w:ascii="Roboto" w:eastAsia="Roboto" w:hAnsi="Roboto" w:cs="Roboto"/>
+          <w:b/>
+          <w:bCs/>
+          <w:color w:val="1D2125"/>
+          <w:sz w:val="24"/>
+          <w:szCs w:val="24"/>
+          <w:lang w:val="en-US"/>
+        </w:rPr>
+      </w:pPr>
+    </w:p>
+    <w:p>
+      <w:pPr>
+        <w:shd w:val="clear" w:color="auto" w:fill="F8F9FA"/>
+        <w:rPr>
+          <w:rFonts w:ascii="Roboto" w:eastAsia="Roboto" w:hAnsi="Roboto" w:cs="Roboto"/>
+          <w:b/>
+          <w:bCs/>
+          <w:color w:val="1D2125"/>
+          <w:sz w:val="24"/>
+          <w:szCs w:val="24"/>
+          <w:lang w:val="en-US"/>
+        </w:rPr>
+      </w:pPr>
+    </w:p>
+    <w:p>
+      <w:pPr>
+        <w:shd w:val="clear" w:color="auto" w:fill="F8F9FA"/>
+        <w:rPr>
+          <w:rFonts w:ascii="Roboto" w:eastAsia="Roboto" w:hAnsi="Roboto" w:cs="Roboto"/>
+          <w:b/>
+          <w:bCs/>
+          <w:color w:val="1D2125"/>
+          <w:sz w:val="24"/>
+          <w:szCs w:val="24"/>
+          <w:lang w:val="en-US"/>
+        </w:rPr>
+      </w:pPr>
+    </w:p>
+    <w:p>
+      <w:pPr>
+        <w:shd w:val="clear" w:color="auto" w:fill="F8F9FA"/>
+        <w:rPr>
+          <w:rFonts w:ascii="Roboto" w:eastAsia="Roboto" w:hAnsi="Roboto" w:cs="Roboto"/>
+          <w:b/>
+          <w:bCs/>
+          <w:color w:val="1D2125"/>
+          <w:sz w:val="24"/>
+          <w:szCs w:val="24"/>
+          <w:lang w:val="en-US"/>
+        </w:rPr>
+      </w:pPr>
+    </w:p>
+    <w:p>
+      <w:pPr>
+        <w:shd w:val="clear" w:color="auto" w:fill="F8F9FA"/>
+        <w:rPr>
+          <w:rFonts w:ascii="Roboto" w:eastAsia="Roboto" w:hAnsi="Roboto" w:cs="Roboto"/>
+          <w:b/>
+          <w:bCs/>
+          <w:color w:val="1D2125"/>
+          <w:sz w:val="24"/>
+          <w:szCs w:val="24"/>
+          <w:lang w:val="en-US"/>
+        </w:rPr>
+      </w:pPr>
+    </w:p>
+    <w:p>
+      <w:pPr>
+        <w:shd w:val="clear" w:color="auto" w:fill="F8F9FA"/>
+        <w:rPr>
+          <w:rFonts w:ascii="Roboto" w:eastAsia="Roboto" w:hAnsi="Roboto" w:cs="Roboto"/>
+          <w:b/>
+          <w:bCs/>
+          <w:color w:val="1D2125"/>
+          <w:sz w:val="24"/>
+          <w:szCs w:val="24"/>
+          <w:lang w:val="en-US"/>
+        </w:rPr>
+      </w:pPr>
+    </w:p>
+    <w:p>
+      <w:pPr>
+        <w:shd w:val="clear" w:color="auto" w:fill="F8F9FA"/>
+        <w:rPr>
+          <w:rFonts w:ascii="Roboto" w:eastAsia="Roboto" w:hAnsi="Roboto" w:cs="Roboto"/>
+          <w:b/>
+          <w:bCs/>
+          <w:color w:val="1D2125"/>
+          <w:sz w:val="24"/>
+          <w:szCs w:val="24"/>
+          <w:lang w:val="en-US"/>
+        </w:rPr>
+      </w:pPr>
+    </w:p>
+    <w:p>
+      <w:pPr>
+        <w:shd w:val="clear" w:color="auto" w:fill="F8F9FA"/>
+        <w:rPr>
+          <w:rFonts w:ascii="Roboto" w:eastAsia="Roboto" w:hAnsi="Roboto" w:cs="Roboto"/>
+          <w:b/>
+          <w:bCs/>
+          <w:color w:val="1D2125"/>
+          <w:sz w:val="24"/>
+          <w:szCs w:val="24"/>
+          <w:lang w:val="en-US"/>
+        </w:rPr>
+      </w:pPr>
+    </w:p>
+    <w:p>
+      <w:pPr>
+        <w:shd w:val="clear" w:color="auto" w:fill="F8F9FA"/>
+        <w:rPr>
+          <w:rFonts w:ascii="Roboto" w:eastAsia="Roboto" w:hAnsi="Roboto" w:cs="Roboto"/>
+          <w:b/>
+          <w:bCs/>
+          <w:color w:val="1D2125"/>
+          <w:sz w:val="24"/>
+          <w:szCs w:val="24"/>
+          <w:lang w:val="en-US"/>
+        </w:rPr>
+      </w:pPr>
+    </w:p>
+    <w:p>
+      <w:pPr>
+        <w:shd w:val="clear" w:color="auto" w:fill="F8F9FA"/>
+        <w:rPr>
+          <w:rFonts w:ascii="Roboto" w:eastAsia="Roboto" w:hAnsi="Roboto" w:cs="Roboto"/>
+          <w:b/>
+          <w:bCs/>
+          <w:color w:val="1D2125"/>
+          <w:sz w:val="24"/>
+          <w:szCs w:val="24"/>
+          <w:lang w:val="en-US"/>
+        </w:rPr>
+      </w:pPr>
       <w:r>
         <w:rPr>
           <w:rFonts w:ascii="Roboto" w:eastAsia="Roboto" w:hAnsi="Roboto" w:cs="Roboto"/>
@@ -8200,6 +9137,7 @@
           <w:szCs w:val="24"/>
           <w:lang w:val="en-US"/>
         </w:rPr>
+        <w:lastRenderedPageBreak/>
         <w:t>Accessibility tests and Markup validation</w:t>
       </w:r>
     </w:p>
@@ -8270,15 +9208,83 @@
             </w:pPr>
             <w:r>
               <w:rPr>
-                <w:rFonts w:ascii="Roboto" w:eastAsia="Roboto" w:hAnsi="Roboto" w:cs="Roboto"/>
-                <w:i/>
-                <w:iCs/>
-                <w:color w:val="1D2125"/>
-                <w:sz w:val="24"/>
-                <w:szCs w:val="24"/>
-                <w:lang w:val="en-US"/>
-              </w:rPr>
-              <w:t>Insert the Accessibility test screenshots here</w:t>
+                <w:noProof/>
+              </w:rPr>
+              <w:drawing>
+                <wp:inline distT="0" distB="0" distL="0" distR="0" wp14:anchorId="16646FC5" wp14:editId="262089CC">
+                  <wp:extent cx="5806440" cy="1543685"/>
+                  <wp:effectExtent l="0" t="0" r="3810" b="0"/>
+                  <wp:docPr id="728345925" name="Picture 1"/>
+                  <wp:cNvGraphicFramePr>
+                    <a:graphicFrameLocks xmlns:a="http://schemas.openxmlformats.org/drawingml/2006/main" noChangeAspect="1"/>
+                  </wp:cNvGraphicFramePr>
+                  <a:graphic xmlns:a="http://schemas.openxmlformats.org/drawingml/2006/main">
+                    <a:graphicData uri="http://schemas.openxmlformats.org/drawingml/2006/picture">
+                      <pic:pic xmlns:pic="http://schemas.openxmlformats.org/drawingml/2006/picture">
+                        <pic:nvPicPr>
+                          <pic:cNvPr id="728345925" name=""/>
+                          <pic:cNvPicPr/>
+                        </pic:nvPicPr>
+                        <pic:blipFill>
+                          <a:blip r:embed="rId8"/>
+                          <a:stretch>
+                            <a:fillRect/>
+                          </a:stretch>
+                        </pic:blipFill>
+                        <pic:spPr>
+                          <a:xfrm>
+                            <a:off x="0" y="0"/>
+                            <a:ext cx="5806440" cy="1543685"/>
+                          </a:xfrm>
+                          <a:prstGeom prst="rect">
+                            <a:avLst/>
+                          </a:prstGeom>
+                        </pic:spPr>
+                      </pic:pic>
+                    </a:graphicData>
+                  </a:graphic>
+                </wp:inline>
+              </w:drawing>
+            </w:r>
+            <w:r>
+              <w:rPr>
+                <w:noProof/>
+              </w:rPr>
+              <w:drawing>
+                <wp:inline distT="0" distB="0" distL="0" distR="0" wp14:anchorId="1667AB5A" wp14:editId="222549EE">
+                  <wp:extent cx="5806440" cy="2573655"/>
+                  <wp:effectExtent l="0" t="0" r="3810" b="0"/>
+                  <wp:docPr id="703171409" name="Picture 1"/>
+                  <wp:cNvGraphicFramePr>
+                    <a:graphicFrameLocks xmlns:a="http://schemas.openxmlformats.org/drawingml/2006/main" noChangeAspect="1"/>
+                  </wp:cNvGraphicFramePr>
+                  <a:graphic xmlns:a="http://schemas.openxmlformats.org/drawingml/2006/main">
+                    <a:graphicData uri="http://schemas.openxmlformats.org/drawingml/2006/picture">
+                      <pic:pic xmlns:pic="http://schemas.openxmlformats.org/drawingml/2006/picture">
+                        <pic:nvPicPr>
+                          <pic:cNvPr id="703171409" name=""/>
+                          <pic:cNvPicPr/>
+                        </pic:nvPicPr>
+                        <pic:blipFill>
+                          <a:blip r:embed="rId9"/>
+                          <a:stretch>
+                            <a:fillRect/>
+                          </a:stretch>
+                        </pic:blipFill>
+                        <pic:spPr>
+                          <a:xfrm>
+                            <a:off x="0" y="0"/>
+                            <a:ext cx="5806440" cy="2573655"/>
+                          </a:xfrm>
+                          <a:prstGeom prst="rect">
+                            <a:avLst/>
+                          </a:prstGeom>
+                        </pic:spPr>
+                      </pic:pic>
+                    </a:graphicData>
+                  </a:graphic>
+                </wp:inline>
+              </w:drawing>
             </w:r>
           </w:p>
         </w:tc>
@@ -8293,6 +9299,11 @@
           </w:tcPr>
           <w:p>
             <w:pPr>
+              <w:pStyle w:val="ListParagraph"/>
+              <w:numPr>
+                <w:ilvl w:val="0"/>
+                <w:numId w:val="17"/>
+              </w:numPr>
               <w:rPr>
                 <w:rFonts w:ascii="Roboto" w:eastAsia="Roboto" w:hAnsi="Roboto" w:cs="Roboto"/>
                 <w:i/>
@@ -8313,7 +9324,123 @@
                 <w:szCs w:val="24"/>
                 <w:lang w:val="en-US"/>
               </w:rPr>
-              <w:t>List the issues found here</w:t>
+              <w:t>No h1 elements in code</w:t>
+            </w:r>
+          </w:p>
+          <w:p>
+            <w:pPr>
+              <w:pStyle w:val="ListParagraph"/>
+              <w:numPr>
+                <w:ilvl w:val="0"/>
+                <w:numId w:val="17"/>
+              </w:numPr>
+              <w:rPr>
+                <w:rFonts w:ascii="Roboto" w:eastAsia="Roboto" w:hAnsi="Roboto" w:cs="Roboto"/>
+                <w:i/>
+                <w:iCs/>
+                <w:color w:val="1D2125"/>
+                <w:sz w:val="24"/>
+                <w:szCs w:val="24"/>
+                <w:lang w:val="en-US"/>
+              </w:rPr>
+            </w:pPr>
+            <w:r>
+              <w:rPr>
+                <w:rFonts w:ascii="Roboto" w:eastAsia="Roboto" w:hAnsi="Roboto" w:cs="Roboto"/>
+                <w:i/>
+                <w:iCs/>
+                <w:color w:val="1D2125"/>
+                <w:sz w:val="24"/>
+                <w:szCs w:val="24"/>
+                <w:lang w:val="en-US"/>
+              </w:rPr>
+              <w:t>Title hierarchy inconsistent</w:t>
+            </w:r>
+          </w:p>
+          <w:p>
+            <w:pPr>
+              <w:pStyle w:val="ListParagraph"/>
+              <w:numPr>
+                <w:ilvl w:val="0"/>
+                <w:numId w:val="17"/>
+              </w:numPr>
+              <w:rPr>
+                <w:rFonts w:ascii="Roboto" w:eastAsia="Roboto" w:hAnsi="Roboto" w:cs="Roboto"/>
+                <w:i/>
+                <w:iCs/>
+                <w:color w:val="1D2125"/>
+                <w:sz w:val="24"/>
+                <w:szCs w:val="24"/>
+                <w:lang w:val="en-US"/>
+              </w:rPr>
+            </w:pPr>
+            <w:r>
+              <w:rPr>
+                <w:rFonts w:ascii="Roboto" w:eastAsia="Roboto" w:hAnsi="Roboto" w:cs="Roboto"/>
+                <w:i/>
+                <w:iCs/>
+                <w:color w:val="1D2125"/>
+                <w:sz w:val="24"/>
+                <w:szCs w:val="24"/>
+                <w:lang w:val="en-US"/>
+              </w:rPr>
+              <w:t xml:space="preserve">One image </w:t>
+            </w:r>
+            <w:proofErr w:type="gramStart"/>
+            <w:r>
+              <w:rPr>
+                <w:rFonts w:ascii="Roboto" w:eastAsia="Roboto" w:hAnsi="Roboto" w:cs="Roboto"/>
+                <w:i/>
+                <w:iCs/>
+                <w:color w:val="1D2125"/>
+                <w:sz w:val="24"/>
+                <w:szCs w:val="24"/>
+                <w:lang w:val="en-US"/>
+              </w:rPr>
+              <w:t>missing alt</w:t>
+            </w:r>
+            <w:proofErr w:type="gramEnd"/>
+            <w:r>
+              <w:rPr>
+                <w:rFonts w:ascii="Roboto" w:eastAsia="Roboto" w:hAnsi="Roboto" w:cs="Roboto"/>
+                <w:i/>
+                <w:iCs/>
+                <w:color w:val="1D2125"/>
+                <w:sz w:val="24"/>
+                <w:szCs w:val="24"/>
+                <w:lang w:val="en-US"/>
+              </w:rPr>
+              <w:t xml:space="preserve"> attribute</w:t>
+            </w:r>
+          </w:p>
+          <w:p>
+            <w:pPr>
+              <w:pStyle w:val="ListParagraph"/>
+              <w:numPr>
+                <w:ilvl w:val="0"/>
+                <w:numId w:val="17"/>
+              </w:numPr>
+              <w:rPr>
+                <w:rFonts w:ascii="Roboto" w:eastAsia="Roboto" w:hAnsi="Roboto" w:cs="Roboto"/>
+                <w:i/>
+                <w:iCs/>
+                <w:color w:val="1D2125"/>
+                <w:sz w:val="24"/>
+                <w:szCs w:val="24"/>
+                <w:lang w:val="en-US"/>
+              </w:rPr>
+            </w:pPr>
+            <w:r>
+              <w:rPr>
+                <w:rFonts w:ascii="Roboto" w:eastAsia="Roboto" w:hAnsi="Roboto" w:cs="Roboto"/>
+                <w:i/>
+                <w:iCs/>
+                <w:color w:val="1D2125"/>
+                <w:sz w:val="24"/>
+                <w:szCs w:val="24"/>
+                <w:lang w:val="en-US"/>
+              </w:rPr>
+              <w:t>Some elements have duplicated attributes</w:t>
             </w:r>
           </w:p>
         </w:tc>
@@ -8340,15 +9467,205 @@
             </w:pPr>
             <w:r>
               <w:rPr>
-                <w:rFonts w:ascii="Roboto" w:eastAsia="Roboto" w:hAnsi="Roboto" w:cs="Roboto"/>
-                <w:i/>
-                <w:iCs/>
-                <w:color w:val="1D2125"/>
-                <w:sz w:val="24"/>
-                <w:szCs w:val="24"/>
-                <w:lang w:val="en-US"/>
-              </w:rPr>
-              <w:t>Insert the HTML validation screenshots here</w:t>
+                <w:noProof/>
+              </w:rPr>
+              <w:lastRenderedPageBreak/>
+              <w:drawing>
+                <wp:inline distT="0" distB="0" distL="0" distR="0" wp14:anchorId="1BD0A45C" wp14:editId="2E3E2A13">
+                  <wp:extent cx="5806440" cy="1587500"/>
+                  <wp:effectExtent l="0" t="0" r="3810" b="0"/>
+                  <wp:docPr id="164427478" name="Picture 1"/>
+                  <wp:cNvGraphicFramePr>
+                    <a:graphicFrameLocks xmlns:a="http://schemas.openxmlformats.org/drawingml/2006/main" noChangeAspect="1"/>
+                  </wp:cNvGraphicFramePr>
+                  <a:graphic xmlns:a="http://schemas.openxmlformats.org/drawingml/2006/main">
+                    <a:graphicData uri="http://schemas.openxmlformats.org/drawingml/2006/picture">
+                      <pic:pic xmlns:pic="http://schemas.openxmlformats.org/drawingml/2006/picture">
+                        <pic:nvPicPr>
+                          <pic:cNvPr id="164427478" name=""/>
+                          <pic:cNvPicPr/>
+                        </pic:nvPicPr>
+                        <pic:blipFill>
+                          <a:blip r:embed="rId10"/>
+                          <a:stretch>
+                            <a:fillRect/>
+                          </a:stretch>
+                        </pic:blipFill>
+                        <pic:spPr>
+                          <a:xfrm>
+                            <a:off x="0" y="0"/>
+                            <a:ext cx="5806440" cy="1587500"/>
+                          </a:xfrm>
+                          <a:prstGeom prst="rect">
+                            <a:avLst/>
+                          </a:prstGeom>
+                        </pic:spPr>
+                      </pic:pic>
+                    </a:graphicData>
+                  </a:graphic>
+                </wp:inline>
+              </w:drawing>
+            </w:r>
+            <w:r>
+              <w:rPr>
+                <w:noProof/>
+              </w:rPr>
+              <w:drawing>
+                <wp:inline distT="0" distB="0" distL="0" distR="0" wp14:anchorId="2B89B542" wp14:editId="5CFB7A3E">
+                  <wp:extent cx="5806440" cy="2839085"/>
+                  <wp:effectExtent l="0" t="0" r="3810" b="0"/>
+                  <wp:docPr id="14086988" name="Picture 1"/>
+                  <wp:cNvGraphicFramePr>
+                    <a:graphicFrameLocks xmlns:a="http://schemas.openxmlformats.org/drawingml/2006/main" noChangeAspect="1"/>
+                  </wp:cNvGraphicFramePr>
+                  <a:graphic xmlns:a="http://schemas.openxmlformats.org/drawingml/2006/main">
+                    <a:graphicData uri="http://schemas.openxmlformats.org/drawingml/2006/picture">
+                      <pic:pic xmlns:pic="http://schemas.openxmlformats.org/drawingml/2006/picture">
+                        <pic:nvPicPr>
+                          <pic:cNvPr id="14086988" name=""/>
+                          <pic:cNvPicPr/>
+                        </pic:nvPicPr>
+                        <pic:blipFill>
+                          <a:blip r:embed="rId11"/>
+                          <a:stretch>
+                            <a:fillRect/>
+                          </a:stretch>
+                        </pic:blipFill>
+                        <pic:spPr>
+                          <a:xfrm>
+                            <a:off x="0" y="0"/>
+                            <a:ext cx="5806440" cy="2839085"/>
+                          </a:xfrm>
+                          <a:prstGeom prst="rect">
+                            <a:avLst/>
+                          </a:prstGeom>
+                        </pic:spPr>
+                      </pic:pic>
+                    </a:graphicData>
+                  </a:graphic>
+                </wp:inline>
+              </w:drawing>
+            </w:r>
+            <w:r>
+              <w:rPr>
+                <w:noProof/>
+              </w:rPr>
+              <w:drawing>
+                <wp:inline distT="0" distB="0" distL="0" distR="0" wp14:anchorId="0EF2514F" wp14:editId="0125FF92">
+                  <wp:extent cx="5806440" cy="2211705"/>
+                  <wp:effectExtent l="0" t="0" r="3810" b="0"/>
+                  <wp:docPr id="1879377963" name="Picture 1"/>
+                  <wp:cNvGraphicFramePr>
+                    <a:graphicFrameLocks xmlns:a="http://schemas.openxmlformats.org/drawingml/2006/main" noChangeAspect="1"/>
+                  </wp:cNvGraphicFramePr>
+                  <a:graphic xmlns:a="http://schemas.openxmlformats.org/drawingml/2006/main">
+                    <a:graphicData uri="http://schemas.openxmlformats.org/drawingml/2006/picture">
+                      <pic:pic xmlns:pic="http://schemas.openxmlformats.org/drawingml/2006/picture">
+                        <pic:nvPicPr>
+                          <pic:cNvPr id="1879377963" name=""/>
+                          <pic:cNvPicPr/>
+                        </pic:nvPicPr>
+                        <pic:blipFill>
+                          <a:blip r:embed="rId12"/>
+                          <a:stretch>
+                            <a:fillRect/>
+                          </a:stretch>
+                        </pic:blipFill>
+                        <pic:spPr>
+                          <a:xfrm>
+                            <a:off x="0" y="0"/>
+                            <a:ext cx="5806440" cy="2211705"/>
+                          </a:xfrm>
+                          <a:prstGeom prst="rect">
+                            <a:avLst/>
+                          </a:prstGeom>
+                        </pic:spPr>
+                      </pic:pic>
+                    </a:graphicData>
+                  </a:graphic>
+                </wp:inline>
+              </w:drawing>
+            </w:r>
+            <w:r>
+              <w:rPr>
+                <w:noProof/>
+              </w:rPr>
+              <w:lastRenderedPageBreak/>
+              <w:drawing>
+                <wp:inline distT="0" distB="0" distL="0" distR="0" wp14:anchorId="53E382AA" wp14:editId="5A18A460">
+                  <wp:extent cx="5806440" cy="2218690"/>
+                  <wp:effectExtent l="0" t="0" r="3810" b="0"/>
+                  <wp:docPr id="1629246443" name="Picture 1"/>
+                  <wp:cNvGraphicFramePr>
+                    <a:graphicFrameLocks xmlns:a="http://schemas.openxmlformats.org/drawingml/2006/main" noChangeAspect="1"/>
+                  </wp:cNvGraphicFramePr>
+                  <a:graphic xmlns:a="http://schemas.openxmlformats.org/drawingml/2006/main">
+                    <a:graphicData uri="http://schemas.openxmlformats.org/drawingml/2006/picture">
+                      <pic:pic xmlns:pic="http://schemas.openxmlformats.org/drawingml/2006/picture">
+                        <pic:nvPicPr>
+                          <pic:cNvPr id="1629246443" name=""/>
+                          <pic:cNvPicPr/>
+                        </pic:nvPicPr>
+                        <pic:blipFill>
+                          <a:blip r:embed="rId13"/>
+                          <a:stretch>
+                            <a:fillRect/>
+                          </a:stretch>
+                        </pic:blipFill>
+                        <pic:spPr>
+                          <a:xfrm>
+                            <a:off x="0" y="0"/>
+                            <a:ext cx="5806440" cy="2218690"/>
+                          </a:xfrm>
+                          <a:prstGeom prst="rect">
+                            <a:avLst/>
+                          </a:prstGeom>
+                        </pic:spPr>
+                      </pic:pic>
+                    </a:graphicData>
+                  </a:graphic>
+                </wp:inline>
+              </w:drawing>
+            </w:r>
+            <w:r>
+              <w:rPr>
+                <w:noProof/>
+              </w:rPr>
+              <w:drawing>
+                <wp:inline distT="0" distB="0" distL="0" distR="0" wp14:anchorId="6E831D84" wp14:editId="37104A30">
+                  <wp:extent cx="5806440" cy="1569720"/>
+                  <wp:effectExtent l="0" t="0" r="3810" b="0"/>
+                  <wp:docPr id="43915163" name="Picture 1"/>
+                  <wp:cNvGraphicFramePr>
+                    <a:graphicFrameLocks xmlns:a="http://schemas.openxmlformats.org/drawingml/2006/main" noChangeAspect="1"/>
+                  </wp:cNvGraphicFramePr>
+                  <a:graphic xmlns:a="http://schemas.openxmlformats.org/drawingml/2006/main">
+                    <a:graphicData uri="http://schemas.openxmlformats.org/drawingml/2006/picture">
+                      <pic:pic xmlns:pic="http://schemas.openxmlformats.org/drawingml/2006/picture">
+                        <pic:nvPicPr>
+                          <pic:cNvPr id="43915163" name=""/>
+                          <pic:cNvPicPr/>
+                        </pic:nvPicPr>
+                        <pic:blipFill>
+                          <a:blip r:embed="rId14"/>
+                          <a:stretch>
+                            <a:fillRect/>
+                          </a:stretch>
+                        </pic:blipFill>
+                        <pic:spPr>
+                          <a:xfrm>
+                            <a:off x="0" y="0"/>
+                            <a:ext cx="5806440" cy="1569720"/>
+                          </a:xfrm>
+                          <a:prstGeom prst="rect">
+                            <a:avLst/>
+                          </a:prstGeom>
+                        </pic:spPr>
+                      </pic:pic>
+                    </a:graphicData>
+                  </a:graphic>
+                </wp:inline>
+              </w:drawing>
             </w:r>
           </w:p>
         </w:tc>
@@ -8363,6 +9680,11 @@
           </w:tcPr>
           <w:p>
             <w:pPr>
+              <w:pStyle w:val="ListParagraph"/>
+              <w:numPr>
+                <w:ilvl w:val="0"/>
+                <w:numId w:val="17"/>
+              </w:numPr>
               <w:rPr>
                 <w:rFonts w:ascii="Roboto" w:eastAsia="Roboto" w:hAnsi="Roboto" w:cs="Roboto"/>
                 <w:i/>
@@ -8383,7 +9705,118 @@
                 <w:szCs w:val="24"/>
                 <w:lang w:val="en-US"/>
               </w:rPr>
-              <w:t>List the Markup issues found here</w:t>
+              <w:lastRenderedPageBreak/>
+              <w:t xml:space="preserve">Many errors were the same on each page, so only pages with unique errors are included. </w:t>
+            </w:r>
+            <w:r>
+              <w:rPr>
+                <w:rFonts w:ascii="Roboto" w:eastAsia="Roboto" w:hAnsi="Roboto" w:cs="Roboto"/>
+                <w:i/>
+                <w:iCs/>
+                <w:color w:val="1D2125"/>
+                <w:sz w:val="24"/>
+                <w:szCs w:val="24"/>
+                <w:lang w:val="en-US"/>
+              </w:rPr>
+              <w:t xml:space="preserve">Many of these errors </w:t>
+            </w:r>
+            <w:proofErr w:type="gramStart"/>
+            <w:r>
+              <w:rPr>
+                <w:rFonts w:ascii="Roboto" w:eastAsia="Roboto" w:hAnsi="Roboto" w:cs="Roboto"/>
+                <w:i/>
+                <w:iCs/>
+                <w:color w:val="1D2125"/>
+                <w:sz w:val="24"/>
+                <w:szCs w:val="24"/>
+                <w:lang w:val="en-US"/>
+              </w:rPr>
+              <w:t>are</w:t>
+            </w:r>
+            <w:proofErr w:type="gramEnd"/>
+            <w:r>
+              <w:rPr>
+                <w:rFonts w:ascii="Roboto" w:eastAsia="Roboto" w:hAnsi="Roboto" w:cs="Roboto"/>
+                <w:i/>
+                <w:iCs/>
+                <w:color w:val="1D2125"/>
+                <w:sz w:val="24"/>
+                <w:szCs w:val="24"/>
+                <w:lang w:val="en-US"/>
+              </w:rPr>
+              <w:t xml:space="preserve"> forgetting to close the footer out.</w:t>
+            </w:r>
+          </w:p>
+          <w:p>
+            <w:pPr>
+              <w:pStyle w:val="ListParagraph"/>
+              <w:numPr>
+                <w:ilvl w:val="0"/>
+                <w:numId w:val="17"/>
+              </w:numPr>
+              <w:rPr>
+                <w:rFonts w:ascii="Roboto" w:eastAsia="Roboto" w:hAnsi="Roboto" w:cs="Roboto"/>
+                <w:i/>
+                <w:iCs/>
+                <w:color w:val="1D2125"/>
+                <w:sz w:val="24"/>
+                <w:szCs w:val="24"/>
+                <w:lang w:val="en-US"/>
+              </w:rPr>
+            </w:pPr>
+            <w:r>
+              <w:rPr>
+                <w:rFonts w:ascii="Roboto" w:eastAsia="Roboto" w:hAnsi="Roboto" w:cs="Roboto"/>
+                <w:i/>
+                <w:iCs/>
+                <w:color w:val="1D2125"/>
+                <w:sz w:val="24"/>
+                <w:szCs w:val="24"/>
+                <w:lang w:val="en-US"/>
+              </w:rPr>
+              <w:t>Various unclosed elements</w:t>
+            </w:r>
+          </w:p>
+          <w:p>
+            <w:pPr>
+              <w:pStyle w:val="ListParagraph"/>
+              <w:numPr>
+                <w:ilvl w:val="0"/>
+                <w:numId w:val="17"/>
+              </w:numPr>
+              <w:rPr>
+                <w:rFonts w:ascii="Roboto" w:eastAsia="Roboto" w:hAnsi="Roboto" w:cs="Roboto"/>
+                <w:i/>
+                <w:iCs/>
+                <w:color w:val="1D2125"/>
+                <w:sz w:val="24"/>
+                <w:szCs w:val="24"/>
+                <w:lang w:val="en-US"/>
+              </w:rPr>
+            </w:pPr>
+            <w:r>
+              <w:rPr>
+                <w:rFonts w:ascii="Roboto" w:eastAsia="Roboto" w:hAnsi="Roboto" w:cs="Roboto"/>
+                <w:i/>
+                <w:iCs/>
+                <w:color w:val="1D2125"/>
+                <w:sz w:val="24"/>
+                <w:szCs w:val="24"/>
+                <w:lang w:val="en-US"/>
+              </w:rPr>
+              <w:t xml:space="preserve">Style put in </w:t>
+            </w:r>
+            <w:r>
+              <w:rPr>
+                <w:rFonts w:ascii="Roboto" w:eastAsia="Roboto" w:hAnsi="Roboto" w:cs="Roboto"/>
+                <w:i/>
+                <w:iCs/>
+                <w:color w:val="1D2125"/>
+                <w:sz w:val="24"/>
+                <w:szCs w:val="24"/>
+                <w:lang w:val="en-US"/>
+              </w:rPr>
+              <w:t>body by mistake</w:t>
             </w:r>
           </w:p>
         </w:tc>
@@ -8478,6 +9911,7 @@
                 <w:lang w:val="en-US"/>
               </w:rPr>
             </w:pPr>
+            <w:proofErr w:type="gramStart"/>
             <w:r>
               <w:rPr>
                 <w:rFonts w:ascii="Roboto" w:eastAsia="Roboto" w:hAnsi="Roboto" w:cs="Roboto"/>
@@ -8488,7 +9922,20 @@
                 <w:szCs w:val="24"/>
                 <w:lang w:val="en-US"/>
               </w:rPr>
-              <w:t>List the issues found here</w:t>
+              <w:t>List</w:t>
+            </w:r>
+            <w:proofErr w:type="gramEnd"/>
+            <w:r>
+              <w:rPr>
+                <w:rFonts w:ascii="Roboto" w:eastAsia="Roboto" w:hAnsi="Roboto" w:cs="Roboto"/>
+                <w:i/>
+                <w:iCs/>
+                <w:color w:val="1D2125"/>
+                <w:sz w:val="24"/>
+                <w:szCs w:val="24"/>
+                <w:lang w:val="en-US"/>
+              </w:rPr>
+              <w:t xml:space="preserve"> the issues found here</w:t>
             </w:r>
           </w:p>
         </w:tc>
@@ -8593,8 +10040,22 @@
                 <w:szCs w:val="24"/>
                 <w:lang w:val="en-US"/>
               </w:rPr>
-              <w:t>Dayne Tescum</w:t>
-            </w:r>
+              <w:t xml:space="preserve">Dayne </w:t>
+            </w:r>
+            <w:proofErr w:type="spellStart"/>
+            <w:r>
+              <w:rPr>
+                <w:rFonts w:ascii="Roboto" w:eastAsia="Roboto" w:hAnsi="Roboto" w:cs="Roboto"/>
+                <w:b/>
+                <w:bCs/>
+                <w:color w:val="1D2125"/>
+                <w:sz w:val="24"/>
+                <w:szCs w:val="24"/>
+                <w:lang w:val="en-US"/>
+              </w:rPr>
+              <w:t>Tescum</w:t>
+            </w:r>
+            <w:proofErr w:type="spellEnd"/>
           </w:p>
         </w:tc>
       </w:tr>
@@ -8626,6 +10087,7 @@
                 <w:rFonts w:ascii="Roboto" w:eastAsia="Roboto" w:hAnsi="Roboto" w:cs="Roboto"/>
                 <w:i/>
                 <w:iCs/>
+                <w:noProof/>
                 <w:color w:val="1D2125"/>
                 <w:sz w:val="24"/>
                 <w:szCs w:val="24"/>
@@ -8648,7 +10110,7 @@
                           <pic:cNvPicPr/>
                         </pic:nvPicPr>
                         <pic:blipFill>
-                          <a:blip r:embed="rId8"/>
+                          <a:blip r:embed="rId15"/>
                           <a:stretch>
                             <a:fillRect/>
                           </a:stretch>
@@ -8849,6 +10311,8 @@
                 <w:lang w:val="en-US"/>
               </w:rPr>
             </w:pPr>
+            <w:proofErr w:type="spellStart"/>
+            <w:proofErr w:type="gramStart"/>
             <w:r>
               <w:rPr>
                 <w:rFonts w:ascii="Roboto" w:eastAsia="Roboto" w:hAnsi="Roboto" w:cs="Roboto"/>
@@ -8859,7 +10323,21 @@
                 <w:szCs w:val="24"/>
                 <w:lang w:val="en-US"/>
               </w:rPr>
-              <w:t>Iframes need a title attribute</w:t>
+              <w:t>Iframes</w:t>
+            </w:r>
+            <w:proofErr w:type="spellEnd"/>
+            <w:proofErr w:type="gramEnd"/>
+            <w:r>
+              <w:rPr>
+                <w:rFonts w:ascii="Roboto" w:eastAsia="Roboto" w:hAnsi="Roboto" w:cs="Roboto"/>
+                <w:i/>
+                <w:iCs/>
+                <w:color w:val="1D2125"/>
+                <w:sz w:val="24"/>
+                <w:szCs w:val="24"/>
+                <w:lang w:val="en-US"/>
+              </w:rPr>
+              <w:t xml:space="preserve"> need a title attribute</w:t>
             </w:r>
           </w:p>
           <w:p>
@@ -8922,6 +10400,7 @@
                 <w:rFonts w:ascii="Roboto" w:eastAsia="Roboto" w:hAnsi="Roboto" w:cs="Roboto"/>
                 <w:i/>
                 <w:iCs/>
+                <w:noProof/>
                 <w:color w:val="1D2125"/>
                 <w:sz w:val="24"/>
                 <w:szCs w:val="24"/>
@@ -8944,7 +10423,7 @@
                           <pic:cNvPicPr/>
                         </pic:nvPicPr>
                         <pic:blipFill>
-                          <a:blip r:embed="rId9"/>
+                          <a:blip r:embed="rId16"/>
                           <a:stretch>
                             <a:fillRect/>
                           </a:stretch>
@@ -8995,6 +10474,7 @@
                 <w:rFonts w:ascii="Roboto" w:eastAsia="Roboto" w:hAnsi="Roboto" w:cs="Roboto"/>
                 <w:i/>
                 <w:iCs/>
+                <w:noProof/>
                 <w:color w:val="1D2125"/>
                 <w:sz w:val="24"/>
                 <w:szCs w:val="24"/>
@@ -9016,7 +10496,7 @@
                           <pic:cNvPicPr/>
                         </pic:nvPicPr>
                         <pic:blipFill>
-                          <a:blip r:embed="rId10"/>
+                          <a:blip r:embed="rId17"/>
                           <a:stretch>
                             <a:fillRect/>
                           </a:stretch>
@@ -9132,7 +10612,33 @@
                 <w:szCs w:val="24"/>
                 <w:lang w:val="en-US"/>
               </w:rPr>
-              <w:t>Some elements in &lt;body&gt; were not closed before &lt;body&gt; is closed</w:t>
+              <w:t xml:space="preserve">Some elements in &lt;body&gt; were not closed before &lt;body&gt; </w:t>
+            </w:r>
+            <w:proofErr w:type="gramStart"/>
+            <w:r>
+              <w:rPr>
+                <w:rFonts w:ascii="Roboto" w:eastAsia="Roboto" w:hAnsi="Roboto" w:cs="Roboto"/>
+                <w:i/>
+                <w:iCs/>
+                <w:color w:val="1D2125"/>
+                <w:sz w:val="24"/>
+                <w:szCs w:val="24"/>
+                <w:lang w:val="en-US"/>
+              </w:rPr>
+              <w:t>is</w:t>
+            </w:r>
+            <w:proofErr w:type="gramEnd"/>
+            <w:r>
+              <w:rPr>
+                <w:rFonts w:ascii="Roboto" w:eastAsia="Roboto" w:hAnsi="Roboto" w:cs="Roboto"/>
+                <w:i/>
+                <w:iCs/>
+                <w:color w:val="1D2125"/>
+                <w:sz w:val="24"/>
+                <w:szCs w:val="24"/>
+                <w:lang w:val="en-US"/>
+              </w:rPr>
+              <w:t xml:space="preserve"> closed</w:t>
             </w:r>
           </w:p>
           <w:p>
@@ -9220,6 +10726,7 @@
           <w:lang w:val="en-US"/>
         </w:rPr>
       </w:pPr>
+      <w:proofErr w:type="gramStart"/>
       <w:r>
         <w:rPr>
           <w:rFonts w:ascii="Roboto" w:eastAsia="Roboto" w:hAnsi="Roboto" w:cs="Roboto"/>
@@ -9230,7 +10737,20 @@
           <w:szCs w:val="24"/>
           <w:lang w:val="en-US"/>
         </w:rPr>
-        <w:t>Team’s assessments</w:t>
+        <w:t>Team’s</w:t>
+      </w:r>
+      <w:proofErr w:type="gramEnd"/>
+      <w:r>
+        <w:rPr>
+          <w:rFonts w:ascii="Roboto" w:eastAsia="Roboto" w:hAnsi="Roboto" w:cs="Roboto"/>
+          <w:b/>
+          <w:bCs/>
+          <w:color w:val="1D2125"/>
+          <w:sz w:val="24"/>
+          <w:szCs w:val="24"/>
+          <w:lang w:val="en-US"/>
+        </w:rPr>
+        <w:t xml:space="preserve"> assessments</w:t>
       </w:r>
     </w:p>
     <w:tbl>
@@ -11310,6 +12830,118 @@
     </w:lvl>
   </w:abstractNum>
   <w:abstractNum w:abstractNumId="15" w15:restartNumberingAfterBreak="0">
+    <w:nsid w:val="740940B9"/>
+    <w:multiLevelType w:val="hybridMultilevel"/>
+    <w:tmpl w:val="4C283052"/>
+    <w:lvl w:ilvl="0" w:tplc="6EE26AF2">
+      <w:numFmt w:val="bullet"/>
+      <w:lvlText w:val="-"/>
+      <w:lvlJc w:val="left"/>
+      <w:pPr>
+        <w:ind w:left="720" w:hanging="360"/>
+      </w:pPr>
+      <w:rPr>
+        <w:rFonts w:ascii="Roboto" w:eastAsia="Roboto" w:hAnsi="Roboto" w:cs="Roboto" w:hint="default"/>
+      </w:rPr>
+    </w:lvl>
+    <w:lvl w:ilvl="1" w:tplc="04090003" w:tentative="1">
+      <w:start w:val="1"/>
+      <w:numFmt w:val="bullet"/>
+      <w:lvlText w:val="o"/>
+      <w:lvlJc w:val="left"/>
+      <w:pPr>
+        <w:ind w:left="1440" w:hanging="360"/>
+      </w:pPr>
+      <w:rPr>
+        <w:rFonts w:ascii="Courier New" w:hAnsi="Courier New" w:cs="Courier New" w:hint="default"/>
+      </w:rPr>
+    </w:lvl>
+    <w:lvl w:ilvl="2" w:tplc="04090005" w:tentative="1">
+      <w:start w:val="1"/>
+      <w:numFmt w:val="bullet"/>
+      <w:lvlText w:val=""/>
+      <w:lvlJc w:val="left"/>
+      <w:pPr>
+        <w:ind w:left="2160" w:hanging="360"/>
+      </w:pPr>
+      <w:rPr>
+        <w:rFonts w:ascii="Wingdings" w:hAnsi="Wingdings" w:hint="default"/>
+      </w:rPr>
+    </w:lvl>
+    <w:lvl w:ilvl="3" w:tplc="04090001" w:tentative="1">
+      <w:start w:val="1"/>
+      <w:numFmt w:val="bullet"/>
+      <w:lvlText w:val=""/>
+      <w:lvlJc w:val="left"/>
+      <w:pPr>
+        <w:ind w:left="2880" w:hanging="360"/>
+      </w:pPr>
+      <w:rPr>
+        <w:rFonts w:ascii="Symbol" w:hAnsi="Symbol" w:hint="default"/>
+      </w:rPr>
+    </w:lvl>
+    <w:lvl w:ilvl="4" w:tplc="04090003" w:tentative="1">
+      <w:start w:val="1"/>
+      <w:numFmt w:val="bullet"/>
+      <w:lvlText w:val="o"/>
+      <w:lvlJc w:val="left"/>
+      <w:pPr>
+        <w:ind w:left="3600" w:hanging="360"/>
+      </w:pPr>
+      <w:rPr>
+        <w:rFonts w:ascii="Courier New" w:hAnsi="Courier New" w:cs="Courier New" w:hint="default"/>
+      </w:rPr>
+    </w:lvl>
+    <w:lvl w:ilvl="5" w:tplc="04090005" w:tentative="1">
+      <w:start w:val="1"/>
+      <w:numFmt w:val="bullet"/>
+      <w:lvlText w:val=""/>
+      <w:lvlJc w:val="left"/>
+      <w:pPr>
+        <w:ind w:left="4320" w:hanging="360"/>
+      </w:pPr>
+      <w:rPr>
+        <w:rFonts w:ascii="Wingdings" w:hAnsi="Wingdings" w:hint="default"/>
+      </w:rPr>
+    </w:lvl>
+    <w:lvl w:ilvl="6" w:tplc="04090001" w:tentative="1">
+      <w:start w:val="1"/>
+      <w:numFmt w:val="bullet"/>
+      <w:lvlText w:val=""/>
+      <w:lvlJc w:val="left"/>
+      <w:pPr>
+        <w:ind w:left="5040" w:hanging="360"/>
+      </w:pPr>
+      <w:rPr>
+        <w:rFonts w:ascii="Symbol" w:hAnsi="Symbol" w:hint="default"/>
+      </w:rPr>
+    </w:lvl>
+    <w:lvl w:ilvl="7" w:tplc="04090003" w:tentative="1">
+      <w:start w:val="1"/>
+      <w:numFmt w:val="bullet"/>
+      <w:lvlText w:val="o"/>
+      <w:lvlJc w:val="left"/>
+      <w:pPr>
+        <w:ind w:left="5760" w:hanging="360"/>
+      </w:pPr>
+      <w:rPr>
+        <w:rFonts w:ascii="Courier New" w:hAnsi="Courier New" w:cs="Courier New" w:hint="default"/>
+      </w:rPr>
+    </w:lvl>
+    <w:lvl w:ilvl="8" w:tplc="04090005" w:tentative="1">
+      <w:start w:val="1"/>
+      <w:numFmt w:val="bullet"/>
+      <w:lvlText w:val=""/>
+      <w:lvlJc w:val="left"/>
+      <w:pPr>
+        <w:ind w:left="6480" w:hanging="360"/>
+      </w:pPr>
+      <w:rPr>
+        <w:rFonts w:ascii="Wingdings" w:hAnsi="Wingdings" w:hint="default"/>
+      </w:rPr>
+    </w:lvl>
+  </w:abstractNum>
+  <w:abstractNum w:abstractNumId="16" w15:restartNumberingAfterBreak="0">
     <w:nsid w:val="77F253E1"/>
     <w:multiLevelType w:val="multilevel"/>
     <w:tmpl w:val="FFFFFFFF"/>
@@ -11453,7 +13085,7 @@
     <w:abstractNumId w:val="12"/>
   </w:num>
   <w:num w:numId="11" w16cid:durableId="709695036">
-    <w:abstractNumId w:val="15"/>
+    <w:abstractNumId w:val="16"/>
   </w:num>
   <w:num w:numId="12" w16cid:durableId="904995331">
     <w:abstractNumId w:val="14"/>
@@ -11469,6 +13101,9 @@
   </w:num>
   <w:num w:numId="16" w16cid:durableId="1971664975">
     <w:abstractNumId w:val="13"/>
+  </w:num>
+  <w:num w:numId="17" w16cid:durableId="10691974">
+    <w:abstractNumId w:val="15"/>
   </w:num>
 </w:numbering>
 </file>

</xml_diff>

<commit_message>
Added the final parts of this assignment
</commit_message>
<xml_diff>
--- a/Documents/Pill Pilot P2A2_Document_Template.docx
+++ b/Documents/Pill Pilot P2A2_Document_Template.docx
@@ -1,6 +1,6 @@
 
 <file path=word/document.xml><?xml version="1.0" encoding="utf-8"?>
-<w:document xmlns:wpc="http://schemas.microsoft.com/office/word/2010/wordprocessingCanvas" xmlns:cx="http://schemas.microsoft.com/office/drawing/2014/chartex" xmlns:cx1="http://schemas.microsoft.com/office/drawing/2015/9/8/chartex" xmlns:cx2="http://schemas.microsoft.com/office/drawing/2015/10/21/chartex" xmlns:cx3="http://schemas.microsoft.com/office/drawing/2016/5/9/chartex" xmlns:cx4="http://schemas.microsoft.com/office/drawing/2016/5/10/chartex" xmlns:cx5="http://schemas.microsoft.com/office/drawing/2016/5/11/chartex" xmlns:cx6="http://schemas.microsoft.com/office/drawing/2016/5/12/chartex" xmlns:cx7="http://schemas.microsoft.com/office/drawing/2016/5/13/chartex" xmlns:cx8="http://schemas.microsoft.com/office/drawing/2016/5/14/chartex" xmlns:mc="http://schemas.openxmlformats.org/markup-compatibility/2006" xmlns:aink="http://schemas.microsoft.com/office/drawing/2016/ink" xmlns:am3d="http://schemas.microsoft.com/office/drawing/2017/model3d" xmlns:o="urn:schemas-microsoft-com:office:office" xmlns:oel="http://schemas.microsoft.com/office/2019/extlst" xmlns:r="http://schemas.openxmlformats.org/officeDocument/2006/relationships" xmlns:m="http://schemas.openxmlformats.org/officeDocument/2006/math" xmlns:v="urn:schemas-microsoft-com:vml" xmlns:wp14="http://schemas.microsoft.com/office/word/2010/wordprocessingDrawing" xmlns:wp="http://schemas.openxmlformats.org/drawingml/2006/wordprocessingDrawing" xmlns:w10="urn:schemas-microsoft-com:office:word" xmlns:w="http://schemas.openxmlformats.org/wordprocessingml/2006/main" xmlns:w14="http://schemas.microsoft.com/office/word/2010/wordml" xmlns:w15="http://schemas.microsoft.com/office/word/2012/wordml" xmlns:w16cex="http://schemas.microsoft.com/office/word/2018/wordml/cex" xmlns:w16cid="http://schemas.microsoft.com/office/word/2016/wordml/cid" xmlns:w16="http://schemas.microsoft.com/office/word/2018/wordml" xmlns:w16du="http://schemas.microsoft.com/office/word/2023/wordml/word16du" xmlns:w16sdtdh="http://schemas.microsoft.com/office/word/2020/wordml/sdtdatahash" xmlns:w16sdtfl="http://schemas.microsoft.com/office/word/2024/wordml/sdtformatlock" xmlns:w16se="http://schemas.microsoft.com/office/word/2015/wordml/symex" xmlns:wpg="http://schemas.microsoft.com/office/word/2010/wordprocessingGroup" xmlns:wpi="http://schemas.microsoft.com/office/word/2010/wordprocessingInk" xmlns:wne="http://schemas.microsoft.com/office/word/2006/wordml" xmlns:wps="http://schemas.microsoft.com/office/word/2010/wordprocessingShape" mc:Ignorable="w14 w15 w16se w16cid w16 w16cex w16sdtdh w16sdtfl w16du wp14">
+<w:document xmlns:wpc="http://schemas.microsoft.com/office/word/2010/wordprocessingCanvas" xmlns:mc="http://schemas.openxmlformats.org/markup-compatibility/2006" xmlns:o="urn:schemas-microsoft-com:office:office" xmlns:r="http://schemas.openxmlformats.org/officeDocument/2006/relationships" xmlns:m="http://schemas.openxmlformats.org/officeDocument/2006/math" xmlns:v="urn:schemas-microsoft-com:vml" xmlns:wp14="http://schemas.microsoft.com/office/word/2010/wordprocessingDrawing" xmlns:wp="http://schemas.openxmlformats.org/drawingml/2006/wordprocessingDrawing" xmlns:w10="urn:schemas-microsoft-com:office:word" xmlns:w="http://schemas.openxmlformats.org/wordprocessingml/2006/main" xmlns:w14="http://schemas.microsoft.com/office/word/2010/wordml" xmlns:w15="http://schemas.microsoft.com/office/word/2012/wordml" xmlns:wpg="http://schemas.microsoft.com/office/word/2010/wordprocessingGroup" xmlns:wpi="http://schemas.microsoft.com/office/word/2010/wordprocessingInk" xmlns:wne="http://schemas.microsoft.com/office/word/2006/wordml" xmlns:wps="http://schemas.microsoft.com/office/word/2010/wordprocessingShape" mc:Ignorable="w14 w15 wp14">
   <w:body>
     <w:p>
       <w:pPr>
@@ -634,8 +634,13 @@
                 <w:color w:val="000000" w:themeColor="text1"/>
               </w:rPr>
             </w:pPr>
-            <w:r>
-              <w:t xml:space="preserve">Dayne </w:t>
+            <w:proofErr w:type="spellStart"/>
+            <w:r>
+              <w:t>Dayne</w:t>
+            </w:r>
+            <w:proofErr w:type="spellEnd"/>
+            <w:r>
+              <w:t xml:space="preserve"> </w:t>
             </w:r>
             <w:proofErr w:type="spellStart"/>
             <w:r>
@@ -1193,14 +1198,6 @@
                 <w:lang w:val="en-US"/>
               </w:rPr>
             </w:pPr>
-            <w:r>
-              <w:rPr>
-                <w:i/>
-                <w:iCs/>
-                <w:lang w:val="en-US"/>
-              </w:rPr>
-              <w:t xml:space="preserve">on a </w:t>
-            </w:r>
             <w:proofErr w:type="gramStart"/>
             <w:r>
               <w:rPr>
@@ -1208,7 +1205,7 @@
                 <w:iCs/>
                 <w:lang w:val="en-US"/>
               </w:rPr>
-              <w:t>time</w:t>
+              <w:t>on</w:t>
             </w:r>
             <w:proofErr w:type="gramEnd"/>
             <w:r>
@@ -1217,7 +1214,7 @@
                 <w:iCs/>
                 <w:lang w:val="en-US"/>
               </w:rPr>
-              <w:t xml:space="preserve"> limit or anything, so just navigate around</w:t>
+              <w:t xml:space="preserve"> a time limit or anything, so just navigate around</w:t>
             </w:r>
             <w:r>
               <w:rPr>
@@ -1412,7 +1409,7 @@
                 <w:iCs/>
                 <w:lang w:val="en-US"/>
               </w:rPr>
-              <w:t xml:space="preserve">Happy </w:t>
+              <w:t>Happy exploring</w:t>
             </w:r>
             <w:proofErr w:type="gramStart"/>
             <w:r>
@@ -1421,7 +1418,7 @@
                 <w:iCs/>
                 <w:lang w:val="en-US"/>
               </w:rPr>
-              <w:t>exploring!</w:t>
+              <w:t>!</w:t>
             </w:r>
             <w:r>
               <w:rPr>
@@ -1522,7 +1519,6 @@
               </w:rPr>
               <w:t>Completed successfully</w:t>
             </w:r>
-            <w:proofErr w:type="gramStart"/>
             <w:r>
               <w:rPr>
                 <w:b/>
@@ -1533,7 +1529,6 @@
             <w:r>
               <w:t xml:space="preserve">  yes</w:t>
             </w:r>
-            <w:proofErr w:type="gramEnd"/>
           </w:p>
           <w:p>
             <w:pPr>
@@ -1681,20 +1676,11 @@
                 <w:b/>
                 <w:bCs/>
               </w:rPr>
-              <w:t>Completed successfully</w:t>
-            </w:r>
-            <w:proofErr w:type="gramStart"/>
-            <w:r>
-              <w:rPr>
-                <w:b/>
-                <w:bCs/>
-              </w:rPr>
-              <w:t>:</w:t>
+              <w:t>Completed successfully:</w:t>
             </w:r>
             <w:r>
               <w:t xml:space="preserve">  yes</w:t>
             </w:r>
-            <w:proofErr w:type="gramEnd"/>
           </w:p>
           <w:p>
             <w:pPr>
@@ -1839,20 +1825,11 @@
                 <w:b/>
                 <w:bCs/>
               </w:rPr>
-              <w:t>Completed successfully</w:t>
-            </w:r>
-            <w:proofErr w:type="gramStart"/>
-            <w:r>
-              <w:rPr>
-                <w:b/>
-                <w:bCs/>
-              </w:rPr>
-              <w:t>:</w:t>
+              <w:t>Completed successfully:</w:t>
             </w:r>
             <w:r>
               <w:t xml:space="preserve">  yes</w:t>
             </w:r>
-            <w:proofErr w:type="gramEnd"/>
           </w:p>
           <w:p>
             <w:pPr>
@@ -2010,20 +1987,11 @@
                 <w:b/>
                 <w:bCs/>
               </w:rPr>
-              <w:t>Completed successfully</w:t>
-            </w:r>
-            <w:proofErr w:type="gramStart"/>
-            <w:r>
-              <w:rPr>
-                <w:b/>
-                <w:bCs/>
-              </w:rPr>
-              <w:t>:</w:t>
+              <w:t>Completed successfully:</w:t>
             </w:r>
             <w:r>
               <w:t xml:space="preserve">  yes</w:t>
             </w:r>
-            <w:proofErr w:type="gramEnd"/>
           </w:p>
           <w:p>
             <w:pPr>
@@ -2134,35 +2102,7 @@
               <w:rPr>
                 <w:lang w:val="en-US"/>
               </w:rPr>
-              <w:t xml:space="preserve">After looking on home page for a tab labeled FAQ, </w:t>
-            </w:r>
-            <w:proofErr w:type="gramStart"/>
-            <w:r>
-              <w:rPr>
-                <w:lang w:val="en-US"/>
-              </w:rPr>
-              <w:t>came to the conclusion</w:t>
-            </w:r>
-            <w:proofErr w:type="gramEnd"/>
-            <w:r>
-              <w:rPr>
-                <w:lang w:val="en-US"/>
-              </w:rPr>
-              <w:t xml:space="preserve"> that there was not one, and it was probably under “Help”. </w:t>
-            </w:r>
-            <w:proofErr w:type="gramStart"/>
-            <w:r>
-              <w:rPr>
-                <w:lang w:val="en-US"/>
-              </w:rPr>
-              <w:t>Was</w:t>
-            </w:r>
-            <w:proofErr w:type="gramEnd"/>
-            <w:r>
-              <w:rPr>
-                <w:lang w:val="en-US"/>
-              </w:rPr>
-              <w:t xml:space="preserve"> excited to be correct.</w:t>
+              <w:t>After looking on home page for a tab labeled FAQ, came to the conclusion that there was not one, and it was probably under “Help”. Was excited to be correct.</w:t>
             </w:r>
           </w:p>
         </w:tc>
@@ -2191,20 +2131,11 @@
                 <w:b/>
                 <w:bCs/>
               </w:rPr>
-              <w:t>Completed successfully</w:t>
-            </w:r>
-            <w:proofErr w:type="gramStart"/>
-            <w:r>
-              <w:rPr>
-                <w:b/>
-                <w:bCs/>
-              </w:rPr>
-              <w:t>:</w:t>
+              <w:t>Completed successfully:</w:t>
             </w:r>
             <w:r>
               <w:t xml:space="preserve">  yes</w:t>
             </w:r>
-            <w:proofErr w:type="gramEnd"/>
           </w:p>
           <w:p>
             <w:pPr>
@@ -2301,18 +2232,8 @@
                 <w:bCs/>
                 <w:lang w:val="en-US"/>
               </w:rPr>
-              <w:t xml:space="preserve">Any other gestures </w:t>
-            </w:r>
-            <w:proofErr w:type="gramStart"/>
-            <w:r>
-              <w:rPr>
-                <w:b/>
-                <w:bCs/>
-                <w:lang w:val="en-US"/>
-              </w:rPr>
-              <w:t>made:</w:t>
-            </w:r>
-            <w:proofErr w:type="gramEnd"/>
+              <w:t>Any other gestures made:</w:t>
+            </w:r>
             <w:r>
               <w:rPr>
                 <w:b/>
@@ -2354,20 +2275,11 @@
                 <w:b/>
                 <w:bCs/>
               </w:rPr>
-              <w:t>Completed successfully</w:t>
-            </w:r>
-            <w:proofErr w:type="gramStart"/>
-            <w:r>
-              <w:rPr>
-                <w:b/>
-                <w:bCs/>
-              </w:rPr>
-              <w:t>:</w:t>
+              <w:t>Completed successfully:</w:t>
             </w:r>
             <w:r>
               <w:t xml:space="preserve">  yes</w:t>
             </w:r>
-            <w:proofErr w:type="gramEnd"/>
           </w:p>
           <w:p>
             <w:pPr>
@@ -2531,20 +2443,11 @@
                 <w:b/>
                 <w:bCs/>
               </w:rPr>
-              <w:t>Completed successfully</w:t>
-            </w:r>
-            <w:proofErr w:type="gramStart"/>
-            <w:r>
-              <w:rPr>
-                <w:b/>
-                <w:bCs/>
-              </w:rPr>
-              <w:t>:</w:t>
+              <w:t>Completed successfully:</w:t>
             </w:r>
             <w:r>
               <w:t xml:space="preserve">  yes</w:t>
             </w:r>
-            <w:proofErr w:type="gramEnd"/>
           </w:p>
           <w:p>
             <w:pPr>
@@ -2599,21 +2502,7 @@
               <w:rPr>
                 <w:lang w:val="en-US"/>
               </w:rPr>
-              <w:t xml:space="preserve">Focused, </w:t>
-            </w:r>
-            <w:proofErr w:type="gramStart"/>
-            <w:r>
-              <w:rPr>
-                <w:lang w:val="en-US"/>
-              </w:rPr>
-              <w:t>was</w:t>
-            </w:r>
-            <w:proofErr w:type="gramEnd"/>
-            <w:r>
-              <w:rPr>
-                <w:lang w:val="en-US"/>
-              </w:rPr>
-              <w:t xml:space="preserve"> very adept at making sure the spelling was correct.</w:t>
+              <w:t>Focused, was very adept at making sure the spelling was correct.</w:t>
             </w:r>
           </w:p>
           <w:p>
@@ -2713,20 +2602,11 @@
                 <w:b/>
                 <w:bCs/>
               </w:rPr>
-              <w:t>Completed successfully</w:t>
-            </w:r>
-            <w:proofErr w:type="gramStart"/>
-            <w:r>
-              <w:rPr>
-                <w:b/>
-                <w:bCs/>
-              </w:rPr>
-              <w:t>:</w:t>
+              <w:t>Completed successfully:</w:t>
             </w:r>
             <w:r>
               <w:t xml:space="preserve">  yes</w:t>
             </w:r>
-            <w:proofErr w:type="gramEnd"/>
           </w:p>
           <w:p>
             <w:pPr>
@@ -2868,137 +2748,128 @@
                 <w:b/>
                 <w:bCs/>
               </w:rPr>
-              <w:t>Completed successfully</w:t>
+              <w:t>Completed successfully:</w:t>
+            </w:r>
+            <w:r>
+              <w:t xml:space="preserve">  yes</w:t>
+            </w:r>
+          </w:p>
+          <w:p>
+            <w:pPr>
+              <w:rPr>
+                <w:lang w:val="en-US"/>
+              </w:rPr>
+            </w:pPr>
+            <w:r>
+              <w:rPr>
+                <w:b/>
+                <w:bCs/>
+                <w:lang w:val="en-US"/>
+              </w:rPr>
+              <w:t>Time taken:</w:t>
+            </w:r>
+            <w:r>
+              <w:rPr>
+                <w:lang w:val="en-US"/>
+              </w:rPr>
+              <w:t xml:space="preserve"> </w:t>
+            </w:r>
+            <w:r>
+              <w:rPr>
+                <w:lang w:val="en-US"/>
+              </w:rPr>
+              <w:t>10 sec</w:t>
+            </w:r>
+          </w:p>
+          <w:p>
+            <w:pPr>
+              <w:rPr>
+                <w:lang w:val="en-US"/>
+              </w:rPr>
+            </w:pPr>
+            <w:r>
+              <w:rPr>
+                <w:b/>
+                <w:bCs/>
+                <w:lang w:val="en-US"/>
+              </w:rPr>
+              <w:t>Facial expressions:</w:t>
+            </w:r>
+            <w:r>
+              <w:rPr>
+                <w:b/>
+                <w:bCs/>
+                <w:lang w:val="en-US"/>
+              </w:rPr>
+              <w:t xml:space="preserve"> </w:t>
+            </w:r>
+            <w:r>
+              <w:rPr>
+                <w:lang w:val="en-US"/>
+              </w:rPr>
+              <w:t>Content</w:t>
+            </w:r>
+          </w:p>
+          <w:p>
+            <w:pPr>
+              <w:rPr>
+                <w:lang w:val="en-US"/>
+              </w:rPr>
+            </w:pPr>
+            <w:r>
+              <w:rPr>
+                <w:b/>
+                <w:bCs/>
+                <w:lang w:val="en-US"/>
+              </w:rPr>
+              <w:t>Any noises made:</w:t>
+            </w:r>
+            <w:r>
+              <w:rPr>
+                <w:lang w:val="en-US"/>
+              </w:rPr>
+              <w:t xml:space="preserve"> </w:t>
+            </w:r>
+            <w:r>
+              <w:rPr>
+                <w:lang w:val="en-US"/>
+              </w:rPr>
+              <w:t>N/A</w:t>
+            </w:r>
+          </w:p>
+          <w:p>
+            <w:pPr>
+              <w:rPr>
+                <w:lang w:val="en-US"/>
+              </w:rPr>
+            </w:pPr>
+            <w:r>
+              <w:rPr>
+                <w:b/>
+                <w:bCs/>
+                <w:lang w:val="en-US"/>
+              </w:rPr>
+              <w:t>Any other gestures made:</w:t>
+            </w:r>
+            <w:r>
+              <w:rPr>
+                <w:lang w:val="en-US"/>
+              </w:rPr>
+              <w:t xml:space="preserve"> Just as the pencil clearly said “edit” to her, the trash can emoticon clearly described a delete button. Furthermore, made note of the text that appeared when scrolling over </w:t>
             </w:r>
             <w:proofErr w:type="gramStart"/>
             <w:r>
               <w:rPr>
-                <w:b/>
-                <w:bCs/>
-              </w:rPr>
-              <w:t>:</w:t>
-            </w:r>
-            <w:r>
-              <w:t xml:space="preserve">  yes</w:t>
+                <w:lang w:val="en-US"/>
+              </w:rPr>
+              <w:t>the emotes</w:t>
             </w:r>
             <w:proofErr w:type="gramEnd"/>
-          </w:p>
-          <w:p>
-            <w:pPr>
-              <w:rPr>
-                <w:lang w:val="en-US"/>
-              </w:rPr>
-            </w:pPr>
-            <w:r>
-              <w:rPr>
-                <w:b/>
-                <w:bCs/>
-                <w:lang w:val="en-US"/>
-              </w:rPr>
-              <w:t>Time taken:</w:t>
-            </w:r>
-            <w:r>
-              <w:rPr>
-                <w:lang w:val="en-US"/>
-              </w:rPr>
-              <w:t xml:space="preserve"> </w:t>
-            </w:r>
-            <w:r>
-              <w:rPr>
-                <w:lang w:val="en-US"/>
-              </w:rPr>
-              <w:t>10 sec</w:t>
-            </w:r>
-          </w:p>
-          <w:p>
-            <w:pPr>
-              <w:rPr>
-                <w:lang w:val="en-US"/>
-              </w:rPr>
-            </w:pPr>
-            <w:r>
-              <w:rPr>
-                <w:b/>
-                <w:bCs/>
-                <w:lang w:val="en-US"/>
-              </w:rPr>
-              <w:t>Facial expressions:</w:t>
-            </w:r>
-            <w:r>
-              <w:rPr>
-                <w:b/>
-                <w:bCs/>
-                <w:lang w:val="en-US"/>
-              </w:rPr>
-              <w:t xml:space="preserve"> </w:t>
-            </w:r>
-            <w:r>
-              <w:rPr>
-                <w:lang w:val="en-US"/>
-              </w:rPr>
-              <w:t>Content</w:t>
-            </w:r>
-          </w:p>
-          <w:p>
-            <w:pPr>
-              <w:rPr>
-                <w:lang w:val="en-US"/>
-              </w:rPr>
-            </w:pPr>
-            <w:r>
-              <w:rPr>
-                <w:b/>
-                <w:bCs/>
-                <w:lang w:val="en-US"/>
-              </w:rPr>
-              <w:t>Any noises made:</w:t>
-            </w:r>
-            <w:r>
-              <w:rPr>
-                <w:lang w:val="en-US"/>
-              </w:rPr>
-              <w:t xml:space="preserve"> </w:t>
-            </w:r>
-            <w:r>
-              <w:rPr>
-                <w:lang w:val="en-US"/>
-              </w:rPr>
-              <w:t>N/A</w:t>
-            </w:r>
-          </w:p>
-          <w:p>
-            <w:pPr>
-              <w:rPr>
-                <w:lang w:val="en-US"/>
-              </w:rPr>
-            </w:pPr>
-            <w:r>
-              <w:rPr>
-                <w:b/>
-                <w:bCs/>
-                <w:lang w:val="en-US"/>
-              </w:rPr>
-              <w:t>Any other gestures made:</w:t>
-            </w:r>
-            <w:r>
-              <w:rPr>
-                <w:lang w:val="en-US"/>
-              </w:rPr>
-              <w:t xml:space="preserve"> Just as the pencil clearly said “edit” to her, the trash can emoticon clearly described a delete button. Furthermore, made </w:t>
-            </w:r>
-            <w:proofErr w:type="gramStart"/>
-            <w:r>
-              <w:rPr>
-                <w:lang w:val="en-US"/>
-              </w:rPr>
-              <w:t>note</w:t>
-            </w:r>
-            <w:proofErr w:type="gramEnd"/>
-            <w:r>
-              <w:rPr>
-                <w:lang w:val="en-US"/>
-              </w:rPr>
-              <w:t xml:space="preserve"> of the text that appeared when scrolling over the emotes, confirming her suspicion. </w:t>
+            <w:r>
+              <w:rPr>
+                <w:lang w:val="en-US"/>
+              </w:rPr>
+              <w:t xml:space="preserve">, confirming her suspicion. </w:t>
             </w:r>
           </w:p>
         </w:tc>
@@ -3027,20 +2898,11 @@
                 <w:b/>
                 <w:bCs/>
               </w:rPr>
-              <w:t>Completed successfully</w:t>
-            </w:r>
-            <w:proofErr w:type="gramStart"/>
-            <w:r>
-              <w:rPr>
-                <w:b/>
-                <w:bCs/>
-              </w:rPr>
-              <w:t>:</w:t>
+              <w:t>Completed successfully:</w:t>
             </w:r>
             <w:r>
               <w:t xml:space="preserve">  yes</w:t>
             </w:r>
-            <w:proofErr w:type="gramEnd"/>
           </w:p>
           <w:p>
             <w:pPr>
@@ -3269,41 +3131,13 @@
                 <w:lang w:val="en-US"/>
               </w:rPr>
             </w:pPr>
-            <w:proofErr w:type="gramStart"/>
-            <w:r>
-              <w:rPr>
-                <w:i/>
-                <w:iCs/>
-                <w:lang w:val="en-US"/>
-              </w:rPr>
-              <w:t>Questions</w:t>
-            </w:r>
-            <w:proofErr w:type="gramEnd"/>
-            <w:r>
-              <w:rPr>
-                <w:i/>
-                <w:iCs/>
-                <w:lang w:val="en-US"/>
-              </w:rPr>
-              <w:t xml:space="preserve"> that you must ask are below, but you are more than welcome </w:t>
-            </w:r>
-            <w:proofErr w:type="gramStart"/>
-            <w:r>
-              <w:rPr>
-                <w:i/>
-                <w:iCs/>
-                <w:lang w:val="en-US"/>
-              </w:rPr>
-              <w:t>ask</w:t>
-            </w:r>
-            <w:proofErr w:type="gramEnd"/>
-            <w:r>
-              <w:rPr>
-                <w:i/>
-                <w:iCs/>
-                <w:lang w:val="en-US"/>
-              </w:rPr>
-              <w:t xml:space="preserve"> them other questions you deem necessary - </w:t>
+            <w:r>
+              <w:rPr>
+                <w:i/>
+                <w:iCs/>
+                <w:lang w:val="en-US"/>
+              </w:rPr>
+              <w:t xml:space="preserve">Questions that you must ask are below, but you are more than welcome ask them other questions you deem necessary - </w:t>
             </w:r>
             <w:r>
               <w:rPr>
@@ -3397,77 +3231,57 @@
                 <w:lang w:val="en-US"/>
               </w:rPr>
             </w:pPr>
-            <w:r>
-              <w:rPr>
-                <w:b/>
-                <w:bCs/>
-                <w:i/>
-                <w:iCs/>
-                <w:lang w:val="en-US"/>
-              </w:rPr>
-              <w:t>what they didn’t like</w:t>
-            </w:r>
-            <w:r>
-              <w:rPr>
-                <w:b/>
-                <w:bCs/>
-                <w:i/>
-                <w:iCs/>
+            <w:proofErr w:type="gramStart"/>
+            <w:r>
+              <w:rPr>
+                <w:b/>
+                <w:bCs/>
+                <w:i/>
+                <w:iCs/>
+                <w:lang w:val="en-US"/>
+              </w:rPr>
+              <w:t>what</w:t>
+            </w:r>
+            <w:proofErr w:type="gramEnd"/>
+            <w:r>
+              <w:rPr>
+                <w:b/>
+                <w:bCs/>
+                <w:i/>
+                <w:iCs/>
+                <w:lang w:val="en-US"/>
+              </w:rPr>
+              <w:t xml:space="preserve"> they didn’t like</w:t>
+            </w:r>
+            <w:r>
+              <w:rPr>
+                <w:b/>
+                <w:bCs/>
+                <w:i/>
+                <w:iCs/>
+                <w:lang w:val="en-US"/>
+              </w:rPr>
+              <w:t xml:space="preserve"> - </w:t>
+            </w:r>
+            <w:r>
+              <w:rPr>
+                <w:b/>
+                <w:bCs/>
                 <w:lang w:val="en-US"/>
               </w:rPr>
               <w:t xml:space="preserve"> </w:t>
             </w:r>
-            <w:proofErr w:type="gramStart"/>
-            <w:r>
-              <w:rPr>
-                <w:b/>
-                <w:bCs/>
-                <w:i/>
-                <w:iCs/>
-                <w:lang w:val="en-US"/>
-              </w:rPr>
-              <w:t xml:space="preserve">- </w:t>
-            </w:r>
-            <w:r>
-              <w:rPr>
-                <w:b/>
-                <w:bCs/>
-                <w:lang w:val="en-US"/>
-              </w:rPr>
-              <w:t xml:space="preserve"> </w:t>
-            </w:r>
-            <w:r>
-              <w:rPr>
-                <w:lang w:val="en-US"/>
-              </w:rPr>
-              <w:t>The</w:t>
-            </w:r>
-            <w:proofErr w:type="gramEnd"/>
-            <w:r>
-              <w:rPr>
-                <w:lang w:val="en-US"/>
-              </w:rPr>
-              <w:t xml:space="preserve"> use of military time, and site is a little bare without images.</w:t>
-            </w:r>
-            <w:r>
-              <w:rPr>
-                <w:lang w:val="en-US"/>
-              </w:rPr>
-              <w:t xml:space="preserve"> </w:t>
-            </w:r>
-            <w:proofErr w:type="gramStart"/>
-            <w:r>
-              <w:rPr>
-                <w:lang w:val="en-US"/>
-              </w:rPr>
-              <w:t>So</w:t>
-            </w:r>
-            <w:proofErr w:type="gramEnd"/>
-            <w:r>
-              <w:rPr>
-                <w:lang w:val="en-US"/>
-              </w:rPr>
-              <w:t xml:space="preserve"> a lot of the pages look similar.</w:t>
+            <w:r>
+              <w:rPr>
+                <w:lang w:val="en-US"/>
+              </w:rPr>
+              <w:t>The use of military time, and site is a little bare without images.</w:t>
+            </w:r>
+            <w:r>
+              <w:rPr>
+                <w:lang w:val="en-US"/>
+              </w:rPr>
+              <w:t xml:space="preserve"> So a lot of the pages look similar.</w:t>
             </w:r>
           </w:p>
           <w:p>
@@ -3522,7 +3336,6 @@
               <w:t xml:space="preserve"> The page for writing your appointments, for </w:t>
             </w:r>
             <w:proofErr w:type="spellStart"/>
-            <w:proofErr w:type="gramStart"/>
             <w:r>
               <w:rPr>
                 <w:lang w:val="en-US"/>
@@ -3530,7 +3343,6 @@
               <w:t>it’s</w:t>
             </w:r>
             <w:proofErr w:type="spellEnd"/>
-            <w:proofErr w:type="gramEnd"/>
             <w:r>
               <w:rPr>
                 <w:lang w:val="en-US"/>
@@ -3736,62 +3548,20 @@
               <w:rPr>
                 <w:lang w:val="en-US"/>
               </w:rPr>
-              <w:t xml:space="preserve">my client being stuck on something, and she overall navigated the site better. Some of that could be due to her remembering the basic layout of the site, but I think it </w:t>
-            </w:r>
-            <w:proofErr w:type="gramStart"/>
-            <w:r>
-              <w:rPr>
-                <w:lang w:val="en-US"/>
-              </w:rPr>
-              <w:t>was overall</w:t>
-            </w:r>
-            <w:proofErr w:type="gramEnd"/>
-            <w:r>
-              <w:rPr>
-                <w:lang w:val="en-US"/>
-              </w:rPr>
-              <w:t xml:space="preserve"> more streamlined than before.</w:t>
-            </w:r>
-          </w:p>
-          <w:p>
-            <w:pPr>
-              <w:rPr>
-                <w:lang w:val="en-US"/>
-              </w:rPr>
-            </w:pPr>
-            <w:r>
-              <w:rPr>
-                <w:lang w:val="en-US"/>
-              </w:rPr>
-              <w:t xml:space="preserve">If there was one </w:t>
-            </w:r>
-            <w:proofErr w:type="gramStart"/>
-            <w:r>
-              <w:rPr>
-                <w:lang w:val="en-US"/>
-              </w:rPr>
-              <w:t>thing</w:t>
-            </w:r>
-            <w:proofErr w:type="gramEnd"/>
-            <w:r>
-              <w:rPr>
-                <w:lang w:val="en-US"/>
-              </w:rPr>
-              <w:t xml:space="preserve"> I think I could improve on for next time, it’s my directions. I wanted them to be direct, but not so direct that I was basically giving out the instructions. One time my client took a while to find the “FAQ’s”, which was under the Help page, so she took a little bit to find it. </w:t>
-            </w:r>
-            <w:proofErr w:type="gramStart"/>
-            <w:r>
-              <w:rPr>
-                <w:lang w:val="en-US"/>
-              </w:rPr>
-              <w:t>But,</w:t>
-            </w:r>
-            <w:proofErr w:type="gramEnd"/>
-            <w:r>
-              <w:rPr>
-                <w:lang w:val="en-US"/>
-              </w:rPr>
-              <w:t xml:space="preserve"> I didn’t want the task to just be, “View the help page.” I need to find a balance between obscurity and direction for next time.</w:t>
+              <w:t>my client being stuck on something, and she overall navigated the site better. Some of that could be due to her remembering the basic layout of the site, but I think it was overall more streamlined than before.</w:t>
+            </w:r>
+          </w:p>
+          <w:p>
+            <w:pPr>
+              <w:rPr>
+                <w:lang w:val="en-US"/>
+              </w:rPr>
+            </w:pPr>
+            <w:r>
+              <w:rPr>
+                <w:lang w:val="en-US"/>
+              </w:rPr>
+              <w:t>If there was one thing I think I could improve on for next time, it’s my directions. I wanted them to be direct, but not so direct that I was basically giving out the instructions. One time my client took a while to find the “FAQ’s”, which was under the Help page, so she took a little bit to find it. But, I didn’t want the task to just be, “View the help page.” I need to find a balance between obscurity and direction for next time.</w:t>
             </w:r>
           </w:p>
         </w:tc>
@@ -4135,25 +3905,7 @@
                 <w:iCs/>
                 <w:lang w:val="en-US"/>
               </w:rPr>
-              <w:t xml:space="preserve">Hello, I am Connor </w:t>
-            </w:r>
-            <w:proofErr w:type="gramStart"/>
-            <w:r>
-              <w:rPr>
-                <w:i/>
-                <w:iCs/>
-                <w:lang w:val="en-US"/>
-              </w:rPr>
-              <w:t>McIntire</w:t>
-            </w:r>
-            <w:proofErr w:type="gramEnd"/>
-            <w:r>
-              <w:rPr>
-                <w:i/>
-                <w:iCs/>
-                <w:lang w:val="en-US"/>
-              </w:rPr>
-              <w:t xml:space="preserve"> and I am a computing student at the University of West Georgia. The purpose of this is to test my group’s website that you tested last time. The website is the thing being tested not you. If you remember from last time, the website is to assist the older generation with remembering their medical prescriptions and book appointments. You are going to help us make sure that it is easy to use and effective in what it is doing. I am about to give you the link and prompt you on what your task is. The test itself should not take very long. Are you ready to begin?</w:t>
+              <w:t>Hello, I am Connor McIntire and I am a computing student at the University of West Georgia. The purpose of this is to test my group’s website that you tested last time. The website is the thing being tested not you. If you remember from last time, the website is to assist the older generation with remembering their medical prescriptions and book appointments. You are going to help us make sure that it is easy to use and effective in what it is doing. I am about to give you the link and prompt you on what your task is. The test itself should not take very long. Are you ready to begin?</w:t>
             </w:r>
           </w:p>
         </w:tc>
@@ -4228,20 +3980,11 @@
                 <w:b/>
                 <w:bCs/>
               </w:rPr>
-              <w:t>Completed successfully</w:t>
-            </w:r>
-            <w:proofErr w:type="gramStart"/>
-            <w:r>
-              <w:rPr>
-                <w:b/>
-                <w:bCs/>
-              </w:rPr>
-              <w:t>:</w:t>
+              <w:t>Completed successfully:</w:t>
             </w:r>
             <w:r>
               <w:t xml:space="preserve">  yes</w:t>
             </w:r>
-            <w:proofErr w:type="gramEnd"/>
           </w:p>
           <w:p>
             <w:pPr>
@@ -4314,7 +4057,6 @@
                 <w:lang w:val="en-US"/>
               </w:rPr>
             </w:pPr>
-            <w:proofErr w:type="gramStart"/>
             <w:r>
               <w:rPr>
                 <w:b/>
@@ -4335,7 +4077,6 @@
               </w:rPr>
               <w:t>None</w:t>
             </w:r>
-            <w:proofErr w:type="gramEnd"/>
           </w:p>
           <w:p>
             <w:pPr>
@@ -4390,20 +4131,11 @@
                 <w:b/>
                 <w:bCs/>
               </w:rPr>
-              <w:t>Completed successfully</w:t>
-            </w:r>
-            <w:proofErr w:type="gramStart"/>
-            <w:r>
-              <w:rPr>
-                <w:b/>
-                <w:bCs/>
-              </w:rPr>
-              <w:t>:</w:t>
+              <w:t>Completed successfully:</w:t>
             </w:r>
             <w:r>
               <w:t xml:space="preserve">  yes</w:t>
             </w:r>
-            <w:proofErr w:type="gramEnd"/>
           </w:p>
           <w:p>
             <w:pPr>
@@ -4557,20 +4289,11 @@
                 <w:b/>
                 <w:bCs/>
               </w:rPr>
-              <w:t>Completed successfully</w:t>
-            </w:r>
-            <w:proofErr w:type="gramStart"/>
-            <w:r>
-              <w:rPr>
-                <w:b/>
-                <w:bCs/>
-              </w:rPr>
-              <w:t>:</w:t>
+              <w:t>Completed successfully:</w:t>
             </w:r>
             <w:r>
               <w:t xml:space="preserve">  yes</w:t>
             </w:r>
-            <w:proofErr w:type="gramEnd"/>
           </w:p>
           <w:p>
             <w:pPr>
@@ -4643,7 +4366,6 @@
                 <w:lang w:val="en-US"/>
               </w:rPr>
             </w:pPr>
-            <w:proofErr w:type="gramStart"/>
             <w:r>
               <w:rPr>
                 <w:b/>
@@ -4664,7 +4386,6 @@
               </w:rPr>
               <w:t>None</w:t>
             </w:r>
-            <w:proofErr w:type="gramEnd"/>
           </w:p>
           <w:p>
             <w:pPr>
@@ -4719,20 +4440,11 @@
                 <w:b/>
                 <w:bCs/>
               </w:rPr>
-              <w:t>Completed successfully</w:t>
-            </w:r>
-            <w:proofErr w:type="gramStart"/>
-            <w:r>
-              <w:rPr>
-                <w:b/>
-                <w:bCs/>
-              </w:rPr>
-              <w:t>:</w:t>
+              <w:t>Completed successfully:</w:t>
             </w:r>
             <w:r>
               <w:t xml:space="preserve">  yes</w:t>
             </w:r>
-            <w:proofErr w:type="gramEnd"/>
           </w:p>
           <w:p>
             <w:pPr>
@@ -4805,7 +4517,6 @@
                 <w:lang w:val="en-US"/>
               </w:rPr>
             </w:pPr>
-            <w:proofErr w:type="gramStart"/>
             <w:r>
               <w:rPr>
                 <w:b/>
@@ -4826,7 +4537,6 @@
               </w:rPr>
               <w:t>None</w:t>
             </w:r>
-            <w:proofErr w:type="gramEnd"/>
           </w:p>
           <w:p>
             <w:pPr>
@@ -4881,20 +4591,11 @@
                 <w:b/>
                 <w:bCs/>
               </w:rPr>
-              <w:t>Completed successfully</w:t>
-            </w:r>
-            <w:proofErr w:type="gramStart"/>
-            <w:r>
-              <w:rPr>
-                <w:b/>
-                <w:bCs/>
-              </w:rPr>
-              <w:t>:</w:t>
+              <w:t>Completed successfully:</w:t>
             </w:r>
             <w:r>
               <w:t xml:space="preserve">  yes</w:t>
             </w:r>
-            <w:proofErr w:type="gramEnd"/>
           </w:p>
           <w:p>
             <w:pPr>
@@ -4967,7 +4668,6 @@
                 <w:lang w:val="en-US"/>
               </w:rPr>
             </w:pPr>
-            <w:proofErr w:type="gramStart"/>
             <w:r>
               <w:rPr>
                 <w:b/>
@@ -4988,7 +4688,6 @@
               </w:rPr>
               <w:t>None</w:t>
             </w:r>
-            <w:proofErr w:type="gramEnd"/>
           </w:p>
           <w:p>
             <w:pPr>
@@ -5043,20 +4742,11 @@
                 <w:b/>
                 <w:bCs/>
               </w:rPr>
-              <w:t>Completed successfully</w:t>
-            </w:r>
-            <w:proofErr w:type="gramStart"/>
-            <w:r>
-              <w:rPr>
-                <w:b/>
-                <w:bCs/>
-              </w:rPr>
-              <w:t>:</w:t>
+              <w:t>Completed successfully:</w:t>
             </w:r>
             <w:r>
               <w:t xml:space="preserve">  yes</w:t>
             </w:r>
-            <w:proofErr w:type="gramEnd"/>
           </w:p>
           <w:p>
             <w:pPr>
@@ -5129,7 +4819,6 @@
                 <w:lang w:val="en-US"/>
               </w:rPr>
             </w:pPr>
-            <w:proofErr w:type="gramStart"/>
             <w:r>
               <w:rPr>
                 <w:b/>
@@ -5150,7 +4839,6 @@
               </w:rPr>
               <w:t>None</w:t>
             </w:r>
-            <w:proofErr w:type="gramEnd"/>
           </w:p>
           <w:p>
             <w:pPr>
@@ -5211,20 +4899,11 @@
                 <w:b/>
                 <w:bCs/>
               </w:rPr>
-              <w:t>Completed successfully</w:t>
-            </w:r>
-            <w:proofErr w:type="gramStart"/>
-            <w:r>
-              <w:rPr>
-                <w:b/>
-                <w:bCs/>
-              </w:rPr>
-              <w:t>:</w:t>
+              <w:t>Completed successfully:</w:t>
             </w:r>
             <w:r>
               <w:t xml:space="preserve">  yes</w:t>
             </w:r>
-            <w:proofErr w:type="gramEnd"/>
           </w:p>
           <w:p>
             <w:pPr>
@@ -5298,7 +4977,6 @@
                 <w:lang w:val="en-US"/>
               </w:rPr>
             </w:pPr>
-            <w:proofErr w:type="gramStart"/>
             <w:r>
               <w:rPr>
                 <w:b/>
@@ -5319,7 +4997,6 @@
               </w:rPr>
               <w:t>None</w:t>
             </w:r>
-            <w:proofErr w:type="gramEnd"/>
           </w:p>
           <w:p>
             <w:pPr>
@@ -5381,20 +5058,11 @@
                 <w:b/>
                 <w:bCs/>
               </w:rPr>
-              <w:t>Completed successfully</w:t>
-            </w:r>
-            <w:proofErr w:type="gramStart"/>
-            <w:r>
-              <w:rPr>
-                <w:b/>
-                <w:bCs/>
-              </w:rPr>
-              <w:t>:</w:t>
+              <w:t>Completed successfully:</w:t>
             </w:r>
             <w:r>
               <w:t xml:space="preserve">  yes</w:t>
             </w:r>
-            <w:proofErr w:type="gramEnd"/>
           </w:p>
           <w:p>
             <w:pPr>
@@ -5467,7 +5135,6 @@
                 <w:lang w:val="en-US"/>
               </w:rPr>
             </w:pPr>
-            <w:proofErr w:type="gramStart"/>
             <w:r>
               <w:rPr>
                 <w:b/>
@@ -5488,7 +5155,6 @@
               </w:rPr>
               <w:t>None</w:t>
             </w:r>
-            <w:proofErr w:type="gramEnd"/>
           </w:p>
           <w:p>
             <w:pPr>
@@ -5549,20 +5215,11 @@
                 <w:b/>
                 <w:bCs/>
               </w:rPr>
-              <w:t>Completed successfully</w:t>
-            </w:r>
-            <w:proofErr w:type="gramStart"/>
-            <w:r>
-              <w:rPr>
-                <w:b/>
-                <w:bCs/>
-              </w:rPr>
-              <w:t>:</w:t>
+              <w:t>Completed successfully:</w:t>
             </w:r>
             <w:r>
               <w:t xml:space="preserve">  yes</w:t>
             </w:r>
-            <w:proofErr w:type="gramEnd"/>
           </w:p>
           <w:p>
             <w:pPr>
@@ -5635,7 +5292,6 @@
                 <w:lang w:val="en-US"/>
               </w:rPr>
             </w:pPr>
-            <w:proofErr w:type="gramStart"/>
             <w:r>
               <w:rPr>
                 <w:b/>
@@ -5656,7 +5312,6 @@
               </w:rPr>
               <w:t>None</w:t>
             </w:r>
-            <w:proofErr w:type="gramEnd"/>
           </w:p>
           <w:p>
             <w:pPr>
@@ -5703,15 +5358,7 @@
           </w:tcPr>
           <w:p>
             <w:r>
-              <w:t xml:space="preserve">Change </w:t>
-            </w:r>
-            <w:proofErr w:type="gramStart"/>
-            <w:r>
-              <w:t>you</w:t>
-            </w:r>
-            <w:proofErr w:type="gramEnd"/>
-            <w:r>
-              <w:t xml:space="preserve"> billing info</w:t>
+              <w:t>Change you billing info</w:t>
             </w:r>
           </w:p>
         </w:tc>
@@ -5725,20 +5372,11 @@
                 <w:b/>
                 <w:bCs/>
               </w:rPr>
-              <w:t>Completed successfully</w:t>
-            </w:r>
-            <w:proofErr w:type="gramStart"/>
-            <w:r>
-              <w:rPr>
-                <w:b/>
-                <w:bCs/>
-              </w:rPr>
-              <w:t>:</w:t>
+              <w:t>Completed successfully:</w:t>
             </w:r>
             <w:r>
               <w:t xml:space="preserve">  yes</w:t>
             </w:r>
-            <w:proofErr w:type="gramEnd"/>
           </w:p>
           <w:p>
             <w:pPr>
@@ -5811,7 +5449,6 @@
                 <w:lang w:val="en-US"/>
               </w:rPr>
             </w:pPr>
-            <w:proofErr w:type="gramStart"/>
             <w:r>
               <w:rPr>
                 <w:b/>
@@ -5832,7 +5469,6 @@
               </w:rPr>
               <w:t>None</w:t>
             </w:r>
-            <w:proofErr w:type="gramEnd"/>
           </w:p>
           <w:p>
             <w:pPr>
@@ -5854,19 +5490,11 @@
               </w:rPr>
               <w:t xml:space="preserve"> </w:t>
             </w:r>
-            <w:proofErr w:type="gramStart"/>
-            <w:r>
-              <w:rPr>
-                <w:lang w:val="en-US"/>
-              </w:rPr>
-              <w:t>Took  a</w:t>
-            </w:r>
-            <w:proofErr w:type="gramEnd"/>
-            <w:r>
-              <w:rPr>
-                <w:lang w:val="en-US"/>
-              </w:rPr>
-              <w:t xml:space="preserve"> second but went to the account page and clicked the button</w:t>
+            <w:r>
+              <w:rPr>
+                <w:lang w:val="en-US"/>
+              </w:rPr>
+              <w:t>Took  a second but went to the account page and clicked the button</w:t>
             </w:r>
           </w:p>
         </w:tc>
@@ -5932,41 +5560,13 @@
                 <w:lang w:val="en-US"/>
               </w:rPr>
             </w:pPr>
-            <w:proofErr w:type="gramStart"/>
-            <w:r>
-              <w:rPr>
-                <w:i/>
-                <w:iCs/>
-                <w:lang w:val="en-US"/>
-              </w:rPr>
-              <w:t>Questions</w:t>
-            </w:r>
-            <w:proofErr w:type="gramEnd"/>
-            <w:r>
-              <w:rPr>
-                <w:i/>
-                <w:iCs/>
-                <w:lang w:val="en-US"/>
-              </w:rPr>
-              <w:t xml:space="preserve"> that you must ask are below, but you are more than welcome </w:t>
-            </w:r>
-            <w:proofErr w:type="gramStart"/>
-            <w:r>
-              <w:rPr>
-                <w:i/>
-                <w:iCs/>
-                <w:lang w:val="en-US"/>
-              </w:rPr>
-              <w:t>ask</w:t>
-            </w:r>
-            <w:proofErr w:type="gramEnd"/>
-            <w:r>
-              <w:rPr>
-                <w:i/>
-                <w:iCs/>
-                <w:lang w:val="en-US"/>
-              </w:rPr>
-              <w:t xml:space="preserve"> them other questions you deem necessary -  </w:t>
+            <w:r>
+              <w:rPr>
+                <w:i/>
+                <w:iCs/>
+                <w:lang w:val="en-US"/>
+              </w:rPr>
+              <w:t xml:space="preserve">Questions that you must ask are below, but you are more than welcome ask them other questions you deem necessary -  </w:t>
             </w:r>
           </w:p>
           <w:p>
@@ -6044,59 +5644,27 @@
                 <w:iCs/>
                 <w:lang w:val="en-US"/>
               </w:rPr>
+              <w:t xml:space="preserve"> - </w:t>
+            </w:r>
+            <w:r>
+              <w:rPr>
+                <w:b/>
+                <w:bCs/>
+                <w:lang w:val="en-US"/>
+              </w:rPr>
               <w:t xml:space="preserve"> </w:t>
             </w:r>
-            <w:proofErr w:type="gramStart"/>
-            <w:r>
-              <w:rPr>
-                <w:b/>
-                <w:bCs/>
-                <w:i/>
-                <w:iCs/>
-                <w:lang w:val="en-US"/>
-              </w:rPr>
-              <w:t xml:space="preserve">- </w:t>
-            </w:r>
-            <w:r>
-              <w:rPr>
-                <w:b/>
-                <w:bCs/>
-                <w:lang w:val="en-US"/>
-              </w:rPr>
-              <w:t xml:space="preserve"> </w:t>
-            </w:r>
-            <w:r>
-              <w:rPr>
-                <w:lang w:val="en-US"/>
-              </w:rPr>
-              <w:t>They</w:t>
-            </w:r>
-            <w:proofErr w:type="gramEnd"/>
-            <w:r>
-              <w:rPr>
-                <w:lang w:val="en-US"/>
-              </w:rPr>
-              <w:t xml:space="preserve"> did not like</w:t>
-            </w:r>
-            <w:r>
-              <w:rPr>
-                <w:lang w:val="en-US"/>
-              </w:rPr>
-              <w:t xml:space="preserve"> the transportation page because it was not </w:t>
-            </w:r>
-            <w:proofErr w:type="gramStart"/>
-            <w:r>
-              <w:rPr>
-                <w:lang w:val="en-US"/>
-              </w:rPr>
-              <w:t>efficient</w:t>
-            </w:r>
-            <w:proofErr w:type="gramEnd"/>
-            <w:r>
-              <w:rPr>
-                <w:lang w:val="en-US"/>
-              </w:rPr>
-              <w:t xml:space="preserve"> and they kept having to cycle the pages</w:t>
+            <w:r>
+              <w:rPr>
+                <w:lang w:val="en-US"/>
+              </w:rPr>
+              <w:t>They did not like</w:t>
+            </w:r>
+            <w:r>
+              <w:rPr>
+                <w:lang w:val="en-US"/>
+              </w:rPr>
+              <w:t xml:space="preserve"> the transportation page because it was not efficient and they kept having to cycle the pages</w:t>
             </w:r>
           </w:p>
           <w:p>
@@ -6287,7 +5855,7 @@
                 <w:iCs/>
                 <w:lang w:val="en-US"/>
               </w:rPr>
-              <w:t xml:space="preserve">I think I need to work on possibly helping the user next time or cutting the time short because sitting there for two minutes for the transport page was very </w:t>
+              <w:t>I think I need to work on possibly helping the user next time or cutting the time short because sitting there for two minutes for the transport page was very suboptimal</w:t>
             </w:r>
             <w:proofErr w:type="gramStart"/>
             <w:r>
@@ -6296,7 +5864,7 @@
                 <w:iCs/>
                 <w:lang w:val="en-US"/>
               </w:rPr>
-              <w:t>suboptimal..</w:t>
+              <w:t>..</w:t>
             </w:r>
             <w:proofErr w:type="gramEnd"/>
             <w:r>
@@ -6410,13 +5978,23 @@
                 <w:lang w:val="en-US"/>
               </w:rPr>
             </w:pPr>
-            <w:r>
-              <w:rPr>
-                <w:i/>
-                <w:iCs/>
-                <w:lang w:val="en-US"/>
-              </w:rPr>
-              <w:t xml:space="preserve">Dayne </w:t>
+            <w:proofErr w:type="spellStart"/>
+            <w:r>
+              <w:rPr>
+                <w:i/>
+                <w:iCs/>
+                <w:lang w:val="en-US"/>
+              </w:rPr>
+              <w:t>Dayne</w:t>
+            </w:r>
+            <w:proofErr w:type="spellEnd"/>
+            <w:r>
+              <w:rPr>
+                <w:i/>
+                <w:iCs/>
+                <w:lang w:val="en-US"/>
+              </w:rPr>
+              <w:t xml:space="preserve"> </w:t>
             </w:r>
             <w:proofErr w:type="spellStart"/>
             <w:r>
@@ -6765,23 +6343,7 @@
                 <w:i/>
                 <w:iCs/>
               </w:rPr>
-              <w:t xml:space="preserve"> but we have made various adjustments. Like last time, I am going to ask you to complete a task and all you </w:t>
-            </w:r>
-            <w:proofErr w:type="gramStart"/>
-            <w:r>
-              <w:rPr>
-                <w:i/>
-                <w:iCs/>
-              </w:rPr>
-              <w:t>have to</w:t>
-            </w:r>
-            <w:proofErr w:type="gramEnd"/>
-            <w:r>
-              <w:rPr>
-                <w:i/>
-                <w:iCs/>
-              </w:rPr>
-              <w:t xml:space="preserve"> do is try to complete it to the best of your </w:t>
+              <w:t xml:space="preserve"> but we have made various adjustments. Like last time, I am going to ask you to complete a task and all you have to do is try to complete it to the best of your </w:t>
             </w:r>
             <w:r>
               <w:rPr>
@@ -6912,15 +6474,7 @@
                 <w:b/>
                 <w:bCs/>
               </w:rPr>
-              <w:t>Completed successfully</w:t>
-            </w:r>
-            <w:proofErr w:type="gramStart"/>
-            <w:r>
-              <w:rPr>
-                <w:b/>
-                <w:bCs/>
-              </w:rPr>
-              <w:t>:</w:t>
+              <w:t>Completed successfully:</w:t>
             </w:r>
             <w:r>
               <w:t xml:space="preserve">  </w:t>
@@ -6932,7 +6486,6 @@
               </w:rPr>
               <w:t>yes</w:t>
             </w:r>
-            <w:proofErr w:type="gramEnd"/>
             <w:r>
               <w:t>/no</w:t>
             </w:r>
@@ -7094,15 +6647,7 @@
                 <w:b/>
                 <w:bCs/>
               </w:rPr>
-              <w:t>Completed successfully</w:t>
-            </w:r>
-            <w:proofErr w:type="gramStart"/>
-            <w:r>
-              <w:rPr>
-                <w:b/>
-                <w:bCs/>
-              </w:rPr>
-              <w:t>:</w:t>
+              <w:t>Completed successfully:</w:t>
             </w:r>
             <w:r>
               <w:t xml:space="preserve">  </w:t>
@@ -7114,7 +6659,6 @@
               </w:rPr>
               <w:t>yes</w:t>
             </w:r>
-            <w:proofErr w:type="gramEnd"/>
             <w:r>
               <w:t>/no</w:t>
             </w:r>
@@ -7256,15 +6800,7 @@
                 <w:b/>
                 <w:bCs/>
               </w:rPr>
-              <w:t>Completed successfully</w:t>
-            </w:r>
-            <w:proofErr w:type="gramStart"/>
-            <w:r>
-              <w:rPr>
-                <w:b/>
-                <w:bCs/>
-              </w:rPr>
-              <w:t>:</w:t>
+              <w:t>Completed successfully:</w:t>
             </w:r>
             <w:r>
               <w:t xml:space="preserve">  </w:t>
@@ -7276,7 +6812,6 @@
               </w:rPr>
               <w:t>yes</w:t>
             </w:r>
-            <w:proofErr w:type="gramEnd"/>
             <w:r>
               <w:t>/no</w:t>
             </w:r>
@@ -7345,7 +6880,6 @@
                 <w:lang w:val="en-US"/>
               </w:rPr>
             </w:pPr>
-            <w:proofErr w:type="gramStart"/>
             <w:r>
               <w:rPr>
                 <w:b/>
@@ -7368,7 +6902,6 @@
               </w:rPr>
               <w:t>None</w:t>
             </w:r>
-            <w:proofErr w:type="gramEnd"/>
           </w:p>
           <w:p>
             <w:pPr>
@@ -7421,7 +6954,6 @@
               </w:rPr>
               <w:t>Completed successfully</w:t>
             </w:r>
-            <w:proofErr w:type="gramStart"/>
             <w:r>
               <w:rPr>
                 <w:b/>
@@ -7429,7 +6961,6 @@
               </w:rPr>
               <w:t>:  yes</w:t>
             </w:r>
-            <w:proofErr w:type="gramEnd"/>
             <w:r>
               <w:t>/no</w:t>
             </w:r>
@@ -7498,7 +7029,6 @@
                 <w:lang w:val="en-US"/>
               </w:rPr>
             </w:pPr>
-            <w:proofErr w:type="gramStart"/>
             <w:r>
               <w:rPr>
                 <w:b/>
@@ -7521,7 +7051,6 @@
               </w:rPr>
               <w:t>None</w:t>
             </w:r>
-            <w:proofErr w:type="gramEnd"/>
           </w:p>
           <w:p>
             <w:pPr>
@@ -7575,15 +7104,7 @@
                 <w:b/>
                 <w:bCs/>
               </w:rPr>
-              <w:t>Completed successfully</w:t>
-            </w:r>
-            <w:proofErr w:type="gramStart"/>
-            <w:r>
-              <w:rPr>
-                <w:b/>
-                <w:bCs/>
-              </w:rPr>
-              <w:t>:</w:t>
+              <w:t>Completed successfully:</w:t>
             </w:r>
             <w:r>
               <w:t xml:space="preserve">  </w:t>
@@ -7595,7 +7116,6 @@
               </w:rPr>
               <w:t>yes</w:t>
             </w:r>
-            <w:proofErr w:type="gramEnd"/>
             <w:r>
               <w:t>/no</w:t>
             </w:r>
@@ -7664,7 +7184,6 @@
                 <w:lang w:val="en-US"/>
               </w:rPr>
             </w:pPr>
-            <w:proofErr w:type="gramStart"/>
             <w:r>
               <w:rPr>
                 <w:b/>
@@ -7687,7 +7206,6 @@
               </w:rPr>
               <w:t>None</w:t>
             </w:r>
-            <w:proofErr w:type="gramEnd"/>
           </w:p>
           <w:p>
             <w:pPr>
@@ -7744,15 +7262,7 @@
                 <w:b/>
                 <w:bCs/>
               </w:rPr>
-              <w:t>Completed successfully</w:t>
-            </w:r>
-            <w:proofErr w:type="gramStart"/>
-            <w:r>
-              <w:rPr>
-                <w:b/>
-                <w:bCs/>
-              </w:rPr>
-              <w:t>:</w:t>
+              <w:t>Completed successfully:</w:t>
             </w:r>
             <w:r>
               <w:t xml:space="preserve">  </w:t>
@@ -7764,7 +7274,6 @@
               </w:rPr>
               <w:t>yes</w:t>
             </w:r>
-            <w:proofErr w:type="gramEnd"/>
             <w:r>
               <w:t>/no</w:t>
             </w:r>
@@ -7833,7 +7342,6 @@
                 <w:lang w:val="en-US"/>
               </w:rPr>
             </w:pPr>
-            <w:proofErr w:type="gramStart"/>
             <w:r>
               <w:rPr>
                 <w:b/>
@@ -7856,7 +7364,6 @@
               </w:rPr>
               <w:t>None</w:t>
             </w:r>
-            <w:proofErr w:type="gramEnd"/>
           </w:p>
           <w:p>
             <w:pPr>
@@ -7916,15 +7423,7 @@
                 <w:b/>
                 <w:bCs/>
               </w:rPr>
-              <w:t>Completed successfully</w:t>
-            </w:r>
-            <w:proofErr w:type="gramStart"/>
-            <w:r>
-              <w:rPr>
-                <w:b/>
-                <w:bCs/>
-              </w:rPr>
-              <w:t>:</w:t>
+              <w:t>Completed successfully:</w:t>
             </w:r>
             <w:r>
               <w:t xml:space="preserve">  </w:t>
@@ -7936,7 +7435,6 @@
               </w:rPr>
               <w:t>yes</w:t>
             </w:r>
-            <w:proofErr w:type="gramEnd"/>
             <w:r>
               <w:t>/no</w:t>
             </w:r>
@@ -8015,7 +7513,6 @@
                 <w:lang w:val="en-US"/>
               </w:rPr>
             </w:pPr>
-            <w:proofErr w:type="gramStart"/>
             <w:r>
               <w:rPr>
                 <w:b/>
@@ -8038,7 +7535,6 @@
               </w:rPr>
               <w:t>None</w:t>
             </w:r>
-            <w:proofErr w:type="gramEnd"/>
           </w:p>
           <w:p>
             <w:pPr>
@@ -8094,15 +7590,7 @@
                 <w:b/>
                 <w:bCs/>
               </w:rPr>
-              <w:t>Completed successfully</w:t>
-            </w:r>
-            <w:proofErr w:type="gramStart"/>
-            <w:r>
-              <w:rPr>
-                <w:b/>
-                <w:bCs/>
-              </w:rPr>
-              <w:t>:</w:t>
+              <w:t>Completed successfully:</w:t>
             </w:r>
             <w:r>
               <w:t xml:space="preserve">  </w:t>
@@ -8114,7 +7602,6 @@
               </w:rPr>
               <w:t>yes</w:t>
             </w:r>
-            <w:proofErr w:type="gramEnd"/>
             <w:r>
               <w:t>/no</w:t>
             </w:r>
@@ -8277,15 +7764,7 @@
                 <w:b/>
                 <w:bCs/>
               </w:rPr>
-              <w:t>Completed successfully</w:t>
-            </w:r>
-            <w:proofErr w:type="gramStart"/>
-            <w:r>
-              <w:rPr>
-                <w:b/>
-                <w:bCs/>
-              </w:rPr>
-              <w:t>:</w:t>
+              <w:t>Completed successfully:</w:t>
             </w:r>
             <w:r>
               <w:t xml:space="preserve">  </w:t>
@@ -8297,7 +7776,6 @@
               </w:rPr>
               <w:t>yes</w:t>
             </w:r>
-            <w:proofErr w:type="gramEnd"/>
             <w:r>
               <w:t>/no</w:t>
             </w:r>
@@ -8366,7 +7844,6 @@
                 <w:lang w:val="en-US"/>
               </w:rPr>
             </w:pPr>
-            <w:proofErr w:type="gramStart"/>
             <w:r>
               <w:rPr>
                 <w:b/>
@@ -8389,7 +7866,6 @@
               </w:rPr>
               <w:t>None</w:t>
             </w:r>
-            <w:proofErr w:type="gramEnd"/>
           </w:p>
           <w:p>
             <w:pPr>
@@ -8440,15 +7916,7 @@
                 <w:b/>
                 <w:bCs/>
               </w:rPr>
-              <w:t>Completed successfully</w:t>
-            </w:r>
-            <w:proofErr w:type="gramStart"/>
-            <w:r>
-              <w:rPr>
-                <w:b/>
-                <w:bCs/>
-              </w:rPr>
-              <w:t>:</w:t>
+              <w:t>Completed successfully:</w:t>
             </w:r>
             <w:r>
               <w:t xml:space="preserve">  </w:t>
@@ -8460,7 +7928,6 @@
               </w:rPr>
               <w:t>yes</w:t>
             </w:r>
-            <w:proofErr w:type="gramEnd"/>
             <w:r>
               <w:t>/no</w:t>
             </w:r>
@@ -8529,7 +7996,6 @@
                 <w:lang w:val="en-US"/>
               </w:rPr>
             </w:pPr>
-            <w:proofErr w:type="gramStart"/>
             <w:r>
               <w:rPr>
                 <w:b/>
@@ -8552,7 +8018,6 @@
               </w:rPr>
               <w:t>None</w:t>
             </w:r>
-            <w:proofErr w:type="gramEnd"/>
           </w:p>
           <w:p>
             <w:pPr>
@@ -8640,41 +8105,13 @@
                 <w:lang w:val="en-US"/>
               </w:rPr>
             </w:pPr>
-            <w:proofErr w:type="gramStart"/>
-            <w:r>
-              <w:rPr>
-                <w:i/>
-                <w:iCs/>
-                <w:lang w:val="en-US"/>
-              </w:rPr>
-              <w:t>Questions</w:t>
-            </w:r>
-            <w:proofErr w:type="gramEnd"/>
-            <w:r>
-              <w:rPr>
-                <w:i/>
-                <w:iCs/>
-                <w:lang w:val="en-US"/>
-              </w:rPr>
-              <w:t xml:space="preserve"> that you must ask are below, but you are more than welcome </w:t>
-            </w:r>
-            <w:proofErr w:type="gramStart"/>
-            <w:r>
-              <w:rPr>
-                <w:i/>
-                <w:iCs/>
-                <w:lang w:val="en-US"/>
-              </w:rPr>
-              <w:t>ask</w:t>
-            </w:r>
-            <w:proofErr w:type="gramEnd"/>
-            <w:r>
-              <w:rPr>
-                <w:i/>
-                <w:iCs/>
-                <w:lang w:val="en-US"/>
-              </w:rPr>
-              <w:t xml:space="preserve"> them other questions you deem necessary -  </w:t>
+            <w:r>
+              <w:rPr>
+                <w:i/>
+                <w:iCs/>
+                <w:lang w:val="en-US"/>
+              </w:rPr>
+              <w:t xml:space="preserve">Questions that you must ask are below, but you are more than welcome ask them other questions you deem necessary -  </w:t>
             </w:r>
           </w:p>
           <w:p>
@@ -8880,25 +8317,7 @@
                 <w:iCs/>
                 <w:lang w:val="en-US"/>
               </w:rPr>
-              <w:t xml:space="preserve">Test went well it seems everything navigation wise is pretty good with the only exception being booking a ride for an appointment. We could change this to where we have a link to the transportation page from appointments through like a button. Other than </w:t>
-            </w:r>
-            <w:proofErr w:type="gramStart"/>
-            <w:r>
-              <w:rPr>
-                <w:i/>
-                <w:iCs/>
-                <w:lang w:val="en-US"/>
-              </w:rPr>
-              <w:t>that</w:t>
-            </w:r>
-            <w:proofErr w:type="gramEnd"/>
-            <w:r>
-              <w:rPr>
-                <w:i/>
-                <w:iCs/>
-                <w:lang w:val="en-US"/>
-              </w:rPr>
-              <w:t xml:space="preserve"> we should make the text stand out more in some areas.</w:t>
+              <w:t>Test went well it seems everything navigation wise is pretty good with the only exception being booking a ride for an appointment. We could change this to where we have a link to the transportation page from appointments through like a button. Other than that we should make the text stand out more in some areas.</w:t>
             </w:r>
           </w:p>
         </w:tc>
@@ -9209,6 +8628,7 @@
             <w:r>
               <w:rPr>
                 <w:noProof/>
+                <w:lang w:val="en-US" w:eastAsia="en-US"/>
               </w:rPr>
               <w:drawing>
                 <wp:inline distT="0" distB="0" distL="0" distR="0" wp14:anchorId="16646FC5" wp14:editId="262089CC">
@@ -9249,6 +8669,7 @@
             <w:r>
               <w:rPr>
                 <w:noProof/>
+                <w:lang w:val="en-US" w:eastAsia="en-US"/>
               </w:rPr>
               <w:drawing>
                 <wp:inline distT="0" distB="0" distL="0" distR="0" wp14:anchorId="1667AB5A" wp14:editId="222549EE">
@@ -9384,33 +8805,7 @@
                 <w:szCs w:val="24"/>
                 <w:lang w:val="en-US"/>
               </w:rPr>
-              <w:t xml:space="preserve">One image </w:t>
-            </w:r>
-            <w:proofErr w:type="gramStart"/>
-            <w:r>
-              <w:rPr>
-                <w:rFonts w:ascii="Roboto" w:eastAsia="Roboto" w:hAnsi="Roboto" w:cs="Roboto"/>
-                <w:i/>
-                <w:iCs/>
-                <w:color w:val="1D2125"/>
-                <w:sz w:val="24"/>
-                <w:szCs w:val="24"/>
-                <w:lang w:val="en-US"/>
-              </w:rPr>
-              <w:t>missing alt</w:t>
-            </w:r>
-            <w:proofErr w:type="gramEnd"/>
-            <w:r>
-              <w:rPr>
-                <w:rFonts w:ascii="Roboto" w:eastAsia="Roboto" w:hAnsi="Roboto" w:cs="Roboto"/>
-                <w:i/>
-                <w:iCs/>
-                <w:color w:val="1D2125"/>
-                <w:sz w:val="24"/>
-                <w:szCs w:val="24"/>
-                <w:lang w:val="en-US"/>
-              </w:rPr>
-              <w:t xml:space="preserve"> attribute</w:t>
+              <w:t>One image missing alt attribute</w:t>
             </w:r>
           </w:p>
           <w:p>
@@ -9468,6 +8863,7 @@
             <w:r>
               <w:rPr>
                 <w:noProof/>
+                <w:lang w:val="en-US" w:eastAsia="en-US"/>
               </w:rPr>
               <w:lastRenderedPageBreak/>
               <w:drawing>
@@ -9509,6 +8905,7 @@
             <w:r>
               <w:rPr>
                 <w:noProof/>
+                <w:lang w:val="en-US" w:eastAsia="en-US"/>
               </w:rPr>
               <w:drawing>
                 <wp:inline distT="0" distB="0" distL="0" distR="0" wp14:anchorId="2B89B542" wp14:editId="5CFB7A3E">
@@ -9549,6 +8946,7 @@
             <w:r>
               <w:rPr>
                 <w:noProof/>
+                <w:lang w:val="en-US" w:eastAsia="en-US"/>
               </w:rPr>
               <w:drawing>
                 <wp:inline distT="0" distB="0" distL="0" distR="0" wp14:anchorId="0EF2514F" wp14:editId="0125FF92">
@@ -9589,6 +8987,7 @@
             <w:r>
               <w:rPr>
                 <w:noProof/>
+                <w:lang w:val="en-US" w:eastAsia="en-US"/>
               </w:rPr>
               <w:lastRenderedPageBreak/>
               <w:drawing>
@@ -9630,6 +9029,7 @@
             <w:r>
               <w:rPr>
                 <w:noProof/>
+                <w:lang w:val="en-US" w:eastAsia="en-US"/>
               </w:rPr>
               <w:drawing>
                 <wp:inline distT="0" distB="0" distL="0" distR="0" wp14:anchorId="6E831D84" wp14:editId="37104A30">
@@ -9718,33 +9118,7 @@
                 <w:szCs w:val="24"/>
                 <w:lang w:val="en-US"/>
               </w:rPr>
-              <w:t xml:space="preserve">Many of these errors </w:t>
-            </w:r>
-            <w:proofErr w:type="gramStart"/>
-            <w:r>
-              <w:rPr>
-                <w:rFonts w:ascii="Roboto" w:eastAsia="Roboto" w:hAnsi="Roboto" w:cs="Roboto"/>
-                <w:i/>
-                <w:iCs/>
-                <w:color w:val="1D2125"/>
-                <w:sz w:val="24"/>
-                <w:szCs w:val="24"/>
-                <w:lang w:val="en-US"/>
-              </w:rPr>
-              <w:t>are</w:t>
-            </w:r>
-            <w:proofErr w:type="gramEnd"/>
-            <w:r>
-              <w:rPr>
-                <w:rFonts w:ascii="Roboto" w:eastAsia="Roboto" w:hAnsi="Roboto" w:cs="Roboto"/>
-                <w:i/>
-                <w:iCs/>
-                <w:color w:val="1D2125"/>
-                <w:sz w:val="24"/>
-                <w:szCs w:val="24"/>
-                <w:lang w:val="en-US"/>
-              </w:rPr>
-              <w:t xml:space="preserve"> forgetting to close the footer out.</w:t>
+              <w:t>Many of these errors are forgetting to close the footer out.</w:t>
             </w:r>
           </w:p>
           <w:p>
@@ -9878,15 +9252,45 @@
             </w:pPr>
             <w:r>
               <w:rPr>
-                <w:rFonts w:ascii="Roboto" w:eastAsia="Roboto" w:hAnsi="Roboto" w:cs="Roboto"/>
-                <w:i/>
-                <w:iCs/>
-                <w:color w:val="1D2125"/>
-                <w:sz w:val="24"/>
-                <w:szCs w:val="24"/>
-                <w:lang w:val="en-US"/>
-              </w:rPr>
-              <w:t>Insert the Accessibility test screenshots here</w:t>
+                <w:noProof/>
+                <w:lang w:val="en-US" w:eastAsia="en-US"/>
+              </w:rPr>
+              <w:lastRenderedPageBreak/>
+              <w:drawing>
+                <wp:inline distT="0" distB="0" distL="0" distR="0" wp14:anchorId="502A2CB4" wp14:editId="7D01DBAA">
+                  <wp:extent cx="5806440" cy="4111625"/>
+                  <wp:effectExtent l="0" t="0" r="3810" b="3175"/>
+                  <wp:docPr id="1" name="Picture 1"/>
+                  <wp:cNvGraphicFramePr>
+                    <a:graphicFrameLocks xmlns:a="http://schemas.openxmlformats.org/drawingml/2006/main" noChangeAspect="1"/>
+                  </wp:cNvGraphicFramePr>
+                  <a:graphic xmlns:a="http://schemas.openxmlformats.org/drawingml/2006/main">
+                    <a:graphicData uri="http://schemas.openxmlformats.org/drawingml/2006/picture">
+                      <pic:pic xmlns:pic="http://schemas.openxmlformats.org/drawingml/2006/picture">
+                        <pic:nvPicPr>
+                          <pic:cNvPr id="1" name=""/>
+                          <pic:cNvPicPr/>
+                        </pic:nvPicPr>
+                        <pic:blipFill>
+                          <a:blip r:embed="rId15"/>
+                          <a:stretch>
+                            <a:fillRect/>
+                          </a:stretch>
+                        </pic:blipFill>
+                        <pic:spPr>
+                          <a:xfrm>
+                            <a:off x="0" y="0"/>
+                            <a:ext cx="5806440" cy="4111625"/>
+                          </a:xfrm>
+                          <a:prstGeom prst="rect">
+                            <a:avLst/>
+                          </a:prstGeom>
+                        </pic:spPr>
+                      </pic:pic>
+                    </a:graphicData>
+                  </a:graphic>
+                </wp:inline>
+              </w:drawing>
             </w:r>
           </w:p>
         </w:tc>
@@ -9901,6 +9305,11 @@
           </w:tcPr>
           <w:p>
             <w:pPr>
+              <w:pStyle w:val="ListParagraph"/>
+              <w:numPr>
+                <w:ilvl w:val="0"/>
+                <w:numId w:val="18"/>
+              </w:numPr>
               <w:rPr>
                 <w:rFonts w:ascii="Roboto" w:eastAsia="Roboto" w:hAnsi="Roboto" w:cs="Roboto"/>
                 <w:i/>
@@ -9911,7 +9320,6 @@
                 <w:lang w:val="en-US"/>
               </w:rPr>
             </w:pPr>
-            <w:proofErr w:type="gramStart"/>
             <w:r>
               <w:rPr>
                 <w:rFonts w:ascii="Roboto" w:eastAsia="Roboto" w:hAnsi="Roboto" w:cs="Roboto"/>
@@ -9922,10 +9330,16 @@
                 <w:szCs w:val="24"/>
                 <w:lang w:val="en-US"/>
               </w:rPr>
-              <w:t>List</w:t>
-            </w:r>
-            <w:proofErr w:type="gramEnd"/>
-            <w:r>
+              <w:t>One clickable doesn’t work</w:t>
+            </w:r>
+          </w:p>
+          <w:p>
+            <w:pPr>
+              <w:pStyle w:val="ListParagraph"/>
+              <w:numPr>
+                <w:ilvl w:val="0"/>
+                <w:numId w:val="18"/>
+              </w:numPr>
               <w:rPr>
                 <w:rFonts w:ascii="Roboto" w:eastAsia="Roboto" w:hAnsi="Roboto" w:cs="Roboto"/>
                 <w:i/>
@@ -9935,7 +9349,168 @@
                 <w:szCs w:val="24"/>
                 <w:lang w:val="en-US"/>
               </w:rPr>
-              <w:t xml:space="preserve"> the issues found here</w:t>
+            </w:pPr>
+            <w:r>
+              <w:rPr>
+                <w:rFonts w:ascii="Roboto" w:eastAsia="Roboto" w:hAnsi="Roboto" w:cs="Roboto"/>
+                <w:i/>
+                <w:iCs/>
+                <w:color w:val="1D2125"/>
+                <w:sz w:val="24"/>
+                <w:szCs w:val="24"/>
+                <w:lang w:val="en-US"/>
+              </w:rPr>
+              <w:t>6 titles are not on the page</w:t>
+            </w:r>
+          </w:p>
+          <w:p>
+            <w:pPr>
+              <w:pStyle w:val="ListParagraph"/>
+              <w:numPr>
+                <w:ilvl w:val="0"/>
+                <w:numId w:val="18"/>
+              </w:numPr>
+              <w:rPr>
+                <w:rFonts w:ascii="Roboto" w:eastAsia="Roboto" w:hAnsi="Roboto" w:cs="Roboto"/>
+                <w:i/>
+                <w:iCs/>
+                <w:color w:val="1D2125"/>
+                <w:sz w:val="24"/>
+                <w:szCs w:val="24"/>
+                <w:lang w:val="en-US"/>
+              </w:rPr>
+            </w:pPr>
+            <w:r>
+              <w:rPr>
+                <w:rFonts w:ascii="Roboto" w:eastAsia="Roboto" w:hAnsi="Roboto" w:cs="Roboto"/>
+                <w:i/>
+                <w:iCs/>
+                <w:color w:val="1D2125"/>
+                <w:sz w:val="24"/>
+                <w:szCs w:val="24"/>
+                <w:lang w:val="en-US"/>
+              </w:rPr>
+              <w:t>One image doesn’t have alt text</w:t>
+            </w:r>
+          </w:p>
+          <w:p>
+            <w:pPr>
+              <w:pStyle w:val="ListParagraph"/>
+              <w:numPr>
+                <w:ilvl w:val="0"/>
+                <w:numId w:val="18"/>
+              </w:numPr>
+              <w:rPr>
+                <w:rFonts w:ascii="Roboto" w:eastAsia="Roboto" w:hAnsi="Roboto" w:cs="Roboto"/>
+                <w:i/>
+                <w:iCs/>
+                <w:color w:val="1D2125"/>
+                <w:sz w:val="24"/>
+                <w:szCs w:val="24"/>
+                <w:lang w:val="en-US"/>
+              </w:rPr>
+            </w:pPr>
+            <w:r>
+              <w:rPr>
+                <w:rFonts w:ascii="Roboto" w:eastAsia="Roboto" w:hAnsi="Roboto" w:cs="Roboto"/>
+                <w:i/>
+                <w:iCs/>
+                <w:color w:val="1D2125"/>
+                <w:sz w:val="24"/>
+                <w:szCs w:val="24"/>
+                <w:lang w:val="en-US"/>
+              </w:rPr>
+              <w:t>One form field is not labelled properly</w:t>
+            </w:r>
+          </w:p>
+          <w:p>
+            <w:pPr>
+              <w:pStyle w:val="ListParagraph"/>
+              <w:numPr>
+                <w:ilvl w:val="0"/>
+                <w:numId w:val="18"/>
+              </w:numPr>
+              <w:rPr>
+                <w:rFonts w:ascii="Roboto" w:eastAsia="Roboto" w:hAnsi="Roboto" w:cs="Roboto"/>
+                <w:i/>
+                <w:iCs/>
+                <w:color w:val="1D2125"/>
+                <w:sz w:val="24"/>
+                <w:szCs w:val="24"/>
+                <w:lang w:val="en-US"/>
+              </w:rPr>
+            </w:pPr>
+            <w:r>
+              <w:rPr>
+                <w:rFonts w:ascii="Roboto" w:eastAsia="Roboto" w:hAnsi="Roboto" w:cs="Roboto"/>
+                <w:i/>
+                <w:iCs/>
+                <w:color w:val="1D2125"/>
+                <w:sz w:val="24"/>
+                <w:szCs w:val="24"/>
+                <w:lang w:val="en-US"/>
+              </w:rPr>
+              <w:t>Lots of style issues</w:t>
+            </w:r>
+          </w:p>
+          <w:p>
+            <w:pPr>
+              <w:pStyle w:val="ListParagraph"/>
+              <w:numPr>
+                <w:ilvl w:val="0"/>
+                <w:numId w:val="18"/>
+              </w:numPr>
+              <w:rPr>
+                <w:rFonts w:ascii="Roboto" w:eastAsia="Roboto" w:hAnsi="Roboto" w:cs="Roboto"/>
+                <w:i/>
+                <w:iCs/>
+                <w:color w:val="1D2125"/>
+                <w:sz w:val="24"/>
+                <w:szCs w:val="24"/>
+                <w:lang w:val="en-US"/>
+              </w:rPr>
+            </w:pPr>
+            <w:r>
+              <w:rPr>
+                <w:rFonts w:ascii="Roboto" w:eastAsia="Roboto" w:hAnsi="Roboto" w:cs="Roboto"/>
+                <w:i/>
+                <w:iCs/>
+                <w:color w:val="1D2125"/>
+                <w:sz w:val="24"/>
+                <w:szCs w:val="24"/>
+                <w:lang w:val="en-US"/>
+              </w:rPr>
+              <w:t>Iframe needs title</w:t>
+            </w:r>
+          </w:p>
+          <w:p>
+            <w:pPr>
+              <w:pStyle w:val="ListParagraph"/>
+              <w:numPr>
+                <w:ilvl w:val="0"/>
+                <w:numId w:val="18"/>
+              </w:numPr>
+              <w:rPr>
+                <w:rFonts w:ascii="Roboto" w:eastAsia="Roboto" w:hAnsi="Roboto" w:cs="Roboto"/>
+                <w:i/>
+                <w:iCs/>
+                <w:color w:val="1D2125"/>
+                <w:sz w:val="24"/>
+                <w:szCs w:val="24"/>
+                <w:lang w:val="en-US"/>
+              </w:rPr>
+            </w:pPr>
+            <w:r>
+              <w:rPr>
+                <w:rFonts w:ascii="Roboto" w:eastAsia="Roboto" w:hAnsi="Roboto" w:cs="Roboto"/>
+                <w:i/>
+                <w:iCs/>
+                <w:color w:val="1D2125"/>
+                <w:sz w:val="24"/>
+                <w:szCs w:val="24"/>
+                <w:lang w:val="en-US"/>
+              </w:rPr>
+              <w:t>Accessible names do not contain visible text</w:t>
             </w:r>
           </w:p>
         </w:tc>
@@ -9962,6 +9537,49 @@
             </w:pPr>
             <w:r>
               <w:rPr>
+                <w:noProof/>
+                <w:lang w:val="en-US" w:eastAsia="en-US"/>
+              </w:rPr>
+              <w:drawing>
+                <wp:inline distT="0" distB="0" distL="0" distR="0" wp14:anchorId="1859BF0B" wp14:editId="4602C730">
+                  <wp:extent cx="5806440" cy="1710690"/>
+                  <wp:effectExtent l="0" t="0" r="3810" b="3810"/>
+                  <wp:docPr id="2" name="Picture 2"/>
+                  <wp:cNvGraphicFramePr>
+                    <a:graphicFrameLocks xmlns:a="http://schemas.openxmlformats.org/drawingml/2006/main" noChangeAspect="1"/>
+                  </wp:cNvGraphicFramePr>
+                  <a:graphic xmlns:a="http://schemas.openxmlformats.org/drawingml/2006/main">
+                    <a:graphicData uri="http://schemas.openxmlformats.org/drawingml/2006/picture">
+                      <pic:pic xmlns:pic="http://schemas.openxmlformats.org/drawingml/2006/picture">
+                        <pic:nvPicPr>
+                          <pic:cNvPr id="1" name=""/>
+                          <pic:cNvPicPr/>
+                        </pic:nvPicPr>
+                        <pic:blipFill>
+                          <a:blip r:embed="rId16"/>
+                          <a:stretch>
+                            <a:fillRect/>
+                          </a:stretch>
+                        </pic:blipFill>
+                        <pic:spPr>
+                          <a:xfrm>
+                            <a:off x="0" y="0"/>
+                            <a:ext cx="5806440" cy="1710690"/>
+                          </a:xfrm>
+                          <a:prstGeom prst="rect">
+                            <a:avLst/>
+                          </a:prstGeom>
+                        </pic:spPr>
+                      </pic:pic>
+                    </a:graphicData>
+                  </a:graphic>
+                </wp:inline>
+              </w:drawing>
+            </w:r>
+          </w:p>
+          <w:p>
+            <w:pPr>
+              <w:rPr>
                 <w:rFonts w:ascii="Roboto" w:eastAsia="Roboto" w:hAnsi="Roboto" w:cs="Roboto"/>
                 <w:i/>
                 <w:iCs/>
@@ -9970,7 +9588,373 @@
                 <w:szCs w:val="24"/>
                 <w:lang w:val="en-US"/>
               </w:rPr>
-              <w:t>Insert the HTML validation screenshots here</w:t>
+            </w:pPr>
+            <w:r>
+              <w:rPr>
+                <w:noProof/>
+                <w:lang w:val="en-US" w:eastAsia="en-US"/>
+              </w:rPr>
+              <w:lastRenderedPageBreak/>
+              <w:drawing>
+                <wp:inline distT="0" distB="0" distL="0" distR="0" wp14:anchorId="3E8F29E3" wp14:editId="1546ADBA">
+                  <wp:extent cx="5806440" cy="1644015"/>
+                  <wp:effectExtent l="0" t="0" r="3810" b="0"/>
+                  <wp:docPr id="3" name="Picture 3"/>
+                  <wp:cNvGraphicFramePr>
+                    <a:graphicFrameLocks xmlns:a="http://schemas.openxmlformats.org/drawingml/2006/main" noChangeAspect="1"/>
+                  </wp:cNvGraphicFramePr>
+                  <a:graphic xmlns:a="http://schemas.openxmlformats.org/drawingml/2006/main">
+                    <a:graphicData uri="http://schemas.openxmlformats.org/drawingml/2006/picture">
+                      <pic:pic xmlns:pic="http://schemas.openxmlformats.org/drawingml/2006/picture">
+                        <pic:nvPicPr>
+                          <pic:cNvPr id="1" name=""/>
+                          <pic:cNvPicPr/>
+                        </pic:nvPicPr>
+                        <pic:blipFill>
+                          <a:blip r:embed="rId17"/>
+                          <a:stretch>
+                            <a:fillRect/>
+                          </a:stretch>
+                        </pic:blipFill>
+                        <pic:spPr>
+                          <a:xfrm>
+                            <a:off x="0" y="0"/>
+                            <a:ext cx="5806440" cy="1644015"/>
+                          </a:xfrm>
+                          <a:prstGeom prst="rect">
+                            <a:avLst/>
+                          </a:prstGeom>
+                        </pic:spPr>
+                      </pic:pic>
+                    </a:graphicData>
+                  </a:graphic>
+                </wp:inline>
+              </w:drawing>
+            </w:r>
+          </w:p>
+          <w:p>
+            <w:pPr>
+              <w:rPr>
+                <w:rFonts w:ascii="Roboto" w:eastAsia="Roboto" w:hAnsi="Roboto" w:cs="Roboto"/>
+                <w:i/>
+                <w:iCs/>
+                <w:color w:val="1D2125"/>
+                <w:sz w:val="24"/>
+                <w:szCs w:val="24"/>
+                <w:lang w:val="en-US"/>
+              </w:rPr>
+            </w:pPr>
+            <w:r>
+              <w:rPr>
+                <w:noProof/>
+                <w:lang w:val="en-US" w:eastAsia="en-US"/>
+              </w:rPr>
+              <w:drawing>
+                <wp:inline distT="0" distB="0" distL="0" distR="0" wp14:anchorId="490F1C47" wp14:editId="63BCB2FF">
+                  <wp:extent cx="5806440" cy="2541905"/>
+                  <wp:effectExtent l="0" t="0" r="3810" b="0"/>
+                  <wp:docPr id="4" name="Picture 4"/>
+                  <wp:cNvGraphicFramePr>
+                    <a:graphicFrameLocks xmlns:a="http://schemas.openxmlformats.org/drawingml/2006/main" noChangeAspect="1"/>
+                  </wp:cNvGraphicFramePr>
+                  <a:graphic xmlns:a="http://schemas.openxmlformats.org/drawingml/2006/main">
+                    <a:graphicData uri="http://schemas.openxmlformats.org/drawingml/2006/picture">
+                      <pic:pic xmlns:pic="http://schemas.openxmlformats.org/drawingml/2006/picture">
+                        <pic:nvPicPr>
+                          <pic:cNvPr id="1" name=""/>
+                          <pic:cNvPicPr/>
+                        </pic:nvPicPr>
+                        <pic:blipFill>
+                          <a:blip r:embed="rId18"/>
+                          <a:stretch>
+                            <a:fillRect/>
+                          </a:stretch>
+                        </pic:blipFill>
+                        <pic:spPr>
+                          <a:xfrm>
+                            <a:off x="0" y="0"/>
+                            <a:ext cx="5806440" cy="2541905"/>
+                          </a:xfrm>
+                          <a:prstGeom prst="rect">
+                            <a:avLst/>
+                          </a:prstGeom>
+                        </pic:spPr>
+                      </pic:pic>
+                    </a:graphicData>
+                  </a:graphic>
+                </wp:inline>
+              </w:drawing>
+            </w:r>
+          </w:p>
+          <w:p>
+            <w:pPr>
+              <w:rPr>
+                <w:rFonts w:ascii="Roboto" w:eastAsia="Roboto" w:hAnsi="Roboto" w:cs="Roboto"/>
+                <w:i/>
+                <w:iCs/>
+                <w:color w:val="1D2125"/>
+                <w:sz w:val="24"/>
+                <w:szCs w:val="24"/>
+                <w:lang w:val="en-US"/>
+              </w:rPr>
+            </w:pPr>
+            <w:r>
+              <w:rPr>
+                <w:noProof/>
+                <w:lang w:val="en-US" w:eastAsia="en-US"/>
+              </w:rPr>
+              <w:drawing>
+                <wp:inline distT="0" distB="0" distL="0" distR="0" wp14:anchorId="67B48B95" wp14:editId="145BD0C9">
+                  <wp:extent cx="5806440" cy="806450"/>
+                  <wp:effectExtent l="0" t="0" r="3810" b="0"/>
+                  <wp:docPr id="5" name="Picture 5"/>
+                  <wp:cNvGraphicFramePr>
+                    <a:graphicFrameLocks xmlns:a="http://schemas.openxmlformats.org/drawingml/2006/main" noChangeAspect="1"/>
+                  </wp:cNvGraphicFramePr>
+                  <a:graphic xmlns:a="http://schemas.openxmlformats.org/drawingml/2006/main">
+                    <a:graphicData uri="http://schemas.openxmlformats.org/drawingml/2006/picture">
+                      <pic:pic xmlns:pic="http://schemas.openxmlformats.org/drawingml/2006/picture">
+                        <pic:nvPicPr>
+                          <pic:cNvPr id="1" name=""/>
+                          <pic:cNvPicPr/>
+                        </pic:nvPicPr>
+                        <pic:blipFill>
+                          <a:blip r:embed="rId19"/>
+                          <a:stretch>
+                            <a:fillRect/>
+                          </a:stretch>
+                        </pic:blipFill>
+                        <pic:spPr>
+                          <a:xfrm>
+                            <a:off x="0" y="0"/>
+                            <a:ext cx="5806440" cy="806450"/>
+                          </a:xfrm>
+                          <a:prstGeom prst="rect">
+                            <a:avLst/>
+                          </a:prstGeom>
+                        </pic:spPr>
+                      </pic:pic>
+                    </a:graphicData>
+                  </a:graphic>
+                </wp:inline>
+              </w:drawing>
+            </w:r>
+          </w:p>
+          <w:p>
+            <w:pPr>
+              <w:rPr>
+                <w:rFonts w:ascii="Roboto" w:eastAsia="Roboto" w:hAnsi="Roboto" w:cs="Roboto"/>
+                <w:i/>
+                <w:iCs/>
+                <w:color w:val="1D2125"/>
+                <w:sz w:val="24"/>
+                <w:szCs w:val="24"/>
+                <w:lang w:val="en-US"/>
+              </w:rPr>
+            </w:pPr>
+            <w:r>
+              <w:rPr>
+                <w:noProof/>
+                <w:lang w:val="en-US" w:eastAsia="en-US"/>
+              </w:rPr>
+              <w:drawing>
+                <wp:inline distT="0" distB="0" distL="0" distR="0" wp14:anchorId="047FB142" wp14:editId="31BFE7C0">
+                  <wp:extent cx="5806440" cy="2359660"/>
+                  <wp:effectExtent l="0" t="0" r="3810" b="2540"/>
+                  <wp:docPr id="6" name="Picture 6"/>
+                  <wp:cNvGraphicFramePr>
+                    <a:graphicFrameLocks xmlns:a="http://schemas.openxmlformats.org/drawingml/2006/main" noChangeAspect="1"/>
+                  </wp:cNvGraphicFramePr>
+                  <a:graphic xmlns:a="http://schemas.openxmlformats.org/drawingml/2006/main">
+                    <a:graphicData uri="http://schemas.openxmlformats.org/drawingml/2006/picture">
+                      <pic:pic xmlns:pic="http://schemas.openxmlformats.org/drawingml/2006/picture">
+                        <pic:nvPicPr>
+                          <pic:cNvPr id="1" name=""/>
+                          <pic:cNvPicPr/>
+                        </pic:nvPicPr>
+                        <pic:blipFill>
+                          <a:blip r:embed="rId20"/>
+                          <a:stretch>
+                            <a:fillRect/>
+                          </a:stretch>
+                        </pic:blipFill>
+                        <pic:spPr>
+                          <a:xfrm>
+                            <a:off x="0" y="0"/>
+                            <a:ext cx="5806440" cy="2359660"/>
+                          </a:xfrm>
+                          <a:prstGeom prst="rect">
+                            <a:avLst/>
+                          </a:prstGeom>
+                        </pic:spPr>
+                      </pic:pic>
+                    </a:graphicData>
+                  </a:graphic>
+                </wp:inline>
+              </w:drawing>
+            </w:r>
+          </w:p>
+          <w:p>
+            <w:pPr>
+              <w:rPr>
+                <w:rFonts w:ascii="Roboto" w:eastAsia="Roboto" w:hAnsi="Roboto" w:cs="Roboto"/>
+                <w:i/>
+                <w:iCs/>
+                <w:color w:val="1D2125"/>
+                <w:sz w:val="24"/>
+                <w:szCs w:val="24"/>
+                <w:lang w:val="en-US"/>
+              </w:rPr>
+            </w:pPr>
+            <w:r>
+              <w:rPr>
+                <w:noProof/>
+                <w:lang w:val="en-US" w:eastAsia="en-US"/>
+              </w:rPr>
+              <w:lastRenderedPageBreak/>
+              <w:drawing>
+                <wp:inline distT="0" distB="0" distL="0" distR="0" wp14:anchorId="76A12E13" wp14:editId="20717B53">
+                  <wp:extent cx="5806440" cy="2000885"/>
+                  <wp:effectExtent l="0" t="0" r="3810" b="0"/>
+                  <wp:docPr id="7" name="Picture 7"/>
+                  <wp:cNvGraphicFramePr>
+                    <a:graphicFrameLocks xmlns:a="http://schemas.openxmlformats.org/drawingml/2006/main" noChangeAspect="1"/>
+                  </wp:cNvGraphicFramePr>
+                  <a:graphic xmlns:a="http://schemas.openxmlformats.org/drawingml/2006/main">
+                    <a:graphicData uri="http://schemas.openxmlformats.org/drawingml/2006/picture">
+                      <pic:pic xmlns:pic="http://schemas.openxmlformats.org/drawingml/2006/picture">
+                        <pic:nvPicPr>
+                          <pic:cNvPr id="1" name=""/>
+                          <pic:cNvPicPr/>
+                        </pic:nvPicPr>
+                        <pic:blipFill>
+                          <a:blip r:embed="rId21"/>
+                          <a:stretch>
+                            <a:fillRect/>
+                          </a:stretch>
+                        </pic:blipFill>
+                        <pic:spPr>
+                          <a:xfrm>
+                            <a:off x="0" y="0"/>
+                            <a:ext cx="5806440" cy="2000885"/>
+                          </a:xfrm>
+                          <a:prstGeom prst="rect">
+                            <a:avLst/>
+                          </a:prstGeom>
+                        </pic:spPr>
+                      </pic:pic>
+                    </a:graphicData>
+                  </a:graphic>
+                </wp:inline>
+              </w:drawing>
+            </w:r>
+          </w:p>
+          <w:p>
+            <w:pPr>
+              <w:rPr>
+                <w:rFonts w:ascii="Roboto" w:eastAsia="Roboto" w:hAnsi="Roboto" w:cs="Roboto"/>
+                <w:i/>
+                <w:iCs/>
+                <w:color w:val="1D2125"/>
+                <w:sz w:val="24"/>
+                <w:szCs w:val="24"/>
+                <w:lang w:val="en-US"/>
+              </w:rPr>
+            </w:pPr>
+            <w:r>
+              <w:rPr>
+                <w:noProof/>
+                <w:lang w:val="en-US" w:eastAsia="en-US"/>
+              </w:rPr>
+              <w:drawing>
+                <wp:inline distT="0" distB="0" distL="0" distR="0" wp14:anchorId="75E60BB3" wp14:editId="155BD814">
+                  <wp:extent cx="5806440" cy="1944370"/>
+                  <wp:effectExtent l="0" t="0" r="3810" b="0"/>
+                  <wp:docPr id="8" name="Picture 8"/>
+                  <wp:cNvGraphicFramePr>
+                    <a:graphicFrameLocks xmlns:a="http://schemas.openxmlformats.org/drawingml/2006/main" noChangeAspect="1"/>
+                  </wp:cNvGraphicFramePr>
+                  <a:graphic xmlns:a="http://schemas.openxmlformats.org/drawingml/2006/main">
+                    <a:graphicData uri="http://schemas.openxmlformats.org/drawingml/2006/picture">
+                      <pic:pic xmlns:pic="http://schemas.openxmlformats.org/drawingml/2006/picture">
+                        <pic:nvPicPr>
+                          <pic:cNvPr id="1" name=""/>
+                          <pic:cNvPicPr/>
+                        </pic:nvPicPr>
+                        <pic:blipFill>
+                          <a:blip r:embed="rId22"/>
+                          <a:stretch>
+                            <a:fillRect/>
+                          </a:stretch>
+                        </pic:blipFill>
+                        <pic:spPr>
+                          <a:xfrm>
+                            <a:off x="0" y="0"/>
+                            <a:ext cx="5806440" cy="1944370"/>
+                          </a:xfrm>
+                          <a:prstGeom prst="rect">
+                            <a:avLst/>
+                          </a:prstGeom>
+                        </pic:spPr>
+                      </pic:pic>
+                    </a:graphicData>
+                  </a:graphic>
+                </wp:inline>
+              </w:drawing>
+            </w:r>
+          </w:p>
+          <w:p>
+            <w:pPr>
+              <w:rPr>
+                <w:rFonts w:ascii="Roboto" w:eastAsia="Roboto" w:hAnsi="Roboto" w:cs="Roboto"/>
+                <w:i/>
+                <w:iCs/>
+                <w:color w:val="1D2125"/>
+                <w:sz w:val="24"/>
+                <w:szCs w:val="24"/>
+                <w:lang w:val="en-US"/>
+              </w:rPr>
+            </w:pPr>
+            <w:r>
+              <w:rPr>
+                <w:noProof/>
+                <w:lang w:val="en-US" w:eastAsia="en-US"/>
+              </w:rPr>
+              <w:drawing>
+                <wp:inline distT="0" distB="0" distL="0" distR="0" wp14:anchorId="597D369D" wp14:editId="33A510B5">
+                  <wp:extent cx="5806440" cy="1982470"/>
+                  <wp:effectExtent l="0" t="0" r="3810" b="0"/>
+                  <wp:docPr id="9" name="Picture 9"/>
+                  <wp:cNvGraphicFramePr>
+                    <a:graphicFrameLocks xmlns:a="http://schemas.openxmlformats.org/drawingml/2006/main" noChangeAspect="1"/>
+                  </wp:cNvGraphicFramePr>
+                  <a:graphic xmlns:a="http://schemas.openxmlformats.org/drawingml/2006/main">
+                    <a:graphicData uri="http://schemas.openxmlformats.org/drawingml/2006/picture">
+                      <pic:pic xmlns:pic="http://schemas.openxmlformats.org/drawingml/2006/picture">
+                        <pic:nvPicPr>
+                          <pic:cNvPr id="1" name=""/>
+                          <pic:cNvPicPr/>
+                        </pic:nvPicPr>
+                        <pic:blipFill>
+                          <a:blip r:embed="rId23"/>
+                          <a:stretch>
+                            <a:fillRect/>
+                          </a:stretch>
+                        </pic:blipFill>
+                        <pic:spPr>
+                          <a:xfrm>
+                            <a:off x="0" y="0"/>
+                            <a:ext cx="5806440" cy="1982470"/>
+                          </a:xfrm>
+                          <a:prstGeom prst="rect">
+                            <a:avLst/>
+                          </a:prstGeom>
+                        </pic:spPr>
+                      </pic:pic>
+                    </a:graphicData>
+                  </a:graphic>
+                </wp:inline>
+              </w:drawing>
             </w:r>
           </w:p>
         </w:tc>
@@ -10005,7 +9989,98 @@
                 <w:szCs w:val="24"/>
                 <w:lang w:val="en-US"/>
               </w:rPr>
-              <w:t>List the Markup issues found here</w:t>
+              <w:lastRenderedPageBreak/>
+              <w:t>Three main issues</w:t>
+            </w:r>
+          </w:p>
+          <w:p>
+            <w:pPr>
+              <w:pStyle w:val="ListParagraph"/>
+              <w:numPr>
+                <w:ilvl w:val="0"/>
+                <w:numId w:val="20"/>
+              </w:numPr>
+              <w:rPr>
+                <w:rFonts w:ascii="Roboto" w:eastAsia="Roboto" w:hAnsi="Roboto" w:cs="Roboto"/>
+                <w:i/>
+                <w:iCs/>
+                <w:color w:val="1D2125"/>
+                <w:sz w:val="24"/>
+                <w:szCs w:val="24"/>
+                <w:lang w:val="en-US"/>
+              </w:rPr>
+            </w:pPr>
+            <w:r>
+              <w:rPr>
+                <w:rFonts w:ascii="Roboto" w:eastAsia="Roboto" w:hAnsi="Roboto" w:cs="Roboto"/>
+                <w:i/>
+                <w:iCs/>
+                <w:color w:val="1D2125"/>
+                <w:sz w:val="24"/>
+                <w:szCs w:val="24"/>
+                <w:lang w:val="en-US"/>
+              </w:rPr>
+              <w:t>Unclosed body element</w:t>
+            </w:r>
+          </w:p>
+          <w:p>
+            <w:pPr>
+              <w:pStyle w:val="ListParagraph"/>
+              <w:numPr>
+                <w:ilvl w:val="0"/>
+                <w:numId w:val="20"/>
+              </w:numPr>
+              <w:rPr>
+                <w:rFonts w:ascii="Roboto" w:eastAsia="Roboto" w:hAnsi="Roboto" w:cs="Roboto"/>
+                <w:i/>
+                <w:iCs/>
+                <w:color w:val="1D2125"/>
+                <w:sz w:val="24"/>
+                <w:szCs w:val="24"/>
+                <w:lang w:val="en-US"/>
+              </w:rPr>
+            </w:pPr>
+            <w:r>
+              <w:rPr>
+                <w:rFonts w:ascii="Roboto" w:eastAsia="Roboto" w:hAnsi="Roboto" w:cs="Roboto"/>
+                <w:i/>
+                <w:iCs/>
+                <w:color w:val="1D2125"/>
+                <w:sz w:val="24"/>
+                <w:szCs w:val="24"/>
+                <w:lang w:val="en-US"/>
+              </w:rPr>
+              <w:t>Unclosed footer element</w:t>
+            </w:r>
+          </w:p>
+          <w:p>
+            <w:pPr>
+              <w:pStyle w:val="ListParagraph"/>
+              <w:numPr>
+                <w:ilvl w:val="0"/>
+                <w:numId w:val="20"/>
+              </w:numPr>
+              <w:rPr>
+                <w:rFonts w:ascii="Roboto" w:eastAsia="Roboto" w:hAnsi="Roboto" w:cs="Roboto"/>
+                <w:i/>
+                <w:iCs/>
+                <w:color w:val="1D2125"/>
+                <w:sz w:val="24"/>
+                <w:szCs w:val="24"/>
+                <w:lang w:val="en-US"/>
+              </w:rPr>
+            </w:pPr>
+            <w:r>
+              <w:rPr>
+                <w:rFonts w:ascii="Roboto" w:eastAsia="Roboto" w:hAnsi="Roboto" w:cs="Roboto"/>
+                <w:i/>
+                <w:iCs/>
+                <w:color w:val="1D2125"/>
+                <w:sz w:val="24"/>
+                <w:szCs w:val="24"/>
+                <w:lang w:val="en-US"/>
+              </w:rPr>
+              <w:t xml:space="preserve">Style was in body </w:t>
             </w:r>
           </w:p>
         </w:tc>
@@ -10030,6 +10105,7 @@
                 <w:lang w:val="en-US"/>
               </w:rPr>
             </w:pPr>
+            <w:proofErr w:type="spellStart"/>
             <w:r>
               <w:rPr>
                 <w:rFonts w:ascii="Roboto" w:eastAsia="Roboto" w:hAnsi="Roboto" w:cs="Roboto"/>
@@ -10040,7 +10116,20 @@
                 <w:szCs w:val="24"/>
                 <w:lang w:val="en-US"/>
               </w:rPr>
-              <w:t xml:space="preserve">Dayne </w:t>
+              <w:t>Dayne</w:t>
+            </w:r>
+            <w:proofErr w:type="spellEnd"/>
+            <w:r>
+              <w:rPr>
+                <w:rFonts w:ascii="Roboto" w:eastAsia="Roboto" w:hAnsi="Roboto" w:cs="Roboto"/>
+                <w:b/>
+                <w:bCs/>
+                <w:color w:val="1D2125"/>
+                <w:sz w:val="24"/>
+                <w:szCs w:val="24"/>
+                <w:lang w:val="en-US"/>
+              </w:rPr>
+              <w:t xml:space="preserve"> </w:t>
             </w:r>
             <w:proofErr w:type="spellStart"/>
             <w:r>
@@ -10091,7 +10180,7 @@
                 <w:color w:val="1D2125"/>
                 <w:sz w:val="24"/>
                 <w:szCs w:val="24"/>
-                <w:lang w:val="en-US"/>
+                <w:lang w:val="en-US" w:eastAsia="en-US"/>
               </w:rPr>
               <w:lastRenderedPageBreak/>
               <w:drawing>
@@ -10110,7 +10199,7 @@
                           <pic:cNvPicPr/>
                         </pic:nvPicPr>
                         <pic:blipFill>
-                          <a:blip r:embed="rId15"/>
+                          <a:blip r:embed="rId24"/>
                           <a:stretch>
                             <a:fillRect/>
                           </a:stretch>
@@ -10311,8 +10400,6 @@
                 <w:lang w:val="en-US"/>
               </w:rPr>
             </w:pPr>
-            <w:proofErr w:type="spellStart"/>
-            <w:proofErr w:type="gramStart"/>
             <w:r>
               <w:rPr>
                 <w:rFonts w:ascii="Roboto" w:eastAsia="Roboto" w:hAnsi="Roboto" w:cs="Roboto"/>
@@ -10323,21 +10410,7 @@
                 <w:szCs w:val="24"/>
                 <w:lang w:val="en-US"/>
               </w:rPr>
-              <w:t>Iframes</w:t>
-            </w:r>
-            <w:proofErr w:type="spellEnd"/>
-            <w:proofErr w:type="gramEnd"/>
-            <w:r>
-              <w:rPr>
-                <w:rFonts w:ascii="Roboto" w:eastAsia="Roboto" w:hAnsi="Roboto" w:cs="Roboto"/>
-                <w:i/>
-                <w:iCs/>
-                <w:color w:val="1D2125"/>
-                <w:sz w:val="24"/>
-                <w:szCs w:val="24"/>
-                <w:lang w:val="en-US"/>
-              </w:rPr>
-              <w:t xml:space="preserve"> need a title attribute</w:t>
+              <w:t>Iframes need a title attribute</w:t>
             </w:r>
           </w:p>
           <w:p>
@@ -10404,7 +10477,7 @@
                 <w:color w:val="1D2125"/>
                 <w:sz w:val="24"/>
                 <w:szCs w:val="24"/>
-                <w:lang w:val="en-US"/>
+                <w:lang w:val="en-US" w:eastAsia="en-US"/>
               </w:rPr>
               <w:lastRenderedPageBreak/>
               <w:drawing>
@@ -10423,7 +10496,7 @@
                           <pic:cNvPicPr/>
                         </pic:nvPicPr>
                         <pic:blipFill>
-                          <a:blip r:embed="rId16"/>
+                          <a:blip r:embed="rId25"/>
                           <a:stretch>
                             <a:fillRect/>
                           </a:stretch>
@@ -10478,7 +10551,7 @@
                 <w:color w:val="1D2125"/>
                 <w:sz w:val="24"/>
                 <w:szCs w:val="24"/>
-                <w:lang w:val="en-US"/>
+                <w:lang w:val="en-US" w:eastAsia="en-US"/>
               </w:rPr>
               <w:drawing>
                 <wp:inline distT="0" distB="0" distL="0" distR="0" wp14:anchorId="15C6C01E" wp14:editId="04C4FE4B">
@@ -10496,7 +10569,7 @@
                           <pic:cNvPicPr/>
                         </pic:nvPicPr>
                         <pic:blipFill>
-                          <a:blip r:embed="rId17"/>
+                          <a:blip r:embed="rId26"/>
                           <a:stretch>
                             <a:fillRect/>
                           </a:stretch>
@@ -10612,33 +10685,7 @@
                 <w:szCs w:val="24"/>
                 <w:lang w:val="en-US"/>
               </w:rPr>
-              <w:t xml:space="preserve">Some elements in &lt;body&gt; were not closed before &lt;body&gt; </w:t>
-            </w:r>
-            <w:proofErr w:type="gramStart"/>
-            <w:r>
-              <w:rPr>
-                <w:rFonts w:ascii="Roboto" w:eastAsia="Roboto" w:hAnsi="Roboto" w:cs="Roboto"/>
-                <w:i/>
-                <w:iCs/>
-                <w:color w:val="1D2125"/>
-                <w:sz w:val="24"/>
-                <w:szCs w:val="24"/>
-                <w:lang w:val="en-US"/>
-              </w:rPr>
-              <w:t>is</w:t>
-            </w:r>
-            <w:proofErr w:type="gramEnd"/>
-            <w:r>
-              <w:rPr>
-                <w:rFonts w:ascii="Roboto" w:eastAsia="Roboto" w:hAnsi="Roboto" w:cs="Roboto"/>
-                <w:i/>
-                <w:iCs/>
-                <w:color w:val="1D2125"/>
-                <w:sz w:val="24"/>
-                <w:szCs w:val="24"/>
-                <w:lang w:val="en-US"/>
-              </w:rPr>
-              <w:t xml:space="preserve"> closed</w:t>
+              <w:t>Some elements in &lt;body&gt; were not closed before &lt;body&gt; is closed</w:t>
             </w:r>
           </w:p>
           <w:p>
@@ -10726,7 +10773,6 @@
           <w:lang w:val="en-US"/>
         </w:rPr>
       </w:pPr>
-      <w:proofErr w:type="gramStart"/>
       <w:r>
         <w:rPr>
           <w:rFonts w:ascii="Roboto" w:eastAsia="Roboto" w:hAnsi="Roboto" w:cs="Roboto"/>
@@ -10737,20 +10783,7 @@
           <w:szCs w:val="24"/>
           <w:lang w:val="en-US"/>
         </w:rPr>
-        <w:t>Team’s</w:t>
-      </w:r>
-      <w:proofErr w:type="gramEnd"/>
-      <w:r>
-        <w:rPr>
-          <w:rFonts w:ascii="Roboto" w:eastAsia="Roboto" w:hAnsi="Roboto" w:cs="Roboto"/>
-          <w:b/>
-          <w:bCs/>
-          <w:color w:val="1D2125"/>
-          <w:sz w:val="24"/>
-          <w:szCs w:val="24"/>
-          <w:lang w:val="en-US"/>
-        </w:rPr>
-        <w:t xml:space="preserve"> assessments</w:t>
+        <w:t>Team’s assessments</w:t>
       </w:r>
     </w:p>
     <w:tbl>
@@ -10958,7 +10991,6 @@
             <w:pPr>
               <w:rPr>
                 <w:rFonts w:ascii="Roboto" w:eastAsia="Roboto" w:hAnsi="Roboto" w:cs="Roboto"/>
-                <w:i/>
                 <w:iCs/>
                 <w:color w:val="1D2125"/>
                 <w:sz w:val="24"/>
@@ -10966,6 +10998,17 @@
                 <w:lang w:val="en-US"/>
               </w:rPr>
             </w:pPr>
+            <w:r>
+              <w:rPr>
+                <w:rFonts w:ascii="Roboto" w:eastAsia="Roboto" w:hAnsi="Roboto" w:cs="Roboto"/>
+                <w:iCs/>
+                <w:color w:val="1D2125"/>
+                <w:sz w:val="24"/>
+                <w:szCs w:val="24"/>
+                <w:lang w:val="en-US"/>
+              </w:rPr>
+              <w:t xml:space="preserve">The main thing that we discovered through our tests is that the transportation page needs to be worked on or just reworked. It is very unintuitive and we discussed making it pull from appointments or just integrating it onto the appointment page. We also discussed changing some of the colors for the text because on some areas of the website is very difficult to read. These two were the main things that were seen as problems during our tests. Another issue would be changing the clock to not be in military time as it can be confusing. </w:t>
+            </w:r>
           </w:p>
         </w:tc>
       </w:tr>
@@ -11035,7 +11078,7 @@
                 <w:szCs w:val="24"/>
                 <w:lang w:val="en-US"/>
               </w:rPr>
-              <w:t xml:space="preserve">List any accessibility issues your team has found </w:t>
+              <w:t xml:space="preserve">We need to add alt text to one of the images we are using and also we have some dead links we do not have set up yet. </w:t>
             </w:r>
             <w:r>
               <w:rPr>
@@ -11047,8 +11090,9 @@
                 <w:szCs w:val="24"/>
                 <w:lang w:val="en-US"/>
               </w:rPr>
-              <w:t xml:space="preserve">and </w:t>
-            </w:r>
+              <w:t xml:space="preserve">We also need to fix a lot of style issues and organize our titles better. </w:t>
+            </w:r>
+            <w:proofErr w:type="spellStart"/>
             <w:r>
               <w:rPr>
                 <w:rFonts w:ascii="Roboto" w:eastAsia="Roboto" w:hAnsi="Roboto" w:cs="Roboto"/>
@@ -11059,8 +11103,9 @@
                 <w:szCs w:val="24"/>
                 <w:lang w:val="en-US"/>
               </w:rPr>
-              <w:t>the steps</w:t>
-            </w:r>
+              <w:t>Kade’s</w:t>
+            </w:r>
+            <w:proofErr w:type="spellEnd"/>
             <w:r>
               <w:rPr>
                 <w:rFonts w:ascii="Roboto" w:eastAsia="Roboto" w:hAnsi="Roboto" w:cs="Roboto"/>
@@ -11071,43 +11116,7 @@
                 <w:szCs w:val="24"/>
                 <w:lang w:val="en-US"/>
               </w:rPr>
-              <w:t xml:space="preserve"> </w:t>
-            </w:r>
-            <w:r>
-              <w:rPr>
-                <w:rFonts w:ascii="Roboto" w:eastAsia="Roboto" w:hAnsi="Roboto" w:cs="Roboto"/>
-                <w:i/>
-                <w:iCs/>
-                <w:color w:val="1D2125"/>
-                <w:sz w:val="24"/>
-                <w:szCs w:val="24"/>
-                <w:lang w:val="en-US"/>
-              </w:rPr>
-              <w:t>your</w:t>
-            </w:r>
-            <w:r>
-              <w:rPr>
-                <w:rFonts w:ascii="Roboto" w:eastAsia="Roboto" w:hAnsi="Roboto" w:cs="Roboto"/>
-                <w:i/>
-                <w:iCs/>
-                <w:color w:val="1D2125"/>
-                <w:sz w:val="24"/>
-                <w:szCs w:val="24"/>
-                <w:lang w:val="en-US"/>
-              </w:rPr>
-              <w:t xml:space="preserve"> team will take</w:t>
-            </w:r>
-            <w:r>
-              <w:rPr>
-                <w:rFonts w:ascii="Roboto" w:eastAsia="Roboto" w:hAnsi="Roboto" w:cs="Roboto"/>
-                <w:i/>
-                <w:iCs/>
-                <w:color w:val="1D2125"/>
-                <w:sz w:val="24"/>
-                <w:szCs w:val="24"/>
-                <w:lang w:val="en-US"/>
-              </w:rPr>
-              <w:t xml:space="preserve"> to remedy them.</w:t>
+              <w:t xml:space="preserve"> tests also showed that we should have some h1 elements. </w:t>
             </w:r>
           </w:p>
         </w:tc>
@@ -11190,80 +11199,10 @@
                 <w:szCs w:val="24"/>
                 <w:lang w:val="en-US"/>
               </w:rPr>
-              <w:t xml:space="preserve">List any </w:t>
-            </w:r>
-            <w:r>
-              <w:rPr>
-                <w:rFonts w:ascii="Roboto" w:eastAsia="Roboto" w:hAnsi="Roboto" w:cs="Roboto"/>
-                <w:i/>
-                <w:iCs/>
-                <w:color w:val="1D2125"/>
-                <w:sz w:val="24"/>
-                <w:szCs w:val="24"/>
-                <w:lang w:val="en-US"/>
-              </w:rPr>
-              <w:t>markup</w:t>
-            </w:r>
-            <w:r>
-              <w:rPr>
-                <w:rFonts w:ascii="Roboto" w:eastAsia="Roboto" w:hAnsi="Roboto" w:cs="Roboto"/>
-                <w:i/>
-                <w:iCs/>
-                <w:color w:val="1D2125"/>
-                <w:sz w:val="24"/>
-                <w:szCs w:val="24"/>
-                <w:lang w:val="en-US"/>
-              </w:rPr>
-              <w:t xml:space="preserve"> issues your team has found</w:t>
-            </w:r>
-            <w:r>
-              <w:rPr>
-                <w:rFonts w:ascii="Roboto" w:eastAsia="Roboto" w:hAnsi="Roboto" w:cs="Roboto"/>
-                <w:i/>
-                <w:iCs/>
-                <w:color w:val="1D2125"/>
-                <w:sz w:val="24"/>
-                <w:szCs w:val="24"/>
-                <w:lang w:val="en-US"/>
-              </w:rPr>
-              <w:t xml:space="preserve"> and</w:t>
-            </w:r>
-            <w:r>
-              <w:rPr>
-                <w:rFonts w:ascii="Roboto" w:eastAsia="Roboto" w:hAnsi="Roboto" w:cs="Roboto"/>
-                <w:i/>
-                <w:iCs/>
-                <w:color w:val="1D2125"/>
-                <w:sz w:val="24"/>
-                <w:szCs w:val="24"/>
-                <w:lang w:val="en-US"/>
-              </w:rPr>
-              <w:t xml:space="preserve"> the steps</w:t>
-            </w:r>
-            <w:r>
-              <w:rPr>
-                <w:rFonts w:ascii="Roboto" w:eastAsia="Roboto" w:hAnsi="Roboto" w:cs="Roboto"/>
-                <w:i/>
-                <w:iCs/>
-                <w:color w:val="1D2125"/>
-                <w:sz w:val="24"/>
-                <w:szCs w:val="24"/>
-                <w:lang w:val="en-US"/>
-              </w:rPr>
-              <w:t xml:space="preserve"> your team will take</w:t>
-            </w:r>
-            <w:r>
-              <w:rPr>
-                <w:rFonts w:ascii="Roboto" w:eastAsia="Roboto" w:hAnsi="Roboto" w:cs="Roboto"/>
-                <w:i/>
-                <w:iCs/>
-                <w:color w:val="1D2125"/>
-                <w:sz w:val="24"/>
-                <w:szCs w:val="24"/>
-                <w:lang w:val="en-US"/>
-              </w:rPr>
-              <w:t xml:space="preserve"> to remedy them.</w:t>
-            </w:r>
+              <w:t xml:space="preserve">All of our markups had pretty similar things. The main issues were bodies not having a closing, footers not having a closing, and that our style was in the body. </w:t>
+            </w:r>
+            <w:bookmarkStart w:id="0" w:name="_GoBack"/>
+            <w:bookmarkEnd w:id="0"/>
           </w:p>
         </w:tc>
       </w:tr>
@@ -11289,7 +11228,7 @@
 </file>
 
 <file path=word/numbering.xml><?xml version="1.0" encoding="utf-8"?>
-<w:numbering xmlns:wpc="http://schemas.microsoft.com/office/word/2010/wordprocessingCanvas" xmlns:cx="http://schemas.microsoft.com/office/drawing/2014/chartex" xmlns:cx1="http://schemas.microsoft.com/office/drawing/2015/9/8/chartex" xmlns:cx2="http://schemas.microsoft.com/office/drawing/2015/10/21/chartex" xmlns:cx3="http://schemas.microsoft.com/office/drawing/2016/5/9/chartex" xmlns:cx4="http://schemas.microsoft.com/office/drawing/2016/5/10/chartex" xmlns:cx5="http://schemas.microsoft.com/office/drawing/2016/5/11/chartex" xmlns:cx6="http://schemas.microsoft.com/office/drawing/2016/5/12/chartex" xmlns:cx7="http://schemas.microsoft.com/office/drawing/2016/5/13/chartex" xmlns:cx8="http://schemas.microsoft.com/office/drawing/2016/5/14/chartex" xmlns:mc="http://schemas.openxmlformats.org/markup-compatibility/2006" xmlns:aink="http://schemas.microsoft.com/office/drawing/2016/ink" xmlns:am3d="http://schemas.microsoft.com/office/drawing/2017/model3d" xmlns:o="urn:schemas-microsoft-com:office:office" xmlns:oel="http://schemas.microsoft.com/office/2019/extlst" xmlns:r="http://schemas.openxmlformats.org/officeDocument/2006/relationships" xmlns:m="http://schemas.openxmlformats.org/officeDocument/2006/math" xmlns:v="urn:schemas-microsoft-com:vml" xmlns:wp14="http://schemas.microsoft.com/office/word/2010/wordprocessingDrawing" xmlns:wp="http://schemas.openxmlformats.org/drawingml/2006/wordprocessingDrawing" xmlns:w10="urn:schemas-microsoft-com:office:word" xmlns:w="http://schemas.openxmlformats.org/wordprocessingml/2006/main" xmlns:w14="http://schemas.microsoft.com/office/word/2010/wordml" xmlns:w15="http://schemas.microsoft.com/office/word/2012/wordml" xmlns:w16cex="http://schemas.microsoft.com/office/word/2018/wordml/cex" xmlns:w16cid="http://schemas.microsoft.com/office/word/2016/wordml/cid" xmlns:w16="http://schemas.microsoft.com/office/word/2018/wordml" xmlns:w16du="http://schemas.microsoft.com/office/word/2023/wordml/word16du" xmlns:w16sdtdh="http://schemas.microsoft.com/office/word/2020/wordml/sdtdatahash" xmlns:w16sdtfl="http://schemas.microsoft.com/office/word/2024/wordml/sdtformatlock" xmlns:w16se="http://schemas.microsoft.com/office/word/2015/wordml/symex" xmlns:wpg="http://schemas.microsoft.com/office/word/2010/wordprocessingGroup" xmlns:wpi="http://schemas.microsoft.com/office/word/2010/wordprocessingInk" xmlns:wne="http://schemas.microsoft.com/office/word/2006/wordml" xmlns:wps="http://schemas.microsoft.com/office/word/2010/wordprocessingShape" mc:Ignorable="w14 w15 w16se w16cid w16 w16cex w16sdtdh w16sdtfl w16du wp14">
+<w:numbering xmlns:wpc="http://schemas.microsoft.com/office/word/2010/wordprocessingCanvas" xmlns:mc="http://schemas.openxmlformats.org/markup-compatibility/2006" xmlns:o="urn:schemas-microsoft-com:office:office" xmlns:r="http://schemas.openxmlformats.org/officeDocument/2006/relationships" xmlns:m="http://schemas.openxmlformats.org/officeDocument/2006/math" xmlns:v="urn:schemas-microsoft-com:vml" xmlns:wp14="http://schemas.microsoft.com/office/word/2010/wordprocessingDrawing" xmlns:wp="http://schemas.openxmlformats.org/drawingml/2006/wordprocessingDrawing" xmlns:w10="urn:schemas-microsoft-com:office:word" xmlns:w="http://schemas.openxmlformats.org/wordprocessingml/2006/main" xmlns:w14="http://schemas.microsoft.com/office/word/2010/wordml" xmlns:w15="http://schemas.microsoft.com/office/word/2012/wordml" xmlns:wpg="http://schemas.microsoft.com/office/word/2010/wordprocessingGroup" xmlns:wpi="http://schemas.microsoft.com/office/word/2010/wordprocessingInk" xmlns:wne="http://schemas.microsoft.com/office/word/2006/wordml" xmlns:wps="http://schemas.microsoft.com/office/word/2010/wordprocessingShape" mc:Ignorable="w14 w15 wp14">
   <w:abstractNum w:abstractNumId="0" w15:restartNumberingAfterBreak="0">
     <w:nsid w:val="07573F9B"/>
     <w:multiLevelType w:val="multilevel"/>
@@ -12206,6 +12145,119 @@
     </w:lvl>
   </w:abstractNum>
   <w:abstractNum w:abstractNumId="9" w15:restartNumberingAfterBreak="0">
+    <w:nsid w:val="4B5417EC"/>
+    <w:multiLevelType w:val="hybridMultilevel"/>
+    <w:tmpl w:val="CC7084B4"/>
+    <w:lvl w:ilvl="0" w:tplc="04090001">
+      <w:start w:val="1"/>
+      <w:numFmt w:val="bullet"/>
+      <w:lvlText w:val=""/>
+      <w:lvlJc w:val="left"/>
+      <w:pPr>
+        <w:ind w:left="720" w:hanging="360"/>
+      </w:pPr>
+      <w:rPr>
+        <w:rFonts w:ascii="Symbol" w:hAnsi="Symbol" w:hint="default"/>
+      </w:rPr>
+    </w:lvl>
+    <w:lvl w:ilvl="1" w:tplc="04090003" w:tentative="1">
+      <w:start w:val="1"/>
+      <w:numFmt w:val="bullet"/>
+      <w:lvlText w:val="o"/>
+      <w:lvlJc w:val="left"/>
+      <w:pPr>
+        <w:ind w:left="1440" w:hanging="360"/>
+      </w:pPr>
+      <w:rPr>
+        <w:rFonts w:ascii="Courier New" w:hAnsi="Courier New" w:cs="Courier New" w:hint="default"/>
+      </w:rPr>
+    </w:lvl>
+    <w:lvl w:ilvl="2" w:tplc="04090005" w:tentative="1">
+      <w:start w:val="1"/>
+      <w:numFmt w:val="bullet"/>
+      <w:lvlText w:val=""/>
+      <w:lvlJc w:val="left"/>
+      <w:pPr>
+        <w:ind w:left="2160" w:hanging="360"/>
+      </w:pPr>
+      <w:rPr>
+        <w:rFonts w:ascii="Wingdings" w:hAnsi="Wingdings" w:hint="default"/>
+      </w:rPr>
+    </w:lvl>
+    <w:lvl w:ilvl="3" w:tplc="04090001" w:tentative="1">
+      <w:start w:val="1"/>
+      <w:numFmt w:val="bullet"/>
+      <w:lvlText w:val=""/>
+      <w:lvlJc w:val="left"/>
+      <w:pPr>
+        <w:ind w:left="2880" w:hanging="360"/>
+      </w:pPr>
+      <w:rPr>
+        <w:rFonts w:ascii="Symbol" w:hAnsi="Symbol" w:hint="default"/>
+      </w:rPr>
+    </w:lvl>
+    <w:lvl w:ilvl="4" w:tplc="04090003" w:tentative="1">
+      <w:start w:val="1"/>
+      <w:numFmt w:val="bullet"/>
+      <w:lvlText w:val="o"/>
+      <w:lvlJc w:val="left"/>
+      <w:pPr>
+        <w:ind w:left="3600" w:hanging="360"/>
+      </w:pPr>
+      <w:rPr>
+        <w:rFonts w:ascii="Courier New" w:hAnsi="Courier New" w:cs="Courier New" w:hint="default"/>
+      </w:rPr>
+    </w:lvl>
+    <w:lvl w:ilvl="5" w:tplc="04090005" w:tentative="1">
+      <w:start w:val="1"/>
+      <w:numFmt w:val="bullet"/>
+      <w:lvlText w:val=""/>
+      <w:lvlJc w:val="left"/>
+      <w:pPr>
+        <w:ind w:left="4320" w:hanging="360"/>
+      </w:pPr>
+      <w:rPr>
+        <w:rFonts w:ascii="Wingdings" w:hAnsi="Wingdings" w:hint="default"/>
+      </w:rPr>
+    </w:lvl>
+    <w:lvl w:ilvl="6" w:tplc="04090001" w:tentative="1">
+      <w:start w:val="1"/>
+      <w:numFmt w:val="bullet"/>
+      <w:lvlText w:val=""/>
+      <w:lvlJc w:val="left"/>
+      <w:pPr>
+        <w:ind w:left="5040" w:hanging="360"/>
+      </w:pPr>
+      <w:rPr>
+        <w:rFonts w:ascii="Symbol" w:hAnsi="Symbol" w:hint="default"/>
+      </w:rPr>
+    </w:lvl>
+    <w:lvl w:ilvl="7" w:tplc="04090003" w:tentative="1">
+      <w:start w:val="1"/>
+      <w:numFmt w:val="bullet"/>
+      <w:lvlText w:val="o"/>
+      <w:lvlJc w:val="left"/>
+      <w:pPr>
+        <w:ind w:left="5760" w:hanging="360"/>
+      </w:pPr>
+      <w:rPr>
+        <w:rFonts w:ascii="Courier New" w:hAnsi="Courier New" w:cs="Courier New" w:hint="default"/>
+      </w:rPr>
+    </w:lvl>
+    <w:lvl w:ilvl="8" w:tplc="04090005" w:tentative="1">
+      <w:start w:val="1"/>
+      <w:numFmt w:val="bullet"/>
+      <w:lvlText w:val=""/>
+      <w:lvlJc w:val="left"/>
+      <w:pPr>
+        <w:ind w:left="6480" w:hanging="360"/>
+      </w:pPr>
+      <w:rPr>
+        <w:rFonts w:ascii="Wingdings" w:hAnsi="Wingdings" w:hint="default"/>
+      </w:rPr>
+    </w:lvl>
+  </w:abstractNum>
+  <w:abstractNum w:abstractNumId="10" w15:restartNumberingAfterBreak="0">
     <w:nsid w:val="57B25464"/>
     <w:multiLevelType w:val="hybridMultilevel"/>
     <w:tmpl w:val="FFFFFFFF"/>
@@ -12291,7 +12343,7 @@
       </w:pPr>
     </w:lvl>
   </w:abstractNum>
-  <w:abstractNum w:abstractNumId="10" w15:restartNumberingAfterBreak="0">
+  <w:abstractNum w:abstractNumId="11" w15:restartNumberingAfterBreak="0">
     <w:nsid w:val="5B77D6EF"/>
     <w:multiLevelType w:val="hybridMultilevel"/>
     <w:tmpl w:val="86284848"/>
@@ -12404,7 +12456,7 @@
       </w:rPr>
     </w:lvl>
   </w:abstractNum>
-  <w:abstractNum w:abstractNumId="11" w15:restartNumberingAfterBreak="0">
+  <w:abstractNum w:abstractNumId="12" w15:restartNumberingAfterBreak="0">
     <w:nsid w:val="5BD951F2"/>
     <w:multiLevelType w:val="hybridMultilevel"/>
     <w:tmpl w:val="FFFFFFFF"/>
@@ -12490,7 +12542,7 @@
       </w:pPr>
     </w:lvl>
   </w:abstractNum>
-  <w:abstractNum w:abstractNumId="12" w15:restartNumberingAfterBreak="0">
+  <w:abstractNum w:abstractNumId="13" w15:restartNumberingAfterBreak="0">
     <w:nsid w:val="5CF90773"/>
     <w:multiLevelType w:val="multilevel"/>
     <w:tmpl w:val="FFFFFFFF"/>
@@ -12603,7 +12655,233 @@
       </w:rPr>
     </w:lvl>
   </w:abstractNum>
-  <w:abstractNum w:abstractNumId="13" w15:restartNumberingAfterBreak="0">
+  <w:abstractNum w:abstractNumId="14" w15:restartNumberingAfterBreak="0">
+    <w:nsid w:val="5E7E4121"/>
+    <w:multiLevelType w:val="hybridMultilevel"/>
+    <w:tmpl w:val="C62E4438"/>
+    <w:lvl w:ilvl="0" w:tplc="04090001">
+      <w:start w:val="1"/>
+      <w:numFmt w:val="bullet"/>
+      <w:lvlText w:val=""/>
+      <w:lvlJc w:val="left"/>
+      <w:pPr>
+        <w:ind w:left="720" w:hanging="360"/>
+      </w:pPr>
+      <w:rPr>
+        <w:rFonts w:ascii="Symbol" w:hAnsi="Symbol" w:hint="default"/>
+      </w:rPr>
+    </w:lvl>
+    <w:lvl w:ilvl="1" w:tplc="04090003" w:tentative="1">
+      <w:start w:val="1"/>
+      <w:numFmt w:val="bullet"/>
+      <w:lvlText w:val="o"/>
+      <w:lvlJc w:val="left"/>
+      <w:pPr>
+        <w:ind w:left="1440" w:hanging="360"/>
+      </w:pPr>
+      <w:rPr>
+        <w:rFonts w:ascii="Courier New" w:hAnsi="Courier New" w:cs="Courier New" w:hint="default"/>
+      </w:rPr>
+    </w:lvl>
+    <w:lvl w:ilvl="2" w:tplc="04090005" w:tentative="1">
+      <w:start w:val="1"/>
+      <w:numFmt w:val="bullet"/>
+      <w:lvlText w:val=""/>
+      <w:lvlJc w:val="left"/>
+      <w:pPr>
+        <w:ind w:left="2160" w:hanging="360"/>
+      </w:pPr>
+      <w:rPr>
+        <w:rFonts w:ascii="Wingdings" w:hAnsi="Wingdings" w:hint="default"/>
+      </w:rPr>
+    </w:lvl>
+    <w:lvl w:ilvl="3" w:tplc="04090001" w:tentative="1">
+      <w:start w:val="1"/>
+      <w:numFmt w:val="bullet"/>
+      <w:lvlText w:val=""/>
+      <w:lvlJc w:val="left"/>
+      <w:pPr>
+        <w:ind w:left="2880" w:hanging="360"/>
+      </w:pPr>
+      <w:rPr>
+        <w:rFonts w:ascii="Symbol" w:hAnsi="Symbol" w:hint="default"/>
+      </w:rPr>
+    </w:lvl>
+    <w:lvl w:ilvl="4" w:tplc="04090003" w:tentative="1">
+      <w:start w:val="1"/>
+      <w:numFmt w:val="bullet"/>
+      <w:lvlText w:val="o"/>
+      <w:lvlJc w:val="left"/>
+      <w:pPr>
+        <w:ind w:left="3600" w:hanging="360"/>
+      </w:pPr>
+      <w:rPr>
+        <w:rFonts w:ascii="Courier New" w:hAnsi="Courier New" w:cs="Courier New" w:hint="default"/>
+      </w:rPr>
+    </w:lvl>
+    <w:lvl w:ilvl="5" w:tplc="04090005" w:tentative="1">
+      <w:start w:val="1"/>
+      <w:numFmt w:val="bullet"/>
+      <w:lvlText w:val=""/>
+      <w:lvlJc w:val="left"/>
+      <w:pPr>
+        <w:ind w:left="4320" w:hanging="360"/>
+      </w:pPr>
+      <w:rPr>
+        <w:rFonts w:ascii="Wingdings" w:hAnsi="Wingdings" w:hint="default"/>
+      </w:rPr>
+    </w:lvl>
+    <w:lvl w:ilvl="6" w:tplc="04090001" w:tentative="1">
+      <w:start w:val="1"/>
+      <w:numFmt w:val="bullet"/>
+      <w:lvlText w:val=""/>
+      <w:lvlJc w:val="left"/>
+      <w:pPr>
+        <w:ind w:left="5040" w:hanging="360"/>
+      </w:pPr>
+      <w:rPr>
+        <w:rFonts w:ascii="Symbol" w:hAnsi="Symbol" w:hint="default"/>
+      </w:rPr>
+    </w:lvl>
+    <w:lvl w:ilvl="7" w:tplc="04090003" w:tentative="1">
+      <w:start w:val="1"/>
+      <w:numFmt w:val="bullet"/>
+      <w:lvlText w:val="o"/>
+      <w:lvlJc w:val="left"/>
+      <w:pPr>
+        <w:ind w:left="5760" w:hanging="360"/>
+      </w:pPr>
+      <w:rPr>
+        <w:rFonts w:ascii="Courier New" w:hAnsi="Courier New" w:cs="Courier New" w:hint="default"/>
+      </w:rPr>
+    </w:lvl>
+    <w:lvl w:ilvl="8" w:tplc="04090005" w:tentative="1">
+      <w:start w:val="1"/>
+      <w:numFmt w:val="bullet"/>
+      <w:lvlText w:val=""/>
+      <w:lvlJc w:val="left"/>
+      <w:pPr>
+        <w:ind w:left="6480" w:hanging="360"/>
+      </w:pPr>
+      <w:rPr>
+        <w:rFonts w:ascii="Wingdings" w:hAnsi="Wingdings" w:hint="default"/>
+      </w:rPr>
+    </w:lvl>
+  </w:abstractNum>
+  <w:abstractNum w:abstractNumId="15" w15:restartNumberingAfterBreak="0">
+    <w:nsid w:val="69FF25C9"/>
+    <w:multiLevelType w:val="hybridMultilevel"/>
+    <w:tmpl w:val="7A1285BE"/>
+    <w:lvl w:ilvl="0" w:tplc="04090001">
+      <w:start w:val="1"/>
+      <w:numFmt w:val="bullet"/>
+      <w:lvlText w:val=""/>
+      <w:lvlJc w:val="left"/>
+      <w:pPr>
+        <w:ind w:left="720" w:hanging="360"/>
+      </w:pPr>
+      <w:rPr>
+        <w:rFonts w:ascii="Symbol" w:hAnsi="Symbol" w:hint="default"/>
+      </w:rPr>
+    </w:lvl>
+    <w:lvl w:ilvl="1" w:tplc="04090003" w:tentative="1">
+      <w:start w:val="1"/>
+      <w:numFmt w:val="bullet"/>
+      <w:lvlText w:val="o"/>
+      <w:lvlJc w:val="left"/>
+      <w:pPr>
+        <w:ind w:left="1440" w:hanging="360"/>
+      </w:pPr>
+      <w:rPr>
+        <w:rFonts w:ascii="Courier New" w:hAnsi="Courier New" w:cs="Courier New" w:hint="default"/>
+      </w:rPr>
+    </w:lvl>
+    <w:lvl w:ilvl="2" w:tplc="04090005" w:tentative="1">
+      <w:start w:val="1"/>
+      <w:numFmt w:val="bullet"/>
+      <w:lvlText w:val=""/>
+      <w:lvlJc w:val="left"/>
+      <w:pPr>
+        <w:ind w:left="2160" w:hanging="360"/>
+      </w:pPr>
+      <w:rPr>
+        <w:rFonts w:ascii="Wingdings" w:hAnsi="Wingdings" w:hint="default"/>
+      </w:rPr>
+    </w:lvl>
+    <w:lvl w:ilvl="3" w:tplc="04090001" w:tentative="1">
+      <w:start w:val="1"/>
+      <w:numFmt w:val="bullet"/>
+      <w:lvlText w:val=""/>
+      <w:lvlJc w:val="left"/>
+      <w:pPr>
+        <w:ind w:left="2880" w:hanging="360"/>
+      </w:pPr>
+      <w:rPr>
+        <w:rFonts w:ascii="Symbol" w:hAnsi="Symbol" w:hint="default"/>
+      </w:rPr>
+    </w:lvl>
+    <w:lvl w:ilvl="4" w:tplc="04090003" w:tentative="1">
+      <w:start w:val="1"/>
+      <w:numFmt w:val="bullet"/>
+      <w:lvlText w:val="o"/>
+      <w:lvlJc w:val="left"/>
+      <w:pPr>
+        <w:ind w:left="3600" w:hanging="360"/>
+      </w:pPr>
+      <w:rPr>
+        <w:rFonts w:ascii="Courier New" w:hAnsi="Courier New" w:cs="Courier New" w:hint="default"/>
+      </w:rPr>
+    </w:lvl>
+    <w:lvl w:ilvl="5" w:tplc="04090005" w:tentative="1">
+      <w:start w:val="1"/>
+      <w:numFmt w:val="bullet"/>
+      <w:lvlText w:val=""/>
+      <w:lvlJc w:val="left"/>
+      <w:pPr>
+        <w:ind w:left="4320" w:hanging="360"/>
+      </w:pPr>
+      <w:rPr>
+        <w:rFonts w:ascii="Wingdings" w:hAnsi="Wingdings" w:hint="default"/>
+      </w:rPr>
+    </w:lvl>
+    <w:lvl w:ilvl="6" w:tplc="04090001" w:tentative="1">
+      <w:start w:val="1"/>
+      <w:numFmt w:val="bullet"/>
+      <w:lvlText w:val=""/>
+      <w:lvlJc w:val="left"/>
+      <w:pPr>
+        <w:ind w:left="5040" w:hanging="360"/>
+      </w:pPr>
+      <w:rPr>
+        <w:rFonts w:ascii="Symbol" w:hAnsi="Symbol" w:hint="default"/>
+      </w:rPr>
+    </w:lvl>
+    <w:lvl w:ilvl="7" w:tplc="04090003" w:tentative="1">
+      <w:start w:val="1"/>
+      <w:numFmt w:val="bullet"/>
+      <w:lvlText w:val="o"/>
+      <w:lvlJc w:val="left"/>
+      <w:pPr>
+        <w:ind w:left="5760" w:hanging="360"/>
+      </w:pPr>
+      <w:rPr>
+        <w:rFonts w:ascii="Courier New" w:hAnsi="Courier New" w:cs="Courier New" w:hint="default"/>
+      </w:rPr>
+    </w:lvl>
+    <w:lvl w:ilvl="8" w:tplc="04090005" w:tentative="1">
+      <w:start w:val="1"/>
+      <w:numFmt w:val="bullet"/>
+      <w:lvlText w:val=""/>
+      <w:lvlJc w:val="left"/>
+      <w:pPr>
+        <w:ind w:left="6480" w:hanging="360"/>
+      </w:pPr>
+      <w:rPr>
+        <w:rFonts w:ascii="Wingdings" w:hAnsi="Wingdings" w:hint="default"/>
+      </w:rPr>
+    </w:lvl>
+  </w:abstractNum>
+  <w:abstractNum w:abstractNumId="16" w15:restartNumberingAfterBreak="0">
     <w:nsid w:val="6B65618B"/>
     <w:multiLevelType w:val="hybridMultilevel"/>
     <w:tmpl w:val="CDACF4F4"/>
@@ -12716,7 +12994,7 @@
       </w:rPr>
     </w:lvl>
   </w:abstractNum>
-  <w:abstractNum w:abstractNumId="14" w15:restartNumberingAfterBreak="0">
+  <w:abstractNum w:abstractNumId="17" w15:restartNumberingAfterBreak="0">
     <w:nsid w:val="70FD5B51"/>
     <w:multiLevelType w:val="multilevel"/>
     <w:tmpl w:val="FFFFFFFF"/>
@@ -12829,7 +13107,7 @@
       </w:rPr>
     </w:lvl>
   </w:abstractNum>
-  <w:abstractNum w:abstractNumId="15" w15:restartNumberingAfterBreak="0">
+  <w:abstractNum w:abstractNumId="18" w15:restartNumberingAfterBreak="0">
     <w:nsid w:val="740940B9"/>
     <w:multiLevelType w:val="hybridMultilevel"/>
     <w:tmpl w:val="4C283052"/>
@@ -12941,7 +13219,7 @@
       </w:rPr>
     </w:lvl>
   </w:abstractNum>
-  <w:abstractNum w:abstractNumId="16" w15:restartNumberingAfterBreak="0">
+  <w:abstractNum w:abstractNumId="19" w15:restartNumberingAfterBreak="0">
     <w:nsid w:val="77F253E1"/>
     <w:multiLevelType w:val="multilevel"/>
     <w:tmpl w:val="FFFFFFFF"/>
@@ -13054,62 +13332,71 @@
       </w:rPr>
     </w:lvl>
   </w:abstractNum>
-  <w:num w:numId="1" w16cid:durableId="344870205">
+  <w:num w:numId="1">
     <w:abstractNumId w:val="3"/>
   </w:num>
-  <w:num w:numId="2" w16cid:durableId="1075976724">
+  <w:num w:numId="2">
     <w:abstractNumId w:val="1"/>
   </w:num>
-  <w:num w:numId="3" w16cid:durableId="54090086">
+  <w:num w:numId="3">
+    <w:abstractNumId w:val="11"/>
+  </w:num>
+  <w:num w:numId="4">
+    <w:abstractNumId w:val="8"/>
+  </w:num>
+  <w:num w:numId="5">
+    <w:abstractNumId w:val="6"/>
+  </w:num>
+  <w:num w:numId="6">
     <w:abstractNumId w:val="10"/>
   </w:num>
-  <w:num w:numId="4" w16cid:durableId="964000935">
-    <w:abstractNumId w:val="8"/>
+  <w:num w:numId="7">
+    <w:abstractNumId w:val="5"/>
   </w:num>
-  <w:num w:numId="5" w16cid:durableId="1516505609">
-    <w:abstractNumId w:val="6"/>
+  <w:num w:numId="8">
+    <w:abstractNumId w:val="12"/>
   </w:num>
-  <w:num w:numId="6" w16cid:durableId="1892615024">
+  <w:num w:numId="9">
+    <w:abstractNumId w:val="2"/>
+  </w:num>
+  <w:num w:numId="10">
+    <w:abstractNumId w:val="13"/>
+  </w:num>
+  <w:num w:numId="11">
+    <w:abstractNumId w:val="19"/>
+  </w:num>
+  <w:num w:numId="12">
+    <w:abstractNumId w:val="17"/>
+  </w:num>
+  <w:num w:numId="13">
+    <w:abstractNumId w:val="4"/>
+  </w:num>
+  <w:num w:numId="14">
+    <w:abstractNumId w:val="0"/>
+  </w:num>
+  <w:num w:numId="15">
+    <w:abstractNumId w:val="7"/>
+  </w:num>
+  <w:num w:numId="16">
+    <w:abstractNumId w:val="16"/>
+  </w:num>
+  <w:num w:numId="17">
+    <w:abstractNumId w:val="18"/>
+  </w:num>
+  <w:num w:numId="18">
     <w:abstractNumId w:val="9"/>
   </w:num>
-  <w:num w:numId="7" w16cid:durableId="557204924">
-    <w:abstractNumId w:val="5"/>
-  </w:num>
-  <w:num w:numId="8" w16cid:durableId="1882787685">
-    <w:abstractNumId w:val="11"/>
-  </w:num>
-  <w:num w:numId="9" w16cid:durableId="653029040">
-    <w:abstractNumId w:val="2"/>
-  </w:num>
-  <w:num w:numId="10" w16cid:durableId="1976250740">
-    <w:abstractNumId w:val="12"/>
-  </w:num>
-  <w:num w:numId="11" w16cid:durableId="709695036">
-    <w:abstractNumId w:val="16"/>
-  </w:num>
-  <w:num w:numId="12" w16cid:durableId="904995331">
+  <w:num w:numId="19">
     <w:abstractNumId w:val="14"/>
   </w:num>
-  <w:num w:numId="13" w16cid:durableId="1351225274">
-    <w:abstractNumId w:val="4"/>
-  </w:num>
-  <w:num w:numId="14" w16cid:durableId="1635788646">
-    <w:abstractNumId w:val="0"/>
-  </w:num>
-  <w:num w:numId="15" w16cid:durableId="1053774821">
-    <w:abstractNumId w:val="7"/>
-  </w:num>
-  <w:num w:numId="16" w16cid:durableId="1971664975">
-    <w:abstractNumId w:val="13"/>
-  </w:num>
-  <w:num w:numId="17" w16cid:durableId="10691974">
+  <w:num w:numId="20">
     <w:abstractNumId w:val="15"/>
   </w:num>
 </w:numbering>
 </file>
 
 <file path=word/styles.xml><?xml version="1.0" encoding="utf-8"?>
-<w:styles xmlns:mc="http://schemas.openxmlformats.org/markup-compatibility/2006" xmlns:r="http://schemas.openxmlformats.org/officeDocument/2006/relationships" xmlns:w="http://schemas.openxmlformats.org/wordprocessingml/2006/main" xmlns:w14="http://schemas.microsoft.com/office/word/2010/wordml" xmlns:w15="http://schemas.microsoft.com/office/word/2012/wordml" xmlns:w16cex="http://schemas.microsoft.com/office/word/2018/wordml/cex" xmlns:w16cid="http://schemas.microsoft.com/office/word/2016/wordml/cid" xmlns:w16="http://schemas.microsoft.com/office/word/2018/wordml" xmlns:w16du="http://schemas.microsoft.com/office/word/2023/wordml/word16du" xmlns:w16sdtdh="http://schemas.microsoft.com/office/word/2020/wordml/sdtdatahash" xmlns:w16sdtfl="http://schemas.microsoft.com/office/word/2024/wordml/sdtformatlock" xmlns:w16se="http://schemas.microsoft.com/office/word/2015/wordml/symex" mc:Ignorable="w14 w15 w16se w16cid w16 w16cex w16sdtdh w16sdtfl w16du">
+<w:styles xmlns:mc="http://schemas.openxmlformats.org/markup-compatibility/2006" xmlns:r="http://schemas.openxmlformats.org/officeDocument/2006/relationships" xmlns:w="http://schemas.openxmlformats.org/wordprocessingml/2006/main" xmlns:w14="http://schemas.microsoft.com/office/word/2010/wordml" xmlns:w15="http://schemas.microsoft.com/office/word/2012/wordml" mc:Ignorable="w14 w15">
   <w:docDefaults>
     <w:rPrDefault>
       <w:rPr>
@@ -13125,7 +13412,7 @@
       </w:pPr>
     </w:pPrDefault>
   </w:docDefaults>
-  <w:latentStyles w:defLockedState="0" w:defUIPriority="99" w:defSemiHidden="0" w:defUnhideWhenUsed="0" w:defQFormat="0" w:count="376">
+  <w:latentStyles w:defLockedState="0" w:defUIPriority="99" w:defSemiHidden="0" w:defUnhideWhenUsed="0" w:defQFormat="0" w:count="371">
     <w:lsdException w:name="Normal" w:uiPriority="0" w:qFormat="1"/>
     <w:lsdException w:name="heading 1" w:uiPriority="9" w:qFormat="1"/>
     <w:lsdException w:name="heading 2" w:semiHidden="1" w:uiPriority="9" w:unhideWhenUsed="1" w:qFormat="1"/>
@@ -13497,11 +13784,6 @@
     <w:lsdException w:name="List Table 5 Dark Accent 6" w:uiPriority="50"/>
     <w:lsdException w:name="List Table 6 Colorful Accent 6" w:uiPriority="51"/>
     <w:lsdException w:name="List Table 7 Colorful Accent 6" w:uiPriority="52"/>
-    <w:lsdException w:name="Mention" w:semiHidden="1" w:unhideWhenUsed="1"/>
-    <w:lsdException w:name="Smart Hyperlink" w:semiHidden="1" w:unhideWhenUsed="1"/>
-    <w:lsdException w:name="Hashtag" w:semiHidden="1" w:unhideWhenUsed="1"/>
-    <w:lsdException w:name="Unresolved Mention" w:semiHidden="1" w:unhideWhenUsed="1"/>
-    <w:lsdException w:name="Smart Link" w:semiHidden="1" w:unhideWhenUsed="1"/>
   </w:latentStyles>
   <w:style w:type="paragraph" w:default="1" w:styleId="Normal">
     <w:name w:val="Normal"/>

</xml_diff>